<commit_message>
Working on the protocol
</commit_message>
<xml_diff>
--- a/SCO/working materials/sco development protocol/SCO V1.1.0 development protocol.docx
+++ b/SCO/working materials/sco development protocol/SCO V1.1.0 development protocol.docx
@@ -443,21 +443,7 @@
           <w:rFonts w:ascii="Calibri" w:hAnsi="Calibri" w:cs="Calibri"/>
           <w:lang w:val="en-US"/>
         </w:rPr>
-        <w:t xml:space="preserve"> Core Ontology (SCO) is a middle-level ontology modeling those challenges with the </w:t>
-      </w:r>
-      <w:r>
-        <w:rPr>
-          <w:rFonts w:ascii="Calibri" w:hAnsi="Calibri" w:cs="Calibri"/>
-          <w:lang w:val="en-US"/>
-        </w:rPr>
-        <w:t>purpose</w:t>
-      </w:r>
-      <w:r>
-        <w:rPr>
-          <w:rFonts w:ascii="Calibri" w:hAnsi="Calibri" w:cs="Calibri"/>
-          <w:lang w:val="en-US"/>
-        </w:rPr>
-        <w:t xml:space="preserve"> of </w:t>
+        <w:t xml:space="preserve"> Core Ontology (SCO) is a middle-level ontology modeling those challenges with the purpose of </w:t>
       </w:r>
       <w:r>
         <w:rPr>
@@ -501,8 +487,11 @@
         <w:spacing w:line="360" w:lineRule="auto"/>
         <w:jc w:val="both"/>
         <w:rPr>
-          <w:rFonts w:ascii="Calibri" w:hAnsi="Calibri" w:cs="Calibri"/>
-          <w:lang w:val="en-US"/>
+          <w:rFonts w:ascii="Calibri" w:eastAsia="Calibri" w:hAnsi="Calibri" w:cs="Calibri"/>
+          <w:color w:val="000000" w:themeColor="text1"/>
+          <w:kern w:val="24"/>
+          <w:lang w:val="en-US" w:eastAsia="it-IT"/>
+          <w14:ligatures w14:val="none"/>
         </w:rPr>
       </w:pPr>
       <w:r>
@@ -512,25 +501,7 @@
           <w:lang w:val="en-US" w:eastAsia="it-IT"/>
           <w14:ligatures w14:val="none"/>
         </w:rPr>
-        <w:t xml:space="preserve">Currently, SCO </w:t>
-      </w:r>
-      <w:r>
-        <w:rPr>
-          <w:rFonts w:ascii="Calibri" w:eastAsia="Times New Roman" w:hAnsi="Calibri" w:cs="Calibri"/>
-          <w:kern w:val="0"/>
-          <w:lang w:val="en-US" w:eastAsia="it-IT"/>
-          <w14:ligatures w14:val="none"/>
-        </w:rPr>
-        <w:t>reuses</w:t>
-      </w:r>
-      <w:r>
-        <w:rPr>
-          <w:rFonts w:ascii="Calibri" w:eastAsia="Times New Roman" w:hAnsi="Calibri" w:cs="Calibri"/>
-          <w:kern w:val="0"/>
-          <w:lang w:val="en-US" w:eastAsia="it-IT"/>
-          <w14:ligatures w14:val="none"/>
-        </w:rPr>
-        <w:t xml:space="preserve"> </w:t>
+        <w:t xml:space="preserve">Currently, SCO reuses </w:t>
       </w:r>
       <w:hyperlink r:id="rId7" w:history="1">
         <w:r>
@@ -562,16 +533,7 @@
           <w:lang w:val="en-US" w:eastAsia="it-IT"/>
           <w14:ligatures w14:val="none"/>
         </w:rPr>
-        <w:t>Top-level ontologies (TLOs)</w:t>
-      </w:r>
-      <w:r>
-        <w:rPr>
-          <w:rFonts w:ascii="Calibri" w:eastAsia="Times New Roman" w:hAnsi="Calibri" w:cs="Calibri"/>
-          <w:kern w:val="0"/>
-          <w:lang w:val="en-US" w:eastAsia="it-IT"/>
-          <w14:ligatures w14:val="none"/>
-        </w:rPr>
-        <w:t xml:space="preserve">, </w:t>
+        <w:t xml:space="preserve">Top-level ontologies (TLOs), </w:t>
       </w:r>
       <w:r>
         <w:rPr>
@@ -581,7 +543,14 @@
           <w:lang w:val="en-US" w:eastAsia="it-IT"/>
           <w14:ligatures w14:val="none"/>
         </w:rPr>
-        <w:t>as the upper-level ontology</w:t>
+        <w:t xml:space="preserve">as the upper-level ontology, aligning with the ontological realism view   </w:t>
+      </w:r>
+      <w:r>
+        <w:rPr>
+          <w:rFonts w:ascii="Calibri" w:hAnsi="Calibri" w:cs="Calibri"/>
+          <w:lang w:val="en-US"/>
+        </w:rPr>
+        <w:t xml:space="preserve">– </w:t>
       </w:r>
       <w:r>
         <w:rPr>
@@ -591,7 +560,7 @@
           <w:lang w:val="en-US" w:eastAsia="it-IT"/>
           <w14:ligatures w14:val="none"/>
         </w:rPr>
-        <w:t xml:space="preserve">, aligning with the ontological </w:t>
+        <w:t xml:space="preserve"> see</w:t>
       </w:r>
       <w:r>
         <w:rPr>
@@ -601,7 +570,7 @@
           <w:lang w:val="en-US" w:eastAsia="it-IT"/>
           <w14:ligatures w14:val="none"/>
         </w:rPr>
-        <w:t>realism view  - see</w:t>
+        <w:fldChar w:fldCharType="begin"/>
       </w:r>
       <w:r>
         <w:rPr>
@@ -611,7 +580,7 @@
           <w:lang w:val="en-US" w:eastAsia="it-IT"/>
           <w14:ligatures w14:val="none"/>
         </w:rPr>
-        <w:fldChar w:fldCharType="begin"/>
+        <w:instrText xml:space="preserve"> ADDIN ZOTERO_ITEM CSL_CITATION {"citationID":"R5rspQBQ","properties":{"formattedCitation":"(Arp et al., 2015; Smith &amp; Ceusters, 2010)","plainCitation":"(Arp et al., 2015; Smith &amp; Ceusters, 2010)","noteIndex":0},"citationItems":[{"id":28,"uris":["http://zotero.org/users/8948421/items/QWQ997ER"],"itemData":{"id":28,"type":"book","event-place":"Cambridge, Massachusetts","publisher":"Massachusetts Institute of Technology","publisher-place":"Cambridge, Massachusetts","title":"Building ontologies with Basic Formal Ontology","author":[{"family":"Arp","given":"Robert"},{"family":"Smith","given":"Barry"},{"family":"Spear","given":"Andrew D"}],"issued":{"date-parts":[["2015"]]}}},{"id":1944,"uris":["http://zotero.org/users/8948421/items/45ZX396W"],"itemData":{"id":1944,"type":"article-journal","abstract":"Since 2002 we have been testing and refining a methodology for ontology development that is now being used by multiple groups of researchers in different life science domains. Gary Merrill, in a recent paper in this journal, describes some of the reasons why this methodology has been found attractive by researchers in the biological and biomedical sciences. At the same time he assails the methodology on philosophical grounds, focusing specifically on our recommendation that ontologies developed for scientific purposes should be constructed in such a way that their terms are seen as referring to what we call universals or types in reality. As we show, Merrill's critique is of little relevance to the success of our realist project, since it not only reveals no actual errors in our work but also criticizes views on universals that we do not in fact hold. However, it nonetheless provides us with a valuable opportunity to clarify the realist methodology, and to show how some of its principles are being applied, especially within the framework of the OBO (Open Biomedical Ontologies) Foundry initiative.","container-title":"Appl. Ontol.","issue":"3-4","language":"en","page":"139–188","title":"Ontological realism: A methodology for coordinated evolution of scientific ontologies","volume":"5","author":[{"family":"Smith","given":"Barry"},{"family":"Ceusters","given":"Werner"}],"issued":{"date-parts":[["2010",11]]}}}],"schema":"https://github.com/citation-style-language/schema/raw/master/csl-citation.json"} </w:instrText>
       </w:r>
       <w:r>
         <w:rPr>
@@ -621,7 +590,30 @@
           <w:lang w:val="en-US" w:eastAsia="it-IT"/>
           <w14:ligatures w14:val="none"/>
         </w:rPr>
-        <w:instrText xml:space="preserve"> ADDIN ZOTERO_ITEM CSL_CITATION {"citationID":"R5rspQBQ","properties":{"formattedCitation":"(Arp et al., 2015; Smith &amp; Ceusters, 2010)","plainCitation":"(Arp et al., 2015; Smith &amp; Ceusters, 2010)","noteIndex":0},"citationItems":[{"id":28,"uris":["http://zotero.org/users/8948421/items/QWQ997ER"],"itemData":{"id":28,"type":"book","event-place":"Cambridge, Massachusetts","publisher":"Massachusetts Institute of Technology","publisher-place":"Cambridge, Massachusetts","title":"Building ontologies with Basic Formal Ontology","author":[{"family":"Arp","given":"Robert"},{"family":"Smith","given":"Barry"},{"family":"Spear","given":"Andrew D"}],"issued":{"date-parts":[["2015"]]}}},{"id":1944,"uris":["http://zotero.org/users/8948421/items/45ZX396W"],"itemData":{"id":1944,"type":"article-journal","abstract":"Since 2002 we have been testing and refining a methodology for ontology development that is now being used by multiple groups of researchers in different life science domains. Gary Merrill, in a recent paper in this journal, describes some of the reasons why this methodology has been found attractive by researchers in the biological and biomedical sciences. At the same time he assails the methodology on philosophical grounds, focusing specifically on our recommendation that ontologies developed for scientific purposes should be constructed in such a way that their terms are seen as referring to what we call universals or types in reality. As we show, Merrill's critique is of little relevance to the success of our realist project, since it not only reveals no actual errors in our work but also criticizes views on universals that we do not in fact hold. However, it nonetheless provides us with a valuable opportunity to clarify the realist methodology, and to show how some of its principles are being applied, especially within the framework of the OBO (Open Biomedical Ontologies) Foundry initiative.","container-title":"Appl. Ontol.","issue":"3-4","language":"en","page":"139–188","title":"Ontological realism: A methodology for coordinated evolution of scientific ontologies","volume":"5","author":[{"family":"Smith","given":"Barry"},{"family":"Ceusters","given":"Werner"}],"issued":{"date-parts":[["2010",11]]}}}],"schema":"https://github.com/citation-style-language/schema/raw/master/csl-citation.json"} </w:instrText>
+        <w:fldChar w:fldCharType="separate"/>
+      </w:r>
+      <w:r>
+        <w:rPr>
+          <w:rFonts w:ascii="Calibri" w:hAnsi="Calibri" w:cs="Calibri"/>
+          <w:lang w:val="en-US"/>
+        </w:rPr>
+        <w:t xml:space="preserve"> Arp et al. (2015) and Smith &amp; </w:t>
+      </w:r>
+      <w:proofErr w:type="spellStart"/>
+      <w:r>
+        <w:rPr>
+          <w:rFonts w:ascii="Calibri" w:hAnsi="Calibri" w:cs="Calibri"/>
+          <w:lang w:val="en-US"/>
+        </w:rPr>
+        <w:t>Ceusters</w:t>
+      </w:r>
+      <w:proofErr w:type="spellEnd"/>
+      <w:r>
+        <w:rPr>
+          <w:rFonts w:ascii="Calibri" w:hAnsi="Calibri" w:cs="Calibri"/>
+          <w:lang w:val="en-US"/>
+        </w:rPr>
+        <w:t xml:space="preserve"> (2010)</w:t>
       </w:r>
       <w:r>
         <w:rPr>
@@ -631,30 +623,7 @@
           <w:lang w:val="en-US" w:eastAsia="it-IT"/>
           <w14:ligatures w14:val="none"/>
         </w:rPr>
-        <w:fldChar w:fldCharType="separate"/>
-      </w:r>
-      <w:r>
-        <w:rPr>
-          <w:rFonts w:ascii="Calibri" w:hAnsi="Calibri" w:cs="Calibri"/>
-          <w:lang w:val="en-US"/>
-        </w:rPr>
-        <w:t xml:space="preserve"> Arp et al. (2015) and Smith &amp; </w:t>
-      </w:r>
-      <w:proofErr w:type="spellStart"/>
-      <w:r>
-        <w:rPr>
-          <w:rFonts w:ascii="Calibri" w:hAnsi="Calibri" w:cs="Calibri"/>
-          <w:lang w:val="en-US"/>
-        </w:rPr>
-        <w:t>Ceusters</w:t>
-      </w:r>
-      <w:proofErr w:type="spellEnd"/>
-      <w:r>
-        <w:rPr>
-          <w:rFonts w:ascii="Calibri" w:hAnsi="Calibri" w:cs="Calibri"/>
-          <w:lang w:val="en-US"/>
-        </w:rPr>
-        <w:t xml:space="preserve"> (2010)</w:t>
+        <w:fldChar w:fldCharType="end"/>
       </w:r>
       <w:r>
         <w:rPr>
@@ -664,7 +633,14 @@
           <w:lang w:val="en-US" w:eastAsia="it-IT"/>
           <w14:ligatures w14:val="none"/>
         </w:rPr>
-        <w:fldChar w:fldCharType="end"/>
+        <w:t xml:space="preserve"> for details  </w:t>
+      </w:r>
+      <w:r>
+        <w:rPr>
+          <w:rFonts w:ascii="Calibri" w:hAnsi="Calibri" w:cs="Calibri"/>
+          <w:lang w:val="en-US"/>
+        </w:rPr>
+        <w:t xml:space="preserve">– </w:t>
       </w:r>
       <w:r>
         <w:rPr>
@@ -674,8 +650,9 @@
           <w:lang w:val="en-US" w:eastAsia="it-IT"/>
           <w14:ligatures w14:val="none"/>
         </w:rPr>
-        <w:t xml:space="preserve"> for details -  according to BFO has been designed. </w:t>
-      </w:r>
+        <w:t xml:space="preserve">according to which BFO has been designed. Nevertheless, we consider it essential to commit SCO representation </w:t>
+      </w:r>
+      <w:proofErr w:type="gramStart"/>
       <w:r>
         <w:rPr>
           <w:rFonts w:ascii="Calibri" w:eastAsia="Calibri" w:hAnsi="Calibri" w:cs="Calibri"/>
@@ -684,8 +661,9 @@
           <w:lang w:val="en-US" w:eastAsia="it-IT"/>
           <w14:ligatures w14:val="none"/>
         </w:rPr>
-        <w:t>Nevertheless, we</w:t>
-      </w:r>
+        <w:t>to also</w:t>
+      </w:r>
+      <w:proofErr w:type="gramEnd"/>
       <w:r>
         <w:rPr>
           <w:rFonts w:ascii="Calibri" w:eastAsia="Calibri" w:hAnsi="Calibri" w:cs="Calibri"/>
@@ -694,7 +672,14 @@
           <w:lang w:val="en-US" w:eastAsia="it-IT"/>
           <w14:ligatures w14:val="none"/>
         </w:rPr>
-        <w:t xml:space="preserve"> consider it essential </w:t>
+        <w:t xml:space="preserve"> other ontological views. This will assist in addressing sustainability consistently across communities and approaches. No matter which ontological view has been chosen, a representation of sustainability theoretical challenges </w:t>
+      </w:r>
+      <w:r>
+        <w:rPr>
+          <w:rFonts w:ascii="Calibri" w:hAnsi="Calibri" w:cs="Calibri"/>
+          <w:lang w:val="en-US"/>
+        </w:rPr>
+        <w:t xml:space="preserve">according to such a view will be available to ontology developers for usage. Further, this will support integration and alignment across ontologies addressing sustainability that may endorse different ontological views on reality. Despite the ontological view chosen, those ontologies will commonly account for the sustainability challenges. </w:t>
       </w:r>
       <w:r>
         <w:rPr>
@@ -704,7 +689,23 @@
           <w:lang w:val="en-US" w:eastAsia="it-IT"/>
           <w14:ligatures w14:val="none"/>
         </w:rPr>
-        <w:t>to</w:t>
+        <w:t xml:space="preserve">Thus, SCO should align with alternative </w:t>
+      </w:r>
+      <w:r>
+        <w:rPr>
+          <w:rFonts w:ascii="Calibri" w:eastAsia="Times New Roman" w:hAnsi="Calibri" w:cs="Calibri"/>
+          <w:kern w:val="0"/>
+          <w:lang w:val="en-US" w:eastAsia="it-IT"/>
+          <w14:ligatures w14:val="none"/>
+        </w:rPr>
+        <w:t>TLOs other than BFO, to consistently access and leverage the different ontological views proposed by such ontologies.</w:t>
+      </w:r>
+      <w:r>
+        <w:rPr>
+          <w:rFonts w:ascii="Calibri" w:hAnsi="Calibri" w:cs="Calibri"/>
+          <w:lang w:val="en-US"/>
+        </w:rPr>
+        <w:t xml:space="preserve"> </w:t>
       </w:r>
       <w:r>
         <w:rPr>
@@ -714,265 +715,7 @@
           <w:lang w:val="en-US" w:eastAsia="it-IT"/>
           <w14:ligatures w14:val="none"/>
         </w:rPr>
-        <w:t xml:space="preserve"> </w:t>
-      </w:r>
-      <w:r>
-        <w:rPr>
-          <w:rFonts w:ascii="Calibri" w:eastAsia="Calibri" w:hAnsi="Calibri" w:cs="Calibri"/>
-          <w:color w:val="000000" w:themeColor="text1"/>
-          <w:kern w:val="24"/>
-          <w:lang w:val="en-US" w:eastAsia="it-IT"/>
-          <w14:ligatures w14:val="none"/>
-        </w:rPr>
-        <w:t xml:space="preserve">commit </w:t>
-      </w:r>
-      <w:r>
-        <w:rPr>
-          <w:rFonts w:ascii="Calibri" w:eastAsia="Calibri" w:hAnsi="Calibri" w:cs="Calibri"/>
-          <w:color w:val="000000" w:themeColor="text1"/>
-          <w:kern w:val="24"/>
-          <w:lang w:val="en-US" w:eastAsia="it-IT"/>
-          <w14:ligatures w14:val="none"/>
-        </w:rPr>
-        <w:t>SCO representation</w:t>
-      </w:r>
-      <w:r>
-        <w:rPr>
-          <w:rFonts w:ascii="Calibri" w:eastAsia="Calibri" w:hAnsi="Calibri" w:cs="Calibri"/>
-          <w:color w:val="000000" w:themeColor="text1"/>
-          <w:kern w:val="24"/>
-          <w:lang w:val="en-US" w:eastAsia="it-IT"/>
-          <w14:ligatures w14:val="none"/>
-        </w:rPr>
-        <w:t xml:space="preserve"> </w:t>
-      </w:r>
-      <w:r>
-        <w:rPr>
-          <w:rFonts w:ascii="Calibri" w:eastAsia="Calibri" w:hAnsi="Calibri" w:cs="Calibri"/>
-          <w:color w:val="000000" w:themeColor="text1"/>
-          <w:kern w:val="24"/>
-          <w:lang w:val="en-US" w:eastAsia="it-IT"/>
-          <w14:ligatures w14:val="none"/>
-        </w:rPr>
-        <w:t>to</w:t>
-      </w:r>
-      <w:r>
-        <w:rPr>
-          <w:rFonts w:ascii="Calibri" w:eastAsia="Calibri" w:hAnsi="Calibri" w:cs="Calibri"/>
-          <w:color w:val="000000" w:themeColor="text1"/>
-          <w:kern w:val="24"/>
-          <w:lang w:val="en-US" w:eastAsia="it-IT"/>
-          <w14:ligatures w14:val="none"/>
-        </w:rPr>
-        <w:t xml:space="preserve"> also</w:t>
-      </w:r>
-      <w:r>
-        <w:rPr>
-          <w:rFonts w:ascii="Calibri" w:eastAsia="Calibri" w:hAnsi="Calibri" w:cs="Calibri"/>
-          <w:color w:val="000000" w:themeColor="text1"/>
-          <w:kern w:val="24"/>
-          <w:lang w:val="en-US" w:eastAsia="it-IT"/>
-          <w14:ligatures w14:val="none"/>
-        </w:rPr>
-        <w:t xml:space="preserve"> other ontological views and approaches.</w:t>
-      </w:r>
-      <w:r>
-        <w:rPr>
-          <w:rFonts w:ascii="Calibri" w:eastAsia="Calibri" w:hAnsi="Calibri" w:cs="Calibri"/>
-          <w:color w:val="000000" w:themeColor="text1"/>
-          <w:kern w:val="24"/>
-          <w:lang w:val="en-US" w:eastAsia="it-IT"/>
-          <w14:ligatures w14:val="none"/>
-        </w:rPr>
-        <w:t xml:space="preserve"> </w:t>
-      </w:r>
-      <w:r>
-        <w:rPr>
-          <w:rFonts w:ascii="Calibri" w:eastAsia="Calibri" w:hAnsi="Calibri" w:cs="Calibri"/>
-          <w:color w:val="000000" w:themeColor="text1"/>
-          <w:kern w:val="24"/>
-          <w:lang w:val="en-US" w:eastAsia="it-IT"/>
-          <w14:ligatures w14:val="none"/>
-        </w:rPr>
-        <w:t xml:space="preserve">This seems the most consistent </w:t>
-      </w:r>
-      <w:r>
-        <w:rPr>
-          <w:rFonts w:ascii="Calibri" w:eastAsia="Calibri" w:hAnsi="Calibri" w:cs="Calibri"/>
-          <w:color w:val="000000" w:themeColor="text1"/>
-          <w:kern w:val="24"/>
-          <w:lang w:val="en-US" w:eastAsia="it-IT"/>
-          <w14:ligatures w14:val="none"/>
-        </w:rPr>
-        <w:t>way</w:t>
-      </w:r>
-      <w:r>
-        <w:rPr>
-          <w:rFonts w:ascii="Calibri" w:eastAsia="Calibri" w:hAnsi="Calibri" w:cs="Calibri"/>
-          <w:color w:val="000000" w:themeColor="text1"/>
-          <w:kern w:val="24"/>
-          <w:lang w:val="en-US" w:eastAsia="it-IT"/>
-          <w14:ligatures w14:val="none"/>
-        </w:rPr>
-        <w:t xml:space="preserve"> to establish </w:t>
-      </w:r>
-      <w:r>
-        <w:rPr>
-          <w:rFonts w:ascii="Calibri" w:eastAsia="Calibri" w:hAnsi="Calibri" w:cs="Calibri"/>
-          <w:color w:val="000000" w:themeColor="text1"/>
-          <w:kern w:val="24"/>
-          <w:lang w:val="en-US" w:eastAsia="it-IT"/>
-          <w14:ligatures w14:val="none"/>
-        </w:rPr>
-        <w:t>a</w:t>
-      </w:r>
-      <w:r>
-        <w:rPr>
-          <w:rFonts w:ascii="Calibri" w:eastAsia="Calibri" w:hAnsi="Calibri" w:cs="Calibri"/>
-          <w:color w:val="000000" w:themeColor="text1"/>
-          <w:kern w:val="24"/>
-          <w:lang w:val="en-US" w:eastAsia="it-IT"/>
-          <w14:ligatures w14:val="none"/>
-        </w:rPr>
-        <w:t xml:space="preserve"> core hub </w:t>
-      </w:r>
-      <w:r>
-        <w:rPr>
-          <w:rFonts w:ascii="Calibri" w:eastAsia="Calibri" w:hAnsi="Calibri" w:cs="Calibri"/>
-          <w:color w:val="000000" w:themeColor="text1"/>
-          <w:kern w:val="24"/>
-          <w:lang w:val="en-US" w:eastAsia="it-IT"/>
-          <w14:ligatures w14:val="none"/>
-        </w:rPr>
-        <w:t xml:space="preserve">that can </w:t>
-      </w:r>
-      <w:r>
-        <w:rPr>
-          <w:rFonts w:ascii="Calibri" w:eastAsia="Calibri" w:hAnsi="Calibri" w:cs="Calibri"/>
-          <w:color w:val="000000" w:themeColor="text1"/>
-          <w:kern w:val="24"/>
-          <w:lang w:val="en-US" w:eastAsia="it-IT"/>
-          <w14:ligatures w14:val="none"/>
-        </w:rPr>
-        <w:t xml:space="preserve">effectively </w:t>
-      </w:r>
-      <w:r>
-        <w:rPr>
-          <w:rFonts w:ascii="Calibri" w:eastAsia="Calibri" w:hAnsi="Calibri" w:cs="Calibri"/>
-          <w:color w:val="000000" w:themeColor="text1"/>
-          <w:kern w:val="24"/>
-          <w:lang w:val="en-US" w:eastAsia="it-IT"/>
-          <w14:ligatures w14:val="none"/>
-        </w:rPr>
-        <w:t xml:space="preserve">support the </w:t>
-      </w:r>
-      <w:r>
-        <w:rPr>
-          <w:rFonts w:ascii="Calibri" w:eastAsia="Calibri" w:hAnsi="Calibri" w:cs="Calibri"/>
-          <w:color w:val="000000" w:themeColor="text1"/>
-          <w:kern w:val="24"/>
-          <w:lang w:val="en-US" w:eastAsia="it-IT"/>
-          <w14:ligatures w14:val="none"/>
-        </w:rPr>
-        <w:t>integrat</w:t>
-      </w:r>
-      <w:r>
-        <w:rPr>
-          <w:rFonts w:ascii="Calibri" w:eastAsia="Calibri" w:hAnsi="Calibri" w:cs="Calibri"/>
-          <w:color w:val="000000" w:themeColor="text1"/>
-          <w:kern w:val="24"/>
-          <w:lang w:val="en-US" w:eastAsia="it-IT"/>
-          <w14:ligatures w14:val="none"/>
-        </w:rPr>
-        <w:t>ion</w:t>
-      </w:r>
-      <w:r>
-        <w:rPr>
-          <w:rFonts w:ascii="Calibri" w:eastAsia="Calibri" w:hAnsi="Calibri" w:cs="Calibri"/>
-          <w:color w:val="000000" w:themeColor="text1"/>
-          <w:kern w:val="24"/>
-          <w:lang w:val="en-US" w:eastAsia="it-IT"/>
-          <w14:ligatures w14:val="none"/>
-        </w:rPr>
-        <w:t xml:space="preserve"> and interconnec</w:t>
-      </w:r>
-      <w:r>
-        <w:rPr>
-          <w:rFonts w:ascii="Calibri" w:eastAsia="Calibri" w:hAnsi="Calibri" w:cs="Calibri"/>
-          <w:color w:val="000000" w:themeColor="text1"/>
-          <w:kern w:val="24"/>
-          <w:lang w:val="en-US" w:eastAsia="it-IT"/>
-          <w14:ligatures w14:val="none"/>
-        </w:rPr>
-        <w:t>tion of</w:t>
-      </w:r>
-      <w:r>
-        <w:rPr>
-          <w:rFonts w:ascii="Calibri" w:eastAsia="Calibri" w:hAnsi="Calibri" w:cs="Calibri"/>
-          <w:color w:val="000000" w:themeColor="text1"/>
-          <w:kern w:val="24"/>
-          <w:lang w:val="en-US" w:eastAsia="it-IT"/>
-          <w14:ligatures w14:val="none"/>
-        </w:rPr>
-        <w:t xml:space="preserve"> new and existing ontologies on sustainability.</w:t>
-      </w:r>
-      <w:r>
-        <w:rPr>
-          <w:rFonts w:ascii="Calibri" w:eastAsia="Calibri" w:hAnsi="Calibri" w:cs="Calibri"/>
-          <w:color w:val="000000" w:themeColor="text1"/>
-          <w:kern w:val="24"/>
-          <w:lang w:val="en-US" w:eastAsia="it-IT"/>
-          <w14:ligatures w14:val="none"/>
-        </w:rPr>
-        <w:t xml:space="preserve"> </w:t>
-      </w:r>
-      <w:r>
-        <w:rPr>
-          <w:rFonts w:ascii="Calibri" w:eastAsia="Calibri" w:hAnsi="Calibri" w:cs="Calibri"/>
-          <w:color w:val="000000" w:themeColor="text1"/>
-          <w:kern w:val="24"/>
-          <w:lang w:val="en-US" w:eastAsia="it-IT"/>
-          <w14:ligatures w14:val="none"/>
-        </w:rPr>
-        <w:t>Thus,</w:t>
-      </w:r>
-      <w:r>
-        <w:rPr>
-          <w:rFonts w:ascii="Calibri" w:eastAsia="Calibri" w:hAnsi="Calibri" w:cs="Calibri"/>
-          <w:color w:val="000000" w:themeColor="text1"/>
-          <w:kern w:val="24"/>
-          <w:lang w:val="en-US" w:eastAsia="it-IT"/>
-          <w14:ligatures w14:val="none"/>
-        </w:rPr>
-        <w:t xml:space="preserve"> </w:t>
-      </w:r>
-      <w:r>
-        <w:rPr>
-          <w:rFonts w:ascii="Calibri" w:eastAsia="Calibri" w:hAnsi="Calibri" w:cs="Calibri"/>
-          <w:color w:val="000000" w:themeColor="text1"/>
-          <w:kern w:val="24"/>
-          <w:lang w:val="en-US" w:eastAsia="it-IT"/>
-          <w14:ligatures w14:val="none"/>
-        </w:rPr>
-        <w:t xml:space="preserve">SCO should align with alternative </w:t>
-      </w:r>
-      <w:r>
-        <w:rPr>
-          <w:rFonts w:ascii="Calibri" w:eastAsia="Times New Roman" w:hAnsi="Calibri" w:cs="Calibri"/>
-          <w:kern w:val="0"/>
-          <w:lang w:val="en-US" w:eastAsia="it-IT"/>
-          <w14:ligatures w14:val="none"/>
-        </w:rPr>
-        <w:t>TLOs other than BFO</w:t>
-      </w:r>
-      <w:r>
-        <w:rPr>
-          <w:rFonts w:ascii="Calibri" w:eastAsia="Times New Roman" w:hAnsi="Calibri" w:cs="Calibri"/>
-          <w:kern w:val="0"/>
-          <w:lang w:val="en-US" w:eastAsia="it-IT"/>
-          <w14:ligatures w14:val="none"/>
-        </w:rPr>
-        <w:t>, to access the alternative ontological view proposed by such ontologies.</w:t>
+        <w:t xml:space="preserve">This seems the most coherent way to establish a core hub that can effectively support the integration and interconnection of new and existing ontologies on sustainability. </w:t>
       </w:r>
     </w:p>
     <w:p>
@@ -981,7 +724,7 @@
         <w:jc w:val="both"/>
         <w:rPr>
           <w:rFonts w:ascii="Calibri" w:hAnsi="Calibri" w:cs="Calibri"/>
-          <w:lang w:val="en-US"/>
+          <w:lang w:val="en-US" w:eastAsia="it-IT"/>
         </w:rPr>
       </w:pPr>
       <w:r>
@@ -1174,23 +917,11 @@
     </w:p>
     <w:p>
       <w:pPr>
-        <w:rPr>
-          <w:rFonts w:ascii="Calibri" w:eastAsia="Times New Roman" w:hAnsi="Calibri" w:cs="Calibri"/>
-          <w:kern w:val="0"/>
-          <w:lang w:val="en-US" w:eastAsia="it-IT"/>
-          <w14:ligatures w14:val="none"/>
-        </w:rPr>
-      </w:pPr>
-    </w:p>
-    <w:p>
-      <w:pPr>
         <w:spacing w:line="360" w:lineRule="auto"/>
         <w:jc w:val="both"/>
         <w:rPr>
           <w:rFonts w:ascii="Calibri" w:hAnsi="Calibri" w:cs="Calibri"/>
-          <w:sz w:val="24"/>
-          <w:szCs w:val="24"/>
-          <w:lang w:val="en-US"/>
+          <w:lang w:val="en-US" w:eastAsia="it-IT"/>
         </w:rPr>
       </w:pPr>
     </w:p>
@@ -1198,6 +929,212 @@
       <w:pPr>
         <w:spacing w:line="360" w:lineRule="auto"/>
         <w:jc w:val="both"/>
+        <w:rPr>
+          <w:rFonts w:ascii="Calibri" w:hAnsi="Calibri" w:cs="Calibri"/>
+          <w:lang w:val="en-US" w:eastAsia="it-IT"/>
+        </w:rPr>
+      </w:pPr>
+    </w:p>
+    <w:p>
+      <w:pPr>
+        <w:spacing w:line="360" w:lineRule="auto"/>
+        <w:jc w:val="both"/>
+        <w:rPr>
+          <w:rFonts w:ascii="Calibri" w:hAnsi="Calibri" w:cs="Calibri"/>
+          <w:lang w:val="en-US" w:eastAsia="it-IT"/>
+        </w:rPr>
+      </w:pPr>
+    </w:p>
+    <w:p>
+      <w:pPr>
+        <w:spacing w:line="360" w:lineRule="auto"/>
+        <w:jc w:val="both"/>
+        <w:rPr>
+          <w:rFonts w:ascii="Calibri" w:hAnsi="Calibri" w:cs="Calibri"/>
+          <w:lang w:val="en-US" w:eastAsia="it-IT"/>
+        </w:rPr>
+      </w:pPr>
+    </w:p>
+    <w:p>
+      <w:pPr>
+        <w:spacing w:line="360" w:lineRule="auto"/>
+        <w:jc w:val="both"/>
+        <w:rPr>
+          <w:rFonts w:ascii="Calibri" w:hAnsi="Calibri" w:cs="Calibri"/>
+          <w:lang w:val="en-US"/>
+        </w:rPr>
+      </w:pPr>
+      <w:r>
+        <w:rPr>
+          <w:rFonts w:ascii="Calibri" w:hAnsi="Calibri" w:cs="Calibri"/>
+          <w:lang w:val="en-US"/>
+        </w:rPr>
+        <w:t xml:space="preserve">The current </w:t>
+      </w:r>
+      <w:r>
+        <w:rPr>
+          <w:rFonts w:ascii="Calibri" w:hAnsi="Calibri" w:cs="Calibri"/>
+          <w:lang w:val="en-US"/>
+        </w:rPr>
+        <w:t>working-in-progress</w:t>
+      </w:r>
+      <w:r>
+        <w:rPr>
+          <w:rFonts w:ascii="Calibri" w:hAnsi="Calibri" w:cs="Calibri"/>
+          <w:lang w:val="en-US"/>
+        </w:rPr>
+        <w:t xml:space="preserve"> version of SCO is SCO V1.</w:t>
+      </w:r>
+      <w:r>
+        <w:rPr>
+          <w:rFonts w:ascii="Calibri" w:hAnsi="Calibri" w:cs="Calibri"/>
+          <w:lang w:val="en-US"/>
+        </w:rPr>
+        <w:t>1</w:t>
+      </w:r>
+      <w:r>
+        <w:rPr>
+          <w:rFonts w:ascii="Calibri" w:hAnsi="Calibri" w:cs="Calibri"/>
+          <w:lang w:val="en-US"/>
+        </w:rPr>
+        <w:t xml:space="preserve">.0. </w:t>
+      </w:r>
+      <w:r>
+        <w:rPr>
+          <w:rFonts w:ascii="Calibri" w:hAnsi="Calibri" w:cs="Calibri"/>
+          <w:lang w:val="en-US" w:eastAsia="it-IT"/>
+        </w:rPr>
+        <w:t xml:space="preserve">SCO V1.1.0. is comprised of two segments: SCO-B (B for BFO) and SCO-U (U for UFO). SCO-B aligns the SCO vocabulary with BFO (as SCO V1.0.0.). SCO-U aligns the SCO vocabulary with </w:t>
+      </w:r>
+      <w:proofErr w:type="spellStart"/>
+      <w:r>
+        <w:rPr>
+          <w:rFonts w:ascii="Calibri" w:hAnsi="Calibri" w:cs="Calibri"/>
+          <w:lang w:val="en-US" w:eastAsia="it-IT"/>
+        </w:rPr>
+        <w:t>gUFO</w:t>
+      </w:r>
+      <w:proofErr w:type="spellEnd"/>
+      <w:r>
+        <w:rPr>
+          <w:rFonts w:ascii="Calibri" w:hAnsi="Calibri" w:cs="Calibri"/>
+          <w:lang w:val="en-US" w:eastAsia="it-IT"/>
+        </w:rPr>
+        <w:t xml:space="preserve"> (</w:t>
+      </w:r>
+      <w:hyperlink r:id="rId9" w:history="1">
+        <w:r>
+          <w:rPr>
+            <w:rStyle w:val="Hyperlink"/>
+            <w:rFonts w:ascii="Calibri" w:hAnsi="Calibri" w:cs="Calibri"/>
+            <w:lang w:val="en-US" w:eastAsia="it-IT"/>
+          </w:rPr>
+          <w:t>UFO implementation in the Web Ontology Language (OWL)</w:t>
+        </w:r>
+      </w:hyperlink>
+      <w:r>
+        <w:rPr>
+          <w:rFonts w:ascii="Calibri" w:hAnsi="Calibri" w:cs="Calibri"/>
+          <w:lang w:val="en-US" w:eastAsia="it-IT"/>
+        </w:rPr>
+        <w:t>).</w:t>
+      </w:r>
+      <w:r>
+        <w:rPr>
+          <w:rFonts w:ascii="Calibri" w:hAnsi="Calibri" w:cs="Calibri"/>
+          <w:lang w:val="en-US"/>
+        </w:rPr>
+        <w:t xml:space="preserve"> </w:t>
+      </w:r>
+      <w:r>
+        <w:rPr>
+          <w:rFonts w:ascii="Calibri" w:hAnsi="Calibri" w:cs="Calibri"/>
+          <w:lang w:val="en-US" w:eastAsia="it-IT"/>
+        </w:rPr>
+        <w:t>SCO V1.1.0. is formalized in </w:t>
+      </w:r>
+      <w:hyperlink r:id="rId10" w:history="1">
+        <w:r>
+          <w:rPr>
+            <w:rStyle w:val="Hyperlink"/>
+            <w:rFonts w:ascii="Calibri" w:hAnsi="Calibri" w:cs="Calibri"/>
+            <w:lang w:val="en-US" w:eastAsia="it-IT"/>
+          </w:rPr>
+          <w:t>OWL</w:t>
+        </w:r>
+      </w:hyperlink>
+      <w:r>
+        <w:rPr>
+          <w:rFonts w:ascii="Calibri" w:hAnsi="Calibri" w:cs="Calibri"/>
+          <w:lang w:val="en-US" w:eastAsia="it-IT"/>
+        </w:rPr>
+        <w:t> and covers three natural languages, English, French, and Italian. SCO V1.1.0. conforms to </w:t>
+      </w:r>
+      <w:hyperlink r:id="rId11" w:history="1">
+        <w:r>
+          <w:rPr>
+            <w:rStyle w:val="Hyperlink"/>
+            <w:rFonts w:ascii="Calibri" w:hAnsi="Calibri" w:cs="Calibri"/>
+            <w:lang w:val="en-US" w:eastAsia="it-IT"/>
+          </w:rPr>
+          <w:t>OBO-Foundry principles</w:t>
+        </w:r>
+      </w:hyperlink>
+      <w:r>
+        <w:rPr>
+          <w:rFonts w:ascii="Calibri" w:hAnsi="Calibri" w:cs="Calibri"/>
+          <w:lang w:val="en-US" w:eastAsia="it-IT"/>
+        </w:rPr>
+        <w:t>.</w:t>
+      </w:r>
+    </w:p>
+    <w:p>
+      <w:pPr>
+        <w:spacing w:line="360" w:lineRule="auto"/>
+        <w:jc w:val="both"/>
+        <w:rPr>
+          <w:rFonts w:ascii="Calibri" w:hAnsi="Calibri" w:cs="Calibri"/>
+          <w:lang w:val="en-US"/>
+        </w:rPr>
+      </w:pPr>
+      <w:r>
+        <w:rPr>
+          <w:rFonts w:ascii="Calibri" w:hAnsi="Calibri" w:cs="Calibri"/>
+          <w:lang w:val="en-US"/>
+        </w:rPr>
+        <w:t xml:space="preserve">The most recent version of SCO is available on GitHub at the following link: </w:t>
+      </w:r>
+      <w:hyperlink r:id="rId12" w:history="1">
+        <w:r>
+          <w:rPr>
+            <w:rStyle w:val="Hyperlink"/>
+            <w:rFonts w:ascii="Calibri" w:hAnsi="Calibri" w:cs="Calibri"/>
+            <w:lang w:val="en-US"/>
+          </w:rPr>
+          <w:t>https://github.com/gioUbbiali/Sustainability-Core-Ontology.git</w:t>
+        </w:r>
+      </w:hyperlink>
+      <w:r>
+        <w:rPr>
+          <w:rFonts w:ascii="Calibri" w:hAnsi="Calibri" w:cs="Calibri"/>
+          <w:lang w:val="en-US"/>
+        </w:rPr>
+        <w:t xml:space="preserve">. The person responsible for SCO is </w:t>
+      </w:r>
+      <w:hyperlink r:id="rId13" w:history="1">
+        <w:r>
+          <w:rPr>
+            <w:rStyle w:val="Hyperlink"/>
+            <w:rFonts w:ascii="Calibri" w:hAnsi="Calibri" w:cs="Calibri"/>
+            <w:lang w:val="en-US"/>
+          </w:rPr>
+          <w:t xml:space="preserve">Giorgio A. Ubbiali. </w:t>
+        </w:r>
+      </w:hyperlink>
+    </w:p>
+    <w:p>
+      <w:pPr>
+        <w:spacing w:line="360" w:lineRule="auto"/>
         <w:rPr>
           <w:rFonts w:ascii="Calibri" w:hAnsi="Calibri" w:cs="Calibri"/>
           <w:b/>
@@ -1208,10 +1145,7 @@
           <w:lang w:val="en-US"/>
         </w:rPr>
       </w:pPr>
-    </w:p>
-    <w:p>
-      <w:pPr>
-        <w:spacing w:line="360" w:lineRule="auto"/>
+      <w:r>
         <w:rPr>
           <w:rFonts w:ascii="Calibri" w:hAnsi="Calibri" w:cs="Calibri"/>
           <w:b/>
@@ -1221,19 +1155,98 @@
           <w:u w:val="single"/>
           <w:lang w:val="en-US"/>
         </w:rPr>
-      </w:pPr>
-      <w:r>
-        <w:rPr>
-          <w:rFonts w:ascii="Calibri" w:hAnsi="Calibri" w:cs="Calibri"/>
-          <w:b/>
-          <w:bCs/>
-          <w:sz w:val="24"/>
-          <w:szCs w:val="24"/>
-          <w:u w:val="single"/>
-          <w:lang w:val="en-US"/>
-        </w:rPr>
         <w:t xml:space="preserve">Methods and Materials </w:t>
       </w:r>
+    </w:p>
+    <w:p>
+      <w:pPr>
+        <w:spacing w:after="0" w:line="216" w:lineRule="auto"/>
+        <w:contextualSpacing/>
+        <w:rPr>
+          <w:rFonts w:ascii="Calibri" w:eastAsia="Times New Roman" w:hAnsi="Calibri" w:cs="Calibri"/>
+          <w:color w:val="FF0000"/>
+          <w:kern w:val="0"/>
+          <w:lang w:val="en-US" w:eastAsia="it-IT"/>
+          <w14:ligatures w14:val="none"/>
+        </w:rPr>
+      </w:pPr>
+      <w:r>
+        <w:rPr>
+          <w:rFonts w:ascii="Calibri" w:eastAsia="Times New Roman" w:hAnsi="Calibri" w:cs="Calibri"/>
+          <w:color w:val="FF0000"/>
+          <w:kern w:val="0"/>
+          <w:highlight w:val="yellow"/>
+          <w:lang w:val="en-US" w:eastAsia="it-IT"/>
+          <w14:ligatures w14:val="none"/>
+        </w:rPr>
+        <w:t>Work in progress</w:t>
+      </w:r>
+    </w:p>
+    <w:p>
+      <w:pPr>
+        <w:spacing w:after="0" w:line="216" w:lineRule="auto"/>
+        <w:contextualSpacing/>
+        <w:rPr>
+          <w:rFonts w:ascii="Calibri" w:eastAsia="Times New Roman" w:hAnsi="Calibri" w:cs="Calibri"/>
+          <w:kern w:val="0"/>
+          <w:lang w:val="en-US" w:eastAsia="it-IT"/>
+          <w14:ligatures w14:val="none"/>
+        </w:rPr>
+      </w:pPr>
+      <w:r>
+        <w:rPr>
+          <w:rFonts w:ascii="Calibri" w:eastAsia="Times New Roman" w:hAnsi="Calibri" w:cs="Calibri"/>
+          <w:kern w:val="0"/>
+          <w:lang w:val="en-US" w:eastAsia="it-IT"/>
+          <w14:ligatures w14:val="none"/>
+        </w:rPr>
+        <w:t xml:space="preserve"> We construct SCO V1.0.0. in the following </w:t>
+      </w:r>
+    </w:p>
+    <w:p>
+      <w:pPr>
+        <w:spacing w:after="0" w:line="216" w:lineRule="auto"/>
+        <w:contextualSpacing/>
+        <w:rPr>
+          <w:rFonts w:ascii="Calibri" w:eastAsia="Times New Roman" w:hAnsi="Calibri" w:cs="Calibri"/>
+          <w:kern w:val="0"/>
+          <w:lang w:val="en-US" w:eastAsia="it-IT"/>
+          <w14:ligatures w14:val="none"/>
+        </w:rPr>
+      </w:pPr>
+      <w:r>
+        <w:rPr>
+          <w:rFonts w:ascii="Calibri" w:eastAsia="Times New Roman" w:hAnsi="Calibri" w:cs="Calibri"/>
+          <w:kern w:val="0"/>
+          <w:lang w:val="en-US" w:eastAsia="it-IT"/>
+          <w14:ligatures w14:val="none"/>
+        </w:rPr>
+        <w:t xml:space="preserve">See also the related </w:t>
+      </w:r>
+      <w:hyperlink r:id="rId14" w:history="1">
+        <w:r>
+          <w:rPr>
+            <w:rStyle w:val="Hyperlink"/>
+            <w:rFonts w:ascii="Calibri" w:eastAsia="Times New Roman" w:hAnsi="Calibri" w:cs="Calibri"/>
+            <w:kern w:val="0"/>
+            <w:lang w:val="en-US" w:eastAsia="it-IT"/>
+            <w14:ligatures w14:val="none"/>
+          </w:rPr>
+          <w:t>slide deck.</w:t>
+        </w:r>
+      </w:hyperlink>
+    </w:p>
+    <w:p>
+      <w:pPr>
+        <w:spacing w:after="0" w:line="216" w:lineRule="auto"/>
+        <w:contextualSpacing/>
+        <w:rPr>
+          <w:rFonts w:ascii="Calibri" w:eastAsia="Times New Roman" w:hAnsi="Calibri" w:cs="Calibri"/>
+          <w:kern w:val="0"/>
+          <w:lang w:val="en-US" w:eastAsia="it-IT"/>
+          <w14:ligatures w14:val="none"/>
+        </w:rPr>
+      </w:pPr>
     </w:p>
     <w:p>
       <w:pPr>
@@ -1294,7 +1307,7 @@
         </w:rPr>
         <w:t xml:space="preserve"> Core Ontology (SCO) currently employs </w:t>
       </w:r>
-      <w:hyperlink r:id="rId9" w:history="1">
+      <w:hyperlink r:id="rId15" w:history="1">
         <w:r>
           <w:rPr>
             <w:rFonts w:ascii="Calibri" w:eastAsia="Calibri" w:hAnsi="Calibri" w:cs="Calibri"/>
@@ -1344,7 +1357,7 @@
         </w:rPr>
         <w:t xml:space="preserve">This work explores and sets directions for aligning SCO to other Top-Level Ontologies (TLOs), specifically the </w:t>
       </w:r>
-      <w:hyperlink r:id="rId10" w:history="1">
+      <w:hyperlink r:id="rId16" w:history="1">
         <w:r>
           <w:rPr>
             <w:rFonts w:ascii="Calibri" w:eastAsia="Calibri" w:hAnsi="Calibri" w:cs="Calibri"/>
@@ -1394,7 +1407,7 @@
         </w:rPr>
         <w:t xml:space="preserve">UFO OWL version: </w:t>
       </w:r>
-      <w:hyperlink r:id="rId11" w:history="1">
+      <w:hyperlink r:id="rId17" w:history="1">
         <w:proofErr w:type="spellStart"/>
         <w:r>
           <w:rPr>
@@ -1444,7 +1457,6 @@
           <w:lang w:val="en-US" w:eastAsia="it-IT"/>
           <w14:ligatures w14:val="none"/>
         </w:rPr>
-        <w:lastRenderedPageBreak/>
         <w:t>Towards SCO V1.1.0.</w:t>
       </w:r>
     </w:p>
@@ -1590,11 +1602,44 @@
         <w:spacing w:line="360" w:lineRule="auto"/>
         <w:rPr>
           <w:rFonts w:ascii="Calibri" w:hAnsi="Calibri" w:cs="Calibri"/>
+          <w:u w:val="single"/>
+          <w:lang w:val="en-US"/>
+        </w:rPr>
+      </w:pPr>
+      <w:r>
+        <w:rPr>
+          <w:rFonts w:ascii="Calibri" w:hAnsi="Calibri" w:cs="Calibri"/>
+          <w:u w:val="single"/>
+          <w:lang w:val="en-US"/>
+        </w:rPr>
+        <w:t>SCO-B</w:t>
+      </w:r>
+    </w:p>
+    <w:p>
+      <w:pPr>
+        <w:spacing w:line="360" w:lineRule="auto"/>
+        <w:rPr>
+          <w:rFonts w:ascii="Calibri" w:hAnsi="Calibri" w:cs="Calibri"/>
+          <w:u w:val="single"/>
+        </w:rPr>
+      </w:pPr>
+      <w:r>
+        <w:rPr>
+          <w:rFonts w:ascii="Calibri" w:hAnsi="Calibri" w:cs="Calibri"/>
+          <w:u w:val="single"/>
+        </w:rPr>
+        <w:t>SCO-U</w:t>
+      </w:r>
+    </w:p>
+    <w:p>
+      <w:pPr>
+        <w:spacing w:line="360" w:lineRule="auto"/>
+        <w:rPr>
+          <w:rFonts w:ascii="Calibri" w:hAnsi="Calibri" w:cs="Calibri"/>
           <w:i/>
           <w:iCs/>
           <w:sz w:val="24"/>
           <w:szCs w:val="24"/>
-          <w:lang w:val="en-US"/>
         </w:rPr>
       </w:pPr>
       <w:r>
@@ -1604,10 +1649,43 @@
           <w:iCs/>
           <w:sz w:val="24"/>
           <w:szCs w:val="24"/>
-          <w:lang w:val="en-US"/>
-        </w:rPr>
-        <w:t>Alignment protocol</w:t>
-      </w:r>
+        </w:rPr>
+        <w:t xml:space="preserve">SCO-U </w:t>
+      </w:r>
+      <w:proofErr w:type="spellStart"/>
+      <w:r>
+        <w:rPr>
+          <w:rFonts w:ascii="Calibri" w:hAnsi="Calibri" w:cs="Calibri"/>
+          <w:i/>
+          <w:iCs/>
+          <w:sz w:val="24"/>
+          <w:szCs w:val="24"/>
+        </w:rPr>
+        <w:t>Alignment</w:t>
+      </w:r>
+      <w:proofErr w:type="spellEnd"/>
+      <w:r>
+        <w:rPr>
+          <w:rFonts w:ascii="Calibri" w:hAnsi="Calibri" w:cs="Calibri"/>
+          <w:i/>
+          <w:iCs/>
+          <w:sz w:val="24"/>
+          <w:szCs w:val="24"/>
+        </w:rPr>
+        <w:t xml:space="preserve"> </w:t>
+      </w:r>
+      <w:proofErr w:type="spellStart"/>
+      <w:r>
+        <w:rPr>
+          <w:rFonts w:ascii="Calibri" w:hAnsi="Calibri" w:cs="Calibri"/>
+          <w:i/>
+          <w:iCs/>
+          <w:sz w:val="24"/>
+          <w:szCs w:val="24"/>
+        </w:rPr>
+        <w:t>protocol</w:t>
+      </w:r>
+      <w:proofErr w:type="spellEnd"/>
     </w:p>
     <w:p>
       <w:pPr>
@@ -1648,7 +1726,7 @@
         </w:rPr>
         <w:t xml:space="preserve">Example: </w:t>
       </w:r>
-      <w:hyperlink r:id="rId12" w:history="1">
+      <w:hyperlink r:id="rId18" w:history="1">
         <w:r>
           <w:rPr>
             <w:rStyle w:val="Hyperlink"/>
@@ -1707,7 +1785,7 @@
         </w:rPr>
         <w:t xml:space="preserve">Evaluating the position of </w:t>
       </w:r>
-      <w:hyperlink r:id="rId13" w:history="1">
+      <w:hyperlink r:id="rId19" w:history="1">
         <w:r>
           <w:rPr>
             <w:rStyle w:val="Hyperlink"/>
@@ -1896,6 +1974,7 @@
           <w:rFonts w:ascii="Calibri" w:hAnsi="Calibri" w:cs="Calibri"/>
           <w:lang w:val="en-US"/>
         </w:rPr>
+        <w:lastRenderedPageBreak/>
         <w:t>(</w:t>
       </w:r>
       <w:proofErr w:type="gramStart"/>
@@ -2174,7 +2253,7 @@
         </w:rPr>
         <w:t xml:space="preserve">In Protégé: to add the </w:t>
       </w:r>
-      <w:hyperlink r:id="rId14" w:history="1">
+      <w:hyperlink r:id="rId20" w:history="1">
         <w:r>
           <w:rPr>
             <w:rStyle w:val="Hyperlink"/>
@@ -2298,7 +2377,7 @@
         </w:rPr>
         <w:t xml:space="preserve">Identification of the “type” class that </w:t>
       </w:r>
-      <w:hyperlink r:id="rId15" w:history="1">
+      <w:hyperlink r:id="rId21" w:history="1">
         <w:r>
           <w:rPr>
             <w:rStyle w:val="Hyperlink"/>
@@ -2491,7 +2570,7 @@
         </w:rPr>
         <w:t xml:space="preserve">In Protégé: to add the </w:t>
       </w:r>
-      <w:hyperlink r:id="rId16" w:history="1">
+      <w:hyperlink r:id="rId22" w:history="1">
         <w:r>
           <w:rPr>
             <w:rStyle w:val="Hyperlink"/>
@@ -2545,26 +2624,134 @@
     </w:p>
     <w:p>
       <w:pPr>
-        <w:ind w:left="720"/>
-        <w:rPr>
-          <w:rFonts w:ascii="Calibri" w:hAnsi="Calibri" w:cs="Calibri"/>
-          <w:lang w:val="en-US"/>
-        </w:rPr>
-      </w:pPr>
-    </w:p>
-    <w:p>
-      <w:pPr>
-        <w:rPr>
-          <w:rFonts w:ascii="Calibri" w:hAnsi="Calibri" w:cs="Calibri"/>
-          <w:lang w:val="en-US"/>
-        </w:rPr>
-      </w:pPr>
-      <w:r>
-        <w:rPr>
-          <w:rFonts w:ascii="Calibri" w:hAnsi="Calibri" w:cs="Calibri"/>
-          <w:lang w:val="en-US"/>
-        </w:rPr>
-        <w:t>In parallel: to carry on discussions with subject matter experts.</w:t>
+        <w:rPr>
+          <w:rFonts w:ascii="Calibri" w:hAnsi="Calibri" w:cs="Calibri"/>
+          <w:lang w:val="en-US"/>
+        </w:rPr>
+      </w:pPr>
+    </w:p>
+    <w:p>
+      <w:pPr>
+        <w:spacing w:line="360" w:lineRule="auto"/>
+        <w:rPr>
+          <w:rFonts w:ascii="Calibri" w:hAnsi="Calibri" w:cs="Calibri"/>
+          <w:sz w:val="24"/>
+          <w:szCs w:val="24"/>
+          <w:u w:val="single"/>
+          <w:lang w:val="en-US"/>
+        </w:rPr>
+      </w:pPr>
+      <w:r>
+        <w:rPr>
+          <w:rFonts w:ascii="Calibri" w:hAnsi="Calibri" w:cs="Calibri"/>
+          <w:sz w:val="24"/>
+          <w:szCs w:val="24"/>
+          <w:u w:val="single"/>
+          <w:lang w:val="en-US"/>
+        </w:rPr>
+        <w:t>Axiomatization</w:t>
+      </w:r>
+    </w:p>
+    <w:p>
+      <w:pPr>
+        <w:spacing w:line="360" w:lineRule="auto"/>
+        <w:rPr>
+          <w:rFonts w:ascii="Calibri" w:hAnsi="Calibri" w:cs="Calibri"/>
+          <w:sz w:val="24"/>
+          <w:szCs w:val="24"/>
+          <w:u w:val="single"/>
+          <w:lang w:val="en-US"/>
+        </w:rPr>
+      </w:pPr>
+      <w:r>
+        <w:rPr>
+          <w:rFonts w:ascii="Calibri" w:hAnsi="Calibri" w:cs="Calibri"/>
+          <w:sz w:val="24"/>
+          <w:szCs w:val="24"/>
+          <w:u w:val="single"/>
+          <w:lang w:val="en-US"/>
+        </w:rPr>
+        <w:t>Removal of BFO-compliant structure</w:t>
+      </w:r>
+    </w:p>
+    <w:p>
+      <w:pPr>
+        <w:spacing w:line="360" w:lineRule="auto"/>
+        <w:rPr>
+          <w:rFonts w:ascii="Calibri" w:hAnsi="Calibri" w:cs="Calibri"/>
+          <w:sz w:val="24"/>
+          <w:szCs w:val="24"/>
+          <w:u w:val="single"/>
+          <w:lang w:val="en-US"/>
+        </w:rPr>
+      </w:pPr>
+      <w:r>
+        <w:rPr>
+          <w:rFonts w:ascii="Calibri" w:hAnsi="Calibri" w:cs="Calibri"/>
+          <w:sz w:val="24"/>
+          <w:szCs w:val="24"/>
+          <w:u w:val="single"/>
+          <w:lang w:val="en-US"/>
+        </w:rPr>
+        <w:t>Validation</w:t>
+      </w:r>
+    </w:p>
+    <w:p>
+      <w:pPr>
+        <w:rPr>
+          <w:rFonts w:ascii="Calibri" w:hAnsi="Calibri" w:cs="Calibri"/>
+          <w:lang w:val="en-US"/>
+        </w:rPr>
+      </w:pPr>
+    </w:p>
+    <w:p>
+      <w:pPr>
+        <w:rPr>
+          <w:rFonts w:ascii="Calibri" w:hAnsi="Calibri" w:cs="Calibri"/>
+          <w:lang w:val="en-US"/>
+        </w:rPr>
+      </w:pPr>
+      <w:r>
+        <w:rPr>
+          <w:rFonts w:ascii="Calibri" w:hAnsi="Calibri" w:cs="Calibri"/>
+          <w:lang w:val="en-US"/>
+        </w:rPr>
+        <w:t xml:space="preserve">All through the process of translation, we </w:t>
+      </w:r>
+      <w:r>
+        <w:rPr>
+          <w:rFonts w:ascii="Calibri" w:hAnsi="Calibri" w:cs="Calibri"/>
+          <w:lang w:val="en-US"/>
+        </w:rPr>
+        <w:t>carr</w:t>
+      </w:r>
+      <w:r>
+        <w:rPr>
+          <w:rFonts w:ascii="Calibri" w:hAnsi="Calibri" w:cs="Calibri"/>
+          <w:lang w:val="en-US"/>
+        </w:rPr>
+        <w:t>ied</w:t>
+      </w:r>
+      <w:r>
+        <w:rPr>
+          <w:rFonts w:ascii="Calibri" w:hAnsi="Calibri" w:cs="Calibri"/>
+          <w:lang w:val="en-US"/>
+        </w:rPr>
+        <w:t xml:space="preserve"> </w:t>
+      </w:r>
+      <w:r>
+        <w:rPr>
+          <w:rFonts w:ascii="Calibri" w:hAnsi="Calibri" w:cs="Calibri"/>
+          <w:lang w:val="en-US"/>
+        </w:rPr>
+        <w:t>out</w:t>
+      </w:r>
+      <w:r>
+        <w:rPr>
+          <w:rFonts w:ascii="Calibri" w:hAnsi="Calibri" w:cs="Calibri"/>
+          <w:lang w:val="en-US"/>
+        </w:rPr>
+        <w:t xml:space="preserve"> discussions with subject matter experts.</w:t>
       </w:r>
     </w:p>
     <w:p>
@@ -2611,6 +2798,29 @@
         <w:jc w:val="both"/>
         <w:rPr>
           <w:rFonts w:ascii="Calibri" w:hAnsi="Calibri" w:cs="Calibri"/>
+          <w:color w:val="FF0000"/>
+          <w:sz w:val="24"/>
+          <w:szCs w:val="24"/>
+          <w:lang w:val="en-US"/>
+        </w:rPr>
+      </w:pPr>
+      <w:r>
+        <w:rPr>
+          <w:rFonts w:ascii="Calibri" w:hAnsi="Calibri" w:cs="Calibri"/>
+          <w:color w:val="FF0000"/>
+          <w:sz w:val="24"/>
+          <w:szCs w:val="24"/>
+          <w:lang w:val="en-US"/>
+        </w:rPr>
+        <w:t>To do</w:t>
+      </w:r>
+    </w:p>
+    <w:p>
+      <w:pPr>
+        <w:spacing w:line="360" w:lineRule="auto"/>
+        <w:jc w:val="both"/>
+        <w:rPr>
+          <w:rFonts w:ascii="Calibri" w:hAnsi="Calibri" w:cs="Calibri"/>
           <w:b/>
           <w:bCs/>
           <w:sz w:val="24"/>
@@ -2629,7 +2839,6 @@
           <w:u w:val="single"/>
           <w:lang w:val="en-US"/>
         </w:rPr>
-        <w:lastRenderedPageBreak/>
         <w:t xml:space="preserve">Get In Touch </w:t>
       </w:r>
     </w:p>
@@ -2664,9 +2873,9 @@
           <w:sz w:val="24"/>
           <w:szCs w:val="24"/>
           <w:u w:val="single"/>
-        </w:rPr>
-      </w:pPr>
-      <w:proofErr w:type="spellStart"/>
+          <w:lang w:val="en-US"/>
+        </w:rPr>
+      </w:pPr>
       <w:r>
         <w:rPr>
           <w:rFonts w:ascii="Calibri" w:hAnsi="Calibri" w:cs="Calibri"/>
@@ -2675,42 +2884,53 @@
           <w:sz w:val="24"/>
           <w:szCs w:val="24"/>
           <w:u w:val="single"/>
+          <w:lang w:val="en-US"/>
         </w:rPr>
         <w:t>Bibliography</w:t>
       </w:r>
-      <w:proofErr w:type="spellEnd"/>
-    </w:p>
-    <w:p/>
+    </w:p>
     <w:p>
       <w:pPr>
         <w:pStyle w:val="Bibliography"/>
-        <w:rPr>
-          <w:rFonts w:ascii="Aptos" w:hAnsi="Aptos"/>
-          <w:lang w:val="en-US"/>
-        </w:rPr>
-      </w:pPr>
-      <w:r>
+        <w:numPr>
+          <w:ilvl w:val="0"/>
+          <w:numId w:val="6"/>
+        </w:numPr>
+        <w:jc w:val="both"/>
+        <w:rPr>
+          <w:rFonts w:ascii="Calibri" w:hAnsi="Calibri" w:cs="Calibri"/>
+          <w:lang w:val="en-US"/>
+        </w:rPr>
+      </w:pPr>
+      <w:r>
+        <w:rPr>
+          <w:rFonts w:ascii="Calibri" w:hAnsi="Calibri" w:cs="Calibri"/>
+        </w:rPr>
         <w:fldChar w:fldCharType="begin"/>
       </w:r>
       <w:r>
         <w:rPr>
+          <w:rFonts w:ascii="Calibri" w:hAnsi="Calibri" w:cs="Calibri"/>
           <w:lang w:val="en-US"/>
         </w:rPr>
         <w:instrText xml:space="preserve"> ADDIN ZOTERO_BIBL {"uncited":[],"omitted":[],"custom":[]} CSL_BIBLIOGRAPHY </w:instrText>
       </w:r>
       <w:r>
+        <w:rPr>
+          <w:rFonts w:ascii="Calibri" w:hAnsi="Calibri" w:cs="Calibri"/>
+        </w:rPr>
         <w:fldChar w:fldCharType="separate"/>
       </w:r>
       <w:r>
         <w:rPr>
-          <w:rFonts w:ascii="Aptos" w:hAnsi="Aptos"/>
+          <w:rFonts w:ascii="Calibri" w:hAnsi="Calibri" w:cs="Calibri"/>
           <w:lang w:val="en-US"/>
         </w:rPr>
         <w:t xml:space="preserve">Arp, R., Smith, B., &amp; Spear, A. D. (2015). </w:t>
       </w:r>
       <w:r>
         <w:rPr>
-          <w:rFonts w:ascii="Aptos" w:hAnsi="Aptos"/>
+          <w:rFonts w:ascii="Calibri" w:hAnsi="Calibri" w:cs="Calibri"/>
           <w:i/>
           <w:iCs/>
           <w:lang w:val="en-US"/>
@@ -2719,7 +2939,7 @@
       </w:r>
       <w:r>
         <w:rPr>
-          <w:rFonts w:ascii="Aptos" w:hAnsi="Aptos"/>
+          <w:rFonts w:ascii="Calibri" w:hAnsi="Calibri" w:cs="Calibri"/>
           <w:lang w:val="en-US"/>
         </w:rPr>
         <w:t>. Massachusetts Institute of Technology.</w:t>
@@ -2728,53 +2948,27 @@
     <w:p>
       <w:pPr>
         <w:pStyle w:val="Bibliography"/>
-        <w:rPr>
-          <w:rFonts w:ascii="Aptos" w:hAnsi="Aptos"/>
-          <w:lang w:val="en-US"/>
-        </w:rPr>
-      </w:pPr>
-      <w:r>
-        <w:rPr>
-          <w:rFonts w:ascii="Aptos" w:hAnsi="Aptos"/>
-          <w:lang w:val="en-US"/>
-        </w:rPr>
-        <w:t xml:space="preserve">F. Barcelos, P. P., </w:t>
-      </w:r>
-      <w:proofErr w:type="spellStart"/>
-      <w:r>
-        <w:rPr>
-          <w:rFonts w:ascii="Aptos" w:hAnsi="Aptos"/>
-          <w:lang w:val="en-US"/>
-        </w:rPr>
-        <w:t>Calhau</w:t>
-      </w:r>
-      <w:proofErr w:type="spellEnd"/>
-      <w:r>
-        <w:rPr>
-          <w:rFonts w:ascii="Aptos" w:hAnsi="Aptos"/>
-          <w:lang w:val="en-US"/>
-        </w:rPr>
-        <w:t xml:space="preserve">, R. F., Oliveira, Í., Prince Sales, T., </w:t>
-      </w:r>
-      <w:proofErr w:type="spellStart"/>
-      <w:r>
-        <w:rPr>
-          <w:rFonts w:ascii="Aptos" w:hAnsi="Aptos"/>
-          <w:lang w:val="en-US"/>
-        </w:rPr>
-        <w:t>Gailly</w:t>
-      </w:r>
-      <w:proofErr w:type="spellEnd"/>
-      <w:r>
-        <w:rPr>
-          <w:rFonts w:ascii="Aptos" w:hAnsi="Aptos"/>
-          <w:lang w:val="en-US"/>
-        </w:rPr>
-        <w:t xml:space="preserve">, F., Poels, G., &amp; Guizzardi, G. (2025). Ontological Foundations of Resilience. In W. Maass, H. Han, H. Yasar, &amp; N. Multari (A c. Di), </w:t>
-      </w:r>
-      <w:r>
-        <w:rPr>
-          <w:rFonts w:ascii="Aptos" w:hAnsi="Aptos"/>
+        <w:numPr>
+          <w:ilvl w:val="0"/>
+          <w:numId w:val="6"/>
+        </w:numPr>
+        <w:jc w:val="both"/>
+        <w:rPr>
+          <w:rFonts w:ascii="Calibri" w:hAnsi="Calibri" w:cs="Calibri"/>
+          <w:lang w:val="en-US"/>
+        </w:rPr>
+      </w:pPr>
+      <w:r>
+        <w:rPr>
+          <w:rFonts w:ascii="Calibri" w:hAnsi="Calibri" w:cs="Calibri"/>
+          <w:lang w:val="en-US"/>
+        </w:rPr>
+        <w:lastRenderedPageBreak/>
+        <w:t xml:space="preserve">F. Barcelos, P. P., Calhau, R. F., Oliveira, Í., Prince Sales, T., Gailly, F., Poels, G., &amp; Guizzardi, G. (2025). Ontological Foundations of Resilience. In W. Maass, H. Han, H. Yasar, &amp; N. Multari (A c. Di), </w:t>
+      </w:r>
+      <w:r>
+        <w:rPr>
+          <w:rFonts w:ascii="Calibri" w:hAnsi="Calibri" w:cs="Calibri"/>
           <w:i/>
           <w:iCs/>
           <w:lang w:val="en-US"/>
@@ -2783,7 +2977,7 @@
       </w:r>
       <w:r>
         <w:rPr>
-          <w:rFonts w:ascii="Aptos" w:hAnsi="Aptos"/>
+          <w:rFonts w:ascii="Calibri" w:hAnsi="Calibri" w:cs="Calibri"/>
           <w:lang w:val="en-US"/>
         </w:rPr>
         <w:t xml:space="preserve"> (Vol. 15238, pp. 396–416). Springer Nature Switzerland. https://doi.org/10.1007/978-3-031-75872-0_21</w:t>
@@ -2792,55 +2986,32 @@
     <w:p>
       <w:pPr>
         <w:pStyle w:val="Bibliography"/>
-        <w:rPr>
-          <w:rFonts w:ascii="Aptos" w:hAnsi="Aptos"/>
-          <w:lang w:val="en-US"/>
-        </w:rPr>
-      </w:pPr>
-      <w:r>
-        <w:rPr>
-          <w:rFonts w:ascii="Aptos" w:hAnsi="Aptos"/>
-        </w:rPr>
-        <w:t xml:space="preserve">Sales, T. P., </w:t>
-      </w:r>
-      <w:proofErr w:type="spellStart"/>
-      <w:r>
-        <w:rPr>
-          <w:rFonts w:ascii="Aptos" w:hAnsi="Aptos"/>
-        </w:rPr>
-        <w:t>Baião</w:t>
-      </w:r>
-      <w:proofErr w:type="spellEnd"/>
-      <w:r>
-        <w:rPr>
-          <w:rFonts w:ascii="Aptos" w:hAnsi="Aptos"/>
-        </w:rPr>
-        <w:t xml:space="preserve">, F., Guizzardi, G., Almeida, J. P. A., Guarino, N., &amp; </w:t>
-      </w:r>
-      <w:proofErr w:type="spellStart"/>
-      <w:r>
-        <w:rPr>
-          <w:rFonts w:ascii="Aptos" w:hAnsi="Aptos"/>
-        </w:rPr>
-        <w:t>Mylopoulos</w:t>
-      </w:r>
-      <w:proofErr w:type="spellEnd"/>
-      <w:r>
-        <w:rPr>
-          <w:rFonts w:ascii="Aptos" w:hAnsi="Aptos"/>
-        </w:rPr>
-        <w:t xml:space="preserve">, J. (2018). </w:t>
-      </w:r>
-      <w:r>
-        <w:rPr>
-          <w:rFonts w:ascii="Aptos" w:hAnsi="Aptos"/>
+        <w:numPr>
+          <w:ilvl w:val="0"/>
+          <w:numId w:val="6"/>
+        </w:numPr>
+        <w:jc w:val="both"/>
+        <w:rPr>
+          <w:rFonts w:ascii="Calibri" w:hAnsi="Calibri" w:cs="Calibri"/>
+          <w:lang w:val="en-US"/>
+        </w:rPr>
+      </w:pPr>
+      <w:r>
+        <w:rPr>
+          <w:rFonts w:ascii="Calibri" w:hAnsi="Calibri" w:cs="Calibri"/>
+        </w:rPr>
+        <w:t xml:space="preserve">Sales, T. P., Baião, F., Guizzardi, G., Almeida, J. P. A., Guarino, N., &amp; Mylopoulos, J. (2018). </w:t>
+      </w:r>
+      <w:r>
+        <w:rPr>
+          <w:rFonts w:ascii="Calibri" w:hAnsi="Calibri" w:cs="Calibri"/>
           <w:lang w:val="en-US"/>
         </w:rPr>
         <w:t xml:space="preserve">The Common Ontology of Value and Risk. In J. C. Trujillo, K. C. Davis, X. Du, Z. Li, T. W. Ling, G. Li, &amp; M. L. Lee (A c. Di), </w:t>
       </w:r>
       <w:r>
         <w:rPr>
-          <w:rFonts w:ascii="Aptos" w:hAnsi="Aptos"/>
+          <w:rFonts w:ascii="Calibri" w:hAnsi="Calibri" w:cs="Calibri"/>
           <w:i/>
           <w:iCs/>
           <w:lang w:val="en-US"/>
@@ -2849,7 +3020,7 @@
       </w:r>
       <w:r>
         <w:rPr>
-          <w:rFonts w:ascii="Aptos" w:hAnsi="Aptos"/>
+          <w:rFonts w:ascii="Calibri" w:hAnsi="Calibri" w:cs="Calibri"/>
           <w:lang w:val="en-US"/>
         </w:rPr>
         <w:t xml:space="preserve"> (Vol. 11157, pp. 121–135). Springer International Publishing. https://doi.org/10.1007/978-3-030-00847-5_11</w:t>
@@ -2858,123 +3029,95 @@
     <w:p>
       <w:pPr>
         <w:pStyle w:val="Bibliography"/>
-        <w:rPr>
-          <w:rFonts w:ascii="Aptos" w:hAnsi="Aptos"/>
-        </w:rPr>
-      </w:pPr>
-      <w:r>
-        <w:rPr>
-          <w:rFonts w:ascii="Aptos" w:hAnsi="Aptos"/>
-          <w:lang w:val="en-US"/>
-        </w:rPr>
-        <w:t xml:space="preserve">Smith, B., &amp; </w:t>
-      </w:r>
-      <w:proofErr w:type="spellStart"/>
-      <w:r>
-        <w:rPr>
-          <w:rFonts w:ascii="Aptos" w:hAnsi="Aptos"/>
-          <w:lang w:val="en-US"/>
-        </w:rPr>
-        <w:t>Ceusters</w:t>
-      </w:r>
-      <w:proofErr w:type="spellEnd"/>
-      <w:r>
-        <w:rPr>
-          <w:rFonts w:ascii="Aptos" w:hAnsi="Aptos"/>
-          <w:lang w:val="en-US"/>
-        </w:rPr>
-        <w:t xml:space="preserve">, W. (2010). Ontological realism: A methodology for coordinated evolution of scientific ontologies. </w:t>
-      </w:r>
-      <w:proofErr w:type="spellStart"/>
-      <w:r>
-        <w:rPr>
-          <w:rFonts w:ascii="Aptos" w:hAnsi="Aptos"/>
+        <w:numPr>
+          <w:ilvl w:val="0"/>
+          <w:numId w:val="6"/>
+        </w:numPr>
+        <w:jc w:val="both"/>
+        <w:rPr>
+          <w:rFonts w:ascii="Calibri" w:hAnsi="Calibri" w:cs="Calibri"/>
+        </w:rPr>
+      </w:pPr>
+      <w:r>
+        <w:rPr>
+          <w:rFonts w:ascii="Calibri" w:hAnsi="Calibri" w:cs="Calibri"/>
+          <w:lang w:val="en-US"/>
+        </w:rPr>
+        <w:t xml:space="preserve">Smith, B., &amp; Ceusters, W. (2010). Ontological realism: A methodology for coordinated evolution of scientific ontologies. </w:t>
+      </w:r>
+      <w:r>
+        <w:rPr>
+          <w:rFonts w:ascii="Calibri" w:hAnsi="Calibri" w:cs="Calibri"/>
           <w:i/>
           <w:iCs/>
         </w:rPr>
-        <w:t>Appl</w:t>
-      </w:r>
-      <w:proofErr w:type="spellEnd"/>
-      <w:r>
-        <w:rPr>
-          <w:rFonts w:ascii="Aptos" w:hAnsi="Aptos"/>
+        <w:t>Appl. Ontol.</w:t>
+      </w:r>
+      <w:r>
+        <w:rPr>
+          <w:rFonts w:ascii="Calibri" w:hAnsi="Calibri" w:cs="Calibri"/>
+        </w:rPr>
+        <w:t xml:space="preserve">, </w:t>
+      </w:r>
+      <w:r>
+        <w:rPr>
+          <w:rFonts w:ascii="Calibri" w:hAnsi="Calibri" w:cs="Calibri"/>
           <w:i/>
           <w:iCs/>
         </w:rPr>
-        <w:t xml:space="preserve">. </w:t>
-      </w:r>
-      <w:proofErr w:type="spellStart"/>
-      <w:r>
-        <w:rPr>
-          <w:rFonts w:ascii="Aptos" w:hAnsi="Aptos"/>
+        <w:t>5</w:t>
+      </w:r>
+      <w:r>
+        <w:rPr>
+          <w:rFonts w:ascii="Calibri" w:hAnsi="Calibri" w:cs="Calibri"/>
+        </w:rPr>
+        <w:t>(3–4), 139–188.</w:t>
+      </w:r>
+    </w:p>
+    <w:p>
+      <w:pPr>
+        <w:pStyle w:val="Bibliography"/>
+        <w:numPr>
+          <w:ilvl w:val="0"/>
+          <w:numId w:val="6"/>
+        </w:numPr>
+        <w:jc w:val="both"/>
+        <w:rPr>
+          <w:rFonts w:ascii="Calibri" w:hAnsi="Calibri" w:cs="Calibri"/>
+          <w:lang w:val="en-US"/>
+        </w:rPr>
+      </w:pPr>
+      <w:r>
+        <w:rPr>
+          <w:rFonts w:ascii="Calibri" w:hAnsi="Calibri" w:cs="Calibri"/>
+        </w:rPr>
+        <w:t xml:space="preserve">Ubbiali, G. A., Borghini, A., &amp; Lange, M. C. (2024). </w:t>
+      </w:r>
+      <w:r>
+        <w:rPr>
+          <w:rFonts w:ascii="Calibri" w:hAnsi="Calibri" w:cs="Calibri"/>
           <w:i/>
           <w:iCs/>
-        </w:rPr>
-        <w:t>Ontol</w:t>
-      </w:r>
-      <w:proofErr w:type="spellEnd"/>
-      <w:r>
-        <w:rPr>
-          <w:rFonts w:ascii="Aptos" w:hAnsi="Aptos"/>
-          <w:i/>
-          <w:iCs/>
+          <w:lang w:val="en-US"/>
+        </w:rPr>
+        <w:t>Ontologies for Sustainability: Theoretical Challenges</w:t>
+      </w:r>
+      <w:r>
+        <w:rPr>
+          <w:rFonts w:ascii="Calibri" w:hAnsi="Calibri" w:cs="Calibri"/>
+          <w:lang w:val="en-US"/>
         </w:rPr>
         <w:t>.</w:t>
       </w:r>
-      <w:r>
-        <w:rPr>
-          <w:rFonts w:ascii="Aptos" w:hAnsi="Aptos"/>
-        </w:rPr>
-        <w:t xml:space="preserve">, </w:t>
-      </w:r>
-      <w:r>
-        <w:rPr>
-          <w:rFonts w:ascii="Aptos" w:hAnsi="Aptos"/>
-          <w:i/>
-          <w:iCs/>
-        </w:rPr>
-        <w:t>5</w:t>
-      </w:r>
-      <w:r>
-        <w:rPr>
-          <w:rFonts w:ascii="Aptos" w:hAnsi="Aptos"/>
-        </w:rPr>
-        <w:t>(3–4), 139–188.</w:t>
-      </w:r>
-    </w:p>
-    <w:p>
-      <w:pPr>
-        <w:pStyle w:val="Bibliography"/>
-        <w:rPr>
-          <w:rFonts w:ascii="Aptos" w:hAnsi="Aptos"/>
-          <w:lang w:val="en-US"/>
-        </w:rPr>
-      </w:pPr>
-      <w:r>
-        <w:rPr>
-          <w:rFonts w:ascii="Aptos" w:hAnsi="Aptos"/>
-        </w:rPr>
-        <w:t xml:space="preserve">Ubbiali, G. A., Borghini, A., &amp; Lange, M. C. (2024). </w:t>
-      </w:r>
-      <w:r>
-        <w:rPr>
-          <w:rFonts w:ascii="Aptos" w:hAnsi="Aptos"/>
-          <w:i/>
-          <w:iCs/>
-          <w:lang w:val="en-US"/>
-        </w:rPr>
-        <w:t>Ontologies for Sustainability: Theoretical Challenges</w:t>
-      </w:r>
-      <w:r>
-        <w:rPr>
-          <w:rFonts w:ascii="Aptos" w:hAnsi="Aptos"/>
-          <w:lang w:val="en-US"/>
-        </w:rPr>
-        <w:t>.</w:t>
-      </w:r>
-    </w:p>
-    <w:p>
-      <w:r>
+    </w:p>
+    <w:p>
+      <w:pPr>
+        <w:jc w:val="both"/>
+      </w:pPr>
+      <w:r>
+        <w:rPr>
+          <w:rFonts w:ascii="Calibri" w:hAnsi="Calibri" w:cs="Calibri"/>
+        </w:rPr>
         <w:fldChar w:fldCharType="end"/>
       </w:r>
     </w:p>
@@ -2991,6 +3134,119 @@
 <file path=word/numbering.xml><?xml version="1.0" encoding="utf-8"?>
 <w:numbering xmlns:wpc="http://schemas.microsoft.com/office/word/2010/wordprocessingCanvas" xmlns:cx="http://schemas.microsoft.com/office/drawing/2014/chartex" xmlns:cx1="http://schemas.microsoft.com/office/drawing/2015/9/8/chartex" xmlns:cx2="http://schemas.microsoft.com/office/drawing/2015/10/21/chartex" xmlns:cx3="http://schemas.microsoft.com/office/drawing/2016/5/9/chartex" xmlns:cx4="http://schemas.microsoft.com/office/drawing/2016/5/10/chartex" xmlns:cx5="http://schemas.microsoft.com/office/drawing/2016/5/11/chartex" xmlns:cx6="http://schemas.microsoft.com/office/drawing/2016/5/12/chartex" xmlns:cx7="http://schemas.microsoft.com/office/drawing/2016/5/13/chartex" xmlns:cx8="http://schemas.microsoft.com/office/drawing/2016/5/14/chartex" xmlns:mc="http://schemas.openxmlformats.org/markup-compatibility/2006" xmlns:aink="http://schemas.microsoft.com/office/drawing/2016/ink" xmlns:am3d="http://schemas.microsoft.com/office/drawing/2017/model3d" xmlns:o="urn:schemas-microsoft-com:office:office" xmlns:oel="http://schemas.microsoft.com/office/2019/extlst" xmlns:r="http://schemas.openxmlformats.org/officeDocument/2006/relationships" xmlns:m="http://schemas.openxmlformats.org/officeDocument/2006/math" xmlns:v="urn:schemas-microsoft-com:vml" xmlns:wp14="http://schemas.microsoft.com/office/word/2010/wordprocessingDrawing" xmlns:wp="http://schemas.openxmlformats.org/drawingml/2006/wordprocessingDrawing" xmlns:w10="urn:schemas-microsoft-com:office:word" xmlns:w="http://schemas.openxmlformats.org/wordprocessingml/2006/main" xmlns:w14="http://schemas.microsoft.com/office/word/2010/wordml" xmlns:w15="http://schemas.microsoft.com/office/word/2012/wordml" xmlns:w16cex="http://schemas.microsoft.com/office/word/2018/wordml/cex" xmlns:w16cid="http://schemas.microsoft.com/office/word/2016/wordml/cid" xmlns:w16="http://schemas.microsoft.com/office/word/2018/wordml" xmlns:w16du="http://schemas.microsoft.com/office/word/2023/wordml/word16du" xmlns:w16sdtdh="http://schemas.microsoft.com/office/word/2020/wordml/sdtdatahash" xmlns:w16sdtfl="http://schemas.microsoft.com/office/word/2024/wordml/sdtformatlock" xmlns:w16se="http://schemas.microsoft.com/office/word/2015/wordml/symex" xmlns:wpg="http://schemas.microsoft.com/office/word/2010/wordprocessingGroup" xmlns:wpi="http://schemas.microsoft.com/office/word/2010/wordprocessingInk" xmlns:wne="http://schemas.microsoft.com/office/word/2006/wordml" xmlns:wps="http://schemas.microsoft.com/office/word/2010/wordprocessingShape" mc:Ignorable="w14 w15 w16se w16cid w16 w16cex w16sdtdh w16sdtfl w16du wp14">
   <w:abstractNum w:abstractNumId="0" w15:restartNumberingAfterBreak="0">
+    <w:nsid w:val="255A229D"/>
+    <w:multiLevelType w:val="hybridMultilevel"/>
+    <w:tmpl w:val="274E5F0A"/>
+    <w:lvl w:ilvl="0" w:tplc="04100001">
+      <w:start w:val="1"/>
+      <w:numFmt w:val="bullet"/>
+      <w:lvlText w:val=""/>
+      <w:lvlJc w:val="left"/>
+      <w:pPr>
+        <w:ind w:left="360" w:hanging="360"/>
+      </w:pPr>
+      <w:rPr>
+        <w:rFonts w:ascii="Symbol" w:hAnsi="Symbol" w:hint="default"/>
+      </w:rPr>
+    </w:lvl>
+    <w:lvl w:ilvl="1" w:tplc="04100003" w:tentative="1">
+      <w:start w:val="1"/>
+      <w:numFmt w:val="bullet"/>
+      <w:lvlText w:val="o"/>
+      <w:lvlJc w:val="left"/>
+      <w:pPr>
+        <w:ind w:left="1080" w:hanging="360"/>
+      </w:pPr>
+      <w:rPr>
+        <w:rFonts w:ascii="Courier New" w:hAnsi="Courier New" w:cs="Courier New" w:hint="default"/>
+      </w:rPr>
+    </w:lvl>
+    <w:lvl w:ilvl="2" w:tplc="04100005" w:tentative="1">
+      <w:start w:val="1"/>
+      <w:numFmt w:val="bullet"/>
+      <w:lvlText w:val=""/>
+      <w:lvlJc w:val="left"/>
+      <w:pPr>
+        <w:ind w:left="1800" w:hanging="360"/>
+      </w:pPr>
+      <w:rPr>
+        <w:rFonts w:ascii="Wingdings" w:hAnsi="Wingdings" w:hint="default"/>
+      </w:rPr>
+    </w:lvl>
+    <w:lvl w:ilvl="3" w:tplc="04100001" w:tentative="1">
+      <w:start w:val="1"/>
+      <w:numFmt w:val="bullet"/>
+      <w:lvlText w:val=""/>
+      <w:lvlJc w:val="left"/>
+      <w:pPr>
+        <w:ind w:left="2520" w:hanging="360"/>
+      </w:pPr>
+      <w:rPr>
+        <w:rFonts w:ascii="Symbol" w:hAnsi="Symbol" w:hint="default"/>
+      </w:rPr>
+    </w:lvl>
+    <w:lvl w:ilvl="4" w:tplc="04100003" w:tentative="1">
+      <w:start w:val="1"/>
+      <w:numFmt w:val="bullet"/>
+      <w:lvlText w:val="o"/>
+      <w:lvlJc w:val="left"/>
+      <w:pPr>
+        <w:ind w:left="3240" w:hanging="360"/>
+      </w:pPr>
+      <w:rPr>
+        <w:rFonts w:ascii="Courier New" w:hAnsi="Courier New" w:cs="Courier New" w:hint="default"/>
+      </w:rPr>
+    </w:lvl>
+    <w:lvl w:ilvl="5" w:tplc="04100005" w:tentative="1">
+      <w:start w:val="1"/>
+      <w:numFmt w:val="bullet"/>
+      <w:lvlText w:val=""/>
+      <w:lvlJc w:val="left"/>
+      <w:pPr>
+        <w:ind w:left="3960" w:hanging="360"/>
+      </w:pPr>
+      <w:rPr>
+        <w:rFonts w:ascii="Wingdings" w:hAnsi="Wingdings" w:hint="default"/>
+      </w:rPr>
+    </w:lvl>
+    <w:lvl w:ilvl="6" w:tplc="04100001" w:tentative="1">
+      <w:start w:val="1"/>
+      <w:numFmt w:val="bullet"/>
+      <w:lvlText w:val=""/>
+      <w:lvlJc w:val="left"/>
+      <w:pPr>
+        <w:ind w:left="4680" w:hanging="360"/>
+      </w:pPr>
+      <w:rPr>
+        <w:rFonts w:ascii="Symbol" w:hAnsi="Symbol" w:hint="default"/>
+      </w:rPr>
+    </w:lvl>
+    <w:lvl w:ilvl="7" w:tplc="04100003" w:tentative="1">
+      <w:start w:val="1"/>
+      <w:numFmt w:val="bullet"/>
+      <w:lvlText w:val="o"/>
+      <w:lvlJc w:val="left"/>
+      <w:pPr>
+        <w:ind w:left="5400" w:hanging="360"/>
+      </w:pPr>
+      <w:rPr>
+        <w:rFonts w:ascii="Courier New" w:hAnsi="Courier New" w:cs="Courier New" w:hint="default"/>
+      </w:rPr>
+    </w:lvl>
+    <w:lvl w:ilvl="8" w:tplc="04100005" w:tentative="1">
+      <w:start w:val="1"/>
+      <w:numFmt w:val="bullet"/>
+      <w:lvlText w:val=""/>
+      <w:lvlJc w:val="left"/>
+      <w:pPr>
+        <w:ind w:left="6120" w:hanging="360"/>
+      </w:pPr>
+      <w:rPr>
+        <w:rFonts w:ascii="Wingdings" w:hAnsi="Wingdings" w:hint="default"/>
+      </w:rPr>
+    </w:lvl>
+  </w:abstractNum>
+  <w:abstractNum w:abstractNumId="1" w15:restartNumberingAfterBreak="0">
     <w:nsid w:val="27C45025"/>
     <w:multiLevelType w:val="hybridMultilevel"/>
     <w:tmpl w:val="6868DF68"/>
@@ -3079,7 +3335,7 @@
       </w:pPr>
     </w:lvl>
   </w:abstractNum>
-  <w:abstractNum w:abstractNumId="1" w15:restartNumberingAfterBreak="0">
+  <w:abstractNum w:abstractNumId="2" w15:restartNumberingAfterBreak="0">
     <w:nsid w:val="38A12C27"/>
     <w:multiLevelType w:val="multilevel"/>
     <w:tmpl w:val="348E7904"/>
@@ -3192,7 +3448,7 @@
       </w:pPr>
     </w:lvl>
   </w:abstractNum>
-  <w:abstractNum w:abstractNumId="2" w15:restartNumberingAfterBreak="0">
+  <w:abstractNum w:abstractNumId="3" w15:restartNumberingAfterBreak="0">
     <w:nsid w:val="489125BA"/>
     <w:multiLevelType w:val="hybridMultilevel"/>
     <w:tmpl w:val="207443AA"/>
@@ -3278,7 +3534,7 @@
       </w:pPr>
     </w:lvl>
   </w:abstractNum>
-  <w:abstractNum w:abstractNumId="3" w15:restartNumberingAfterBreak="0">
+  <w:abstractNum w:abstractNumId="4" w15:restartNumberingAfterBreak="0">
     <w:nsid w:val="59E1563A"/>
     <w:multiLevelType w:val="hybridMultilevel"/>
     <w:tmpl w:val="5E28AC8A"/>
@@ -3417,7 +3673,7 @@
       </w:rPr>
     </w:lvl>
   </w:abstractNum>
-  <w:abstractNum w:abstractNumId="4" w15:restartNumberingAfterBreak="0">
+  <w:abstractNum w:abstractNumId="5" w15:restartNumberingAfterBreak="0">
     <w:nsid w:val="73747B13"/>
     <w:multiLevelType w:val="hybridMultilevel"/>
     <w:tmpl w:val="BF800296"/>
@@ -3558,16 +3814,16 @@
     </w:lvl>
   </w:abstractNum>
   <w:num w:numId="1" w16cid:durableId="1279680877">
+    <w:abstractNumId w:val="5"/>
+  </w:num>
+  <w:num w:numId="2" w16cid:durableId="333729571">
+    <w:abstractNumId w:val="1"/>
+  </w:num>
+  <w:num w:numId="3" w16cid:durableId="1769034715">
     <w:abstractNumId w:val="4"/>
   </w:num>
-  <w:num w:numId="2" w16cid:durableId="333729571">
-    <w:abstractNumId w:val="0"/>
-  </w:num>
-  <w:num w:numId="3" w16cid:durableId="1769034715">
-    <w:abstractNumId w:val="3"/>
-  </w:num>
   <w:num w:numId="4" w16cid:durableId="1053577947">
-    <w:abstractNumId w:val="1"/>
+    <w:abstractNumId w:val="2"/>
     <w:lvlOverride w:ilvl="0">
       <w:startOverride w:val="1"/>
     </w:lvlOverride>
@@ -3597,7 +3853,10 @@
     </w:lvlOverride>
   </w:num>
   <w:num w:numId="5" w16cid:durableId="1149057099">
-    <w:abstractNumId w:val="2"/>
+    <w:abstractNumId w:val="3"/>
+  </w:num>
+  <w:num w:numId="6" w16cid:durableId="435907765">
+    <w:abstractNumId w:val="0"/>
   </w:num>
 </w:numbering>
 </file>
@@ -4002,7 +4261,7 @@
   <w:style w:type="paragraph" w:default="1" w:styleId="Normal">
     <w:name w:val="Normal"/>
     <w:qFormat/>
-    <w:rsid w:val="00F57EC9"/>
+    <w:rsid w:val="00006C01"/>
   </w:style>
   <w:style w:type="paragraph" w:styleId="Heading1">
     <w:name w:val="heading 1"/>

</xml_diff>

<commit_message>
Working on the SCO-UFO alignment protocol
</commit_message>
<xml_diff>
--- a/SCO/working materials/sco development protocol/SCO V1.1.0 development protocol.docx
+++ b/SCO/working materials/sco development protocol/SCO V1.1.0 development protocol.docx
@@ -109,7 +109,7 @@
           <w:rFonts w:ascii="Calibri" w:hAnsi="Calibri" w:cs="Calibri"/>
           <w:lang w:val="en-US"/>
         </w:rPr>
-        <w:t xml:space="preserve"> to the  </w:t>
+        <w:t xml:space="preserve"> to the </w:t>
       </w:r>
       <w:hyperlink r:id="rId7" w:history="1">
         <w:r>
@@ -315,67 +315,74 @@
           <w:lang w:eastAsia="it-IT"/>
           <w14:ligatures w14:val="none"/>
         </w:rPr>
+        <w:t>The complexity underlying sustainability.</w:t>
+      </w:r>
+    </w:p>
+    <w:p>
+      <w:pPr>
+        <w:spacing w:line="360" w:lineRule="auto"/>
+        <w:jc w:val="both"/>
+        <w:rPr>
+          <w:rFonts w:ascii="Calibri" w:hAnsi="Calibri" w:cs="Calibri"/>
+          <w:lang w:val="en-US"/>
+        </w:rPr>
+      </w:pPr>
+      <w:r>
+        <w:rPr>
+          <w:rFonts w:ascii="Calibri" w:hAnsi="Calibri" w:cs="Calibri"/>
+          <w:lang w:val="en-US"/>
+        </w:rPr>
         <w:t xml:space="preserve">The </w:t>
       </w:r>
-      <w:proofErr w:type="spellStart"/>
+      <w:r>
+        <w:rPr>
+          <w:rFonts w:ascii="Calibri" w:hAnsi="Calibri" w:cs="Calibri"/>
+          <w:lang w:val="en-US"/>
+        </w:rPr>
+        <w:t>Sustainability</w:t>
+      </w:r>
+      <w:r>
+        <w:rPr>
+          <w:rFonts w:ascii="Calibri" w:hAnsi="Calibri" w:cs="Calibri"/>
+          <w:lang w:val="en-US"/>
+        </w:rPr>
+        <w:t xml:space="preserve"> Core Ontology (SCO) is a middle-level ontology modeling those challenges with the purpose of </w:t>
+      </w:r>
       <w:r>
         <w:rPr>
           <w:rFonts w:ascii="Calibri" w:eastAsia="Times New Roman" w:hAnsi="Calibri" w:cs="Calibri"/>
           <w:kern w:val="0"/>
-          <w:lang w:eastAsia="it-IT"/>
+          <w:lang w:val="en-US" w:eastAsia="it-IT"/>
           <w14:ligatures w14:val="none"/>
         </w:rPr>
-        <w:t>complexity</w:t>
-      </w:r>
-      <w:proofErr w:type="spellEnd"/>
+        <w:t>establishing</w:t>
+      </w:r>
       <w:r>
         <w:rPr>
           <w:rFonts w:ascii="Calibri" w:eastAsia="Times New Roman" w:hAnsi="Calibri" w:cs="Calibri"/>
           <w:kern w:val="0"/>
-          <w:lang w:eastAsia="it-IT"/>
+          <w:lang w:val="en-US" w:eastAsia="it-IT"/>
           <w14:ligatures w14:val="none"/>
         </w:rPr>
-        <w:t xml:space="preserve"> </w:t>
-      </w:r>
-      <w:proofErr w:type="spellStart"/>
+        <w:t xml:space="preserve"> a core central hub to harmonize ontolog</w:t>
+      </w:r>
       <w:r>
         <w:rPr>
           <w:rFonts w:ascii="Calibri" w:eastAsia="Times New Roman" w:hAnsi="Calibri" w:cs="Calibri"/>
           <w:kern w:val="0"/>
-          <w:lang w:eastAsia="it-IT"/>
+          <w:lang w:val="en-US" w:eastAsia="it-IT"/>
           <w14:ligatures w14:val="none"/>
         </w:rPr>
-        <w:t>underlying</w:t>
-      </w:r>
-      <w:proofErr w:type="spellEnd"/>
+        <w:t>ies</w:t>
+      </w:r>
       <w:r>
         <w:rPr>
           <w:rFonts w:ascii="Calibri" w:eastAsia="Times New Roman" w:hAnsi="Calibri" w:cs="Calibri"/>
           <w:kern w:val="0"/>
-          <w:lang w:eastAsia="it-IT"/>
+          <w:lang w:val="en-US" w:eastAsia="it-IT"/>
           <w14:ligatures w14:val="none"/>
         </w:rPr>
-        <w:t xml:space="preserve"> </w:t>
-      </w:r>
-      <w:proofErr w:type="spellStart"/>
-      <w:r>
-        <w:rPr>
-          <w:rFonts w:ascii="Calibri" w:eastAsia="Times New Roman" w:hAnsi="Calibri" w:cs="Calibri"/>
-          <w:kern w:val="0"/>
-          <w:lang w:eastAsia="it-IT"/>
-          <w14:ligatures w14:val="none"/>
-        </w:rPr>
-        <w:t>sustainability</w:t>
-      </w:r>
-      <w:proofErr w:type="spellEnd"/>
-      <w:r>
-        <w:rPr>
-          <w:rFonts w:ascii="Calibri" w:eastAsia="Times New Roman" w:hAnsi="Calibri" w:cs="Calibri"/>
-          <w:kern w:val="0"/>
-          <w:lang w:eastAsia="it-IT"/>
-          <w14:ligatures w14:val="none"/>
-        </w:rPr>
-        <w:t>.</w:t>
+        <w:t xml:space="preserve"> regarding sustainability. </w:t>
       </w:r>
     </w:p>
     <w:p>
@@ -385,75 +392,6 @@
         <w:rPr>
           <w:rFonts w:ascii="Calibri" w:hAnsi="Calibri" w:cs="Calibri"/>
           <w:lang w:val="en-US"/>
-        </w:rPr>
-      </w:pPr>
-      <w:r>
-        <w:rPr>
-          <w:rFonts w:ascii="Calibri" w:hAnsi="Calibri" w:cs="Calibri"/>
-          <w:lang w:val="en-US"/>
-        </w:rPr>
-        <w:t xml:space="preserve">The </w:t>
-      </w:r>
-      <w:r>
-        <w:rPr>
-          <w:rFonts w:ascii="Calibri" w:hAnsi="Calibri" w:cs="Calibri"/>
-          <w:lang w:val="en-US"/>
-        </w:rPr>
-        <w:t>Sustainability</w:t>
-      </w:r>
-      <w:r>
-        <w:rPr>
-          <w:rFonts w:ascii="Calibri" w:hAnsi="Calibri" w:cs="Calibri"/>
-          <w:lang w:val="en-US"/>
-        </w:rPr>
-        <w:t xml:space="preserve"> Core Ontology (SCO) is a middle-level ontology modeling those challenges with the purpose of </w:t>
-      </w:r>
-      <w:r>
-        <w:rPr>
-          <w:rFonts w:ascii="Calibri" w:eastAsia="Times New Roman" w:hAnsi="Calibri" w:cs="Calibri"/>
-          <w:kern w:val="0"/>
-          <w:lang w:val="en-US" w:eastAsia="it-IT"/>
-          <w14:ligatures w14:val="none"/>
-        </w:rPr>
-        <w:t>establishing</w:t>
-      </w:r>
-      <w:r>
-        <w:rPr>
-          <w:rFonts w:ascii="Calibri" w:eastAsia="Times New Roman" w:hAnsi="Calibri" w:cs="Calibri"/>
-          <w:kern w:val="0"/>
-          <w:lang w:val="en-US" w:eastAsia="it-IT"/>
-          <w14:ligatures w14:val="none"/>
-        </w:rPr>
-        <w:t xml:space="preserve"> a core central hub to harmonize ontolog</w:t>
-      </w:r>
-      <w:r>
-        <w:rPr>
-          <w:rFonts w:ascii="Calibri" w:eastAsia="Times New Roman" w:hAnsi="Calibri" w:cs="Calibri"/>
-          <w:kern w:val="0"/>
-          <w:lang w:val="en-US" w:eastAsia="it-IT"/>
-          <w14:ligatures w14:val="none"/>
-        </w:rPr>
-        <w:t>ies</w:t>
-      </w:r>
-      <w:r>
-        <w:rPr>
-          <w:rFonts w:ascii="Calibri" w:eastAsia="Times New Roman" w:hAnsi="Calibri" w:cs="Calibri"/>
-          <w:kern w:val="0"/>
-          <w:lang w:val="en-US" w:eastAsia="it-IT"/>
-          <w14:ligatures w14:val="none"/>
-        </w:rPr>
-        <w:t xml:space="preserve"> regarding sustainability. </w:t>
-      </w:r>
-    </w:p>
-    <w:p>
-      <w:pPr>
-        <w:spacing w:line="360" w:lineRule="auto"/>
-        <w:jc w:val="both"/>
-        <w:rPr>
-          <w:rFonts w:ascii="Calibri" w:eastAsia="Calibri" w:hAnsi="Calibri" w:cs="Calibri"/>
-          <w:kern w:val="24"/>
-          <w:lang w:val="en-US" w:eastAsia="it-IT"/>
-          <w14:ligatures w14:val="none"/>
         </w:rPr>
       </w:pPr>
       <w:r>
@@ -502,14 +440,7 @@
           <w:lang w:val="en-US" w:eastAsia="it-IT"/>
           <w14:ligatures w14:val="none"/>
         </w:rPr>
-        <w:t xml:space="preserve">as the upper-level ontology, aligning with the ontological realism view   </w:t>
-      </w:r>
-      <w:r>
-        <w:rPr>
-          <w:rFonts w:ascii="Calibri" w:hAnsi="Calibri" w:cs="Calibri"/>
-          <w:lang w:val="en-US"/>
-        </w:rPr>
-        <w:t xml:space="preserve">– </w:t>
+        <w:t>as the upper-level ontology</w:t>
       </w:r>
       <w:r>
         <w:rPr>
@@ -518,7 +449,7 @@
           <w:lang w:val="en-US" w:eastAsia="it-IT"/>
           <w14:ligatures w14:val="none"/>
         </w:rPr>
-        <w:t xml:space="preserve"> see</w:t>
+        <w:t>. In doing so, it</w:t>
       </w:r>
       <w:r>
         <w:rPr>
@@ -527,7 +458,7 @@
           <w:lang w:val="en-US" w:eastAsia="it-IT"/>
           <w14:ligatures w14:val="none"/>
         </w:rPr>
-        <w:fldChar w:fldCharType="begin"/>
+        <w:t xml:space="preserve"> align</w:t>
       </w:r>
       <w:r>
         <w:rPr>
@@ -536,7 +467,7 @@
           <w:lang w:val="en-US" w:eastAsia="it-IT"/>
           <w14:ligatures w14:val="none"/>
         </w:rPr>
-        <w:instrText xml:space="preserve"> ADDIN ZOTERO_ITEM CSL_CITATION {"citationID":"R5rspQBQ","properties":{"formattedCitation":"(Arp et al., 2015; Smith &amp; Ceusters, 2010)","plainCitation":"(Arp et al., 2015; Smith &amp; Ceusters, 2010)","dontUpdate":true,"noteIndex":0},"citationItems":[{"id":28,"uris":["http://zotero.org/users/8948421/items/QWQ997ER"],"itemData":{"id":28,"type":"book","event-place":"Cambridge, Massachusetts","publisher":"Massachusetts Institute of Technology","publisher-place":"Cambridge, Massachusetts","title":"Building ontologies with Basic Formal Ontology","author":[{"family":"Arp","given":"Robert"},{"family":"Smith","given":"Barry"},{"family":"Spear","given":"Andrew D"}],"issued":{"date-parts":[["2015"]]}}},{"id":1944,"uris":["http://zotero.org/users/8948421/items/45ZX396W"],"itemData":{"id":1944,"type":"article-journal","abstract":"Since 2002 we have been testing and refining a methodology for ontology development that is now being used by multiple groups of researchers in different life science domains. Gary Merrill, in a recent paper in this journal, describes some of the reasons why this methodology has been found attractive by researchers in the biological and biomedical sciences. At the same time he assails the methodology on philosophical grounds, focusing specifically on our recommendation that ontologies developed for scientific purposes should be constructed in such a way that their terms are seen as referring to what we call universals or types in reality. As we show, Merrill's critique is of little relevance to the success of our realist project, since it not only reveals no actual errors in our work but also criticizes views on universals that we do not in fact hold. However, it nonetheless provides us with a valuable opportunity to clarify the realist methodology, and to show how some of its principles are being applied, especially within the framework of the OBO (Open Biomedical Ontologies) Foundry initiative.","container-title":"Appl. Ontol.","issue":"3-4","language":"en","page":"139–188","title":"Ontological realism: A methodology for coordinated evolution of scientific ontologies","volume":"5","author":[{"family":"Smith","given":"Barry"},{"family":"Ceusters","given":"Werner"}],"issued":{"date-parts":[["2010",11]]}}}],"schema":"https://github.com/citation-style-language/schema/raw/master/csl-citation.json"} </w:instrText>
+        <w:t>s</w:t>
       </w:r>
       <w:r>
         <w:rPr>
@@ -545,14 +476,7 @@
           <w:lang w:val="en-US" w:eastAsia="it-IT"/>
           <w14:ligatures w14:val="none"/>
         </w:rPr>
-        <w:fldChar w:fldCharType="separate"/>
-      </w:r>
-      <w:r>
-        <w:rPr>
-          <w:rFonts w:ascii="Calibri" w:hAnsi="Calibri" w:cs="Calibri"/>
-          <w:lang w:val="en-US"/>
-        </w:rPr>
-        <w:t xml:space="preserve"> Arp et al. (2015) and Smith &amp; Ceusters (2010)</w:t>
+        <w:t xml:space="preserve"> with the ontological realism view</w:t>
       </w:r>
       <w:r>
         <w:rPr>
@@ -561,7 +485,7 @@
           <w:lang w:val="en-US" w:eastAsia="it-IT"/>
           <w14:ligatures w14:val="none"/>
         </w:rPr>
-        <w:fldChar w:fldCharType="end"/>
+        <w:t>, according to which BFO has been developed. S</w:t>
       </w:r>
       <w:r>
         <w:rPr>
@@ -570,14 +494,7 @@
           <w:lang w:val="en-US" w:eastAsia="it-IT"/>
           <w14:ligatures w14:val="none"/>
         </w:rPr>
-        <w:t xml:space="preserve"> for details  </w:t>
-      </w:r>
-      <w:r>
-        <w:rPr>
-          <w:rFonts w:ascii="Calibri" w:hAnsi="Calibri" w:cs="Calibri"/>
-          <w:lang w:val="en-US"/>
-        </w:rPr>
-        <w:t xml:space="preserve">– </w:t>
+        <w:t>ee</w:t>
       </w:r>
       <w:r>
         <w:rPr>
@@ -586,7 +503,7 @@
           <w:lang w:val="en-US" w:eastAsia="it-IT"/>
           <w14:ligatures w14:val="none"/>
         </w:rPr>
-        <w:t xml:space="preserve">according to which BFO has been designed. Nevertheless, we consider it essential to commit SCO representation </w:t>
+        <w:fldChar w:fldCharType="begin"/>
       </w:r>
       <w:r>
         <w:rPr>
@@ -595,7 +512,7 @@
           <w:lang w:val="en-US" w:eastAsia="it-IT"/>
           <w14:ligatures w14:val="none"/>
         </w:rPr>
-        <w:t>to</w:t>
+        <w:instrText xml:space="preserve"> ADDIN ZOTERO_ITEM CSL_CITATION {"citationID":"R5rspQBQ","properties":{"formattedCitation":"(Arp et al., 2015; Smith &amp; Ceusters, 2010)","plainCitation":"(Arp et al., 2015; Smith &amp; Ceusters, 2010)","dontUpdate":true,"noteIndex":0},"citationItems":[{"id":28,"uris":["http://zotero.org/users/8948421/items/QWQ997ER"],"itemData":{"id":28,"type":"book","event-place":"Cambridge, Massachusetts","publisher":"Massachusetts Institute of Technology","publisher-place":"Cambridge, Massachusetts","title":"Building ontologies with Basic Formal Ontology","author":[{"family":"Arp","given":"Robert"},{"family":"Smith","given":"Barry"},{"family":"Spear","given":"Andrew D"}],"issued":{"date-parts":[["2015"]]}}},{"id":1944,"uris":["http://zotero.org/users/8948421/items/45ZX396W"],"itemData":{"id":1944,"type":"article-journal","abstract":"Since 2002 we have been testing and refining a methodology for ontology development that is now being used by multiple groups of researchers in different life science domains. Gary Merrill, in a recent paper in this journal, describes some of the reasons why this methodology has been found attractive by researchers in the biological and biomedical sciences. At the same time he assails the methodology on philosophical grounds, focusing specifically on our recommendation that ontologies developed for scientific purposes should be constructed in such a way that their terms are seen as referring to what we call universals or types in reality. As we show, Merrill's critique is of little relevance to the success of our realist project, since it not only reveals no actual errors in our work but also criticizes views on universals that we do not in fact hold. However, it nonetheless provides us with a valuable opportunity to clarify the realist methodology, and to show how some of its principles are being applied, especially within the framework of the OBO (Open Biomedical Ontologies) Foundry initiative.","container-title":"Appl. Ontol.","issue":"3-4","language":"en","page":"139–188","title":"Ontological realism: A methodology for coordinated evolution of scientific ontologies","volume":"5","author":[{"family":"Smith","given":"Barry"},{"family":"Ceusters","given":"Werner"}],"issued":{"date-parts":[["2010",11]]}}}],"schema":"https://github.com/citation-style-language/schema/raw/master/csl-citation.json"} </w:instrText>
       </w:r>
       <w:r>
         <w:rPr>
@@ -604,7 +521,14 @@
           <w:lang w:val="en-US" w:eastAsia="it-IT"/>
           <w14:ligatures w14:val="none"/>
         </w:rPr>
-        <w:t xml:space="preserve"> other ontological views. This will assist in addressing sustainability consistently across communities and approaches. No matter which ontological view has been chosen</w:t>
+        <w:fldChar w:fldCharType="separate"/>
+      </w:r>
+      <w:r>
+        <w:rPr>
+          <w:rFonts w:ascii="Calibri" w:hAnsi="Calibri" w:cs="Calibri"/>
+          <w:lang w:val="en-US"/>
+        </w:rPr>
+        <w:t xml:space="preserve"> Arp et al. (2015) and Smith &amp; Ceusters (2010)</w:t>
       </w:r>
       <w:r>
         <w:rPr>
@@ -613,7 +537,7 @@
           <w:lang w:val="en-US" w:eastAsia="it-IT"/>
           <w14:ligatures w14:val="none"/>
         </w:rPr>
-        <w:t xml:space="preserve"> in design ontologies</w:t>
+        <w:fldChar w:fldCharType="end"/>
       </w:r>
       <w:r>
         <w:rPr>
@@ -622,126 +546,7 @@
           <w:lang w:val="en-US" w:eastAsia="it-IT"/>
           <w14:ligatures w14:val="none"/>
         </w:rPr>
-        <w:t xml:space="preserve">, a representation of sustainability theoretical challenges </w:t>
-      </w:r>
-      <w:r>
-        <w:rPr>
-          <w:rFonts w:ascii="Calibri" w:hAnsi="Calibri" w:cs="Calibri"/>
-          <w:lang w:val="en-US"/>
-        </w:rPr>
-        <w:t>according to such a view will be available to ontology developers for usage. Further, this will support alignment</w:t>
-      </w:r>
-      <w:r>
-        <w:rPr>
-          <w:rFonts w:ascii="Calibri" w:hAnsi="Calibri" w:cs="Calibri"/>
-          <w:lang w:val="en-US"/>
-        </w:rPr>
-        <w:t>s</w:t>
-      </w:r>
-      <w:r>
-        <w:rPr>
-          <w:rFonts w:ascii="Calibri" w:hAnsi="Calibri" w:cs="Calibri"/>
-          <w:lang w:val="en-US"/>
-        </w:rPr>
-        <w:t xml:space="preserve"> across</w:t>
-      </w:r>
-      <w:r>
-        <w:rPr>
-          <w:rFonts w:ascii="Calibri" w:hAnsi="Calibri" w:cs="Calibri"/>
-          <w:lang w:val="en-US"/>
-        </w:rPr>
-        <w:t xml:space="preserve"> SCO-compliant</w:t>
-      </w:r>
-      <w:r>
-        <w:rPr>
-          <w:rFonts w:ascii="Calibri" w:hAnsi="Calibri" w:cs="Calibri"/>
-          <w:lang w:val="en-US"/>
-        </w:rPr>
-        <w:t xml:space="preserve"> </w:t>
-      </w:r>
-      <w:r>
-        <w:rPr>
-          <w:rFonts w:ascii="Calibri" w:hAnsi="Calibri" w:cs="Calibri"/>
-          <w:lang w:val="en-US"/>
-        </w:rPr>
-        <w:t xml:space="preserve">sustainability </w:t>
-      </w:r>
-      <w:r>
-        <w:rPr>
-          <w:rFonts w:ascii="Calibri" w:hAnsi="Calibri" w:cs="Calibri"/>
-          <w:lang w:val="en-US"/>
-        </w:rPr>
-        <w:t xml:space="preserve">ontologies </w:t>
-      </w:r>
-      <w:r>
-        <w:rPr>
-          <w:rFonts w:ascii="Calibri" w:hAnsi="Calibri" w:cs="Calibri"/>
-          <w:lang w:val="en-US"/>
-        </w:rPr>
-        <w:t>endorsing</w:t>
-      </w:r>
-      <w:r>
-        <w:rPr>
-          <w:rFonts w:ascii="Calibri" w:hAnsi="Calibri" w:cs="Calibri"/>
-          <w:lang w:val="en-US"/>
-        </w:rPr>
-        <w:t xml:space="preserve"> different ontological views on reality. Despite the</w:t>
-      </w:r>
-      <w:r>
-        <w:rPr>
-          <w:rFonts w:ascii="Calibri" w:hAnsi="Calibri" w:cs="Calibri"/>
-          <w:lang w:val="en-US"/>
-        </w:rPr>
-        <w:t xml:space="preserve"> differences deriving from the different</w:t>
-      </w:r>
-      <w:r>
-        <w:rPr>
-          <w:rFonts w:ascii="Calibri" w:hAnsi="Calibri" w:cs="Calibri"/>
-          <w:lang w:val="en-US"/>
-        </w:rPr>
-        <w:t xml:space="preserve"> ontological </w:t>
-      </w:r>
-      <w:r>
-        <w:rPr>
-          <w:rFonts w:ascii="Calibri" w:hAnsi="Calibri" w:cs="Calibri"/>
-          <w:lang w:val="en-US"/>
-        </w:rPr>
-        <w:t>views</w:t>
-      </w:r>
-      <w:r>
-        <w:rPr>
-          <w:rFonts w:ascii="Calibri" w:hAnsi="Calibri" w:cs="Calibri"/>
-          <w:lang w:val="en-US"/>
-        </w:rPr>
-        <w:t xml:space="preserve"> chosen, those ontologies will </w:t>
-      </w:r>
-      <w:r>
-        <w:rPr>
-          <w:rFonts w:ascii="Calibri" w:hAnsi="Calibri" w:cs="Calibri"/>
-          <w:lang w:val="en-US"/>
-        </w:rPr>
-        <w:t>all</w:t>
-      </w:r>
-      <w:r>
-        <w:rPr>
-          <w:rFonts w:ascii="Calibri" w:hAnsi="Calibri" w:cs="Calibri"/>
-          <w:lang w:val="en-US"/>
-        </w:rPr>
-        <w:t xml:space="preserve"> account for the sustainability challenges</w:t>
-      </w:r>
-      <w:r>
-        <w:rPr>
-          <w:rFonts w:ascii="Calibri" w:hAnsi="Calibri" w:cs="Calibri"/>
-          <w:lang w:val="en-US"/>
-        </w:rPr>
-        <w:t>, having a common converging point for integration</w:t>
-      </w:r>
-      <w:r>
-        <w:rPr>
-          <w:rFonts w:ascii="Calibri" w:hAnsi="Calibri" w:cs="Calibri"/>
-          <w:lang w:val="en-US"/>
-        </w:rPr>
-        <w:t xml:space="preserve">. </w:t>
+        <w:t xml:space="preserve"> for details</w:t>
       </w:r>
       <w:r>
         <w:rPr>
@@ -750,6 +555,320 @@
           <w:lang w:val="en-US" w:eastAsia="it-IT"/>
           <w14:ligatures w14:val="none"/>
         </w:rPr>
+        <w:t xml:space="preserve">. </w:t>
+      </w:r>
+      <w:r>
+        <w:rPr>
+          <w:rFonts w:ascii="Calibri" w:eastAsia="Calibri" w:hAnsi="Calibri" w:cs="Calibri"/>
+          <w:kern w:val="24"/>
+          <w:lang w:val="en-US" w:eastAsia="it-IT"/>
+          <w14:ligatures w14:val="none"/>
+        </w:rPr>
+        <w:t xml:space="preserve">Nevertheless, we consider it essential to commit SCO representation </w:t>
+      </w:r>
+      <w:r>
+        <w:rPr>
+          <w:rFonts w:ascii="Calibri" w:eastAsia="Calibri" w:hAnsi="Calibri" w:cs="Calibri"/>
+          <w:kern w:val="24"/>
+          <w:lang w:val="en-US" w:eastAsia="it-IT"/>
+          <w14:ligatures w14:val="none"/>
+        </w:rPr>
+        <w:t>to</w:t>
+      </w:r>
+      <w:r>
+        <w:rPr>
+          <w:rFonts w:ascii="Calibri" w:eastAsia="Calibri" w:hAnsi="Calibri" w:cs="Calibri"/>
+          <w:kern w:val="24"/>
+          <w:lang w:val="en-US" w:eastAsia="it-IT"/>
+          <w14:ligatures w14:val="none"/>
+        </w:rPr>
+        <w:t xml:space="preserve"> other ontological views. This will assist in addressing sustainability consistently across communities and approaches. No matter which </w:t>
+      </w:r>
+      <w:r>
+        <w:rPr>
+          <w:rFonts w:ascii="Calibri" w:eastAsia="Calibri" w:hAnsi="Calibri" w:cs="Calibri"/>
+          <w:kern w:val="24"/>
+          <w:lang w:val="en-US" w:eastAsia="it-IT"/>
+          <w14:ligatures w14:val="none"/>
+        </w:rPr>
+        <w:t xml:space="preserve">view </w:t>
+      </w:r>
+      <w:r>
+        <w:rPr>
+          <w:rFonts w:ascii="Calibri" w:eastAsia="Calibri" w:hAnsi="Calibri" w:cs="Calibri"/>
+          <w:kern w:val="24"/>
+          <w:lang w:val="en-US" w:eastAsia="it-IT"/>
+          <w14:ligatures w14:val="none"/>
+        </w:rPr>
+        <w:t>has been chosen</w:t>
+      </w:r>
+      <w:r>
+        <w:rPr>
+          <w:rFonts w:ascii="Calibri" w:eastAsia="Calibri" w:hAnsi="Calibri" w:cs="Calibri"/>
+          <w:kern w:val="24"/>
+          <w:lang w:val="en-US" w:eastAsia="it-IT"/>
+          <w14:ligatures w14:val="none"/>
+        </w:rPr>
+        <w:t xml:space="preserve"> </w:t>
+      </w:r>
+      <w:r>
+        <w:rPr>
+          <w:rFonts w:ascii="Calibri" w:eastAsia="Calibri" w:hAnsi="Calibri" w:cs="Calibri"/>
+          <w:kern w:val="24"/>
+          <w:lang w:val="en-US" w:eastAsia="it-IT"/>
+          <w14:ligatures w14:val="none"/>
+        </w:rPr>
+        <w:t>to</w:t>
+      </w:r>
+      <w:r>
+        <w:rPr>
+          <w:rFonts w:ascii="Calibri" w:eastAsia="Calibri" w:hAnsi="Calibri" w:cs="Calibri"/>
+          <w:kern w:val="24"/>
+          <w:lang w:val="en-US" w:eastAsia="it-IT"/>
+          <w14:ligatures w14:val="none"/>
+        </w:rPr>
+        <w:t xml:space="preserve"> design </w:t>
+      </w:r>
+      <w:r>
+        <w:rPr>
+          <w:rFonts w:ascii="Calibri" w:eastAsia="Calibri" w:hAnsi="Calibri" w:cs="Calibri"/>
+          <w:kern w:val="24"/>
+          <w:lang w:val="en-US" w:eastAsia="it-IT"/>
+          <w14:ligatures w14:val="none"/>
+        </w:rPr>
+        <w:t>sustainability ontologies</w:t>
+      </w:r>
+      <w:r>
+        <w:rPr>
+          <w:rFonts w:ascii="Calibri" w:eastAsia="Calibri" w:hAnsi="Calibri" w:cs="Calibri"/>
+          <w:kern w:val="24"/>
+          <w:lang w:val="en-US" w:eastAsia="it-IT"/>
+          <w14:ligatures w14:val="none"/>
+        </w:rPr>
+        <w:t xml:space="preserve">, a representation of sustainability theoretical challenges </w:t>
+      </w:r>
+      <w:r>
+        <w:rPr>
+          <w:rFonts w:ascii="Calibri" w:hAnsi="Calibri" w:cs="Calibri"/>
+          <w:lang w:val="en-US"/>
+        </w:rPr>
+        <w:t xml:space="preserve">according to such a view will be available </w:t>
+      </w:r>
+      <w:r>
+        <w:rPr>
+          <w:rFonts w:ascii="Calibri" w:hAnsi="Calibri" w:cs="Calibri"/>
+          <w:lang w:val="en-US"/>
+        </w:rPr>
+        <w:t xml:space="preserve">and </w:t>
+      </w:r>
+      <w:r>
+        <w:rPr>
+          <w:rFonts w:ascii="Calibri" w:hAnsi="Calibri" w:cs="Calibri"/>
+          <w:lang w:val="en-US"/>
+        </w:rPr>
+        <w:t xml:space="preserve">developers </w:t>
+      </w:r>
+      <w:r>
+        <w:rPr>
+          <w:rFonts w:ascii="Calibri" w:hAnsi="Calibri" w:cs="Calibri"/>
+          <w:lang w:val="en-US"/>
+        </w:rPr>
+        <w:t xml:space="preserve">can use it to support consistency. </w:t>
+      </w:r>
+      <w:r>
+        <w:rPr>
+          <w:rFonts w:ascii="Calibri" w:hAnsi="Calibri" w:cs="Calibri"/>
+          <w:lang w:val="en-US"/>
+        </w:rPr>
+        <w:t>Further, this will support alignment</w:t>
+      </w:r>
+      <w:r>
+        <w:rPr>
+          <w:rFonts w:ascii="Calibri" w:hAnsi="Calibri" w:cs="Calibri"/>
+          <w:lang w:val="en-US"/>
+        </w:rPr>
+        <w:t>s</w:t>
+      </w:r>
+      <w:r>
+        <w:rPr>
+          <w:rFonts w:ascii="Calibri" w:hAnsi="Calibri" w:cs="Calibri"/>
+          <w:lang w:val="en-US"/>
+        </w:rPr>
+        <w:t xml:space="preserve"> across</w:t>
+      </w:r>
+      <w:r>
+        <w:rPr>
+          <w:rFonts w:ascii="Calibri" w:hAnsi="Calibri" w:cs="Calibri"/>
+          <w:lang w:val="en-US"/>
+        </w:rPr>
+        <w:t xml:space="preserve"> SCO-compliant</w:t>
+      </w:r>
+      <w:r>
+        <w:rPr>
+          <w:rFonts w:ascii="Calibri" w:hAnsi="Calibri" w:cs="Calibri"/>
+          <w:lang w:val="en-US"/>
+        </w:rPr>
+        <w:t xml:space="preserve"> </w:t>
+      </w:r>
+      <w:r>
+        <w:rPr>
+          <w:rFonts w:ascii="Calibri" w:hAnsi="Calibri" w:cs="Calibri"/>
+          <w:lang w:val="en-US"/>
+        </w:rPr>
+        <w:t xml:space="preserve">sustainability </w:t>
+      </w:r>
+      <w:r>
+        <w:rPr>
+          <w:rFonts w:ascii="Calibri" w:hAnsi="Calibri" w:cs="Calibri"/>
+          <w:lang w:val="en-US"/>
+        </w:rPr>
+        <w:t xml:space="preserve">ontologies </w:t>
+      </w:r>
+      <w:r>
+        <w:rPr>
+          <w:rFonts w:ascii="Calibri" w:hAnsi="Calibri" w:cs="Calibri"/>
+          <w:lang w:val="en-US"/>
+        </w:rPr>
+        <w:t xml:space="preserve">that endorse </w:t>
+      </w:r>
+      <w:r>
+        <w:rPr>
+          <w:rFonts w:ascii="Calibri" w:hAnsi="Calibri" w:cs="Calibri"/>
+          <w:lang w:val="en-US"/>
+        </w:rPr>
+        <w:t>different ontological views. Despite the</w:t>
+      </w:r>
+      <w:r>
+        <w:rPr>
+          <w:rFonts w:ascii="Calibri" w:hAnsi="Calibri" w:cs="Calibri"/>
+          <w:lang w:val="en-US"/>
+        </w:rPr>
+        <w:t xml:space="preserve"> d</w:t>
+      </w:r>
+      <w:r>
+        <w:rPr>
+          <w:rFonts w:ascii="Calibri" w:hAnsi="Calibri" w:cs="Calibri"/>
+          <w:lang w:val="en-US"/>
+        </w:rPr>
+        <w:t>iscrepancies</w:t>
+      </w:r>
+      <w:r>
+        <w:rPr>
+          <w:rFonts w:ascii="Calibri" w:hAnsi="Calibri" w:cs="Calibri"/>
+          <w:lang w:val="en-US"/>
+        </w:rPr>
+        <w:t xml:space="preserve"> deriving from </w:t>
+      </w:r>
+      <w:r>
+        <w:rPr>
+          <w:rFonts w:ascii="Calibri" w:hAnsi="Calibri" w:cs="Calibri"/>
+          <w:lang w:val="en-US"/>
+        </w:rPr>
+        <w:t xml:space="preserve">differences in the </w:t>
+      </w:r>
+      <w:r>
+        <w:rPr>
+          <w:rFonts w:ascii="Calibri" w:hAnsi="Calibri" w:cs="Calibri"/>
+          <w:lang w:val="en-US"/>
+        </w:rPr>
+        <w:t>chosen</w:t>
+      </w:r>
+      <w:r>
+        <w:rPr>
+          <w:rFonts w:ascii="Calibri" w:hAnsi="Calibri" w:cs="Calibri"/>
+          <w:lang w:val="en-US"/>
+        </w:rPr>
+        <w:t xml:space="preserve"> </w:t>
+      </w:r>
+      <w:r>
+        <w:rPr>
+          <w:rFonts w:ascii="Calibri" w:hAnsi="Calibri" w:cs="Calibri"/>
+          <w:lang w:val="en-US"/>
+        </w:rPr>
+        <w:t xml:space="preserve">ontological </w:t>
+      </w:r>
+      <w:r>
+        <w:rPr>
+          <w:rFonts w:ascii="Calibri" w:hAnsi="Calibri" w:cs="Calibri"/>
+          <w:lang w:val="en-US"/>
+        </w:rPr>
+        <w:t>views</w:t>
+      </w:r>
+      <w:r>
+        <w:rPr>
+          <w:rFonts w:ascii="Calibri" w:hAnsi="Calibri" w:cs="Calibri"/>
+          <w:lang w:val="en-US"/>
+        </w:rPr>
+        <w:t xml:space="preserve">, those ontologies will </w:t>
+      </w:r>
+      <w:r>
+        <w:rPr>
+          <w:rFonts w:ascii="Calibri" w:hAnsi="Calibri" w:cs="Calibri"/>
+          <w:lang w:val="en-US"/>
+        </w:rPr>
+        <w:t>all</w:t>
+      </w:r>
+      <w:r>
+        <w:rPr>
+          <w:rFonts w:ascii="Calibri" w:hAnsi="Calibri" w:cs="Calibri"/>
+          <w:lang w:val="en-US"/>
+        </w:rPr>
+        <w:t xml:space="preserve"> account for the sustainability challenges</w:t>
+      </w:r>
+      <w:r>
+        <w:rPr>
+          <w:rFonts w:ascii="Calibri" w:hAnsi="Calibri" w:cs="Calibri"/>
+          <w:lang w:val="en-US"/>
+        </w:rPr>
+        <w:t>, having a common converging point for integration</w:t>
+      </w:r>
+      <w:r>
+        <w:rPr>
+          <w:rFonts w:ascii="Calibri" w:hAnsi="Calibri" w:cs="Calibri"/>
+          <w:lang w:val="en-US"/>
+        </w:rPr>
+        <w:t xml:space="preserve">. </w:t>
+      </w:r>
+    </w:p>
+    <w:p>
+      <w:pPr>
+        <w:spacing w:line="360" w:lineRule="auto"/>
+        <w:jc w:val="both"/>
+        <w:rPr>
+          <w:rFonts w:ascii="Calibri" w:eastAsia="Calibri" w:hAnsi="Calibri" w:cs="Calibri"/>
+          <w:kern w:val="24"/>
+          <w:lang w:val="en-US" w:eastAsia="it-IT"/>
+          <w14:ligatures w14:val="none"/>
+        </w:rPr>
+      </w:pPr>
+      <w:r>
+        <w:rPr>
+          <w:rFonts w:ascii="Calibri" w:hAnsi="Calibri" w:cs="Calibri"/>
+          <w:lang w:val="en-US"/>
+        </w:rPr>
+        <w:t xml:space="preserve">Providing an </w:t>
+      </w:r>
+      <w:r>
+        <w:rPr>
+          <w:rFonts w:ascii="Calibri" w:hAnsi="Calibri" w:cs="Calibri"/>
+          <w:lang w:val="en-US"/>
+        </w:rPr>
+        <w:t>overarching</w:t>
+      </w:r>
+      <w:r>
+        <w:rPr>
+          <w:rFonts w:ascii="Calibri" w:hAnsi="Calibri" w:cs="Calibri"/>
+          <w:lang w:val="en-US"/>
+        </w:rPr>
+        <w:t xml:space="preserve"> and domain-neutral representation of reality according to the endorsed ontological view, TLOs incarnate and exemplify such a view. </w:t>
+      </w:r>
+      <w:r>
+        <w:rPr>
+          <w:rFonts w:ascii="Calibri" w:eastAsia="Calibri" w:hAnsi="Calibri" w:cs="Calibri"/>
+          <w:kern w:val="24"/>
+          <w:lang w:val="en-US" w:eastAsia="it-IT"/>
+          <w14:ligatures w14:val="none"/>
+        </w:rPr>
         <w:t xml:space="preserve">Thus, SCO should align with alternative </w:t>
       </w:r>
       <w:r>
@@ -759,7 +878,25 @@
           <w:lang w:val="en-US" w:eastAsia="it-IT"/>
           <w14:ligatures w14:val="none"/>
         </w:rPr>
-        <w:t>TLOs other than BFO to consistently access and leverage the different ontological views proposed by such ontologies.</w:t>
+        <w:t>TLOs other than BFO</w:t>
+      </w:r>
+      <w:r>
+        <w:rPr>
+          <w:rFonts w:ascii="Calibri" w:eastAsia="Times New Roman" w:hAnsi="Calibri" w:cs="Calibri"/>
+          <w:kern w:val="0"/>
+          <w:lang w:val="en-US" w:eastAsia="it-IT"/>
+          <w14:ligatures w14:val="none"/>
+        </w:rPr>
+        <w:t>,</w:t>
+      </w:r>
+      <w:r>
+        <w:rPr>
+          <w:rFonts w:ascii="Calibri" w:eastAsia="Times New Roman" w:hAnsi="Calibri" w:cs="Calibri"/>
+          <w:kern w:val="0"/>
+          <w:lang w:val="en-US" w:eastAsia="it-IT"/>
+          <w14:ligatures w14:val="none"/>
+        </w:rPr>
+        <w:t xml:space="preserve"> to access and leverage the different ontological views proposed by such ontologies.</w:t>
       </w:r>
       <w:r>
         <w:rPr>
@@ -775,7 +912,43 @@
           <w:lang w:val="en-US" w:eastAsia="it-IT"/>
           <w14:ligatures w14:val="none"/>
         </w:rPr>
-        <w:t xml:space="preserve">This seems the most coherent way to establish a core hub that can effectively support the integration and interconnection of new and existing ontologies on sustainability. </w:t>
+        <w:t xml:space="preserve">This seems the most coherent way to </w:t>
+      </w:r>
+      <w:r>
+        <w:rPr>
+          <w:rFonts w:ascii="Calibri" w:eastAsia="Calibri" w:hAnsi="Calibri" w:cs="Calibri"/>
+          <w:kern w:val="24"/>
+          <w:lang w:val="en-US" w:eastAsia="it-IT"/>
+          <w14:ligatures w14:val="none"/>
+        </w:rPr>
+        <w:t>move toward the establishment of</w:t>
+      </w:r>
+      <w:r>
+        <w:rPr>
+          <w:rFonts w:ascii="Calibri" w:eastAsia="Calibri" w:hAnsi="Calibri" w:cs="Calibri"/>
+          <w:kern w:val="24"/>
+          <w:lang w:val="en-US" w:eastAsia="it-IT"/>
+          <w14:ligatures w14:val="none"/>
+        </w:rPr>
+        <w:t xml:space="preserve"> a core </w:t>
+      </w:r>
+      <w:r>
+        <w:rPr>
+          <w:rFonts w:ascii="Calibri" w:eastAsia="Calibri" w:hAnsi="Calibri" w:cs="Calibri"/>
+          <w:kern w:val="24"/>
+          <w:lang w:val="en-US" w:eastAsia="it-IT"/>
+          <w14:ligatures w14:val="none"/>
+        </w:rPr>
+        <w:t xml:space="preserve">ontological </w:t>
+      </w:r>
+      <w:r>
+        <w:rPr>
+          <w:rFonts w:ascii="Calibri" w:eastAsia="Calibri" w:hAnsi="Calibri" w:cs="Calibri"/>
+          <w:kern w:val="24"/>
+          <w:lang w:val="en-US" w:eastAsia="it-IT"/>
+          <w14:ligatures w14:val="none"/>
+        </w:rPr>
+        <w:t xml:space="preserve">hub that can effectively support the integration and interconnection of new and existing ontologies on sustainability. </w:t>
       </w:r>
     </w:p>
     <w:p>
@@ -792,7 +965,7 @@
           <w:rFonts w:ascii="Calibri" w:hAnsi="Calibri" w:cs="Calibri"/>
           <w:lang w:val="en-US"/>
         </w:rPr>
-        <w:t xml:space="preserve">This document describes the process of alignment of the Sustainability Core Ontology (SCO) to the  </w:t>
+        <w:t xml:space="preserve">This document describes the process of alignment of the Sustainability Core Ontology (SCO) to the </w:t>
       </w:r>
       <w:hyperlink r:id="rId9" w:history="1">
         <w:r>
@@ -825,7 +998,6 @@
         </w:rPr>
         <w:t xml:space="preserve"> </w:t>
       </w:r>
-      <w:proofErr w:type="gramStart"/>
       <w:r>
         <w:rPr>
           <w:rFonts w:ascii="Calibri" w:hAnsi="Calibri" w:cs="Calibri"/>
@@ -838,15 +1010,140 @@
           <w:rFonts w:ascii="Calibri" w:hAnsi="Calibri" w:cs="Calibri"/>
           <w:lang w:val="en-US" w:eastAsia="it-IT"/>
         </w:rPr>
-        <w:t>counts</w:t>
-      </w:r>
-      <w:proofErr w:type="gramEnd"/>
-      <w:r>
-        <w:rPr>
-          <w:rFonts w:ascii="Calibri" w:hAnsi="Calibri" w:cs="Calibri"/>
-          <w:lang w:val="en-US" w:eastAsia="it-IT"/>
-        </w:rPr>
-        <w:t xml:space="preserve"> among the major internationally recognized TLOs. In addition, s</w:t>
+        <w:t xml:space="preserve">counts among the major internationally recognized TLOs. </w:t>
+      </w:r>
+      <w:r>
+        <w:rPr>
+          <w:rFonts w:ascii="Calibri" w:hAnsi="Calibri" w:cs="Calibri"/>
+          <w:lang w:val="en-US" w:eastAsia="it-IT"/>
+        </w:rPr>
+        <w:t xml:space="preserve">UFO has </w:t>
+      </w:r>
+      <w:r>
+        <w:rPr>
+          <w:rFonts w:ascii="Calibri" w:hAnsi="Calibri" w:cs="Calibri"/>
+          <w:lang w:val="en-US" w:eastAsia="it-IT"/>
+        </w:rPr>
+        <w:t>been constructed</w:t>
+      </w:r>
+      <w:r>
+        <w:rPr>
+          <w:rFonts w:ascii="Calibri" w:hAnsi="Calibri" w:cs="Calibri"/>
+          <w:lang w:val="en-US" w:eastAsia="it-IT"/>
+        </w:rPr>
+        <w:t xml:space="preserve"> with reference to the </w:t>
+      </w:r>
+      <w:r>
+        <w:rPr>
+          <w:rFonts w:ascii="Calibri" w:hAnsi="Calibri" w:cs="Calibri"/>
+          <w:lang w:val="en-US" w:eastAsia="it-IT"/>
+        </w:rPr>
+        <w:t>General Formal Ontology</w:t>
+      </w:r>
+      <w:r>
+        <w:rPr>
+          <w:rFonts w:ascii="Calibri" w:hAnsi="Calibri" w:cs="Calibri"/>
+          <w:lang w:val="en-US" w:eastAsia="it-IT"/>
+        </w:rPr>
+        <w:t xml:space="preserve"> </w:t>
+      </w:r>
+      <w:r>
+        <w:rPr>
+          <w:rFonts w:ascii="Calibri" w:hAnsi="Calibri" w:cs="Calibri"/>
+          <w:lang w:val="en-US" w:eastAsia="it-IT"/>
+        </w:rPr>
+        <w:t>(GFO)</w:t>
+      </w:r>
+      <w:r>
+        <w:rPr>
+          <w:rFonts w:ascii="Calibri" w:hAnsi="Calibri" w:cs="Calibri"/>
+          <w:lang w:val="en-US" w:eastAsia="it-IT"/>
+        </w:rPr>
+        <w:t xml:space="preserve"> and </w:t>
+      </w:r>
+      <w:r>
+        <w:rPr>
+          <w:rFonts w:ascii="Calibri" w:hAnsi="Calibri" w:cs="Calibri"/>
+          <w:lang w:val="en-US" w:eastAsia="it-IT"/>
+        </w:rPr>
+        <w:t>the Descriptive Ontology for Linguistic and Cognitive Engineering</w:t>
+      </w:r>
+      <w:r>
+        <w:rPr>
+          <w:rFonts w:ascii="Calibri" w:hAnsi="Calibri" w:cs="Calibri"/>
+          <w:lang w:val="en-US" w:eastAsia="it-IT"/>
+        </w:rPr>
+        <w:t xml:space="preserve"> </w:t>
+      </w:r>
+      <w:r>
+        <w:rPr>
+          <w:rFonts w:ascii="Calibri" w:hAnsi="Calibri" w:cs="Calibri"/>
+          <w:lang w:val="en-US" w:eastAsia="it-IT"/>
+        </w:rPr>
+        <w:t>(DOLCE</w:t>
+      </w:r>
+      <w:r>
+        <w:rPr>
+          <w:rFonts w:ascii="Calibri" w:hAnsi="Calibri" w:cs="Calibri"/>
+          <w:lang w:val="en-US" w:eastAsia="it-IT"/>
+        </w:rPr>
+        <w:t>), other two existing TL</w:t>
+      </w:r>
+      <w:r>
+        <w:rPr>
+          <w:rFonts w:ascii="Calibri" w:hAnsi="Calibri" w:cs="Calibri"/>
+          <w:lang w:val="en-US" w:eastAsia="it-IT"/>
+        </w:rPr>
+        <w:t xml:space="preserve">Os </w:t>
+      </w:r>
+      <w:r>
+        <w:rPr>
+          <w:rFonts w:ascii="Calibri" w:hAnsi="Calibri" w:cs="Calibri"/>
+          <w:lang w:val="en-US" w:eastAsia="it-IT"/>
+        </w:rPr>
+        <w:fldChar w:fldCharType="begin"/>
+      </w:r>
+      <w:r>
+        <w:rPr>
+          <w:rFonts w:ascii="Calibri" w:hAnsi="Calibri" w:cs="Calibri"/>
+          <w:lang w:val="en-US" w:eastAsia="it-IT"/>
+        </w:rPr>
+        <w:instrText xml:space="preserve"> ADDIN ZOTERO_ITEM CSL_CITATION {"citationID":"1w9bcgtM","properties":{"formattedCitation":"(Guizzardi et al., 2022)","plainCitation":"(Guizzardi et al., 2022)","noteIndex":0},"citationItems":[{"id":4608,"uris":["http://zotero.org/users/8948421/items/9HR92KAN"],"itemData":{"id":4608,"type":"article-journal","abstract":"The Unified Foundational Ontology (UFO) was developed over the last two decades by consistently putting together theories from areas such as formal ontology in philosophy, cognitive science, linguistics, and philosophical logics. It comprises a number of micro-theories addressing fundamental conceptual modeling notions, including entity types and relationship types. The aim of this paper is to summarize the current state of UFO, presenting a formalization of the ontology, along with the analysis of a number of cases to illustrate the application of UFO and facilitate its comparison with other foundational ontologies in this special issue. (The cases originate from the First FOUST Workshop – the Foundational Stance, an international forum dedicated to Foundational Ontology research.)","container-title":"Applied Ontology","DOI":"10.3233/AO-210256","ISSN":"18758533, 15705838","issue":"1","journalAbbreviation":"AO","page":"167-210","source":"DOI.org (Crossref)","title":"UFO: Unified Foundational Ontology","title-short":"UFO","volume":"17","author":[{"family":"Guizzardi","given":"Giancarlo"},{"family":"Botti Benevides","given":"Alessander"},{"family":"Fonseca","given":"Claudenir M."},{"family":"Porello","given":"Daniele"},{"family":"Almeida","given":"João Paulo A."},{"family":"Prince Sales","given":"Tiago"}],"editor":[{"family":"Borgo","given":"Stefano"},{"family":"Galton","given":"Antony"},{"family":"Kutz","given":"Oliver"}],"issued":{"date-parts":[["2022",3,15]]}}}],"schema":"https://github.com/citation-style-language/schema/raw/master/csl-citation.json"} </w:instrText>
+      </w:r>
+      <w:r>
+        <w:rPr>
+          <w:rFonts w:ascii="Calibri" w:hAnsi="Calibri" w:cs="Calibri"/>
+          <w:lang w:val="en-US" w:eastAsia="it-IT"/>
+        </w:rPr>
+        <w:fldChar w:fldCharType="separate"/>
+      </w:r>
+      <w:r>
+        <w:rPr>
+          <w:rFonts w:ascii="Calibri" w:hAnsi="Calibri" w:cs="Calibri"/>
+          <w:lang w:val="en-US"/>
+        </w:rPr>
+        <w:t>(Guizzardi et al., 2022)</w:t>
+      </w:r>
+      <w:r>
+        <w:rPr>
+          <w:rFonts w:ascii="Calibri" w:hAnsi="Calibri" w:cs="Calibri"/>
+          <w:lang w:val="en-US" w:eastAsia="it-IT"/>
+        </w:rPr>
+        <w:fldChar w:fldCharType="end"/>
+      </w:r>
+      <w:r>
+        <w:rPr>
+          <w:rFonts w:ascii="Calibri" w:hAnsi="Calibri" w:cs="Calibri"/>
+          <w:lang w:val="en-US" w:eastAsia="it-IT"/>
+        </w:rPr>
+        <w:t xml:space="preserve">. </w:t>
+      </w:r>
+      <w:r>
+        <w:rPr>
+          <w:rFonts w:ascii="Calibri" w:hAnsi="Calibri" w:cs="Calibri"/>
+          <w:lang w:val="en-US" w:eastAsia="it-IT"/>
+        </w:rPr>
+        <w:t>In addition, s</w:t>
       </w:r>
       <w:r>
         <w:rPr>
@@ -888,6 +1185,7 @@
           <w:rFonts w:ascii="Calibri" w:hAnsi="Calibri" w:cs="Calibri"/>
           <w:lang w:val="en-US" w:eastAsia="it-IT"/>
         </w:rPr>
+        <w:lastRenderedPageBreak/>
         <w:fldChar w:fldCharType="begin"/>
       </w:r>
       <w:r>
@@ -979,7 +1277,21 @@
           <w:rFonts w:ascii="Calibri" w:hAnsi="Calibri" w:cs="Calibri"/>
           <w:lang w:val="en-US" w:eastAsia="it-IT"/>
         </w:rPr>
-        <w:t>, employ UFO as upper-level ontology</w:t>
+        <w:t xml:space="preserve">, employ UFO as </w:t>
+      </w:r>
+      <w:r>
+        <w:rPr>
+          <w:rFonts w:ascii="Calibri" w:hAnsi="Calibri" w:cs="Calibri"/>
+          <w:lang w:val="en-US" w:eastAsia="it-IT"/>
+        </w:rPr>
+        <w:t xml:space="preserve">the </w:t>
+      </w:r>
+      <w:r>
+        <w:rPr>
+          <w:rFonts w:ascii="Calibri" w:hAnsi="Calibri" w:cs="Calibri"/>
+          <w:lang w:val="en-US" w:eastAsia="it-IT"/>
+        </w:rPr>
+        <w:t>upper-level ontology</w:t>
       </w:r>
       <w:r>
         <w:rPr>
@@ -987,6 +1299,13 @@
           <w:lang w:val="en-US" w:eastAsia="it-IT"/>
         </w:rPr>
         <w:t>.</w:t>
+      </w:r>
+      <w:r>
+        <w:rPr>
+          <w:rFonts w:ascii="Calibri" w:hAnsi="Calibri" w:cs="Calibri"/>
+          <w:lang w:val="en-US" w:eastAsia="it-IT"/>
+        </w:rPr>
+        <w:t xml:space="preserve"> Thus, UFO seemed to us the ideal candidate from which to start to expand SCO representation. </w:t>
       </w:r>
     </w:p>
     <w:p>
@@ -995,46 +1314,6 @@
         <w:jc w:val="both"/>
         <w:rPr>
           <w:rFonts w:ascii="Calibri" w:hAnsi="Calibri" w:cs="Calibri"/>
-          <w:lang w:val="en-US" w:eastAsia="it-IT"/>
-        </w:rPr>
-      </w:pPr>
-    </w:p>
-    <w:p>
-      <w:pPr>
-        <w:spacing w:line="360" w:lineRule="auto"/>
-        <w:jc w:val="both"/>
-        <w:rPr>
-          <w:rFonts w:ascii="Calibri" w:hAnsi="Calibri" w:cs="Calibri"/>
-          <w:lang w:val="en-US" w:eastAsia="it-IT"/>
-        </w:rPr>
-      </w:pPr>
-    </w:p>
-    <w:p>
-      <w:pPr>
-        <w:spacing w:line="360" w:lineRule="auto"/>
-        <w:jc w:val="both"/>
-        <w:rPr>
-          <w:rFonts w:ascii="Calibri" w:hAnsi="Calibri" w:cs="Calibri"/>
-          <w:lang w:val="en-US" w:eastAsia="it-IT"/>
-        </w:rPr>
-      </w:pPr>
-    </w:p>
-    <w:p>
-      <w:pPr>
-        <w:spacing w:line="360" w:lineRule="auto"/>
-        <w:jc w:val="both"/>
-        <w:rPr>
-          <w:rFonts w:ascii="Calibri" w:hAnsi="Calibri" w:cs="Calibri"/>
-          <w:lang w:val="en-US" w:eastAsia="it-IT"/>
-        </w:rPr>
-      </w:pPr>
-    </w:p>
-    <w:p>
-      <w:pPr>
-        <w:spacing w:line="360" w:lineRule="auto"/>
-        <w:jc w:val="both"/>
-        <w:rPr>
-          <w:rFonts w:ascii="Calibri" w:hAnsi="Calibri" w:cs="Calibri"/>
           <w:lang w:val="en-US"/>
         </w:rPr>
       </w:pPr>
@@ -1050,23 +1329,21 @@
           <w:rFonts w:ascii="Calibri" w:hAnsi="Calibri" w:cs="Calibri"/>
           <w:lang w:val="en-US" w:eastAsia="it-IT"/>
         </w:rPr>
-        <w:t xml:space="preserve">SCO V1.1.0. is comprised of two segments: SCO-B (B for BFO) and SCO-U (U for UFO). SCO-B aligns the SCO vocabulary with BFO (as SCO V1.0.0.). SCO-U aligns the SCO vocabulary with </w:t>
-      </w:r>
-      <w:proofErr w:type="spellStart"/>
-      <w:r>
-        <w:rPr>
-          <w:rFonts w:ascii="Calibri" w:hAnsi="Calibri" w:cs="Calibri"/>
-          <w:lang w:val="en-US" w:eastAsia="it-IT"/>
-        </w:rPr>
-        <w:t>gUFO</w:t>
-      </w:r>
-      <w:proofErr w:type="spellEnd"/>
-      <w:r>
-        <w:rPr>
-          <w:rFonts w:ascii="Calibri" w:hAnsi="Calibri" w:cs="Calibri"/>
-          <w:lang w:val="en-US" w:eastAsia="it-IT"/>
-        </w:rPr>
-        <w:t xml:space="preserve"> (</w:t>
+        <w:t xml:space="preserve">SCO V1.1.0. is </w:t>
+      </w:r>
+      <w:r>
+        <w:rPr>
+          <w:rFonts w:ascii="Calibri" w:hAnsi="Calibri" w:cs="Calibri"/>
+          <w:lang w:val="en-US" w:eastAsia="it-IT"/>
+        </w:rPr>
+        <w:t>composed</w:t>
+      </w:r>
+      <w:r>
+        <w:rPr>
+          <w:rFonts w:ascii="Calibri" w:hAnsi="Calibri" w:cs="Calibri"/>
+          <w:lang w:val="en-US" w:eastAsia="it-IT"/>
+        </w:rPr>
+        <w:t xml:space="preserve"> of two segments: SCO-B (B for BFO) and SCO-U (U for UFO). SCO-B aligns the SCO vocabulary with BFO (as SCO V1.0.0.). SCO-U aligns the SCO vocabulary with gUFO (</w:t>
       </w:r>
       <w:hyperlink r:id="rId10" w:history="1">
         <w:r>
@@ -1230,7 +1507,21 @@
           <w:rFonts w:ascii="Calibri" w:hAnsi="Calibri" w:cs="Calibri"/>
           <w:lang w:val="en-US" w:eastAsia="it-IT"/>
         </w:rPr>
-        <w:t xml:space="preserve"> covers two segments, CO-B and SCO-U. We constructed these two segments as </w:t>
+        <w:t xml:space="preserve"> covers two segments, </w:t>
+      </w:r>
+      <w:r>
+        <w:rPr>
+          <w:rFonts w:ascii="Calibri" w:hAnsi="Calibri" w:cs="Calibri"/>
+          <w:lang w:val="en-US" w:eastAsia="it-IT"/>
+        </w:rPr>
+        <w:t>S</w:t>
+      </w:r>
+      <w:r>
+        <w:rPr>
+          <w:rFonts w:ascii="Calibri" w:hAnsi="Calibri" w:cs="Calibri"/>
+          <w:lang w:val="en-US" w:eastAsia="it-IT"/>
+        </w:rPr>
+        <w:t xml:space="preserve">CO-B and SCO-U. We constructed these two segments as </w:t>
       </w:r>
       <w:r>
         <w:rPr>
@@ -1253,6 +1544,13 @@
       <w:r>
         <w:rPr>
           <w:rFonts w:ascii="Calibri" w:hAnsi="Calibri" w:cs="Calibri"/>
+          <w:lang w:val="en-US"/>
+        </w:rPr>
+        <w:t xml:space="preserve"> ontology editor</w:t>
+      </w:r>
+      <w:r>
+        <w:rPr>
+          <w:rFonts w:ascii="Calibri" w:hAnsi="Calibri" w:cs="Calibri"/>
           <w:lang w:val="en-US" w:eastAsia="it-IT"/>
         </w:rPr>
         <w:t>.</w:t>
@@ -1269,7 +1567,14 @@
           <w:rFonts w:ascii="Calibri" w:hAnsi="Calibri" w:cs="Calibri"/>
           <w:lang w:val="en-US" w:eastAsia="it-IT"/>
         </w:rPr>
-        <w:t xml:space="preserve">See also the related </w:t>
+        <w:t>See also th</w:t>
+      </w:r>
+      <w:r>
+        <w:rPr>
+          <w:rFonts w:ascii="Calibri" w:hAnsi="Calibri" w:cs="Calibri"/>
+          <w:lang w:val="en-US" w:eastAsia="it-IT"/>
+        </w:rPr>
+        <w:t xml:space="preserve">e related </w:t>
       </w:r>
       <w:hyperlink r:id="rId16" w:history="1">
         <w:r>
@@ -1291,19 +1596,629 @@
         <w:jc w:val="both"/>
         <w:rPr>
           <w:rFonts w:ascii="Calibri" w:hAnsi="Calibri" w:cs="Calibri"/>
+          <w:b/>
+          <w:bCs/>
+          <w:lang w:val="en-US"/>
+        </w:rPr>
+      </w:pPr>
+      <w:r>
+        <w:rPr>
+          <w:rFonts w:ascii="Calibri" w:hAnsi="Calibri" w:cs="Calibri"/>
+          <w:b/>
+          <w:bCs/>
+          <w:lang w:val="en-US"/>
+        </w:rPr>
+        <w:t>SCO-B</w:t>
+      </w:r>
+    </w:p>
+    <w:p>
+      <w:pPr>
+        <w:spacing w:line="360" w:lineRule="auto"/>
+        <w:jc w:val="both"/>
+        <w:rPr>
+          <w:rFonts w:ascii="Calibri" w:hAnsi="Calibri" w:cs="Calibri"/>
+          <w:lang w:val="en-US"/>
+        </w:rPr>
+      </w:pPr>
+      <w:r>
+        <w:rPr>
+          <w:rFonts w:ascii="Calibri" w:hAnsi="Calibri" w:cs="Calibri"/>
+          <w:lang w:val="en-US"/>
+        </w:rPr>
+        <w:t>SCO-B</w:t>
+      </w:r>
+      <w:r>
+        <w:rPr>
+          <w:rFonts w:ascii="Calibri" w:hAnsi="Calibri" w:cs="Calibri"/>
+          <w:lang w:val="en-US"/>
+        </w:rPr>
+        <w:t xml:space="preserve"> aligns with BFO. </w:t>
+      </w:r>
+      <w:r>
+        <w:rPr>
+          <w:rFonts w:ascii="Calibri" w:hAnsi="Calibri" w:cs="Calibri"/>
+          <w:lang w:val="en-US"/>
+        </w:rPr>
+        <w:t>We opened a copy of SCO V1.0.1. i</w:t>
+      </w:r>
+      <w:r>
+        <w:rPr>
+          <w:rFonts w:ascii="Calibri" w:hAnsi="Calibri" w:cs="Calibri"/>
+          <w:lang w:val="en-US"/>
+        </w:rPr>
+        <w:t xml:space="preserve">n protégé, </w:t>
+      </w:r>
+      <w:r>
+        <w:rPr>
+          <w:rFonts w:ascii="Calibri" w:hAnsi="Calibri" w:cs="Calibri"/>
+          <w:lang w:val="en-US"/>
+        </w:rPr>
+        <w:t xml:space="preserve">and revised </w:t>
+      </w:r>
+      <w:r>
+        <w:rPr>
+          <w:rFonts w:ascii="Calibri" w:hAnsi="Calibri" w:cs="Calibri"/>
+          <w:lang w:val="en-US"/>
+        </w:rPr>
+        <w:t xml:space="preserve">ontology </w:t>
+      </w:r>
+      <w:r>
+        <w:rPr>
+          <w:rFonts w:ascii="Calibri" w:hAnsi="Calibri" w:cs="Calibri"/>
+          <w:lang w:val="en-US"/>
+        </w:rPr>
+        <w:t xml:space="preserve">IRIs </w:t>
+      </w:r>
+      <w:r>
+        <w:rPr>
+          <w:rFonts w:ascii="Calibri" w:hAnsi="Calibri" w:cs="Calibri"/>
+          <w:lang w:val="en-US"/>
+        </w:rPr>
+        <w:t xml:space="preserve">to </w:t>
+      </w:r>
+      <w:r>
+        <w:rPr>
+          <w:rFonts w:ascii="Calibri" w:hAnsi="Calibri" w:cs="Calibri"/>
+          <w:lang w:val="en-US"/>
+        </w:rPr>
+        <w:t>correspond</w:t>
+      </w:r>
+      <w:r>
+        <w:rPr>
+          <w:rFonts w:ascii="Calibri" w:hAnsi="Calibri" w:cs="Calibri"/>
+          <w:lang w:val="en-US"/>
+        </w:rPr>
+        <w:t xml:space="preserve"> to the new ontology version.</w:t>
+      </w:r>
+      <w:r>
+        <w:rPr>
+          <w:rFonts w:ascii="Calibri" w:hAnsi="Calibri" w:cs="Calibri"/>
+          <w:lang w:val="en-US"/>
+        </w:rPr>
+        <w:t xml:space="preserve"> We also revised a few axioms that showed </w:t>
+      </w:r>
+      <w:r>
+        <w:rPr>
+          <w:rFonts w:ascii="Calibri" w:hAnsi="Calibri" w:cs="Calibri"/>
+          <w:lang w:val="en-US"/>
+        </w:rPr>
+        <w:t>the need for adjustment</w:t>
+      </w:r>
+      <w:r>
+        <w:rPr>
+          <w:rFonts w:ascii="Calibri" w:hAnsi="Calibri" w:cs="Calibri"/>
+          <w:lang w:val="en-US"/>
+        </w:rPr>
+        <w:t xml:space="preserve">s, and we added some comments for future implementations. </w:t>
+      </w:r>
+      <w:r>
+        <w:rPr>
+          <w:rFonts w:ascii="Calibri" w:hAnsi="Calibri" w:cs="Calibri"/>
+          <w:lang w:val="en-US"/>
+        </w:rPr>
+        <w:t>Pl</w:t>
+      </w:r>
+      <w:r>
+        <w:rPr>
+          <w:rFonts w:ascii="Calibri" w:hAnsi="Calibri" w:cs="Calibri"/>
+          <w:lang w:val="en-US"/>
+        </w:rPr>
+        <w:t>e</w:t>
+      </w:r>
+      <w:r>
+        <w:rPr>
+          <w:rFonts w:ascii="Calibri" w:hAnsi="Calibri" w:cs="Calibri"/>
+          <w:lang w:val="en-US"/>
+        </w:rPr>
+        <w:t>ase see the OWL file for details.</w:t>
+      </w:r>
+    </w:p>
+    <w:p>
+      <w:pPr>
+        <w:spacing w:line="360" w:lineRule="auto"/>
+        <w:jc w:val="both"/>
+        <w:rPr>
+          <w:rFonts w:ascii="Calibri" w:hAnsi="Calibri" w:cs="Calibri"/>
+          <w:b/>
+          <w:bCs/>
+          <w:lang w:val="en-US"/>
+        </w:rPr>
+      </w:pPr>
+      <w:r>
+        <w:rPr>
+          <w:rFonts w:ascii="Calibri" w:hAnsi="Calibri" w:cs="Calibri"/>
+          <w:b/>
+          <w:bCs/>
+          <w:lang w:val="en-US"/>
+        </w:rPr>
+        <w:t>SCO-U</w:t>
+      </w:r>
+    </w:p>
+    <w:p>
+      <w:pPr>
+        <w:spacing w:line="360" w:lineRule="auto"/>
+        <w:jc w:val="both"/>
+        <w:rPr>
+          <w:rFonts w:ascii="Calibri" w:hAnsi="Calibri" w:cs="Calibri"/>
+          <w:lang w:val="en-US"/>
+        </w:rPr>
+      </w:pPr>
+      <w:r>
+        <w:rPr>
+          <w:rFonts w:ascii="Calibri" w:hAnsi="Calibri" w:cs="Calibri"/>
+          <w:lang w:val="en-US"/>
+        </w:rPr>
+        <w:t>SCO-</w:t>
+      </w:r>
+      <w:r>
+        <w:rPr>
+          <w:rFonts w:ascii="Calibri" w:hAnsi="Calibri" w:cs="Calibri"/>
+          <w:lang w:val="en-US"/>
+        </w:rPr>
+        <w:t>U</w:t>
+      </w:r>
+      <w:r>
+        <w:rPr>
+          <w:rFonts w:ascii="Calibri" w:hAnsi="Calibri" w:cs="Calibri"/>
+          <w:lang w:val="en-US"/>
+        </w:rPr>
+        <w:t xml:space="preserve"> aligns with UFO.</w:t>
+      </w:r>
+      <w:r>
+        <w:rPr>
+          <w:rFonts w:ascii="Calibri" w:hAnsi="Calibri" w:cs="Calibri"/>
+          <w:lang w:val="en-US"/>
+        </w:rPr>
+        <w:t xml:space="preserve"> In constructing this segment, we </w:t>
+      </w:r>
+      <w:r>
+        <w:rPr>
+          <w:rFonts w:ascii="Calibri" w:hAnsi="Calibri" w:cs="Calibri"/>
+          <w:lang w:val="en-US"/>
+        </w:rPr>
+        <w:t>followed</w:t>
+      </w:r>
+      <w:r>
+        <w:rPr>
+          <w:rFonts w:ascii="Calibri" w:hAnsi="Calibri" w:cs="Calibri"/>
+          <w:lang w:val="en-US"/>
+        </w:rPr>
+        <w:t xml:space="preserve"> a </w:t>
+      </w:r>
+      <w:r>
+        <w:rPr>
+          <w:rFonts w:ascii="Calibri" w:hAnsi="Calibri" w:cs="Calibri"/>
           <w:i/>
           <w:iCs/>
           <w:lang w:val="en-US"/>
         </w:rPr>
-      </w:pPr>
-      <w:r>
-        <w:rPr>
-          <w:rFonts w:ascii="Calibri" w:hAnsi="Calibri" w:cs="Calibri"/>
-          <w:i/>
-          <w:iCs/>
-          <w:lang w:val="en-US"/>
-        </w:rPr>
-        <w:t>SCO-B</w:t>
+        <w:t>translation process</w:t>
+      </w:r>
+      <w:r>
+        <w:rPr>
+          <w:rFonts w:ascii="Calibri" w:hAnsi="Calibri" w:cs="Calibri"/>
+          <w:lang w:val="en-US"/>
+        </w:rPr>
+        <w:t>, i.e. w</w:t>
+      </w:r>
+      <w:r>
+        <w:rPr>
+          <w:rFonts w:ascii="Calibri" w:hAnsi="Calibri" w:cs="Calibri"/>
+          <w:lang w:val="en-US"/>
+        </w:rPr>
+        <w:t>e</w:t>
+      </w:r>
+      <w:r>
+        <w:rPr>
+          <w:rFonts w:ascii="Calibri" w:hAnsi="Calibri" w:cs="Calibri"/>
+          <w:lang w:val="en-US"/>
+        </w:rPr>
+        <w:t xml:space="preserve"> </w:t>
+      </w:r>
+      <w:r>
+        <w:rPr>
+          <w:rFonts w:ascii="Calibri" w:hAnsi="Calibri" w:cs="Calibri"/>
+          <w:lang w:val="en-US"/>
+        </w:rPr>
+        <w:t>employed</w:t>
+      </w:r>
+      <w:r>
+        <w:rPr>
+          <w:rFonts w:ascii="Calibri" w:hAnsi="Calibri" w:cs="Calibri"/>
+          <w:lang w:val="en-US"/>
+        </w:rPr>
+        <w:t xml:space="preserve"> the </w:t>
+      </w:r>
+      <w:r>
+        <w:rPr>
+          <w:rFonts w:ascii="Calibri" w:hAnsi="Calibri" w:cs="Calibri"/>
+          <w:lang w:val="en-US"/>
+        </w:rPr>
+        <w:t>e</w:t>
+      </w:r>
+      <w:r>
+        <w:rPr>
+          <w:rFonts w:ascii="Calibri" w:hAnsi="Calibri" w:cs="Calibri"/>
+          <w:lang w:val="en-US"/>
+        </w:rPr>
+        <w:t>xistent BFO-compliant representation</w:t>
+      </w:r>
+      <w:r>
+        <w:rPr>
+          <w:rFonts w:ascii="Calibri" w:hAnsi="Calibri" w:cs="Calibri"/>
+          <w:lang w:val="en-US"/>
+        </w:rPr>
+        <w:t xml:space="preserve"> (SCO-B)</w:t>
+      </w:r>
+      <w:r>
+        <w:rPr>
+          <w:rFonts w:ascii="Calibri" w:hAnsi="Calibri" w:cs="Calibri"/>
+          <w:lang w:val="en-US"/>
+        </w:rPr>
+        <w:t xml:space="preserve"> </w:t>
+      </w:r>
+      <w:r>
+        <w:rPr>
+          <w:rFonts w:ascii="Calibri" w:hAnsi="Calibri" w:cs="Calibri"/>
+          <w:lang w:val="en-US"/>
+        </w:rPr>
+        <w:t xml:space="preserve">as an initial guiding reference point </w:t>
+      </w:r>
+      <w:r>
+        <w:rPr>
+          <w:rFonts w:ascii="Calibri" w:hAnsi="Calibri" w:cs="Calibri"/>
+          <w:lang w:val="en-US"/>
+        </w:rPr>
+        <w:t xml:space="preserve">to further design </w:t>
+      </w:r>
+      <w:r>
+        <w:rPr>
+          <w:rFonts w:ascii="Calibri" w:hAnsi="Calibri" w:cs="Calibri"/>
+          <w:lang w:val="en-US"/>
+        </w:rPr>
+        <w:t xml:space="preserve">a UFO-compliant representation. We consider it noteworthy to clarify this point as </w:t>
+      </w:r>
+      <w:r>
+        <w:rPr>
+          <w:rFonts w:ascii="Calibri" w:hAnsi="Calibri" w:cs="Calibri"/>
+          <w:lang w:val="en-US"/>
+        </w:rPr>
+        <w:t>certain advantages and disadvantages ensue.</w:t>
+      </w:r>
+      <w:r>
+        <w:rPr>
+          <w:rFonts w:ascii="Calibri" w:hAnsi="Calibri" w:cs="Calibri"/>
+          <w:lang w:val="en-US"/>
+        </w:rPr>
+        <w:t xml:space="preserve"> </w:t>
+      </w:r>
+      <w:r>
+        <w:rPr>
+          <w:rFonts w:ascii="Calibri" w:hAnsi="Calibri" w:cs="Calibri"/>
+          <w:lang w:val="en-US"/>
+        </w:rPr>
+        <w:t>We ha</w:t>
+      </w:r>
+      <w:r>
+        <w:rPr>
+          <w:rFonts w:ascii="Calibri" w:hAnsi="Calibri" w:cs="Calibri"/>
+          <w:lang w:val="en-US"/>
+        </w:rPr>
+        <w:t>d</w:t>
+      </w:r>
+      <w:r>
+        <w:rPr>
+          <w:rFonts w:ascii="Calibri" w:hAnsi="Calibri" w:cs="Calibri"/>
+          <w:lang w:val="en-US"/>
+        </w:rPr>
+        <w:t xml:space="preserve"> a starting account of sustainability challenges that </w:t>
+      </w:r>
+      <w:r>
+        <w:rPr>
+          <w:rFonts w:ascii="Calibri" w:hAnsi="Calibri" w:cs="Calibri"/>
+          <w:lang w:val="en-US"/>
+        </w:rPr>
+        <w:t>was</w:t>
+      </w:r>
+      <w:r>
+        <w:rPr>
+          <w:rFonts w:ascii="Calibri" w:hAnsi="Calibri" w:cs="Calibri"/>
+          <w:lang w:val="en-US"/>
+        </w:rPr>
+        <w:t xml:space="preserve"> grounded </w:t>
+      </w:r>
+      <w:r>
+        <w:rPr>
+          <w:rFonts w:ascii="Calibri" w:hAnsi="Calibri" w:cs="Calibri"/>
+          <w:lang w:val="en-US"/>
+        </w:rPr>
+        <w:t>in</w:t>
+      </w:r>
+      <w:r>
+        <w:rPr>
+          <w:rFonts w:ascii="Calibri" w:hAnsi="Calibri" w:cs="Calibri"/>
+          <w:lang w:val="en-US"/>
+        </w:rPr>
+        <w:t xml:space="preserve"> a</w:t>
+      </w:r>
+      <w:r>
+        <w:rPr>
+          <w:rFonts w:ascii="Calibri" w:hAnsi="Calibri" w:cs="Calibri"/>
+          <w:lang w:val="en-US"/>
+        </w:rPr>
+        <w:t xml:space="preserve">n </w:t>
+      </w:r>
+      <w:r>
+        <w:rPr>
+          <w:rFonts w:ascii="Calibri" w:hAnsi="Calibri" w:cs="Calibri"/>
+          <w:lang w:val="en-US"/>
+        </w:rPr>
+        <w:t>ontologically sound representation of reality</w:t>
+      </w:r>
+      <w:r>
+        <w:rPr>
+          <w:rFonts w:ascii="Calibri" w:hAnsi="Calibri" w:cs="Calibri"/>
+          <w:lang w:val="en-US"/>
+        </w:rPr>
+        <w:t xml:space="preserve"> thereby supporting a consistent understanding of these challenges. In addition, proceeding as such promoted the exploration</w:t>
+      </w:r>
+      <w:r>
+        <w:rPr>
+          <w:rFonts w:ascii="Calibri" w:hAnsi="Calibri" w:cs="Calibri"/>
+          <w:lang w:val="en-US"/>
+        </w:rPr>
+        <w:t xml:space="preserve"> and construction</w:t>
+      </w:r>
+      <w:r>
+        <w:rPr>
+          <w:rFonts w:ascii="Calibri" w:hAnsi="Calibri" w:cs="Calibri"/>
+          <w:lang w:val="en-US"/>
+        </w:rPr>
+        <w:t xml:space="preserve"> of possible alignments between the two TLOs.</w:t>
+      </w:r>
+      <w:r>
+        <w:rPr>
+          <w:rFonts w:ascii="Calibri" w:hAnsi="Calibri" w:cs="Calibri"/>
+          <w:lang w:val="en-US"/>
+        </w:rPr>
+        <w:t xml:space="preserve"> </w:t>
+      </w:r>
+      <w:r>
+        <w:rPr>
+          <w:rFonts w:ascii="Calibri" w:hAnsi="Calibri" w:cs="Calibri"/>
+          <w:lang w:val="en-US"/>
+        </w:rPr>
+        <w:t xml:space="preserve">On the other hand, however, UFO-compliant representation </w:t>
+      </w:r>
+      <w:r>
+        <w:rPr>
+          <w:rFonts w:ascii="Calibri" w:hAnsi="Calibri" w:cs="Calibri"/>
+          <w:lang w:val="en-US"/>
+        </w:rPr>
+        <w:t xml:space="preserve">underwent </w:t>
+      </w:r>
+      <w:r>
+        <w:rPr>
+          <w:rFonts w:ascii="Calibri" w:hAnsi="Calibri" w:cs="Calibri"/>
+          <w:lang w:val="en-US"/>
+        </w:rPr>
+        <w:t xml:space="preserve">the </w:t>
+      </w:r>
+      <w:r>
+        <w:rPr>
+          <w:rFonts w:ascii="Calibri" w:hAnsi="Calibri" w:cs="Calibri"/>
+          <w:lang w:val="en-US"/>
+        </w:rPr>
+        <w:t>influence of</w:t>
+      </w:r>
+      <w:r>
+        <w:rPr>
+          <w:rFonts w:ascii="Calibri" w:hAnsi="Calibri" w:cs="Calibri"/>
+          <w:lang w:val="en-US"/>
+        </w:rPr>
+        <w:t xml:space="preserve"> </w:t>
+      </w:r>
+      <w:r>
+        <w:rPr>
+          <w:rFonts w:ascii="Calibri" w:hAnsi="Calibri" w:cs="Calibri"/>
+          <w:lang w:val="en-US"/>
+        </w:rPr>
+        <w:t xml:space="preserve">the </w:t>
+      </w:r>
+      <w:r>
+        <w:rPr>
+          <w:rFonts w:ascii="Calibri" w:hAnsi="Calibri" w:cs="Calibri"/>
+          <w:lang w:val="en-US"/>
+        </w:rPr>
+        <w:t>BFO-compliant</w:t>
+      </w:r>
+      <w:r>
+        <w:rPr>
+          <w:rFonts w:ascii="Calibri" w:hAnsi="Calibri" w:cs="Calibri"/>
+          <w:lang w:val="en-US"/>
+        </w:rPr>
+        <w:t xml:space="preserve"> representation</w:t>
+      </w:r>
+      <w:r>
+        <w:rPr>
+          <w:rFonts w:ascii="Calibri" w:hAnsi="Calibri" w:cs="Calibri"/>
+          <w:lang w:val="en-US"/>
+        </w:rPr>
+        <w:t xml:space="preserve">, </w:t>
+      </w:r>
+      <w:r>
+        <w:rPr>
+          <w:rFonts w:ascii="Calibri" w:hAnsi="Calibri" w:cs="Calibri"/>
+          <w:lang w:val="en-US"/>
+        </w:rPr>
+        <w:t>y</w:t>
+      </w:r>
+      <w:r>
+        <w:rPr>
+          <w:rFonts w:ascii="Calibri" w:hAnsi="Calibri" w:cs="Calibri"/>
+          <w:lang w:val="en-US"/>
+        </w:rPr>
+        <w:t>ielding possible slightly different result</w:t>
+      </w:r>
+      <w:r>
+        <w:rPr>
+          <w:rFonts w:ascii="Calibri" w:hAnsi="Calibri" w:cs="Calibri"/>
+          <w:lang w:val="en-US"/>
+        </w:rPr>
+        <w:t>s</w:t>
+      </w:r>
+      <w:r>
+        <w:rPr>
+          <w:rFonts w:ascii="Calibri" w:hAnsi="Calibri" w:cs="Calibri"/>
+          <w:lang w:val="en-US"/>
+        </w:rPr>
+        <w:t xml:space="preserve"> compared to if it had been </w:t>
+      </w:r>
+      <w:r>
+        <w:rPr>
+          <w:rFonts w:ascii="Calibri" w:hAnsi="Calibri" w:cs="Calibri"/>
+          <w:lang w:val="en-US"/>
+        </w:rPr>
+        <w:t>start</w:t>
+      </w:r>
+      <w:r>
+        <w:rPr>
+          <w:rFonts w:ascii="Calibri" w:hAnsi="Calibri" w:cs="Calibri"/>
+          <w:lang w:val="en-US"/>
+        </w:rPr>
+        <w:t>ed</w:t>
+      </w:r>
+      <w:r>
+        <w:rPr>
+          <w:rFonts w:ascii="Calibri" w:hAnsi="Calibri" w:cs="Calibri"/>
+          <w:lang w:val="en-US"/>
+        </w:rPr>
+        <w:t xml:space="preserve"> from scratch.</w:t>
+      </w:r>
+      <w:r>
+        <w:rPr>
+          <w:rFonts w:ascii="Calibri" w:hAnsi="Calibri" w:cs="Calibri"/>
+          <w:lang w:val="en-US"/>
+        </w:rPr>
+        <w:t xml:space="preserve"> </w:t>
+      </w:r>
+      <w:r>
+        <w:rPr>
+          <w:rFonts w:ascii="Calibri" w:hAnsi="Calibri" w:cs="Calibri"/>
+          <w:lang w:val="en-US"/>
+        </w:rPr>
+        <w:t xml:space="preserve">Altogether, we decided </w:t>
+      </w:r>
+      <w:r>
+        <w:rPr>
+          <w:rFonts w:ascii="Calibri" w:hAnsi="Calibri" w:cs="Calibri"/>
+          <w:lang w:val="en-US"/>
+        </w:rPr>
+        <w:t xml:space="preserve">to </w:t>
+      </w:r>
+      <w:r>
+        <w:rPr>
+          <w:rFonts w:ascii="Calibri" w:hAnsi="Calibri" w:cs="Calibri"/>
+          <w:lang w:val="en-US"/>
+        </w:rPr>
+        <w:t xml:space="preserve">proceed as such because, having previously developed a BFO-compliant representation of </w:t>
+      </w:r>
+      <w:r>
+        <w:rPr>
+          <w:rFonts w:ascii="Calibri" w:hAnsi="Calibri" w:cs="Calibri"/>
+          <w:lang w:val="en-US"/>
+        </w:rPr>
+        <w:t xml:space="preserve">sustainability </w:t>
+      </w:r>
+      <w:r>
+        <w:rPr>
+          <w:rFonts w:ascii="Calibri" w:hAnsi="Calibri" w:cs="Calibri"/>
+          <w:lang w:val="en-US"/>
+        </w:rPr>
+        <w:t xml:space="preserve">challenges, </w:t>
+      </w:r>
+      <w:r>
+        <w:rPr>
+          <w:rFonts w:ascii="Calibri" w:hAnsi="Calibri" w:cs="Calibri"/>
+          <w:lang w:val="en-US"/>
+        </w:rPr>
+        <w:t xml:space="preserve">our </w:t>
+      </w:r>
+      <w:r>
+        <w:rPr>
+          <w:rFonts w:ascii="Calibri" w:hAnsi="Calibri" w:cs="Calibri"/>
+          <w:lang w:val="en-US"/>
+        </w:rPr>
+        <w:t>genuine interpretation of those challenges is filtered through that representation. We considered</w:t>
+      </w:r>
+      <w:r>
+        <w:rPr>
+          <w:rFonts w:ascii="Calibri" w:hAnsi="Calibri" w:cs="Calibri"/>
+          <w:lang w:val="en-US"/>
+        </w:rPr>
+        <w:t xml:space="preserve"> </w:t>
+      </w:r>
+      <w:r>
+        <w:rPr>
+          <w:rFonts w:ascii="Calibri" w:hAnsi="Calibri" w:cs="Calibri"/>
+          <w:lang w:val="en-US"/>
+        </w:rPr>
+        <w:t xml:space="preserve">it </w:t>
+      </w:r>
+      <w:r>
+        <w:rPr>
+          <w:rFonts w:ascii="Calibri" w:hAnsi="Calibri" w:cs="Calibri"/>
+          <w:lang w:val="en-US"/>
+        </w:rPr>
+        <w:t>more intellectually honest to openly recognize</w:t>
+      </w:r>
+      <w:r>
+        <w:rPr>
+          <w:rFonts w:ascii="Calibri" w:hAnsi="Calibri" w:cs="Calibri"/>
+          <w:lang w:val="en-US"/>
+        </w:rPr>
+        <w:t xml:space="preserve"> and endorse this standpoint and further deal with deriving </w:t>
+      </w:r>
+      <w:r>
+        <w:rPr>
+          <w:rFonts w:ascii="Calibri" w:hAnsi="Calibri" w:cs="Calibri"/>
+          <w:lang w:val="en-US"/>
+        </w:rPr>
+        <w:t>benefits and drawbacks</w:t>
+      </w:r>
+      <w:r>
+        <w:rPr>
+          <w:rFonts w:ascii="Calibri" w:hAnsi="Calibri" w:cs="Calibri"/>
+          <w:lang w:val="en-US"/>
+        </w:rPr>
+        <w:t xml:space="preserve">. </w:t>
+      </w:r>
+      <w:r>
+        <w:rPr>
+          <w:rFonts w:ascii="Calibri" w:hAnsi="Calibri" w:cs="Calibri"/>
+          <w:lang w:val="en-US"/>
+        </w:rPr>
+        <w:t>We performed the following passages.</w:t>
       </w:r>
     </w:p>
     <w:p>
@@ -1315,34 +2230,6 @@
           <w:lang w:val="en-US"/>
         </w:rPr>
       </w:pPr>
-      <w:r>
-        <w:rPr>
-          <w:rFonts w:ascii="Calibri" w:hAnsi="Calibri" w:cs="Calibri"/>
-          <w:lang w:val="en-US"/>
-        </w:rPr>
-        <w:t>SCO-B</w:t>
-      </w:r>
-      <w:r>
-        <w:rPr>
-          <w:rFonts w:ascii="Calibri" w:hAnsi="Calibri" w:cs="Calibri"/>
-          <w:lang w:val="en-US"/>
-        </w:rPr>
-        <w:t xml:space="preserve"> aligns with BFO. Thus, it corresponds to SCO V11.0.0.  </w:t>
-      </w:r>
-      <w:r>
-        <w:rPr>
-          <w:rFonts w:ascii="Calibri" w:hAnsi="Calibri" w:cs="Calibri"/>
-          <w:lang w:val="en-US"/>
-        </w:rPr>
-        <w:t>In protégé, we</w:t>
-      </w:r>
-      <w:r>
-        <w:rPr>
-          <w:rFonts w:ascii="Calibri" w:hAnsi="Calibri" w:cs="Calibri"/>
-          <w:lang w:val="en-US"/>
-        </w:rPr>
-        <w:t xml:space="preserve"> imported in a new OWL file the previous version of SCO to construct this segment.</w:t>
-      </w:r>
     </w:p>
     <w:p>
       <w:pPr>
@@ -1350,19 +2237,17 @@
         <w:jc w:val="both"/>
         <w:rPr>
           <w:rFonts w:ascii="Calibri" w:hAnsi="Calibri" w:cs="Calibri"/>
-          <w:i/>
-          <w:iCs/>
-          <w:lang w:val="en-US"/>
-        </w:rPr>
-      </w:pPr>
-      <w:r>
-        <w:rPr>
-          <w:rFonts w:ascii="Calibri" w:hAnsi="Calibri" w:cs="Calibri"/>
-          <w:i/>
-          <w:iCs/>
-          <w:lang w:val="en-US"/>
-        </w:rPr>
-        <w:t>SCO-U</w:t>
+          <w:lang w:val="en-US"/>
+        </w:rPr>
+      </w:pPr>
+      <w:r>
+        <w:rPr>
+          <w:rFonts w:ascii="Calibri" w:hAnsi="Calibri" w:cs="Calibri"/>
+          <w:highlight w:val="yellow"/>
+          <w:lang w:val="en-US"/>
+        </w:rPr>
+        <w:lastRenderedPageBreak/>
+        <w:t>TO REVISE↓</w:t>
       </w:r>
     </w:p>
     <w:p>
@@ -1379,151 +2264,6 @@
           <w:rFonts w:ascii="Calibri" w:hAnsi="Calibri" w:cs="Calibri"/>
           <w:lang w:val="en-US"/>
         </w:rPr>
-        <w:t xml:space="preserve">SCO-B aligns with </w:t>
-      </w:r>
-      <w:r>
-        <w:rPr>
-          <w:rFonts w:ascii="Calibri" w:hAnsi="Calibri" w:cs="Calibri"/>
-          <w:lang w:val="en-US"/>
-        </w:rPr>
-        <w:t>UFO.</w:t>
-      </w:r>
-      <w:r>
-        <w:rPr>
-          <w:rFonts w:ascii="Calibri" w:hAnsi="Calibri" w:cs="Calibri"/>
-          <w:lang w:val="en-US"/>
-        </w:rPr>
-        <w:t xml:space="preserve"> In constructing this segment, we follow a </w:t>
-      </w:r>
-      <w:r>
-        <w:rPr>
-          <w:rFonts w:ascii="Calibri" w:hAnsi="Calibri" w:cs="Calibri"/>
-          <w:i/>
-          <w:iCs/>
-          <w:lang w:val="en-US"/>
-        </w:rPr>
-        <w:t>translation process</w:t>
-      </w:r>
-      <w:r>
-        <w:rPr>
-          <w:rFonts w:ascii="Calibri" w:hAnsi="Calibri" w:cs="Calibri"/>
-          <w:lang w:val="en-US"/>
-        </w:rPr>
-        <w:t>.</w:t>
-      </w:r>
-      <w:r>
-        <w:rPr>
-          <w:rFonts w:ascii="Calibri" w:hAnsi="Calibri" w:cs="Calibri"/>
-          <w:lang w:val="en-US"/>
-        </w:rPr>
-        <w:t xml:space="preserve"> </w:t>
-      </w:r>
-      <w:r>
-        <w:rPr>
-          <w:rFonts w:ascii="Calibri" w:hAnsi="Calibri" w:cs="Calibri"/>
-          <w:lang w:val="en-US"/>
-        </w:rPr>
-        <w:t>We</w:t>
-      </w:r>
-      <w:r>
-        <w:rPr>
-          <w:rFonts w:ascii="Calibri" w:hAnsi="Calibri" w:cs="Calibri"/>
-          <w:lang w:val="en-US"/>
-        </w:rPr>
-        <w:t xml:space="preserve"> </w:t>
-      </w:r>
-      <w:r>
-        <w:rPr>
-          <w:rFonts w:ascii="Calibri" w:hAnsi="Calibri" w:cs="Calibri"/>
-          <w:lang w:val="en-US"/>
-        </w:rPr>
-        <w:t>employed</w:t>
-      </w:r>
-      <w:r>
-        <w:rPr>
-          <w:rFonts w:ascii="Calibri" w:hAnsi="Calibri" w:cs="Calibri"/>
-          <w:lang w:val="en-US"/>
-        </w:rPr>
-        <w:t xml:space="preserve"> the </w:t>
-      </w:r>
-      <w:r>
-        <w:rPr>
-          <w:rFonts w:ascii="Calibri" w:hAnsi="Calibri" w:cs="Calibri"/>
-          <w:lang w:val="en-US"/>
-        </w:rPr>
-        <w:t>e</w:t>
-      </w:r>
-      <w:r>
-        <w:rPr>
-          <w:rFonts w:ascii="Calibri" w:hAnsi="Calibri" w:cs="Calibri"/>
-          <w:lang w:val="en-US"/>
-        </w:rPr>
-        <w:t xml:space="preserve">xistent BFO-compliant representation of the sustainability challenges </w:t>
-      </w:r>
-      <w:r>
-        <w:rPr>
-          <w:rFonts w:ascii="Calibri" w:hAnsi="Calibri" w:cs="Calibri"/>
-          <w:lang w:val="en-US"/>
-        </w:rPr>
-        <w:t xml:space="preserve">as an initial guiding reference point, which </w:t>
-      </w:r>
-      <w:r>
-        <w:rPr>
-          <w:rFonts w:ascii="Calibri" w:hAnsi="Calibri" w:cs="Calibri"/>
-          <w:lang w:val="en-US"/>
-        </w:rPr>
-        <w:t xml:space="preserve">we </w:t>
-      </w:r>
-      <w:r>
-        <w:rPr>
-          <w:rFonts w:ascii="Calibri" w:hAnsi="Calibri" w:cs="Calibri"/>
-          <w:lang w:val="en-US"/>
-        </w:rPr>
-        <w:t xml:space="preserve">then converted into a UFO-compliant representation. We consider it noteworthy to clarify this point as the result may have been slightly different </w:t>
-      </w:r>
-      <w:r>
-        <w:rPr>
-          <w:rFonts w:ascii="Calibri" w:hAnsi="Calibri" w:cs="Calibri"/>
-          <w:lang w:val="en-US"/>
-        </w:rPr>
-        <w:t xml:space="preserve">if </w:t>
-      </w:r>
-      <w:r>
-        <w:rPr>
-          <w:rFonts w:ascii="Calibri" w:hAnsi="Calibri" w:cs="Calibri"/>
-          <w:lang w:val="en-US"/>
-        </w:rPr>
-        <w:t>starting from scratch.</w:t>
-      </w:r>
-      <w:r>
-        <w:rPr>
-          <w:rFonts w:ascii="Calibri" w:hAnsi="Calibri" w:cs="Calibri"/>
-          <w:lang w:val="en-US"/>
-        </w:rPr>
-        <w:t xml:space="preserve"> </w:t>
-      </w:r>
-      <w:r>
-        <w:rPr>
-          <w:rFonts w:ascii="Calibri" w:hAnsi="Calibri" w:cs="Calibri"/>
-          <w:lang w:val="en-US"/>
-        </w:rPr>
-        <w:t>We performed the following passages.</w:t>
-      </w:r>
-    </w:p>
-    <w:p>
-      <w:pPr>
-        <w:spacing w:line="360" w:lineRule="auto"/>
-        <w:jc w:val="both"/>
-        <w:rPr>
-          <w:rFonts w:ascii="Calibri" w:hAnsi="Calibri" w:cs="Calibri"/>
-          <w:lang w:val="en-US"/>
-        </w:rPr>
-      </w:pPr>
-      <w:r>
-        <w:rPr>
-          <w:rFonts w:ascii="Calibri" w:hAnsi="Calibri" w:cs="Calibri"/>
-          <w:lang w:val="en-US"/>
-        </w:rPr>
         <w:t>1) in protégé, w</w:t>
       </w:r>
       <w:r>
@@ -1534,7 +2274,6 @@
         <w:t xml:space="preserve">e imported </w:t>
       </w:r>
       <w:hyperlink r:id="rId17" w:history="1">
-        <w:proofErr w:type="spellStart"/>
         <w:r>
           <w:rPr>
             <w:rStyle w:val="Hyperlink"/>
@@ -1544,51 +2283,20 @@
           </w:rPr>
           <w:t>gUFO.ttl</w:t>
         </w:r>
-        <w:proofErr w:type="spellEnd"/>
       </w:hyperlink>
       <w:r>
         <w:rPr>
           <w:rFonts w:ascii="Calibri" w:hAnsi="Calibri" w:cs="Calibri"/>
           <w:lang w:val="en-US"/>
         </w:rPr>
-        <w:t xml:space="preserve"> file and SCO V1.0.0 </w:t>
-      </w:r>
-      <w:r>
-        <w:rPr>
-          <w:rFonts w:ascii="Calibri" w:hAnsi="Calibri" w:cs="Calibri"/>
-          <w:lang w:val="en-US"/>
-        </w:rPr>
-        <w:t>in a new OWL file</w:t>
-      </w:r>
-      <w:r>
-        <w:rPr>
-          <w:rFonts w:ascii="Calibri" w:hAnsi="Calibri" w:cs="Calibri"/>
-          <w:lang w:val="en-US"/>
-        </w:rPr>
-        <w:t>.</w:t>
-      </w:r>
-      <w:r>
-        <w:rPr>
-          <w:rFonts w:ascii="Calibri" w:hAnsi="Calibri" w:cs="Calibri"/>
-          <w:lang w:val="en-US"/>
-        </w:rPr>
-        <w:t xml:space="preserve"> This file contains both </w:t>
-      </w:r>
-      <w:proofErr w:type="spellStart"/>
-      <w:r>
-        <w:rPr>
-          <w:rFonts w:ascii="Calibri" w:hAnsi="Calibri" w:cs="Calibri"/>
-          <w:lang w:val="en-US"/>
-        </w:rPr>
-        <w:t>gUFO</w:t>
-      </w:r>
-      <w:proofErr w:type="spellEnd"/>
-      <w:r>
-        <w:rPr>
-          <w:rFonts w:ascii="Calibri" w:hAnsi="Calibri" w:cs="Calibri"/>
-          <w:lang w:val="en-US"/>
-        </w:rPr>
-        <w:t xml:space="preserve"> and BFO classes. SCO classes extend BFO classes.</w:t>
+        <w:t xml:space="preserve"> file and SCO V1.0.0 in a new OWL file.</w:t>
+      </w:r>
+      <w:r>
+        <w:rPr>
+          <w:rFonts w:ascii="Calibri" w:hAnsi="Calibri" w:cs="Calibri"/>
+          <w:lang w:val="en-US"/>
+        </w:rPr>
+        <w:t xml:space="preserve"> This file contains both gUFO and BFO classes. SCO classes extend BFO classes.</w:t>
       </w:r>
     </w:p>
     <w:p>
@@ -1633,23 +2341,7 @@
           <w:rFonts w:ascii="Calibri" w:hAnsi="Calibri" w:cs="Calibri"/>
           <w:lang w:val="en-US"/>
         </w:rPr>
-        <w:t xml:space="preserve">the </w:t>
-      </w:r>
-      <w:proofErr w:type="spellStart"/>
-      <w:r>
-        <w:rPr>
-          <w:rFonts w:ascii="Calibri" w:hAnsi="Calibri" w:cs="Calibri"/>
-          <w:lang w:val="en-US"/>
-        </w:rPr>
-        <w:t>gUFO</w:t>
-      </w:r>
-      <w:proofErr w:type="spellEnd"/>
-      <w:r>
-        <w:rPr>
-          <w:rFonts w:ascii="Calibri" w:hAnsi="Calibri" w:cs="Calibri"/>
-          <w:lang w:val="en-US"/>
-        </w:rPr>
-        <w:t xml:space="preserve"> </w:t>
+        <w:t xml:space="preserve">the gUFO </w:t>
       </w:r>
       <w:r>
         <w:rPr>
@@ -1694,27 +2386,7 @@
             <w:color w:val="auto"/>
             <w:lang w:val="en-US"/>
           </w:rPr>
-          <w:t xml:space="preserve">the </w:t>
-        </w:r>
-        <w:proofErr w:type="spellStart"/>
-        <w:r>
-          <w:rPr>
-            <w:rStyle w:val="Hyperlink"/>
-            <w:rFonts w:ascii="Calibri" w:hAnsi="Calibri" w:cs="Calibri"/>
-            <w:color w:val="auto"/>
-            <w:lang w:val="en-US"/>
-          </w:rPr>
-          <w:t>gUFO</w:t>
-        </w:r>
-        <w:proofErr w:type="spellEnd"/>
-        <w:r>
-          <w:rPr>
-            <w:rStyle w:val="Hyperlink"/>
-            <w:rFonts w:ascii="Calibri" w:hAnsi="Calibri" w:cs="Calibri"/>
-            <w:color w:val="auto"/>
-            <w:lang w:val="en-US"/>
-          </w:rPr>
-          <w:t xml:space="preserve"> documentation webpage</w:t>
+          <w:t>the gUFO documentation webpage</w:t>
         </w:r>
       </w:hyperlink>
       <w:r>
@@ -1736,7 +2408,7 @@
           <w:rFonts w:ascii="Calibri" w:hAnsi="Calibri" w:cs="Calibri"/>
           <w:lang w:val="en-US"/>
         </w:rPr>
-        <w:instrText xml:space="preserve"> ADDIN ZOTERO_ITEM CSL_CITATION {"citationID":"ieEq2ajg","properties":{"formattedCitation":"(Guizzardi, 2005; Guizzardi et al., 2022)","plainCitation":"(Guizzardi, 2005; Guizzardi et al., 2022)","noteIndex":0},"citationItems":[{"id":4648,"uris":["http://zotero.org/users/8948421/items/JPT9G77A"],"itemData":{"id":4648,"type":"article-journal","abstract":"In this thesis, we aim at contributing to the theory of conceptual modeling and ontology representation. Our main objective here is to provide ontological foundations for the most fundamental concepts in conceptual modeling. These foundations comprise a number of ontological theories, which are built on established work on philosophical ontology, cognitive psychology, philosophy of language and linguistics. Together these theories amount to a system of categories and formal relations known as a foundational ontology","note":"publisher: unknown","title":"Ontological Foundations for Structural Conceptual Models","author":[{"family":"Guizzardi","given":"Giancarlo"}],"issued":{"date-parts":[["2005",1]]}}},{"id":4608,"uris":["http://zotero.org/users/8948421/items/9HR92KAN"],"itemData":{"id":4608,"type":"article-journal","abstract":"The Unified Foundational Ontology (UFO) was developed over the last two decades by consistently putting together theories from areas such as formal ontology in philosophy, cognitive science, linguistics, and philosophical logics. It comprises a number of micro-theories addressing fundamental conceptual modeling notions, including entity types and relationship types. The aim of this paper is to summarize the current state of UFO, presenting a formalization of the ontology, along with the analysis of a number of cases to illustrate the application of UFO and facilitate its comparison with other foundational ontologies in this special issue. (The cases originate from the First FOUST Workshop – the Foundational Stance, an international forum dedicated to Foundational Ontology research.)","container-title":"Applied Ontology","DOI":"10.3233/AO-210256","ISSN":"18758533, 15705838","issue":"1","journalAbbreviation":"AO","page":"167-210","source":"DOI.org (Crossref)","title":"UFO: Unified Foundational Ontology","title-short":"UFO","volume":"17","author":[{"family":"Guizzardi","given":"Giancarlo"},{"family":"Botti Benevides","given":"Alessander"},{"family":"Fonseca","given":"Claudenir M."},{"family":"Porello","given":"Daniele"},{"family":"Almeida","given":"João Paulo A."},{"family":"Prince Sales","given":"Tiago"}],"editor":[{"family":"Borgo","given":"Stefano"},{"family":"Galton","given":"Antony"},{"family":"Kutz","given":"Oliver"}],"issued":{"date-parts":[["2022",3,15]]}}}],"schema":"https://github.com/citation-style-language/schema/raw/master/csl-citation.json"} </w:instrText>
+        <w:instrText xml:space="preserve"> ADDIN ZOTERO_ITEM CSL_CITATION {"citationID":"ieEq2ajg","properties":{"formattedCitation":"(Guizzardi, 2005; Guizzardi et al., 2022)","plainCitation":"(Guizzardi, 2005; Guizzardi et al., 2022)","dontUpdate":true,"noteIndex":0},"citationItems":[{"id":4648,"uris":["http://zotero.org/users/8948421/items/JPT9G77A"],"itemData":{"id":4648,"type":"article-journal","abstract":"In this thesis, we aim at contributing to the theory of conceptual modeling and ontology representation. Our main objective here is to provide ontological foundations for the most fundamental concepts in conceptual modeling. These foundations comprise a number of ontological theories, which are built on established work on philosophical ontology, cognitive psychology, philosophy of language and linguistics. Together these theories amount to a system of categories and formal relations known as a foundational ontology","note":"publisher: unknown","title":"Ontological Foundations for Structural Conceptual Models","author":[{"family":"Guizzardi","given":"Giancarlo"}],"issued":{"date-parts":[["2005",1]]}}},{"id":4608,"uris":["http://zotero.org/users/8948421/items/9HR92KAN"],"itemData":{"id":4608,"type":"article-journal","abstract":"The Unified Foundational Ontology (UFO) was developed over the last two decades by consistently putting together theories from areas such as formal ontology in philosophy, cognitive science, linguistics, and philosophical logics. It comprises a number of micro-theories addressing fundamental conceptual modeling notions, including entity types and relationship types. The aim of this paper is to summarize the current state of UFO, presenting a formalization of the ontology, along with the analysis of a number of cases to illustrate the application of UFO and facilitate its comparison with other foundational ontologies in this special issue. (The cases originate from the First FOUST Workshop – the Foundational Stance, an international forum dedicated to Foundational Ontology research.)","container-title":"Applied Ontology","DOI":"10.3233/AO-210256","ISSN":"18758533, 15705838","issue":"1","journalAbbreviation":"AO","page":"167-210","source":"DOI.org (Crossref)","title":"UFO: Unified Foundational Ontology","title-short":"UFO","volume":"17","author":[{"family":"Guizzardi","given":"Giancarlo"},{"family":"Botti Benevides","given":"Alessander"},{"family":"Fonseca","given":"Claudenir M."},{"family":"Porello","given":"Daniele"},{"family":"Almeida","given":"João Paulo A."},{"family":"Prince Sales","given":"Tiago"}],"editor":[{"family":"Borgo","given":"Stefano"},{"family":"Galton","given":"Antony"},{"family":"Kutz","given":"Oliver"}],"issued":{"date-parts":[["2022",3,15]]}}}],"schema":"https://github.com/citation-style-language/schema/raw/master/csl-citation.json"} </w:instrText>
       </w:r>
       <w:r>
         <w:rPr>
@@ -1799,14 +2471,7 @@
           <w:rFonts w:ascii="Calibri" w:hAnsi="Calibri" w:cs="Calibri"/>
           <w:lang w:val="en-US"/>
         </w:rPr>
-        <w:t>specialization</w:t>
-      </w:r>
-      <w:r>
-        <w:rPr>
-          <w:rFonts w:ascii="Calibri" w:hAnsi="Calibri" w:cs="Calibri"/>
-          <w:lang w:val="en-US"/>
-        </w:rPr>
-        <w:t xml:space="preserve"> and </w:t>
+        <w:t xml:space="preserve">specialization and </w:t>
       </w:r>
       <w:r>
         <w:rPr>
@@ -2024,16 +2689,7 @@
             <w:color w:val="auto"/>
             <w:lang w:val="en-US"/>
           </w:rPr>
-          <w:t>T</w:t>
-        </w:r>
-        <w:r>
-          <w:rPr>
-            <w:rStyle w:val="Hyperlink"/>
-            <w:rFonts w:ascii="Calibri" w:hAnsi="Calibri" w:cs="Calibri"/>
-            <w:color w:val="auto"/>
-            <w:lang w:val="en-US"/>
-          </w:rPr>
-          <w:t>he SCO “complex system” class</w:t>
+          <w:t>The SCO “complex system” class</w:t>
         </w:r>
       </w:hyperlink>
       <w:r>
@@ -2041,14 +2697,7 @@
           <w:rFonts w:ascii="Calibri" w:hAnsi="Calibri" w:cs="Calibri"/>
           <w:lang w:val="en-US"/>
         </w:rPr>
-        <w:t xml:space="preserve"> </w:t>
-      </w:r>
-      <w:r>
-        <w:rPr>
-          <w:rFonts w:ascii="Calibri" w:hAnsi="Calibri" w:cs="Calibri"/>
-          <w:lang w:val="en-US"/>
-        </w:rPr>
-        <w:t>is a s</w:t>
+        <w:t xml:space="preserve"> is a s</w:t>
       </w:r>
       <w:r>
         <w:rPr>
@@ -2110,27 +2759,7 @@
             <w:color w:val="auto"/>
             <w:lang w:val="en-US"/>
           </w:rPr>
-          <w:t xml:space="preserve">the </w:t>
-        </w:r>
-        <w:proofErr w:type="spellStart"/>
-        <w:r>
-          <w:rPr>
-            <w:rStyle w:val="Hyperlink"/>
-            <w:rFonts w:ascii="Calibri" w:hAnsi="Calibri" w:cs="Calibri"/>
-            <w:color w:val="auto"/>
-            <w:lang w:val="en-US"/>
-          </w:rPr>
-          <w:t>BFO“material</w:t>
-        </w:r>
-        <w:proofErr w:type="spellEnd"/>
-        <w:r>
-          <w:rPr>
-            <w:rStyle w:val="Hyperlink"/>
-            <w:rFonts w:ascii="Calibri" w:hAnsi="Calibri" w:cs="Calibri"/>
-            <w:color w:val="auto"/>
-            <w:lang w:val="en-US"/>
-          </w:rPr>
-          <w:t xml:space="preserve"> entity”  class</w:t>
+          <w:t>the BFO“material entity”  class</w:t>
         </w:r>
       </w:hyperlink>
       <w:r>
@@ -2167,30 +2796,7 @@
           <w:rFonts w:ascii="Calibri" w:hAnsi="Calibri" w:cs="Calibri"/>
           <w:lang w:val="en-US"/>
         </w:rPr>
-        <w:t>and c</w:t>
-      </w:r>
-      <w:r>
-        <w:rPr>
-          <w:rFonts w:ascii="Calibri" w:hAnsi="Calibri" w:cs="Calibri"/>
-          <w:lang w:val="en-US"/>
-        </w:rPr>
-        <w:t>onstruction of SCO-</w:t>
-      </w:r>
-      <w:proofErr w:type="spellStart"/>
-      <w:r>
-        <w:rPr>
-          <w:rFonts w:ascii="Calibri" w:hAnsi="Calibri" w:cs="Calibri"/>
-          <w:lang w:val="en-US"/>
-        </w:rPr>
-        <w:t>gUFO</w:t>
-      </w:r>
-      <w:proofErr w:type="spellEnd"/>
-      <w:r>
-        <w:rPr>
-          <w:rFonts w:ascii="Calibri" w:hAnsi="Calibri" w:cs="Calibri"/>
-          <w:lang w:val="en-US"/>
-        </w:rPr>
-        <w:t xml:space="preserve"> “individual” class hierarchy </w:t>
+        <w:t xml:space="preserve">and construction of SCO-gUFO “individual” class hierarchy </w:t>
       </w:r>
     </w:p>
     <w:p>
@@ -2208,14 +2814,7 @@
           <w:rFonts w:ascii="Calibri" w:hAnsi="Calibri" w:cs="Calibri"/>
           <w:lang w:val="en-US"/>
         </w:rPr>
-        <w:t>We i</w:t>
-      </w:r>
-      <w:r>
-        <w:rPr>
-          <w:rFonts w:ascii="Calibri" w:hAnsi="Calibri" w:cs="Calibri"/>
-          <w:lang w:val="en-US"/>
-        </w:rPr>
-        <w:t>dentif</w:t>
+        <w:t>We identif</w:t>
       </w:r>
       <w:r>
         <w:rPr>
@@ -2257,23 +2856,7 @@
           <w:rFonts w:ascii="Calibri" w:hAnsi="Calibri" w:cs="Calibri"/>
           <w:lang w:val="en-US"/>
         </w:rPr>
-        <w:t xml:space="preserve">position into the </w:t>
-      </w:r>
-      <w:proofErr w:type="spellStart"/>
-      <w:r>
-        <w:rPr>
-          <w:rFonts w:ascii="Calibri" w:hAnsi="Calibri" w:cs="Calibri"/>
-          <w:lang w:val="en-US"/>
-        </w:rPr>
-        <w:t>gUFO</w:t>
-      </w:r>
-      <w:proofErr w:type="spellEnd"/>
-      <w:r>
-        <w:rPr>
-          <w:rFonts w:ascii="Calibri" w:hAnsi="Calibri" w:cs="Calibri"/>
-          <w:lang w:val="en-US"/>
-        </w:rPr>
-        <w:t xml:space="preserve"> </w:t>
+        <w:t xml:space="preserve">position into the gUFO </w:t>
       </w:r>
       <w:r>
         <w:rPr>
@@ -2287,21 +2870,7 @@
           <w:rFonts w:ascii="Calibri" w:hAnsi="Calibri" w:cs="Calibri"/>
           <w:lang w:val="en-US"/>
         </w:rPr>
-        <w:t>hierarch</w:t>
-      </w:r>
-      <w:r>
-        <w:rPr>
-          <w:rFonts w:ascii="Calibri" w:hAnsi="Calibri" w:cs="Calibri"/>
-          <w:lang w:val="en-US"/>
-        </w:rPr>
-        <w:t xml:space="preserve">y, </w:t>
-      </w:r>
-      <w:r>
-        <w:rPr>
-          <w:rFonts w:ascii="Calibri" w:hAnsi="Calibri" w:cs="Calibri"/>
-          <w:lang w:val="en-US"/>
-        </w:rPr>
-        <w:t xml:space="preserve">using the materials documented in the “references” slide of the </w:t>
+        <w:t xml:space="preserve">hierarchy, using the materials documented in the “references” slide of the </w:t>
       </w:r>
       <w:hyperlink r:id="rId25" w:history="1">
         <w:r>
@@ -2328,14 +2897,7 @@
           <w:rFonts w:ascii="Calibri" w:hAnsi="Calibri" w:cs="Calibri"/>
           <w:lang w:val="en-US"/>
         </w:rPr>
-        <w:t>as a reference poin</w:t>
-      </w:r>
-      <w:r>
-        <w:rPr>
-          <w:rFonts w:ascii="Calibri" w:hAnsi="Calibri" w:cs="Calibri"/>
-          <w:lang w:val="en-US"/>
-        </w:rPr>
-        <w:t>t.</w:t>
+        <w:t>as a reference point.</w:t>
       </w:r>
     </w:p>
     <w:p>
@@ -2363,25 +2925,7 @@
             <w:color w:val="auto"/>
             <w:lang w:val="en-US"/>
           </w:rPr>
-          <w:t>SCO “complex system”</w:t>
-        </w:r>
-        <w:r>
-          <w:rPr>
-            <w:rStyle w:val="Hyperlink"/>
-            <w:rFonts w:ascii="Calibri" w:hAnsi="Calibri" w:cs="Calibri"/>
-            <w:color w:val="auto"/>
-            <w:lang w:val="en-US"/>
-          </w:rPr>
-          <w:t xml:space="preserve"> </w:t>
-        </w:r>
-        <w:r>
-          <w:rPr>
-            <w:rStyle w:val="Hyperlink"/>
-            <w:rFonts w:ascii="Calibri" w:hAnsi="Calibri" w:cs="Calibri"/>
-            <w:color w:val="auto"/>
-            <w:lang w:val="en-US"/>
-          </w:rPr>
-          <w:t>class</w:t>
+          <w:t>SCO “complex system” class</w:t>
         </w:r>
       </w:hyperlink>
       <w:r>
@@ -2389,14 +2933,7 @@
           <w:rFonts w:ascii="Calibri" w:hAnsi="Calibri" w:cs="Calibri"/>
           <w:lang w:val="en-US"/>
         </w:rPr>
-        <w:t xml:space="preserve"> specializes the </w:t>
-      </w:r>
-      <w:r>
-        <w:rPr>
-          <w:rFonts w:ascii="Calibri" w:hAnsi="Calibri" w:cs="Calibri"/>
-          <w:lang w:val="en-US"/>
-        </w:rPr>
-        <w:t>(</w:t>
+        <w:t xml:space="preserve"> specializes the (</w:t>
       </w:r>
       <w:hyperlink r:id="rId27" w:history="1">
         <w:r>
@@ -2414,24 +2951,9 @@
           <w:rFonts w:ascii="Calibri" w:hAnsi="Calibri" w:cs="Calibri"/>
           <w:lang w:val="en-US"/>
         </w:rPr>
-        <w:t xml:space="preserve"> </w:t>
-      </w:r>
-      <w:r>
-        <w:rPr>
-          <w:rFonts w:ascii="Calibri" w:hAnsi="Calibri" w:cs="Calibri"/>
-          <w:lang w:val="en-US"/>
-        </w:rPr>
-        <w:t>that specializes the</w:t>
-      </w:r>
-      <w:r>
-        <w:rPr>
-          <w:rFonts w:ascii="Calibri" w:hAnsi="Calibri" w:cs="Calibri"/>
-          <w:lang w:val="en-US"/>
-        </w:rPr>
-        <w:t xml:space="preserve">) </w:t>
+        <w:t xml:space="preserve"> that specializes the) </w:t>
       </w:r>
       <w:hyperlink r:id="rId28" w:anchor="Object" w:history="1">
-        <w:proofErr w:type="spellStart"/>
         <w:r>
           <w:rPr>
             <w:rStyle w:val="Hyperlink"/>
@@ -2439,17 +2961,7 @@
             <w:color w:val="auto"/>
             <w:lang w:val="en-US"/>
           </w:rPr>
-          <w:t>gUFO</w:t>
-        </w:r>
-        <w:proofErr w:type="spellEnd"/>
-        <w:r>
-          <w:rPr>
-            <w:rStyle w:val="Hyperlink"/>
-            <w:rFonts w:ascii="Calibri" w:hAnsi="Calibri" w:cs="Calibri"/>
-            <w:color w:val="auto"/>
-            <w:lang w:val="en-US"/>
-          </w:rPr>
-          <w:t xml:space="preserve"> “object” class</w:t>
+          <w:t>gUFO “object” class</w:t>
         </w:r>
       </w:hyperlink>
       <w:r>
@@ -2457,14 +2969,7 @@
           <w:rFonts w:ascii="Calibri" w:hAnsi="Calibri" w:cs="Calibri"/>
           <w:lang w:val="en-US"/>
         </w:rPr>
-        <w:t xml:space="preserve">. </w:t>
-      </w:r>
-      <w:r>
-        <w:rPr>
-          <w:rFonts w:ascii="Calibri" w:hAnsi="Calibri" w:cs="Calibri"/>
-          <w:lang w:val="en-US"/>
-        </w:rPr>
-        <w:t>In protégé w</w:t>
+        <w:t>. In protégé w</w:t>
       </w:r>
       <w:r>
         <w:rPr>
@@ -2503,17 +3008,9 @@
           <w:rFonts w:ascii="Calibri" w:hAnsi="Calibri" w:cs="Calibri"/>
           <w:lang w:val="en-US"/>
         </w:rPr>
-        <w:t xml:space="preserve"> </w:t>
-      </w:r>
-      <w:r>
-        <w:rPr>
-          <w:rFonts w:ascii="Calibri" w:hAnsi="Calibri" w:cs="Calibri"/>
-          <w:lang w:val="en-US"/>
-        </w:rPr>
-        <w:t xml:space="preserve">as a subclass of the </w:t>
+        <w:t xml:space="preserve"> as a subclass of the </w:t>
       </w:r>
       <w:hyperlink r:id="rId30" w:anchor="Object" w:history="1">
-        <w:proofErr w:type="spellStart"/>
         <w:r>
           <w:rPr>
             <w:rStyle w:val="Hyperlink"/>
@@ -2521,17 +3018,7 @@
             <w:color w:val="auto"/>
             <w:lang w:val="en-US"/>
           </w:rPr>
-          <w:t>gUFO</w:t>
-        </w:r>
-        <w:proofErr w:type="spellEnd"/>
-        <w:r>
-          <w:rPr>
-            <w:rStyle w:val="Hyperlink"/>
-            <w:rFonts w:ascii="Calibri" w:hAnsi="Calibri" w:cs="Calibri"/>
-            <w:color w:val="auto"/>
-            <w:lang w:val="en-US"/>
-          </w:rPr>
-          <w:t xml:space="preserve"> “object” class</w:t>
+          <w:t>gUFO “object” class</w:t>
         </w:r>
       </w:hyperlink>
       <w:r>
@@ -2561,23 +3048,7 @@
           <w:rFonts w:ascii="Calibri" w:hAnsi="Calibri" w:cs="Calibri"/>
           <w:lang w:val="en-US"/>
         </w:rPr>
-        <w:t>Construction of SCO-</w:t>
-      </w:r>
-      <w:proofErr w:type="spellStart"/>
-      <w:r>
-        <w:rPr>
-          <w:rFonts w:ascii="Calibri" w:hAnsi="Calibri" w:cs="Calibri"/>
-          <w:lang w:val="en-US"/>
-        </w:rPr>
-        <w:t>gUFO</w:t>
-      </w:r>
-      <w:proofErr w:type="spellEnd"/>
-      <w:r>
-        <w:rPr>
-          <w:rFonts w:ascii="Calibri" w:hAnsi="Calibri" w:cs="Calibri"/>
-          <w:lang w:val="en-US"/>
-        </w:rPr>
-        <w:t xml:space="preserve"> “type” class hierarchy </w:t>
+        <w:t xml:space="preserve">Construction of SCO-gUFO “type” class hierarchy </w:t>
       </w:r>
     </w:p>
     <w:p>
@@ -2620,23 +3091,7 @@
           <w:rFonts w:ascii="Calibri" w:hAnsi="Calibri" w:cs="Calibri"/>
           <w:lang w:val="en-US"/>
         </w:rPr>
-        <w:t xml:space="preserve"> instantiates into the </w:t>
-      </w:r>
-      <w:proofErr w:type="spellStart"/>
-      <w:r>
-        <w:rPr>
-          <w:rFonts w:ascii="Calibri" w:hAnsi="Calibri" w:cs="Calibri"/>
-          <w:lang w:val="en-US"/>
-        </w:rPr>
-        <w:t>gUFO</w:t>
-      </w:r>
-      <w:proofErr w:type="spellEnd"/>
-      <w:r>
-        <w:rPr>
-          <w:rFonts w:ascii="Calibri" w:hAnsi="Calibri" w:cs="Calibri"/>
-          <w:lang w:val="en-US"/>
-        </w:rPr>
-        <w:t xml:space="preserve"> “type” class hierarchy</w:t>
+        <w:t xml:space="preserve"> instantiates into the gUFO “type” class hierarchy</w:t>
       </w:r>
       <w:r>
         <w:rPr>
@@ -2751,7 +3206,6 @@
         <w:t xml:space="preserve"> the </w:t>
       </w:r>
       <w:hyperlink r:id="rId34" w:anchor="SubKind" w:history="1">
-        <w:proofErr w:type="spellStart"/>
         <w:r>
           <w:rPr>
             <w:rStyle w:val="Hyperlink"/>
@@ -2759,19 +3213,8 @@
             <w:color w:val="auto"/>
             <w:lang w:val="en-US"/>
           </w:rPr>
-          <w:t>gUFO</w:t>
+          <w:t>gUFO  “</w:t>
         </w:r>
-        <w:proofErr w:type="spellEnd"/>
-        <w:r>
-          <w:rPr>
-            <w:rStyle w:val="Hyperlink"/>
-            <w:rFonts w:ascii="Calibri" w:hAnsi="Calibri" w:cs="Calibri"/>
-            <w:color w:val="auto"/>
-            <w:lang w:val="en-US"/>
-          </w:rPr>
-          <w:t xml:space="preserve">  “</w:t>
-        </w:r>
-        <w:proofErr w:type="spellStart"/>
         <w:r>
           <w:rPr>
             <w:rStyle w:val="Hyperlink"/>
@@ -2781,7 +3224,6 @@
           </w:rPr>
           <w:t>subkind</w:t>
         </w:r>
-        <w:proofErr w:type="spellEnd"/>
         <w:r>
           <w:rPr>
             <w:rStyle w:val="Hyperlink"/>
@@ -2830,7 +3272,6 @@
         <w:t xml:space="preserve">, we instantiated the </w:t>
       </w:r>
       <w:hyperlink r:id="rId35" w:anchor="SubKind" w:history="1">
-        <w:proofErr w:type="spellStart"/>
         <w:r>
           <w:rPr>
             <w:rStyle w:val="Hyperlink"/>
@@ -2838,37 +3279,7 @@
             <w:color w:val="auto"/>
             <w:lang w:val="en-US"/>
           </w:rPr>
-          <w:t>gUFO</w:t>
-        </w:r>
-        <w:proofErr w:type="spellEnd"/>
-        <w:r>
-          <w:rPr>
-            <w:rStyle w:val="Hyperlink"/>
-            <w:rFonts w:ascii="Calibri" w:hAnsi="Calibri" w:cs="Calibri"/>
-            <w:color w:val="auto"/>
-            <w:lang w:val="en-US"/>
-          </w:rPr>
-          <w:t xml:space="preserve">  “</w:t>
-        </w:r>
-        <w:proofErr w:type="spellStart"/>
-        <w:r>
-          <w:rPr>
-            <w:rStyle w:val="Hyperlink"/>
-            <w:rFonts w:ascii="Calibri" w:hAnsi="Calibri" w:cs="Calibri"/>
-            <w:color w:val="auto"/>
-            <w:lang w:val="en-US"/>
-          </w:rPr>
-          <w:t>subkind</w:t>
-        </w:r>
-        <w:proofErr w:type="spellEnd"/>
-        <w:r>
-          <w:rPr>
-            <w:rStyle w:val="Hyperlink"/>
-            <w:rFonts w:ascii="Calibri" w:hAnsi="Calibri" w:cs="Calibri"/>
-            <w:color w:val="auto"/>
-            <w:lang w:val="en-US"/>
-          </w:rPr>
-          <w:t>” class</w:t>
+          <w:t>gUFO  “subkind” class</w:t>
         </w:r>
       </w:hyperlink>
       <w:r>
@@ -2886,16 +3297,7 @@
             <w:color w:val="auto"/>
             <w:lang w:val="en-US"/>
           </w:rPr>
-          <w:t xml:space="preserve">SCO “complex system” </w:t>
-        </w:r>
-        <w:r>
-          <w:rPr>
-            <w:rStyle w:val="Hyperlink"/>
-            <w:rFonts w:ascii="Calibri" w:hAnsi="Calibri" w:cs="Calibri"/>
-            <w:color w:val="auto"/>
-            <w:lang w:val="en-US"/>
-          </w:rPr>
-          <w:t>individual</w:t>
+          <w:t>SCO “complex system” individual</w:t>
         </w:r>
       </w:hyperlink>
       <w:r>
@@ -2935,14 +3337,7 @@
           <w:rFonts w:ascii="Calibri" w:hAnsi="Calibri" w:cs="Calibri"/>
           <w:lang w:val="en-US"/>
         </w:rPr>
-        <w:t xml:space="preserve"> </w:t>
-      </w:r>
-      <w:r>
-        <w:rPr>
-          <w:rFonts w:ascii="Calibri" w:hAnsi="Calibri" w:cs="Calibri"/>
-          <w:lang w:val="en-US"/>
-        </w:rPr>
-        <w:t>(</w:t>
+        <w:t xml:space="preserve"> (</w:t>
       </w:r>
       <w:hyperlink r:id="rId38" w:history="1">
         <w:r>
@@ -3087,28 +3482,14 @@
           <w:rFonts w:ascii="Calibri" w:hAnsi="Calibri" w:cs="Calibri"/>
           <w:lang w:val="en-US"/>
         </w:rPr>
-        <w:t xml:space="preserve">, </w:t>
-      </w:r>
-      <w:r>
-        <w:rPr>
-          <w:rFonts w:ascii="Calibri" w:hAnsi="Calibri" w:cs="Calibri"/>
-          <w:lang w:val="en-US"/>
-        </w:rPr>
-        <w:t>from</w:t>
-      </w:r>
-      <w:r>
-        <w:rPr>
-          <w:rFonts w:ascii="Calibri" w:hAnsi="Calibri" w:cs="Calibri"/>
-          <w:lang w:val="en-US"/>
-        </w:rPr>
-        <w:t xml:space="preserve"> t</w:t>
-      </w:r>
-      <w:r>
-        <w:rPr>
-          <w:rFonts w:ascii="Calibri" w:hAnsi="Calibri" w:cs="Calibri"/>
-          <w:lang w:val="en-US"/>
-        </w:rPr>
-        <w:t xml:space="preserve">he </w:t>
+        <w:t>, from</w:t>
+      </w:r>
+      <w:r>
+        <w:rPr>
+          <w:rFonts w:ascii="Calibri" w:hAnsi="Calibri" w:cs="Calibri"/>
+          <w:lang w:val="en-US"/>
+        </w:rPr>
+        <w:t xml:space="preserve"> the </w:t>
       </w:r>
       <w:hyperlink r:id="rId39" w:history="1">
         <w:r>
@@ -3145,16 +3526,7 @@
             <w:color w:val="auto"/>
             <w:lang w:val="en-US"/>
           </w:rPr>
-          <w:t>COVE</w:t>
-        </w:r>
-        <w:r>
-          <w:rPr>
-            <w:rStyle w:val="Hyperlink"/>
-            <w:rFonts w:ascii="Calibri" w:hAnsi="Calibri" w:cs="Calibri"/>
-            <w:color w:val="auto"/>
-            <w:lang w:val="en-US"/>
-          </w:rPr>
-          <w:t>R</w:t>
+          <w:t>COVER</w:t>
         </w:r>
         <w:r>
           <w:rPr>
@@ -3206,23 +3578,7 @@
           <w:rFonts w:ascii="Calibri" w:hAnsi="Calibri" w:cs="Calibri"/>
           <w:lang w:val="en-US"/>
         </w:rPr>
-        <w:t xml:space="preserve"> in </w:t>
-      </w:r>
-      <w:proofErr w:type="spellStart"/>
-      <w:r>
-        <w:rPr>
-          <w:rFonts w:ascii="Calibri" w:hAnsi="Calibri" w:cs="Calibri"/>
-          <w:lang w:val="en-US"/>
-        </w:rPr>
-        <w:t>gUFO</w:t>
-      </w:r>
-      <w:proofErr w:type="spellEnd"/>
-      <w:r>
-        <w:rPr>
-          <w:rFonts w:ascii="Calibri" w:hAnsi="Calibri" w:cs="Calibri"/>
-          <w:lang w:val="en-US"/>
-        </w:rPr>
-        <w:t>.</w:t>
+        <w:t xml:space="preserve"> in gUFO.</w:t>
       </w:r>
       <w:r>
         <w:rPr>
@@ -3308,30 +3664,17 @@
           <w:u w:val="single"/>
           <w:lang w:val="en-US"/>
         </w:rPr>
-        <w:t>Removal of BFO-compliant structure</w:t>
+        <w:lastRenderedPageBreak/>
+        <w:t>Validation</w:t>
       </w:r>
     </w:p>
     <w:p>
       <w:pPr>
-        <w:spacing w:line="360" w:lineRule="auto"/>
-        <w:rPr>
-          <w:rFonts w:ascii="Calibri" w:hAnsi="Calibri" w:cs="Calibri"/>
-          <w:sz w:val="24"/>
-          <w:szCs w:val="24"/>
-          <w:u w:val="single"/>
-          <w:lang w:val="en-US"/>
-        </w:rPr>
-      </w:pPr>
-      <w:r>
-        <w:rPr>
-          <w:rFonts w:ascii="Calibri" w:hAnsi="Calibri" w:cs="Calibri"/>
-          <w:sz w:val="24"/>
-          <w:szCs w:val="24"/>
-          <w:u w:val="single"/>
-          <w:lang w:val="en-US"/>
-        </w:rPr>
-        <w:t>Validation</w:t>
-      </w:r>
+        <w:rPr>
+          <w:rFonts w:ascii="Calibri" w:hAnsi="Calibri" w:cs="Calibri"/>
+          <w:lang w:val="en-US"/>
+        </w:rPr>
+      </w:pPr>
     </w:p>
     <w:p>
       <w:pPr>
@@ -3340,14 +3683,6 @@
           <w:lang w:val="en-US"/>
         </w:rPr>
       </w:pPr>
-    </w:p>
-    <w:p>
-      <w:pPr>
-        <w:rPr>
-          <w:rFonts w:ascii="Calibri" w:hAnsi="Calibri" w:cs="Calibri"/>
-          <w:lang w:val="en-US"/>
-        </w:rPr>
-      </w:pPr>
       <w:r>
         <w:rPr>
           <w:rFonts w:ascii="Calibri" w:hAnsi="Calibri" w:cs="Calibri"/>
@@ -3360,23 +3695,7 @@
           <w:rFonts w:ascii="Calibri" w:hAnsi="Calibri" w:cs="Calibri"/>
           <w:lang w:val="en-US"/>
         </w:rPr>
-        <w:t xml:space="preserve">construction of </w:t>
-      </w:r>
-      <w:proofErr w:type="gramStart"/>
-      <w:r>
-        <w:rPr>
-          <w:rFonts w:ascii="Calibri" w:hAnsi="Calibri" w:cs="Calibri"/>
-          <w:lang w:val="en-US"/>
-        </w:rPr>
-        <w:t>SCO</w:t>
-      </w:r>
-      <w:proofErr w:type="gramEnd"/>
-      <w:r>
-        <w:rPr>
-          <w:rFonts w:ascii="Calibri" w:hAnsi="Calibri" w:cs="Calibri"/>
-          <w:lang w:val="en-US"/>
-        </w:rPr>
-        <w:t>-U segment</w:t>
+        <w:t>construction of SCO-U segment</w:t>
       </w:r>
       <w:r>
         <w:rPr>
@@ -3532,20 +3851,32 @@
         <w:jc w:val="both"/>
         <w:rPr>
           <w:rFonts w:ascii="Calibri" w:hAnsi="Calibri" w:cs="Calibri"/>
-          <w:sz w:val="24"/>
-          <w:szCs w:val="24"/>
-          <w:lang w:val="en-US"/>
-        </w:rPr>
-      </w:pPr>
-      <w:r>
-        <w:rPr>
-          <w:rFonts w:ascii="Calibri" w:hAnsi="Calibri" w:cs="Calibri"/>
-          <w:sz w:val="24"/>
-          <w:szCs w:val="24"/>
-          <w:lang w:val="en-US"/>
-        </w:rPr>
-        <w:lastRenderedPageBreak/>
-        <w:t>Please contact Giorgio A. Ubbiali in case you wish to get involved and participate in the development of SCO.</w:t>
+          <w:lang w:val="en-US"/>
+        </w:rPr>
+      </w:pPr>
+      <w:r>
+        <w:rPr>
+          <w:rFonts w:ascii="Calibri" w:hAnsi="Calibri" w:cs="Calibri"/>
+          <w:lang w:val="en-US"/>
+        </w:rPr>
+        <w:t xml:space="preserve">Please contact </w:t>
+      </w:r>
+      <w:hyperlink r:id="rId41" w:history="1">
+        <w:r>
+          <w:rPr>
+            <w:rStyle w:val="Hyperlink"/>
+            <w:rFonts w:ascii="Calibri" w:hAnsi="Calibri" w:cs="Calibri"/>
+            <w:lang w:val="en-US"/>
+          </w:rPr>
+          <w:t>Giorgio A. Ubbiali</w:t>
+        </w:r>
+      </w:hyperlink>
+      <w:r>
+        <w:rPr>
+          <w:rFonts w:ascii="Calibri" w:hAnsi="Calibri" w:cs="Calibri"/>
+          <w:lang w:val="en-US"/>
+        </w:rPr>
+        <w:t xml:space="preserve"> in case you wish to get involved and participate in the development of SCO.</w:t>
       </w:r>
     </w:p>
     <w:p>
@@ -3577,6 +3908,11 @@
     <w:p>
       <w:pPr>
         <w:pStyle w:val="Bibliography"/>
+        <w:numPr>
+          <w:ilvl w:val="0"/>
+          <w:numId w:val="8"/>
+        </w:numPr>
+        <w:jc w:val="both"/>
         <w:rPr>
           <w:rFonts w:ascii="Calibri" w:hAnsi="Calibri" w:cs="Calibri"/>
           <w:lang w:val="en-US"/>
@@ -3628,49 +3964,22 @@
     <w:p>
       <w:pPr>
         <w:pStyle w:val="Bibliography"/>
-        <w:rPr>
-          <w:rFonts w:ascii="Calibri" w:hAnsi="Calibri" w:cs="Calibri"/>
-          <w:lang w:val="en-US"/>
-        </w:rPr>
-      </w:pPr>
-      <w:r>
-        <w:rPr>
-          <w:rFonts w:ascii="Calibri" w:hAnsi="Calibri" w:cs="Calibri"/>
-          <w:lang w:val="en-US"/>
-        </w:rPr>
-        <w:t xml:space="preserve">F. Barcelos, P. P., </w:t>
-      </w:r>
-      <w:proofErr w:type="spellStart"/>
-      <w:r>
-        <w:rPr>
-          <w:rFonts w:ascii="Calibri" w:hAnsi="Calibri" w:cs="Calibri"/>
-          <w:lang w:val="en-US"/>
-        </w:rPr>
-        <w:t>Calhau</w:t>
-      </w:r>
-      <w:proofErr w:type="spellEnd"/>
-      <w:r>
-        <w:rPr>
-          <w:rFonts w:ascii="Calibri" w:hAnsi="Calibri" w:cs="Calibri"/>
-          <w:lang w:val="en-US"/>
-        </w:rPr>
-        <w:t xml:space="preserve">, R. F., Oliveira, Í., Prince Sales, T., </w:t>
-      </w:r>
-      <w:proofErr w:type="spellStart"/>
-      <w:r>
-        <w:rPr>
-          <w:rFonts w:ascii="Calibri" w:hAnsi="Calibri" w:cs="Calibri"/>
-          <w:lang w:val="en-US"/>
-        </w:rPr>
-        <w:t>Gailly</w:t>
-      </w:r>
-      <w:proofErr w:type="spellEnd"/>
-      <w:r>
-        <w:rPr>
-          <w:rFonts w:ascii="Calibri" w:hAnsi="Calibri" w:cs="Calibri"/>
-          <w:lang w:val="en-US"/>
-        </w:rPr>
-        <w:t xml:space="preserve">, F., Poels, G., &amp; Guizzardi, G. (2025). Ontological Foundations of Resilience. In W. Maass, H. Han, H. Yasar, &amp; N. Multari (A c. Di), </w:t>
+        <w:numPr>
+          <w:ilvl w:val="0"/>
+          <w:numId w:val="8"/>
+        </w:numPr>
+        <w:jc w:val="both"/>
+        <w:rPr>
+          <w:rFonts w:ascii="Calibri" w:hAnsi="Calibri" w:cs="Calibri"/>
+          <w:lang w:val="en-US"/>
+        </w:rPr>
+      </w:pPr>
+      <w:r>
+        <w:rPr>
+          <w:rFonts w:ascii="Calibri" w:hAnsi="Calibri" w:cs="Calibri"/>
+          <w:lang w:val="en-US"/>
+        </w:rPr>
+        <w:t xml:space="preserve">F. Barcelos, P. P., Calhau, R. F., Oliveira, Í., Prince Sales, T., Gailly, F., Poels, G., &amp; Guizzardi, G. (2025). Ontological Foundations of Resilience. In W. Maass, H. Han, H. Yasar, &amp; N. Multari (A c. Di), </w:t>
       </w:r>
       <w:r>
         <w:rPr>
@@ -3692,6 +4001,11 @@
     <w:p>
       <w:pPr>
         <w:pStyle w:val="Bibliography"/>
+        <w:numPr>
+          <w:ilvl w:val="0"/>
+          <w:numId w:val="8"/>
+        </w:numPr>
+        <w:jc w:val="both"/>
         <w:rPr>
           <w:rFonts w:ascii="Calibri" w:hAnsi="Calibri" w:cs="Calibri"/>
           <w:lang w:val="en-US"/>
@@ -3724,44 +4038,21 @@
     <w:p>
       <w:pPr>
         <w:pStyle w:val="Bibliography"/>
-        <w:rPr>
-          <w:rFonts w:ascii="Calibri" w:hAnsi="Calibri" w:cs="Calibri"/>
-          <w:lang w:val="en-US"/>
-        </w:rPr>
-      </w:pPr>
-      <w:r>
-        <w:rPr>
-          <w:rFonts w:ascii="Calibri" w:hAnsi="Calibri" w:cs="Calibri"/>
-        </w:rPr>
-        <w:t xml:space="preserve">Guizzardi, G., Botti </w:t>
-      </w:r>
-      <w:proofErr w:type="spellStart"/>
-      <w:r>
-        <w:rPr>
-          <w:rFonts w:ascii="Calibri" w:hAnsi="Calibri" w:cs="Calibri"/>
-        </w:rPr>
-        <w:t>Benevides</w:t>
-      </w:r>
-      <w:proofErr w:type="spellEnd"/>
-      <w:r>
-        <w:rPr>
-          <w:rFonts w:ascii="Calibri" w:hAnsi="Calibri" w:cs="Calibri"/>
-        </w:rPr>
-        <w:t xml:space="preserve">, A., Fonseca, C. M., </w:t>
-      </w:r>
-      <w:proofErr w:type="spellStart"/>
-      <w:r>
-        <w:rPr>
-          <w:rFonts w:ascii="Calibri" w:hAnsi="Calibri" w:cs="Calibri"/>
-        </w:rPr>
-        <w:t>Porello</w:t>
-      </w:r>
-      <w:proofErr w:type="spellEnd"/>
-      <w:r>
-        <w:rPr>
-          <w:rFonts w:ascii="Calibri" w:hAnsi="Calibri" w:cs="Calibri"/>
-        </w:rPr>
-        <w:t xml:space="preserve">, D., Almeida, J. P. A., &amp; Prince Sales, T. (2022). </w:t>
+        <w:numPr>
+          <w:ilvl w:val="0"/>
+          <w:numId w:val="8"/>
+        </w:numPr>
+        <w:jc w:val="both"/>
+        <w:rPr>
+          <w:rFonts w:ascii="Calibri" w:hAnsi="Calibri" w:cs="Calibri"/>
+          <w:lang w:val="en-US"/>
+        </w:rPr>
+      </w:pPr>
+      <w:r>
+        <w:rPr>
+          <w:rFonts w:ascii="Calibri" w:hAnsi="Calibri" w:cs="Calibri"/>
+        </w:rPr>
+        <w:t xml:space="preserve">Guizzardi, G., Botti Benevides, A., Fonseca, C. M., Porello, D., Almeida, J. P. A., &amp; Prince Sales, T. (2022). </w:t>
       </w:r>
       <w:r>
         <w:rPr>
@@ -3806,44 +4097,21 @@
     <w:p>
       <w:pPr>
         <w:pStyle w:val="Bibliography"/>
-        <w:rPr>
-          <w:rFonts w:ascii="Calibri" w:hAnsi="Calibri" w:cs="Calibri"/>
-          <w:lang w:val="en-US"/>
-        </w:rPr>
-      </w:pPr>
-      <w:r>
-        <w:rPr>
-          <w:rFonts w:ascii="Calibri" w:hAnsi="Calibri" w:cs="Calibri"/>
-        </w:rPr>
-        <w:t xml:space="preserve">Sales, T. P., </w:t>
-      </w:r>
-      <w:proofErr w:type="spellStart"/>
-      <w:r>
-        <w:rPr>
-          <w:rFonts w:ascii="Calibri" w:hAnsi="Calibri" w:cs="Calibri"/>
-        </w:rPr>
-        <w:t>Baião</w:t>
-      </w:r>
-      <w:proofErr w:type="spellEnd"/>
-      <w:r>
-        <w:rPr>
-          <w:rFonts w:ascii="Calibri" w:hAnsi="Calibri" w:cs="Calibri"/>
-        </w:rPr>
-        <w:t xml:space="preserve">, F., Guizzardi, G., Almeida, J. P. A., Guarino, N., &amp; </w:t>
-      </w:r>
-      <w:proofErr w:type="spellStart"/>
-      <w:r>
-        <w:rPr>
-          <w:rFonts w:ascii="Calibri" w:hAnsi="Calibri" w:cs="Calibri"/>
-        </w:rPr>
-        <w:t>Mylopoulos</w:t>
-      </w:r>
-      <w:proofErr w:type="spellEnd"/>
-      <w:r>
-        <w:rPr>
-          <w:rFonts w:ascii="Calibri" w:hAnsi="Calibri" w:cs="Calibri"/>
-        </w:rPr>
-        <w:t xml:space="preserve">, J. (2018). </w:t>
+        <w:numPr>
+          <w:ilvl w:val="0"/>
+          <w:numId w:val="8"/>
+        </w:numPr>
+        <w:jc w:val="both"/>
+        <w:rPr>
+          <w:rFonts w:ascii="Calibri" w:hAnsi="Calibri" w:cs="Calibri"/>
+          <w:lang w:val="en-US"/>
+        </w:rPr>
+      </w:pPr>
+      <w:r>
+        <w:rPr>
+          <w:rFonts w:ascii="Calibri" w:hAnsi="Calibri" w:cs="Calibri"/>
+        </w:rPr>
+        <w:t xml:space="preserve">Sales, T. P., Baião, F., Guizzardi, G., Almeida, J. P. A., Guarino, N., &amp; Mylopoulos, J. (2018). </w:t>
       </w:r>
       <w:r>
         <w:rPr>
@@ -3872,81 +4140,42 @@
     <w:p>
       <w:pPr>
         <w:pStyle w:val="Bibliography"/>
-        <w:rPr>
-          <w:rFonts w:ascii="Calibri" w:hAnsi="Calibri" w:cs="Calibri"/>
-        </w:rPr>
-      </w:pPr>
-      <w:r>
-        <w:rPr>
-          <w:rFonts w:ascii="Calibri" w:hAnsi="Calibri" w:cs="Calibri"/>
-          <w:lang w:val="en-US"/>
-        </w:rPr>
-        <w:t xml:space="preserve">Smith, B., &amp; </w:t>
-      </w:r>
-      <w:proofErr w:type="spellStart"/>
-      <w:r>
-        <w:rPr>
-          <w:rFonts w:ascii="Calibri" w:hAnsi="Calibri" w:cs="Calibri"/>
-          <w:lang w:val="en-US"/>
-        </w:rPr>
-        <w:t>Ceusters</w:t>
-      </w:r>
-      <w:proofErr w:type="spellEnd"/>
-      <w:r>
-        <w:rPr>
-          <w:rFonts w:ascii="Calibri" w:hAnsi="Calibri" w:cs="Calibri"/>
-          <w:lang w:val="en-US"/>
-        </w:rPr>
-        <w:t xml:space="preserve">, W. (2010). Ontological realism: A methodology for coordinated evolution of scientific ontologies. </w:t>
-      </w:r>
-      <w:proofErr w:type="spellStart"/>
+        <w:numPr>
+          <w:ilvl w:val="0"/>
+          <w:numId w:val="8"/>
+        </w:numPr>
+        <w:jc w:val="both"/>
+        <w:rPr>
+          <w:rFonts w:ascii="Calibri" w:hAnsi="Calibri" w:cs="Calibri"/>
+        </w:rPr>
+      </w:pPr>
+      <w:r>
+        <w:rPr>
+          <w:rFonts w:ascii="Calibri" w:hAnsi="Calibri" w:cs="Calibri"/>
+          <w:lang w:val="en-US"/>
+        </w:rPr>
+        <w:t xml:space="preserve">Smith, B., &amp; Ceusters, W. (2010). Ontological realism: A methodology for coordinated evolution of scientific ontologies. </w:t>
+      </w:r>
       <w:r>
         <w:rPr>
           <w:rFonts w:ascii="Calibri" w:hAnsi="Calibri" w:cs="Calibri"/>
           <w:i/>
           <w:iCs/>
         </w:rPr>
-        <w:t>Appl</w:t>
-      </w:r>
-      <w:proofErr w:type="spellEnd"/>
+        <w:t>Appl. Ontol.</w:t>
+      </w:r>
+      <w:r>
+        <w:rPr>
+          <w:rFonts w:ascii="Calibri" w:hAnsi="Calibri" w:cs="Calibri"/>
+        </w:rPr>
+        <w:t xml:space="preserve">, </w:t>
+      </w:r>
       <w:r>
         <w:rPr>
           <w:rFonts w:ascii="Calibri" w:hAnsi="Calibri" w:cs="Calibri"/>
           <w:i/>
           <w:iCs/>
         </w:rPr>
-        <w:t xml:space="preserve">. </w:t>
-      </w:r>
-      <w:proofErr w:type="spellStart"/>
-      <w:r>
-        <w:rPr>
-          <w:rFonts w:ascii="Calibri" w:hAnsi="Calibri" w:cs="Calibri"/>
-          <w:i/>
-          <w:iCs/>
-        </w:rPr>
-        <w:t>Ontol</w:t>
-      </w:r>
-      <w:proofErr w:type="spellEnd"/>
-      <w:r>
-        <w:rPr>
-          <w:rFonts w:ascii="Calibri" w:hAnsi="Calibri" w:cs="Calibri"/>
-          <w:i/>
-          <w:iCs/>
-        </w:rPr>
-        <w:t>.</w:t>
-      </w:r>
-      <w:r>
-        <w:rPr>
-          <w:rFonts w:ascii="Calibri" w:hAnsi="Calibri" w:cs="Calibri"/>
-        </w:rPr>
-        <w:t xml:space="preserve">, </w:t>
-      </w:r>
-      <w:r>
-        <w:rPr>
-          <w:rFonts w:ascii="Calibri" w:hAnsi="Calibri" w:cs="Calibri"/>
-          <w:i/>
-          <w:iCs/>
-        </w:rPr>
         <w:t>5</w:t>
       </w:r>
       <w:r>
@@ -3959,6 +4188,11 @@
     <w:p>
       <w:pPr>
         <w:pStyle w:val="Bibliography"/>
+        <w:numPr>
+          <w:ilvl w:val="0"/>
+          <w:numId w:val="8"/>
+        </w:numPr>
+        <w:jc w:val="both"/>
         <w:rPr>
           <w:rFonts w:ascii="Calibri" w:hAnsi="Calibri" w:cs="Calibri"/>
           <w:lang w:val="en-US"/>
@@ -4504,6 +4738,119 @@
     </w:lvl>
   </w:abstractNum>
   <w:abstractNum w:abstractNumId="5" w15:restartNumberingAfterBreak="0">
+    <w:nsid w:val="4CB578BF"/>
+    <w:multiLevelType w:val="hybridMultilevel"/>
+    <w:tmpl w:val="1DF6E68A"/>
+    <w:lvl w:ilvl="0" w:tplc="04100001">
+      <w:start w:val="1"/>
+      <w:numFmt w:val="bullet"/>
+      <w:lvlText w:val=""/>
+      <w:lvlJc w:val="left"/>
+      <w:pPr>
+        <w:ind w:left="720" w:hanging="360"/>
+      </w:pPr>
+      <w:rPr>
+        <w:rFonts w:ascii="Symbol" w:hAnsi="Symbol" w:hint="default"/>
+      </w:rPr>
+    </w:lvl>
+    <w:lvl w:ilvl="1" w:tplc="04100003" w:tentative="1">
+      <w:start w:val="1"/>
+      <w:numFmt w:val="bullet"/>
+      <w:lvlText w:val="o"/>
+      <w:lvlJc w:val="left"/>
+      <w:pPr>
+        <w:ind w:left="1440" w:hanging="360"/>
+      </w:pPr>
+      <w:rPr>
+        <w:rFonts w:ascii="Courier New" w:hAnsi="Courier New" w:cs="Courier New" w:hint="default"/>
+      </w:rPr>
+    </w:lvl>
+    <w:lvl w:ilvl="2" w:tplc="04100005" w:tentative="1">
+      <w:start w:val="1"/>
+      <w:numFmt w:val="bullet"/>
+      <w:lvlText w:val=""/>
+      <w:lvlJc w:val="left"/>
+      <w:pPr>
+        <w:ind w:left="2160" w:hanging="360"/>
+      </w:pPr>
+      <w:rPr>
+        <w:rFonts w:ascii="Wingdings" w:hAnsi="Wingdings" w:hint="default"/>
+      </w:rPr>
+    </w:lvl>
+    <w:lvl w:ilvl="3" w:tplc="04100001" w:tentative="1">
+      <w:start w:val="1"/>
+      <w:numFmt w:val="bullet"/>
+      <w:lvlText w:val=""/>
+      <w:lvlJc w:val="left"/>
+      <w:pPr>
+        <w:ind w:left="2880" w:hanging="360"/>
+      </w:pPr>
+      <w:rPr>
+        <w:rFonts w:ascii="Symbol" w:hAnsi="Symbol" w:hint="default"/>
+      </w:rPr>
+    </w:lvl>
+    <w:lvl w:ilvl="4" w:tplc="04100003" w:tentative="1">
+      <w:start w:val="1"/>
+      <w:numFmt w:val="bullet"/>
+      <w:lvlText w:val="o"/>
+      <w:lvlJc w:val="left"/>
+      <w:pPr>
+        <w:ind w:left="3600" w:hanging="360"/>
+      </w:pPr>
+      <w:rPr>
+        <w:rFonts w:ascii="Courier New" w:hAnsi="Courier New" w:cs="Courier New" w:hint="default"/>
+      </w:rPr>
+    </w:lvl>
+    <w:lvl w:ilvl="5" w:tplc="04100005" w:tentative="1">
+      <w:start w:val="1"/>
+      <w:numFmt w:val="bullet"/>
+      <w:lvlText w:val=""/>
+      <w:lvlJc w:val="left"/>
+      <w:pPr>
+        <w:ind w:left="4320" w:hanging="360"/>
+      </w:pPr>
+      <w:rPr>
+        <w:rFonts w:ascii="Wingdings" w:hAnsi="Wingdings" w:hint="default"/>
+      </w:rPr>
+    </w:lvl>
+    <w:lvl w:ilvl="6" w:tplc="04100001" w:tentative="1">
+      <w:start w:val="1"/>
+      <w:numFmt w:val="bullet"/>
+      <w:lvlText w:val=""/>
+      <w:lvlJc w:val="left"/>
+      <w:pPr>
+        <w:ind w:left="5040" w:hanging="360"/>
+      </w:pPr>
+      <w:rPr>
+        <w:rFonts w:ascii="Symbol" w:hAnsi="Symbol" w:hint="default"/>
+      </w:rPr>
+    </w:lvl>
+    <w:lvl w:ilvl="7" w:tplc="04100003" w:tentative="1">
+      <w:start w:val="1"/>
+      <w:numFmt w:val="bullet"/>
+      <w:lvlText w:val="o"/>
+      <w:lvlJc w:val="left"/>
+      <w:pPr>
+        <w:ind w:left="5760" w:hanging="360"/>
+      </w:pPr>
+      <w:rPr>
+        <w:rFonts w:ascii="Courier New" w:hAnsi="Courier New" w:cs="Courier New" w:hint="default"/>
+      </w:rPr>
+    </w:lvl>
+    <w:lvl w:ilvl="8" w:tplc="04100005" w:tentative="1">
+      <w:start w:val="1"/>
+      <w:numFmt w:val="bullet"/>
+      <w:lvlText w:val=""/>
+      <w:lvlJc w:val="left"/>
+      <w:pPr>
+        <w:ind w:left="6480" w:hanging="360"/>
+      </w:pPr>
+      <w:rPr>
+        <w:rFonts w:ascii="Wingdings" w:hAnsi="Wingdings" w:hint="default"/>
+      </w:rPr>
+    </w:lvl>
+  </w:abstractNum>
+  <w:abstractNum w:abstractNumId="6" w15:restartNumberingAfterBreak="0">
     <w:nsid w:val="59E1563A"/>
     <w:multiLevelType w:val="hybridMultilevel"/>
     <w:tmpl w:val="5E28AC8A"/>
@@ -4642,7 +4989,7 @@
       </w:rPr>
     </w:lvl>
   </w:abstractNum>
-  <w:abstractNum w:abstractNumId="6" w15:restartNumberingAfterBreak="0">
+  <w:abstractNum w:abstractNumId="7" w15:restartNumberingAfterBreak="0">
     <w:nsid w:val="73747B13"/>
     <w:multiLevelType w:val="hybridMultilevel"/>
     <w:tmpl w:val="BF800296"/>
@@ -4783,13 +5130,13 @@
     </w:lvl>
   </w:abstractNum>
   <w:num w:numId="1" w16cid:durableId="1279680877">
-    <w:abstractNumId w:val="6"/>
+    <w:abstractNumId w:val="7"/>
   </w:num>
   <w:num w:numId="2" w16cid:durableId="333729571">
     <w:abstractNumId w:val="2"/>
   </w:num>
   <w:num w:numId="3" w16cid:durableId="1769034715">
-    <w:abstractNumId w:val="5"/>
+    <w:abstractNumId w:val="6"/>
   </w:num>
   <w:num w:numId="4" w16cid:durableId="1053577947">
     <w:abstractNumId w:val="3"/>
@@ -4829,6 +5176,9 @@
   </w:num>
   <w:num w:numId="7" w16cid:durableId="1398553643">
     <w:abstractNumId w:val="0"/>
+  </w:num>
+  <w:num w:numId="8" w16cid:durableId="944532178">
+    <w:abstractNumId w:val="5"/>
   </w:num>
 </w:numbering>
 </file>

</xml_diff>

<commit_message>
Adding TLOs merged versions + working on development protocol
</commit_message>
<xml_diff>
--- a/SCO/working materials/sco development protocol/SCO V1.1.0 development protocol.docx
+++ b/SCO/working materials/sco development protocol/SCO V1.1.0 development protocol.docx
@@ -1134,7 +1134,6 @@
         </w:rPr>
         <w:t xml:space="preserve"> </w:t>
       </w:r>
-      <w:proofErr w:type="gramStart"/>
       <w:r>
         <w:rPr>
           <w:rFonts w:ascii="Calibri" w:hAnsi="Calibri" w:cs="Calibri"/>
@@ -1147,15 +1146,7 @@
           <w:rFonts w:ascii="Calibri" w:hAnsi="Calibri" w:cs="Calibri"/>
           <w:lang w:val="en-US" w:eastAsia="it-IT"/>
         </w:rPr>
-        <w:t>counts</w:t>
-      </w:r>
-      <w:proofErr w:type="gramEnd"/>
-      <w:r>
-        <w:rPr>
-          <w:rFonts w:ascii="Calibri" w:hAnsi="Calibri" w:cs="Calibri"/>
-          <w:lang w:val="en-US" w:eastAsia="it-IT"/>
-        </w:rPr>
-        <w:t xml:space="preserve"> among the major internationally recognized TLOs. </w:t>
+        <w:t xml:space="preserve">counts among the major internationally recognized TLOs. </w:t>
       </w:r>
       <w:r>
         <w:rPr>
@@ -2318,13 +2309,6 @@
         </w:rPr>
         <w:t xml:space="preserve">. </w:t>
       </w:r>
-      <w:r>
-        <w:rPr>
-          <w:rFonts w:ascii="Calibri" w:hAnsi="Calibri" w:cs="Calibri"/>
-          <w:lang w:val="en-US"/>
-        </w:rPr>
-        <w:t>We performed the following passages.</w:t>
-      </w:r>
     </w:p>
     <w:p>
       <w:pPr>
@@ -2335,50 +2319,41 @@
           <w:lang w:val="en-US"/>
         </w:rPr>
       </w:pPr>
-    </w:p>
-    <w:p>
-      <w:pPr>
-        <w:spacing w:line="360" w:lineRule="auto"/>
-        <w:jc w:val="both"/>
-        <w:rPr>
-          <w:rFonts w:ascii="Calibri" w:hAnsi="Calibri" w:cs="Calibri"/>
-          <w:lang w:val="en-US"/>
-        </w:rPr>
-      </w:pPr>
-      <w:r>
-        <w:rPr>
-          <w:rFonts w:ascii="Calibri" w:hAnsi="Calibri" w:cs="Calibri"/>
-          <w:highlight w:val="yellow"/>
-          <w:lang w:val="en-US"/>
-        </w:rPr>
-        <w:t>TO REVISE↓</w:t>
-      </w:r>
-    </w:p>
-    <w:p>
-      <w:pPr>
-        <w:spacing w:line="360" w:lineRule="auto"/>
-        <w:jc w:val="both"/>
-        <w:rPr>
-          <w:rFonts w:ascii="Calibri" w:hAnsi="Calibri" w:cs="Calibri"/>
-          <w:highlight w:val="yellow"/>
-          <w:lang w:val="en-US"/>
-        </w:rPr>
-      </w:pPr>
-      <w:r>
-        <w:rPr>
-          <w:rFonts w:ascii="Calibri" w:hAnsi="Calibri" w:cs="Calibri"/>
-          <w:highlight w:val="yellow"/>
-          <w:lang w:val="en-US"/>
-        </w:rPr>
-        <w:t>1) in protégé, w</w:t>
-      </w:r>
-      <w:r>
-        <w:rPr>
-          <w:rFonts w:ascii="Calibri" w:hAnsi="Calibri" w:cs="Calibri"/>
-          <w:highlight w:val="yellow"/>
-          <w:lang w:val="en-US"/>
-        </w:rPr>
-        <w:t xml:space="preserve">e imported </w:t>
+      <w:r>
+        <w:rPr>
+          <w:rFonts w:ascii="Calibri" w:hAnsi="Calibri" w:cs="Calibri"/>
+          <w:lang w:val="en-US"/>
+        </w:rPr>
+        <w:lastRenderedPageBreak/>
+        <w:t>We performed the following passages</w:t>
+      </w:r>
+      <w:r>
+        <w:rPr>
+          <w:rFonts w:ascii="Calibri" w:hAnsi="Calibri" w:cs="Calibri"/>
+          <w:lang w:val="en-US"/>
+        </w:rPr>
+        <w:t xml:space="preserve"> in Protégé</w:t>
+      </w:r>
+      <w:r>
+        <w:rPr>
+          <w:rFonts w:ascii="Calibri" w:hAnsi="Calibri" w:cs="Calibri"/>
+          <w:lang w:val="en-US"/>
+        </w:rPr>
+        <w:t>.</w:t>
+      </w:r>
+      <w:r>
+        <w:rPr>
+          <w:rFonts w:ascii="Calibri" w:hAnsi="Calibri" w:cs="Calibri"/>
+          <w:lang w:val="en-US"/>
+        </w:rPr>
+        <w:t xml:space="preserve"> </w:t>
+      </w:r>
+      <w:r>
+        <w:rPr>
+          <w:rFonts w:ascii="Calibri" w:hAnsi="Calibri" w:cs="Calibri"/>
+          <w:lang w:val="en-US"/>
+        </w:rPr>
+        <w:t xml:space="preserve">We imported </w:t>
       </w:r>
       <w:hyperlink r:id="rId17" w:history="1">
         <w:proofErr w:type="spellStart"/>
@@ -2387,7 +2362,6 @@
             <w:rStyle w:val="Hyperlink"/>
             <w:rFonts w:ascii="Calibri" w:hAnsi="Calibri" w:cs="Calibri"/>
             <w:color w:val="auto"/>
-            <w:highlight w:val="yellow"/>
             <w:lang w:val="en-US"/>
           </w:rPr>
           <w:t>gUFO.ttl</w:t>
@@ -2397,102 +2371,6 @@
       <w:r>
         <w:rPr>
           <w:rFonts w:ascii="Calibri" w:hAnsi="Calibri" w:cs="Calibri"/>
-          <w:highlight w:val="yellow"/>
-          <w:lang w:val="en-US"/>
-        </w:rPr>
-        <w:t xml:space="preserve"> file and SCO V1.0.0 in a new OWL file.</w:t>
-      </w:r>
-      <w:r>
-        <w:rPr>
-          <w:rFonts w:ascii="Calibri" w:hAnsi="Calibri" w:cs="Calibri"/>
-          <w:highlight w:val="yellow"/>
-          <w:lang w:val="en-US"/>
-        </w:rPr>
-        <w:t xml:space="preserve"> This file contains both </w:t>
-      </w:r>
-      <w:proofErr w:type="spellStart"/>
-      <w:r>
-        <w:rPr>
-          <w:rFonts w:ascii="Calibri" w:hAnsi="Calibri" w:cs="Calibri"/>
-          <w:highlight w:val="yellow"/>
-          <w:lang w:val="en-US"/>
-        </w:rPr>
-        <w:t>gUFO</w:t>
-      </w:r>
-      <w:proofErr w:type="spellEnd"/>
-      <w:r>
-        <w:rPr>
-          <w:rFonts w:ascii="Calibri" w:hAnsi="Calibri" w:cs="Calibri"/>
-          <w:highlight w:val="yellow"/>
-          <w:lang w:val="en-US"/>
-        </w:rPr>
-        <w:t xml:space="preserve"> and BFO classes. SCO classes extend BFO classes.</w:t>
-      </w:r>
-    </w:p>
-    <w:p>
-      <w:pPr>
-        <w:spacing w:line="360" w:lineRule="auto"/>
-        <w:jc w:val="both"/>
-        <w:rPr>
-          <w:rFonts w:ascii="Calibri" w:hAnsi="Calibri" w:cs="Calibri"/>
-          <w:highlight w:val="yellow"/>
-          <w:lang w:val="en-US"/>
-        </w:rPr>
-      </w:pPr>
-      <w:r>
-        <w:rPr>
-          <w:rFonts w:ascii="Calibri" w:hAnsi="Calibri" w:cs="Calibri"/>
-          <w:highlight w:val="yellow"/>
-          <w:lang w:val="en-US"/>
-        </w:rPr>
-        <w:t>2) We construct</w:t>
-      </w:r>
-      <w:r>
-        <w:rPr>
-          <w:rFonts w:ascii="Calibri" w:hAnsi="Calibri" w:cs="Calibri"/>
-          <w:highlight w:val="yellow"/>
-          <w:lang w:val="en-US"/>
-        </w:rPr>
-        <w:t xml:space="preserve"> SCO </w:t>
-      </w:r>
-      <w:r>
-        <w:rPr>
-          <w:rFonts w:ascii="Calibri" w:hAnsi="Calibri" w:cs="Calibri"/>
-          <w:highlight w:val="yellow"/>
-          <w:lang w:val="en-US"/>
-        </w:rPr>
-        <w:t>hierarch</w:t>
-      </w:r>
-      <w:r>
-        <w:rPr>
-          <w:rFonts w:ascii="Calibri" w:hAnsi="Calibri" w:cs="Calibri"/>
-          <w:highlight w:val="yellow"/>
-          <w:lang w:val="en-US"/>
-        </w:rPr>
-        <w:t xml:space="preserve">y specializing and instantiating </w:t>
-      </w:r>
-      <w:r>
-        <w:rPr>
-          <w:rFonts w:ascii="Calibri" w:hAnsi="Calibri" w:cs="Calibri"/>
-          <w:highlight w:val="yellow"/>
-          <w:lang w:val="en-US"/>
-        </w:rPr>
-        <w:t xml:space="preserve">the </w:t>
-      </w:r>
-      <w:proofErr w:type="spellStart"/>
-      <w:r>
-        <w:rPr>
-          <w:rFonts w:ascii="Calibri" w:hAnsi="Calibri" w:cs="Calibri"/>
-          <w:highlight w:val="yellow"/>
-          <w:lang w:val="en-US"/>
-        </w:rPr>
-        <w:t>gUFO</w:t>
-      </w:r>
-      <w:proofErr w:type="spellEnd"/>
-      <w:r>
-        <w:rPr>
-          <w:rFonts w:ascii="Calibri" w:hAnsi="Calibri" w:cs="Calibri"/>
-          <w:highlight w:val="yellow"/>
           <w:lang w:val="en-US"/>
         </w:rPr>
         <w:t xml:space="preserve"> </w:t>
@@ -2500,42 +2378,93 @@
       <w:r>
         <w:rPr>
           <w:rFonts w:ascii="Calibri" w:hAnsi="Calibri" w:cs="Calibri"/>
-          <w:highlight w:val="yellow"/>
-          <w:lang w:val="en-US"/>
-        </w:rPr>
-        <w:t xml:space="preserve">“individual” and “type” </w:t>
-      </w:r>
-      <w:r>
-        <w:rPr>
-          <w:rFonts w:ascii="Calibri" w:hAnsi="Calibri" w:cs="Calibri"/>
-          <w:highlight w:val="yellow"/>
-          <w:lang w:val="en-US"/>
-        </w:rPr>
-        <w:t>clas</w:t>
-      </w:r>
-      <w:r>
-        <w:rPr>
-          <w:rFonts w:ascii="Calibri" w:hAnsi="Calibri" w:cs="Calibri"/>
-          <w:highlight w:val="yellow"/>
-          <w:lang w:val="en-US"/>
-        </w:rPr>
-        <w:t xml:space="preserve">s hierarchies </w:t>
-      </w:r>
-      <w:r>
-        <w:rPr>
-          <w:rFonts w:ascii="Calibri" w:hAnsi="Calibri" w:cs="Calibri"/>
-          <w:highlight w:val="yellow"/>
-          <w:lang w:val="en-US"/>
-        </w:rPr>
-        <w:t xml:space="preserve">as follows. </w:t>
-      </w:r>
-      <w:r>
-        <w:rPr>
-          <w:rFonts w:ascii="Calibri" w:hAnsi="Calibri" w:cs="Calibri"/>
-          <w:highlight w:val="yellow"/>
-          <w:lang w:val="en-US"/>
-        </w:rPr>
-        <w:t xml:space="preserve">We refer to </w:t>
+          <w:lang w:val="en-US"/>
+        </w:rPr>
+        <w:t xml:space="preserve">file </w:t>
+      </w:r>
+      <w:r>
+        <w:rPr>
+          <w:rFonts w:ascii="Calibri" w:hAnsi="Calibri" w:cs="Calibri"/>
+          <w:lang w:val="en-US"/>
+        </w:rPr>
+        <w:t xml:space="preserve">together with </w:t>
+      </w:r>
+      <w:r>
+        <w:rPr>
+          <w:rFonts w:ascii="Calibri" w:hAnsi="Calibri" w:cs="Calibri"/>
+          <w:lang w:val="en-US"/>
+        </w:rPr>
+        <w:t>classes</w:t>
+      </w:r>
+      <w:r>
+        <w:rPr>
+          <w:rFonts w:ascii="Calibri" w:hAnsi="Calibri" w:cs="Calibri"/>
+          <w:lang w:val="en-US"/>
+        </w:rPr>
+        <w:t xml:space="preserve"> and individuals addressing </w:t>
+      </w:r>
+      <w:r>
+        <w:rPr>
+          <w:rFonts w:ascii="Calibri" w:hAnsi="Calibri" w:cs="Calibri"/>
+          <w:lang w:val="en-US"/>
+        </w:rPr>
+        <w:t>disposition</w:t>
+      </w:r>
+      <w:r>
+        <w:rPr>
+          <w:rFonts w:ascii="Calibri" w:hAnsi="Calibri" w:cs="Calibri"/>
+          <w:lang w:val="en-US"/>
+        </w:rPr>
+        <w:t>s</w:t>
+      </w:r>
+      <w:r>
+        <w:rPr>
+          <w:rFonts w:ascii="Calibri" w:hAnsi="Calibri" w:cs="Calibri"/>
+          <w:lang w:val="en-US"/>
+        </w:rPr>
+        <w:t>, mode</w:t>
+      </w:r>
+      <w:r>
+        <w:rPr>
+          <w:rFonts w:ascii="Calibri" w:hAnsi="Calibri" w:cs="Calibri"/>
+          <w:lang w:val="en-US"/>
+        </w:rPr>
+        <w:t>s</w:t>
+      </w:r>
+      <w:r>
+        <w:rPr>
+          <w:rFonts w:ascii="Calibri" w:hAnsi="Calibri" w:cs="Calibri"/>
+          <w:lang w:val="en-US"/>
+        </w:rPr>
+        <w:t xml:space="preserve">, </w:t>
+      </w:r>
+      <w:r>
+        <w:rPr>
+          <w:rFonts w:ascii="Calibri" w:hAnsi="Calibri" w:cs="Calibri"/>
+          <w:lang w:val="en-US"/>
+        </w:rPr>
+        <w:t>and</w:t>
+      </w:r>
+      <w:r>
+        <w:rPr>
+          <w:rFonts w:ascii="Calibri" w:hAnsi="Calibri" w:cs="Calibri"/>
+          <w:lang w:val="en-US"/>
+        </w:rPr>
+        <w:t xml:space="preserve"> trope</w:t>
+      </w:r>
+      <w:r>
+        <w:rPr>
+          <w:rFonts w:ascii="Calibri" w:hAnsi="Calibri" w:cs="Calibri"/>
+          <w:lang w:val="en-US"/>
+        </w:rPr>
+        <w:t>s</w:t>
+      </w:r>
+      <w:r>
+        <w:rPr>
+          <w:rFonts w:ascii="Calibri" w:hAnsi="Calibri" w:cs="Calibri"/>
+          <w:lang w:val="en-US"/>
+        </w:rPr>
+        <w:t xml:space="preserve"> from the </w:t>
       </w:r>
       <w:hyperlink r:id="rId18" w:history="1">
         <w:r>
@@ -2543,1444 +2472,6 @@
             <w:rStyle w:val="Hyperlink"/>
             <w:rFonts w:ascii="Calibri" w:hAnsi="Calibri" w:cs="Calibri"/>
             <w:color w:val="auto"/>
-            <w:highlight w:val="yellow"/>
-            <w:lang w:val="en-US"/>
-          </w:rPr>
-          <w:t xml:space="preserve">the </w:t>
-        </w:r>
-        <w:proofErr w:type="spellStart"/>
-        <w:r>
-          <w:rPr>
-            <w:rStyle w:val="Hyperlink"/>
-            <w:rFonts w:ascii="Calibri" w:hAnsi="Calibri" w:cs="Calibri"/>
-            <w:color w:val="auto"/>
-            <w:highlight w:val="yellow"/>
-            <w:lang w:val="en-US"/>
-          </w:rPr>
-          <w:t>gUFO</w:t>
-        </w:r>
-        <w:proofErr w:type="spellEnd"/>
-        <w:r>
-          <w:rPr>
-            <w:rStyle w:val="Hyperlink"/>
-            <w:rFonts w:ascii="Calibri" w:hAnsi="Calibri" w:cs="Calibri"/>
-            <w:color w:val="auto"/>
-            <w:highlight w:val="yellow"/>
-            <w:lang w:val="en-US"/>
-          </w:rPr>
-          <w:t xml:space="preserve"> documentation webpage</w:t>
-        </w:r>
-      </w:hyperlink>
-      <w:r>
-        <w:rPr>
-          <w:rFonts w:ascii="Calibri" w:hAnsi="Calibri" w:cs="Calibri"/>
-          <w:highlight w:val="yellow"/>
-          <w:lang w:val="en-US"/>
-        </w:rPr>
-        <w:t xml:space="preserve"> and related UFO literature, such as </w:t>
-      </w:r>
-      <w:r>
-        <w:rPr>
-          <w:rFonts w:ascii="Calibri" w:hAnsi="Calibri" w:cs="Calibri"/>
-          <w:highlight w:val="yellow"/>
-          <w:lang w:val="en-US"/>
-        </w:rPr>
-        <w:fldChar w:fldCharType="begin"/>
-      </w:r>
-      <w:r>
-        <w:rPr>
-          <w:rFonts w:ascii="Calibri" w:hAnsi="Calibri" w:cs="Calibri"/>
-          <w:highlight w:val="yellow"/>
-          <w:lang w:val="en-US"/>
-        </w:rPr>
-        <w:instrText xml:space="preserve"> ADDIN ZOTERO_ITEM CSL_CITATION {"citationID":"ieEq2ajg","properties":{"formattedCitation":"(Guizzardi, 2005; Guizzardi et al., 2022)","plainCitation":"(Guizzardi, 2005; Guizzardi et al., 2022)","dontUpdate":true,"noteIndex":0},"citationItems":[{"id":4648,"uris":["http://zotero.org/users/8948421/items/JPT9G77A"],"itemData":{"id":4648,"type":"article-journal","abstract":"In this thesis, we aim at contributing to the theory of conceptual modeling and ontology representation. Our main objective here is to provide ontological foundations for the most fundamental concepts in conceptual modeling. These foundations comprise a number of ontological theories, which are built on established work on philosophical ontology, cognitive psychology, philosophy of language and linguistics. Together these theories amount to a system of categories and formal relations known as a foundational ontology","note":"publisher: unknown","title":"Ontological Foundations for Structural Conceptual Models","author":[{"family":"Guizzardi","given":"Giancarlo"}],"issued":{"date-parts":[["2005",1]]}}},{"id":4608,"uris":["http://zotero.org/users/8948421/items/9HR92KAN"],"itemData":{"id":4608,"type":"article-journal","abstract":"The Unified Foundational Ontology (UFO) was developed over the last two decades by consistently putting together theories from areas such as formal ontology in philosophy, cognitive science, linguistics, and philosophical logics. It comprises a number of micro-theories addressing fundamental conceptual modeling notions, including entity types and relationship types. The aim of this paper is to summarize the current state of UFO, presenting a formalization of the ontology, along with the analysis of a number of cases to illustrate the application of UFO and facilitate its comparison with other foundational ontologies in this special issue. (The cases originate from the First FOUST Workshop – the Foundational Stance, an international forum dedicated to Foundational Ontology research.)","container-title":"Applied Ontology","DOI":"10.3233/AO-210256","ISSN":"18758533, 15705838","issue":"1","journalAbbreviation":"AO","page":"167-210","source":"DOI.org (Crossref)","title":"UFO: Unified Foundational Ontology","title-short":"UFO","volume":"17","author":[{"family":"Guizzardi","given":"Giancarlo"},{"family":"Botti Benevides","given":"Alessander"},{"family":"Fonseca","given":"Claudenir M."},{"family":"Porello","given":"Daniele"},{"family":"Almeida","given":"João Paulo A."},{"family":"Prince Sales","given":"Tiago"}],"editor":[{"family":"Borgo","given":"Stefano"},{"family":"Galton","given":"Antony"},{"family":"Kutz","given":"Oliver"}],"issued":{"date-parts":[["2022",3,15]]}}}],"schema":"https://github.com/citation-style-language/schema/raw/master/csl-citation.json"} </w:instrText>
-      </w:r>
-      <w:r>
-        <w:rPr>
-          <w:rFonts w:ascii="Calibri" w:hAnsi="Calibri" w:cs="Calibri"/>
-          <w:highlight w:val="yellow"/>
-          <w:lang w:val="en-US"/>
-        </w:rPr>
-        <w:fldChar w:fldCharType="separate"/>
-      </w:r>
-      <w:r>
-        <w:rPr>
-          <w:rFonts w:ascii="Calibri" w:hAnsi="Calibri" w:cs="Calibri"/>
-          <w:highlight w:val="yellow"/>
-          <w:lang w:val="en-US"/>
-        </w:rPr>
-        <w:t>Guizzardi (2005) and Guizzardi et al. (2022)</w:t>
-      </w:r>
-      <w:r>
-        <w:rPr>
-          <w:rFonts w:ascii="Calibri" w:hAnsi="Calibri" w:cs="Calibri"/>
-          <w:highlight w:val="yellow"/>
-          <w:lang w:val="en-US"/>
-        </w:rPr>
-        <w:fldChar w:fldCharType="end"/>
-      </w:r>
-      <w:r>
-        <w:rPr>
-          <w:rFonts w:ascii="Calibri" w:hAnsi="Calibri" w:cs="Calibri"/>
-          <w:highlight w:val="yellow"/>
-          <w:lang w:val="en-US"/>
-        </w:rPr>
-        <w:t xml:space="preserve">,  </w:t>
-      </w:r>
-      <w:r>
-        <w:rPr>
-          <w:rFonts w:ascii="Calibri" w:hAnsi="Calibri" w:cs="Calibri"/>
-          <w:highlight w:val="yellow"/>
-          <w:lang w:val="en-US"/>
-        </w:rPr>
-        <w:t>f</w:t>
-      </w:r>
-      <w:r>
-        <w:rPr>
-          <w:rFonts w:ascii="Calibri" w:hAnsi="Calibri" w:cs="Calibri"/>
-          <w:highlight w:val="yellow"/>
-          <w:lang w:val="en-US"/>
-        </w:rPr>
-        <w:t xml:space="preserve">or details regarding </w:t>
-      </w:r>
-      <w:r>
-        <w:rPr>
-          <w:rFonts w:ascii="Calibri" w:hAnsi="Calibri" w:cs="Calibri"/>
-          <w:highlight w:val="yellow"/>
-          <w:lang w:val="en-US"/>
-        </w:rPr>
-        <w:t xml:space="preserve">individual-type distinction, </w:t>
-      </w:r>
-      <w:r>
-        <w:rPr>
-          <w:rFonts w:ascii="Calibri" w:hAnsi="Calibri" w:cs="Calibri"/>
-          <w:highlight w:val="yellow"/>
-          <w:lang w:val="en-US"/>
-        </w:rPr>
-        <w:t xml:space="preserve">class </w:t>
-      </w:r>
-      <w:r>
-        <w:rPr>
-          <w:rFonts w:ascii="Calibri" w:hAnsi="Calibri" w:cs="Calibri"/>
-          <w:highlight w:val="yellow"/>
-          <w:lang w:val="en-US"/>
-        </w:rPr>
-        <w:t xml:space="preserve">specialization and </w:t>
-      </w:r>
-      <w:r>
-        <w:rPr>
-          <w:rFonts w:ascii="Calibri" w:hAnsi="Calibri" w:cs="Calibri"/>
-          <w:highlight w:val="yellow"/>
-          <w:lang w:val="en-US"/>
-        </w:rPr>
-        <w:t>instantiation</w:t>
-      </w:r>
-      <w:r>
-        <w:rPr>
-          <w:rFonts w:ascii="Calibri" w:hAnsi="Calibri" w:cs="Calibri"/>
-          <w:highlight w:val="yellow"/>
-          <w:lang w:val="en-US"/>
-        </w:rPr>
-        <w:t>,</w:t>
-      </w:r>
-      <w:r>
-        <w:rPr>
-          <w:rFonts w:ascii="Calibri" w:hAnsi="Calibri" w:cs="Calibri"/>
-          <w:highlight w:val="yellow"/>
-          <w:lang w:val="en-US"/>
-        </w:rPr>
-        <w:t xml:space="preserve"> and </w:t>
-      </w:r>
-      <w:r>
-        <w:rPr>
-          <w:rFonts w:ascii="Calibri" w:hAnsi="Calibri" w:cs="Calibri"/>
-          <w:highlight w:val="yellow"/>
-          <w:lang w:val="en-US"/>
-        </w:rPr>
-        <w:t xml:space="preserve">more generally about UFO ontology theory. </w:t>
-      </w:r>
-      <w:r>
-        <w:rPr>
-          <w:rFonts w:ascii="Calibri" w:hAnsi="Calibri" w:cs="Calibri"/>
-          <w:highlight w:val="yellow"/>
-          <w:lang w:val="en-US"/>
-        </w:rPr>
-        <w:t xml:space="preserve">Here, we use the </w:t>
-      </w:r>
-      <w:hyperlink r:id="rId19" w:history="1">
-        <w:r>
-          <w:rPr>
-            <w:rStyle w:val="Hyperlink"/>
-            <w:rFonts w:ascii="Calibri" w:hAnsi="Calibri" w:cs="Calibri"/>
-            <w:color w:val="auto"/>
-            <w:highlight w:val="yellow"/>
-            <w:lang w:val="en-US"/>
-          </w:rPr>
-          <w:t>SCO “complex system” class</w:t>
-        </w:r>
-      </w:hyperlink>
-      <w:r>
-        <w:rPr>
-          <w:rFonts w:ascii="Calibri" w:hAnsi="Calibri" w:cs="Calibri"/>
-          <w:highlight w:val="yellow"/>
-          <w:lang w:val="en-US"/>
-        </w:rPr>
-        <w:t xml:space="preserve"> as an illustrative example</w:t>
-      </w:r>
-      <w:r>
-        <w:rPr>
-          <w:rFonts w:ascii="Calibri" w:hAnsi="Calibri" w:cs="Calibri"/>
-          <w:highlight w:val="yellow"/>
-          <w:lang w:val="en-US"/>
-        </w:rPr>
-        <w:t>.</w:t>
-      </w:r>
-    </w:p>
-    <w:p>
-      <w:pPr>
-        <w:pStyle w:val="ListParagraph"/>
-        <w:numPr>
-          <w:ilvl w:val="0"/>
-          <w:numId w:val="2"/>
-        </w:numPr>
-        <w:tabs>
-          <w:tab w:val="num" w:pos="720"/>
-        </w:tabs>
-        <w:spacing w:line="360" w:lineRule="auto"/>
-        <w:jc w:val="both"/>
-        <w:rPr>
-          <w:rFonts w:ascii="Calibri" w:hAnsi="Calibri" w:cs="Calibri"/>
-          <w:highlight w:val="yellow"/>
-          <w:lang w:val="en-US"/>
-        </w:rPr>
-      </w:pPr>
-      <w:r>
-        <w:rPr>
-          <w:rFonts w:ascii="Calibri" w:hAnsi="Calibri" w:cs="Calibri"/>
-          <w:highlight w:val="yellow"/>
-          <w:lang w:val="en-US"/>
-        </w:rPr>
-        <w:t xml:space="preserve">Background assessment </w:t>
-      </w:r>
-    </w:p>
-    <w:p>
-      <w:pPr>
-        <w:spacing w:line="360" w:lineRule="auto"/>
-        <w:ind w:left="360"/>
-        <w:jc w:val="both"/>
-        <w:rPr>
-          <w:rFonts w:ascii="Calibri" w:hAnsi="Calibri" w:cs="Calibri"/>
-          <w:highlight w:val="yellow"/>
-          <w:lang w:val="en-US" w:eastAsia="it-IT"/>
-        </w:rPr>
-      </w:pPr>
-      <w:r>
-        <w:rPr>
-          <w:rFonts w:ascii="Calibri" w:hAnsi="Calibri" w:cs="Calibri"/>
-          <w:highlight w:val="yellow"/>
-          <w:lang w:val="en-US"/>
-        </w:rPr>
-        <w:t xml:space="preserve">We </w:t>
-      </w:r>
-      <w:r>
-        <w:rPr>
-          <w:rFonts w:ascii="Calibri" w:hAnsi="Calibri" w:cs="Calibri"/>
-          <w:highlight w:val="yellow"/>
-          <w:lang w:val="en-US"/>
-        </w:rPr>
-        <w:t>Evaluat</w:t>
-      </w:r>
-      <w:r>
-        <w:rPr>
-          <w:rFonts w:ascii="Calibri" w:hAnsi="Calibri" w:cs="Calibri"/>
-          <w:highlight w:val="yellow"/>
-          <w:lang w:val="en-US"/>
-        </w:rPr>
-        <w:t>ed</w:t>
-      </w:r>
-      <w:r>
-        <w:rPr>
-          <w:rFonts w:ascii="Calibri" w:hAnsi="Calibri" w:cs="Calibri"/>
-          <w:highlight w:val="yellow"/>
-          <w:lang w:val="en-US"/>
-        </w:rPr>
-        <w:t xml:space="preserve"> the position of </w:t>
-      </w:r>
-      <w:hyperlink r:id="rId20" w:history="1">
-        <w:r>
-          <w:rPr>
-            <w:rStyle w:val="Hyperlink"/>
-            <w:rFonts w:ascii="Calibri" w:hAnsi="Calibri" w:cs="Calibri"/>
-            <w:color w:val="auto"/>
-            <w:highlight w:val="yellow"/>
-            <w:lang w:val="en-US"/>
-          </w:rPr>
-          <w:t>the SCO “complex system” class</w:t>
-        </w:r>
-      </w:hyperlink>
-      <w:r>
-        <w:rPr>
-          <w:rFonts w:ascii="Calibri" w:hAnsi="Calibri" w:cs="Calibri"/>
-          <w:highlight w:val="yellow"/>
-          <w:lang w:val="en-US"/>
-        </w:rPr>
-        <w:t xml:space="preserve"> in the BFO hierarchy</w:t>
-      </w:r>
-      <w:r>
-        <w:rPr>
-          <w:rFonts w:ascii="Calibri" w:hAnsi="Calibri" w:cs="Calibri"/>
-          <w:highlight w:val="yellow"/>
-          <w:lang w:val="en-US"/>
-        </w:rPr>
-        <w:t xml:space="preserve">, using </w:t>
-      </w:r>
-      <w:r>
-        <w:rPr>
-          <w:rFonts w:ascii="Calibri" w:hAnsi="Calibri" w:cs="Calibri"/>
-          <w:highlight w:val="yellow"/>
-          <w:lang w:val="en-US"/>
-        </w:rPr>
-        <w:t xml:space="preserve">the materials documented in the “references” slide </w:t>
-      </w:r>
-      <w:r>
-        <w:rPr>
-          <w:rFonts w:ascii="Calibri" w:hAnsi="Calibri" w:cs="Calibri"/>
-          <w:highlight w:val="yellow"/>
-          <w:lang w:val="en-US"/>
-        </w:rPr>
-        <w:t xml:space="preserve">of the </w:t>
-      </w:r>
-      <w:hyperlink r:id="rId21" w:history="1">
-        <w:r>
-          <w:rPr>
-            <w:rStyle w:val="Hyperlink"/>
-            <w:rFonts w:ascii="Calibri" w:eastAsia="Times New Roman" w:hAnsi="Calibri" w:cs="Calibri"/>
-            <w:color w:val="auto"/>
-            <w:kern w:val="0"/>
-            <w:highlight w:val="yellow"/>
-            <w:lang w:val="en-US" w:eastAsia="it-IT"/>
-            <w14:ligatures w14:val="none"/>
-          </w:rPr>
-          <w:t>slide deck</w:t>
-        </w:r>
-      </w:hyperlink>
-      <w:r>
-        <w:rPr>
-          <w:rFonts w:ascii="Calibri" w:hAnsi="Calibri" w:cs="Calibri"/>
-          <w:highlight w:val="yellow"/>
-          <w:lang w:val="en-US" w:eastAsia="it-IT"/>
-        </w:rPr>
-        <w:t xml:space="preserve"> </w:t>
-      </w:r>
-      <w:r>
-        <w:rPr>
-          <w:rFonts w:ascii="Calibri" w:hAnsi="Calibri" w:cs="Calibri"/>
-          <w:highlight w:val="yellow"/>
-          <w:lang w:val="en-US"/>
-        </w:rPr>
-        <w:t>as a reference point</w:t>
-      </w:r>
-      <w:r>
-        <w:rPr>
-          <w:rFonts w:ascii="Calibri" w:hAnsi="Calibri" w:cs="Calibri"/>
-          <w:highlight w:val="yellow"/>
-          <w:lang w:val="en-US"/>
-        </w:rPr>
-        <w:t>.</w:t>
-      </w:r>
-    </w:p>
-    <w:p>
-      <w:pPr>
-        <w:spacing w:line="360" w:lineRule="auto"/>
-        <w:ind w:left="360"/>
-        <w:jc w:val="both"/>
-        <w:rPr>
-          <w:rFonts w:ascii="Calibri" w:hAnsi="Calibri" w:cs="Calibri"/>
-          <w:highlight w:val="yellow"/>
-          <w:lang w:val="en-US"/>
-        </w:rPr>
-      </w:pPr>
-      <w:hyperlink r:id="rId22" w:history="1">
-        <w:r>
-          <w:rPr>
-            <w:rStyle w:val="Hyperlink"/>
-            <w:rFonts w:ascii="Calibri" w:hAnsi="Calibri" w:cs="Calibri"/>
-            <w:color w:val="auto"/>
-            <w:highlight w:val="yellow"/>
-            <w:lang w:val="en-US"/>
-          </w:rPr>
-          <w:t>The SCO “complex system” class</w:t>
-        </w:r>
-      </w:hyperlink>
-      <w:r>
-        <w:rPr>
-          <w:rFonts w:ascii="Calibri" w:hAnsi="Calibri" w:cs="Calibri"/>
-          <w:highlight w:val="yellow"/>
-          <w:lang w:val="en-US"/>
-        </w:rPr>
-        <w:t xml:space="preserve"> is a s</w:t>
-      </w:r>
-      <w:r>
-        <w:rPr>
-          <w:rFonts w:ascii="Calibri" w:hAnsi="Calibri" w:cs="Calibri"/>
-          <w:highlight w:val="yellow"/>
-          <w:lang w:val="en-US"/>
-        </w:rPr>
-        <w:t xml:space="preserve">ubclass of the </w:t>
-      </w:r>
-      <w:hyperlink r:id="rId23" w:history="1">
-        <w:r>
-          <w:rPr>
-            <w:rStyle w:val="Hyperlink"/>
-            <w:rFonts w:ascii="Calibri" w:hAnsi="Calibri" w:cs="Calibri"/>
-            <w:color w:val="auto"/>
-            <w:highlight w:val="yellow"/>
-            <w:lang w:val="en-US"/>
-          </w:rPr>
-          <w:t>RO “</w:t>
-        </w:r>
-        <w:r>
-          <w:rPr>
-            <w:rStyle w:val="Hyperlink"/>
-            <w:rFonts w:ascii="Calibri" w:hAnsi="Calibri" w:cs="Calibri"/>
-            <w:color w:val="auto"/>
-            <w:highlight w:val="yellow"/>
-            <w:lang w:val="en-US"/>
-          </w:rPr>
-          <w:t>system</w:t>
-        </w:r>
-        <w:r>
-          <w:rPr>
-            <w:rStyle w:val="Hyperlink"/>
-            <w:rFonts w:ascii="Calibri" w:hAnsi="Calibri" w:cs="Calibri"/>
-            <w:color w:val="auto"/>
-            <w:highlight w:val="yellow"/>
-            <w:lang w:val="en-US"/>
-          </w:rPr>
-          <w:t>”</w:t>
-        </w:r>
-        <w:r>
-          <w:rPr>
-            <w:rStyle w:val="Hyperlink"/>
-            <w:rFonts w:ascii="Calibri" w:hAnsi="Calibri" w:cs="Calibri"/>
-            <w:color w:val="auto"/>
-            <w:highlight w:val="yellow"/>
-            <w:lang w:val="en-US"/>
-          </w:rPr>
-          <w:t xml:space="preserve"> class</w:t>
-        </w:r>
-      </w:hyperlink>
-      <w:r>
-        <w:rPr>
-          <w:rFonts w:ascii="Calibri" w:hAnsi="Calibri" w:cs="Calibri"/>
-          <w:highlight w:val="yellow"/>
-          <w:lang w:val="en-US"/>
-        </w:rPr>
-        <w:t xml:space="preserve"> (subclass of </w:t>
-      </w:r>
-      <w:hyperlink r:id="rId24" w:history="1">
-        <w:r>
-          <w:rPr>
-            <w:rStyle w:val="Hyperlink"/>
-            <w:rFonts w:ascii="Calibri" w:hAnsi="Calibri" w:cs="Calibri"/>
-            <w:color w:val="auto"/>
-            <w:highlight w:val="yellow"/>
-            <w:lang w:val="en-US"/>
-          </w:rPr>
-          <w:t xml:space="preserve">the </w:t>
-        </w:r>
-        <w:proofErr w:type="spellStart"/>
-        <w:r>
-          <w:rPr>
-            <w:rStyle w:val="Hyperlink"/>
-            <w:rFonts w:ascii="Calibri" w:hAnsi="Calibri" w:cs="Calibri"/>
-            <w:color w:val="auto"/>
-            <w:highlight w:val="yellow"/>
-            <w:lang w:val="en-US"/>
-          </w:rPr>
-          <w:t>BFO“material</w:t>
-        </w:r>
-        <w:proofErr w:type="spellEnd"/>
-        <w:r>
-          <w:rPr>
-            <w:rStyle w:val="Hyperlink"/>
-            <w:rFonts w:ascii="Calibri" w:hAnsi="Calibri" w:cs="Calibri"/>
-            <w:color w:val="auto"/>
-            <w:highlight w:val="yellow"/>
-            <w:lang w:val="en-US"/>
-          </w:rPr>
-          <w:t xml:space="preserve"> entity”  class</w:t>
-        </w:r>
-      </w:hyperlink>
-      <w:r>
-        <w:rPr>
-          <w:rFonts w:ascii="Calibri" w:hAnsi="Calibri" w:cs="Calibri"/>
-          <w:highlight w:val="yellow"/>
-          <w:lang w:val="en-US"/>
-        </w:rPr>
-        <w:t>).</w:t>
-      </w:r>
-    </w:p>
-    <w:p>
-      <w:pPr>
-        <w:pStyle w:val="ListParagraph"/>
-        <w:numPr>
-          <w:ilvl w:val="0"/>
-          <w:numId w:val="2"/>
-        </w:numPr>
-        <w:spacing w:line="360" w:lineRule="auto"/>
-        <w:jc w:val="both"/>
-        <w:rPr>
-          <w:rFonts w:ascii="Calibri" w:hAnsi="Calibri" w:cs="Calibri"/>
-          <w:highlight w:val="yellow"/>
-          <w:lang w:val="en-US"/>
-        </w:rPr>
-      </w:pPr>
-      <w:r>
-        <w:rPr>
-          <w:rFonts w:ascii="Calibri" w:hAnsi="Calibri" w:cs="Calibri"/>
-          <w:highlight w:val="yellow"/>
-          <w:lang w:val="en-US"/>
-        </w:rPr>
-        <w:t xml:space="preserve">Exploration of correspondences </w:t>
-      </w:r>
-      <w:r>
-        <w:rPr>
-          <w:rFonts w:ascii="Calibri" w:hAnsi="Calibri" w:cs="Calibri"/>
-          <w:highlight w:val="yellow"/>
-          <w:lang w:val="en-US"/>
-        </w:rPr>
-        <w:t>and construction of SCO-</w:t>
-      </w:r>
-      <w:proofErr w:type="spellStart"/>
-      <w:r>
-        <w:rPr>
-          <w:rFonts w:ascii="Calibri" w:hAnsi="Calibri" w:cs="Calibri"/>
-          <w:highlight w:val="yellow"/>
-          <w:lang w:val="en-US"/>
-        </w:rPr>
-        <w:t>gUFO</w:t>
-      </w:r>
-      <w:proofErr w:type="spellEnd"/>
-      <w:r>
-        <w:rPr>
-          <w:rFonts w:ascii="Calibri" w:hAnsi="Calibri" w:cs="Calibri"/>
-          <w:highlight w:val="yellow"/>
-          <w:lang w:val="en-US"/>
-        </w:rPr>
-        <w:t xml:space="preserve"> “individual” class hierarchy </w:t>
-      </w:r>
-    </w:p>
-    <w:p>
-      <w:pPr>
-        <w:spacing w:line="360" w:lineRule="auto"/>
-        <w:ind w:left="360"/>
-        <w:jc w:val="both"/>
-        <w:rPr>
-          <w:rFonts w:ascii="Calibri" w:hAnsi="Calibri" w:cs="Calibri"/>
-          <w:highlight w:val="yellow"/>
-          <w:lang w:val="en-US"/>
-        </w:rPr>
-      </w:pPr>
-      <w:r>
-        <w:rPr>
-          <w:rFonts w:ascii="Calibri" w:hAnsi="Calibri" w:cs="Calibri"/>
-          <w:highlight w:val="yellow"/>
-          <w:lang w:val="en-US"/>
-        </w:rPr>
-        <w:t>We identif</w:t>
-      </w:r>
-      <w:r>
-        <w:rPr>
-          <w:rFonts w:ascii="Calibri" w:hAnsi="Calibri" w:cs="Calibri"/>
-          <w:highlight w:val="yellow"/>
-          <w:lang w:val="en-US"/>
-        </w:rPr>
-        <w:t>ied</w:t>
-      </w:r>
-      <w:r>
-        <w:rPr>
-          <w:rFonts w:ascii="Calibri" w:hAnsi="Calibri" w:cs="Calibri"/>
-          <w:highlight w:val="yellow"/>
-          <w:lang w:val="en-US"/>
-        </w:rPr>
-        <w:t xml:space="preserve"> </w:t>
-      </w:r>
-      <w:r>
-        <w:rPr>
-          <w:rFonts w:ascii="Calibri" w:hAnsi="Calibri" w:cs="Calibri"/>
-          <w:highlight w:val="yellow"/>
-          <w:lang w:val="en-US"/>
-        </w:rPr>
-        <w:t>the rough</w:t>
-      </w:r>
-      <w:r>
-        <w:rPr>
-          <w:rFonts w:ascii="Calibri" w:hAnsi="Calibri" w:cs="Calibri"/>
-          <w:highlight w:val="yellow"/>
-          <w:lang w:val="en-US"/>
-        </w:rPr>
-        <w:t xml:space="preserve"> corresponding </w:t>
-      </w:r>
-      <w:r>
-        <w:rPr>
-          <w:rFonts w:ascii="Calibri" w:hAnsi="Calibri" w:cs="Calibri"/>
-          <w:highlight w:val="yellow"/>
-          <w:lang w:val="en-US"/>
-        </w:rPr>
-        <w:t xml:space="preserve">class </w:t>
-      </w:r>
-      <w:r>
-        <w:rPr>
-          <w:rFonts w:ascii="Calibri" w:hAnsi="Calibri" w:cs="Calibri"/>
-          <w:highlight w:val="yellow"/>
-          <w:lang w:val="en-US"/>
-        </w:rPr>
-        <w:t xml:space="preserve">position into the </w:t>
-      </w:r>
-      <w:proofErr w:type="spellStart"/>
-      <w:r>
-        <w:rPr>
-          <w:rFonts w:ascii="Calibri" w:hAnsi="Calibri" w:cs="Calibri"/>
-          <w:highlight w:val="yellow"/>
-          <w:lang w:val="en-US"/>
-        </w:rPr>
-        <w:t>gUFO</w:t>
-      </w:r>
-      <w:proofErr w:type="spellEnd"/>
-      <w:r>
-        <w:rPr>
-          <w:rFonts w:ascii="Calibri" w:hAnsi="Calibri" w:cs="Calibri"/>
-          <w:highlight w:val="yellow"/>
-          <w:lang w:val="en-US"/>
-        </w:rPr>
-        <w:t xml:space="preserve"> </w:t>
-      </w:r>
-      <w:r>
-        <w:rPr>
-          <w:rFonts w:ascii="Calibri" w:hAnsi="Calibri" w:cs="Calibri"/>
-          <w:highlight w:val="yellow"/>
-          <w:lang w:val="en-US"/>
-        </w:rPr>
-        <w:t xml:space="preserve">“individual” class </w:t>
-      </w:r>
-      <w:r>
-        <w:rPr>
-          <w:rFonts w:ascii="Calibri" w:hAnsi="Calibri" w:cs="Calibri"/>
-          <w:highlight w:val="yellow"/>
-          <w:lang w:val="en-US"/>
-        </w:rPr>
-        <w:t xml:space="preserve">hierarchy, using the materials documented in the “references” slide of the </w:t>
-      </w:r>
-      <w:hyperlink r:id="rId25" w:history="1">
-        <w:r>
-          <w:rPr>
-            <w:rStyle w:val="Hyperlink"/>
-            <w:rFonts w:ascii="Calibri" w:eastAsia="Times New Roman" w:hAnsi="Calibri" w:cs="Calibri"/>
-            <w:color w:val="auto"/>
-            <w:kern w:val="0"/>
-            <w:highlight w:val="yellow"/>
-            <w:lang w:val="en-US" w:eastAsia="it-IT"/>
-            <w14:ligatures w14:val="none"/>
-          </w:rPr>
-          <w:t>slide deck</w:t>
-        </w:r>
-      </w:hyperlink>
-      <w:r>
-        <w:rPr>
-          <w:rFonts w:ascii="Calibri" w:hAnsi="Calibri" w:cs="Calibri"/>
-          <w:highlight w:val="yellow"/>
-          <w:lang w:val="en-US" w:eastAsia="it-IT"/>
-        </w:rPr>
-        <w:t xml:space="preserve"> </w:t>
-      </w:r>
-      <w:r>
-        <w:rPr>
-          <w:rFonts w:ascii="Calibri" w:hAnsi="Calibri" w:cs="Calibri"/>
-          <w:highlight w:val="yellow"/>
-          <w:lang w:val="en-US"/>
-        </w:rPr>
-        <w:t>as a reference point.</w:t>
-      </w:r>
-    </w:p>
-    <w:p>
-      <w:pPr>
-        <w:spacing w:line="360" w:lineRule="auto"/>
-        <w:ind w:left="360"/>
-        <w:jc w:val="both"/>
-        <w:rPr>
-          <w:rFonts w:ascii="Calibri" w:hAnsi="Calibri" w:cs="Calibri"/>
-          <w:highlight w:val="yellow"/>
-          <w:lang w:val="en-US"/>
-        </w:rPr>
-      </w:pPr>
-      <w:r>
-        <w:rPr>
-          <w:rFonts w:ascii="Calibri" w:hAnsi="Calibri" w:cs="Calibri"/>
-          <w:highlight w:val="yellow"/>
-          <w:lang w:val="en-US"/>
-        </w:rPr>
-        <w:t xml:space="preserve">The </w:t>
-      </w:r>
-      <w:hyperlink r:id="rId26" w:history="1">
-        <w:r>
-          <w:rPr>
-            <w:rStyle w:val="Hyperlink"/>
-            <w:rFonts w:ascii="Calibri" w:hAnsi="Calibri" w:cs="Calibri"/>
-            <w:color w:val="auto"/>
-            <w:highlight w:val="yellow"/>
-            <w:lang w:val="en-US"/>
-          </w:rPr>
-          <w:t>SCO “complex system” class</w:t>
-        </w:r>
-      </w:hyperlink>
-      <w:r>
-        <w:rPr>
-          <w:rFonts w:ascii="Calibri" w:hAnsi="Calibri" w:cs="Calibri"/>
-          <w:highlight w:val="yellow"/>
-          <w:lang w:val="en-US"/>
-        </w:rPr>
-        <w:t xml:space="preserve"> specializes the (</w:t>
-      </w:r>
-      <w:hyperlink r:id="rId27" w:history="1">
-        <w:r>
-          <w:rPr>
-            <w:rStyle w:val="Hyperlink"/>
-            <w:rFonts w:ascii="Calibri" w:hAnsi="Calibri" w:cs="Calibri"/>
-            <w:color w:val="auto"/>
-            <w:highlight w:val="yellow"/>
-            <w:lang w:val="en-US"/>
-          </w:rPr>
-          <w:t>RO “system” class</w:t>
-        </w:r>
-      </w:hyperlink>
-      <w:r>
-        <w:rPr>
-          <w:rFonts w:ascii="Calibri" w:hAnsi="Calibri" w:cs="Calibri"/>
-          <w:highlight w:val="yellow"/>
-          <w:lang w:val="en-US"/>
-        </w:rPr>
-        <w:t xml:space="preserve"> that specializes the) </w:t>
-      </w:r>
-      <w:hyperlink r:id="rId28" w:anchor="Object" w:history="1">
-        <w:proofErr w:type="spellStart"/>
-        <w:r>
-          <w:rPr>
-            <w:rStyle w:val="Hyperlink"/>
-            <w:rFonts w:ascii="Calibri" w:hAnsi="Calibri" w:cs="Calibri"/>
-            <w:color w:val="auto"/>
-            <w:highlight w:val="yellow"/>
-            <w:lang w:val="en-US"/>
-          </w:rPr>
-          <w:t>gUFO</w:t>
-        </w:r>
-        <w:proofErr w:type="spellEnd"/>
-        <w:r>
-          <w:rPr>
-            <w:rStyle w:val="Hyperlink"/>
-            <w:rFonts w:ascii="Calibri" w:hAnsi="Calibri" w:cs="Calibri"/>
-            <w:color w:val="auto"/>
-            <w:highlight w:val="yellow"/>
-            <w:lang w:val="en-US"/>
-          </w:rPr>
-          <w:t xml:space="preserve"> “object” class</w:t>
-        </w:r>
-      </w:hyperlink>
-      <w:r>
-        <w:rPr>
-          <w:rFonts w:ascii="Calibri" w:hAnsi="Calibri" w:cs="Calibri"/>
-          <w:highlight w:val="yellow"/>
-          <w:lang w:val="en-US"/>
-        </w:rPr>
-        <w:t>. In protégé w</w:t>
-      </w:r>
-      <w:r>
-        <w:rPr>
-          <w:rFonts w:ascii="Calibri" w:hAnsi="Calibri" w:cs="Calibri"/>
-          <w:highlight w:val="yellow"/>
-          <w:lang w:val="en-US"/>
-        </w:rPr>
-        <w:t xml:space="preserve">e </w:t>
-      </w:r>
-      <w:r>
-        <w:rPr>
-          <w:rFonts w:ascii="Calibri" w:hAnsi="Calibri" w:cs="Calibri"/>
-          <w:highlight w:val="yellow"/>
-          <w:lang w:val="en-US"/>
-        </w:rPr>
-        <w:t>asserted the</w:t>
-      </w:r>
-      <w:r>
-        <w:rPr>
-          <w:rFonts w:ascii="Calibri" w:hAnsi="Calibri" w:cs="Calibri"/>
-          <w:highlight w:val="yellow"/>
-          <w:lang w:val="en-US"/>
-        </w:rPr>
-        <w:t xml:space="preserve"> </w:t>
-      </w:r>
-      <w:hyperlink r:id="rId29" w:history="1">
-        <w:r>
-          <w:rPr>
-            <w:rStyle w:val="Hyperlink"/>
-            <w:rFonts w:ascii="Calibri" w:hAnsi="Calibri" w:cs="Calibri"/>
-            <w:color w:val="auto"/>
-            <w:highlight w:val="yellow"/>
-            <w:lang w:val="en-US"/>
-          </w:rPr>
-          <w:t>RO “system” class</w:t>
-        </w:r>
-      </w:hyperlink>
-      <w:r>
-        <w:rPr>
-          <w:rFonts w:ascii="Calibri" w:hAnsi="Calibri" w:cs="Calibri"/>
-          <w:highlight w:val="yellow"/>
-          <w:lang w:val="en-US"/>
-        </w:rPr>
-        <w:t xml:space="preserve"> as a subclass of the </w:t>
-      </w:r>
-      <w:hyperlink r:id="rId30" w:anchor="Object" w:history="1">
-        <w:proofErr w:type="spellStart"/>
-        <w:r>
-          <w:rPr>
-            <w:rStyle w:val="Hyperlink"/>
-            <w:rFonts w:ascii="Calibri" w:hAnsi="Calibri" w:cs="Calibri"/>
-            <w:color w:val="auto"/>
-            <w:highlight w:val="yellow"/>
-            <w:lang w:val="en-US"/>
-          </w:rPr>
-          <w:t>gUFO</w:t>
-        </w:r>
-        <w:proofErr w:type="spellEnd"/>
-        <w:r>
-          <w:rPr>
-            <w:rStyle w:val="Hyperlink"/>
-            <w:rFonts w:ascii="Calibri" w:hAnsi="Calibri" w:cs="Calibri"/>
-            <w:color w:val="auto"/>
-            <w:highlight w:val="yellow"/>
-            <w:lang w:val="en-US"/>
-          </w:rPr>
-          <w:t xml:space="preserve"> “object” class</w:t>
-        </w:r>
-      </w:hyperlink>
-      <w:r>
-        <w:rPr>
-          <w:rFonts w:ascii="Calibri" w:hAnsi="Calibri" w:cs="Calibri"/>
-          <w:highlight w:val="yellow"/>
-          <w:lang w:val="en-US"/>
-        </w:rPr>
-        <w:t>.</w:t>
-      </w:r>
-    </w:p>
-    <w:p>
-      <w:pPr>
-        <w:pStyle w:val="ListParagraph"/>
-        <w:numPr>
-          <w:ilvl w:val="0"/>
-          <w:numId w:val="2"/>
-        </w:numPr>
-        <w:spacing w:line="360" w:lineRule="auto"/>
-        <w:jc w:val="both"/>
-        <w:rPr>
-          <w:rFonts w:ascii="Calibri" w:hAnsi="Calibri" w:cs="Calibri"/>
-          <w:highlight w:val="yellow"/>
-          <w:lang w:val="en-US"/>
-        </w:rPr>
-      </w:pPr>
-      <w:r>
-        <w:rPr>
-          <w:rFonts w:ascii="Calibri" w:hAnsi="Calibri" w:cs="Calibri"/>
-          <w:highlight w:val="yellow"/>
-          <w:lang w:val="en-US"/>
-        </w:rPr>
-        <w:t>Construction of SCO-</w:t>
-      </w:r>
-      <w:proofErr w:type="spellStart"/>
-      <w:r>
-        <w:rPr>
-          <w:rFonts w:ascii="Calibri" w:hAnsi="Calibri" w:cs="Calibri"/>
-          <w:highlight w:val="yellow"/>
-          <w:lang w:val="en-US"/>
-        </w:rPr>
-        <w:t>gUFO</w:t>
-      </w:r>
-      <w:proofErr w:type="spellEnd"/>
-      <w:r>
-        <w:rPr>
-          <w:rFonts w:ascii="Calibri" w:hAnsi="Calibri" w:cs="Calibri"/>
-          <w:highlight w:val="yellow"/>
-          <w:lang w:val="en-US"/>
-        </w:rPr>
-        <w:t xml:space="preserve"> “type” class hierarchy </w:t>
-      </w:r>
-    </w:p>
-    <w:p>
-      <w:pPr>
-        <w:spacing w:line="360" w:lineRule="auto"/>
-        <w:ind w:left="360"/>
-        <w:jc w:val="both"/>
-        <w:rPr>
-          <w:rFonts w:ascii="Calibri" w:hAnsi="Calibri" w:cs="Calibri"/>
-          <w:highlight w:val="yellow"/>
-          <w:lang w:val="en-US"/>
-        </w:rPr>
-      </w:pPr>
-      <w:r>
-        <w:rPr>
-          <w:rFonts w:ascii="Calibri" w:hAnsi="Calibri" w:cs="Calibri"/>
-          <w:highlight w:val="yellow"/>
-          <w:lang w:val="en-US"/>
-        </w:rPr>
-        <w:t xml:space="preserve">We identified </w:t>
-      </w:r>
-      <w:r>
-        <w:rPr>
-          <w:rFonts w:ascii="Calibri" w:hAnsi="Calibri" w:cs="Calibri"/>
-          <w:highlight w:val="yellow"/>
-          <w:lang w:val="en-US"/>
-        </w:rPr>
-        <w:t xml:space="preserve">the “type” class that </w:t>
-      </w:r>
-      <w:hyperlink r:id="rId31" w:history="1">
-        <w:r>
-          <w:rPr>
-            <w:rStyle w:val="Hyperlink"/>
-            <w:rFonts w:ascii="Calibri" w:hAnsi="Calibri" w:cs="Calibri"/>
-            <w:color w:val="auto"/>
-            <w:highlight w:val="yellow"/>
-            <w:lang w:val="en-US"/>
-          </w:rPr>
-          <w:t>the SCO “complex system” class</w:t>
-        </w:r>
-      </w:hyperlink>
-      <w:r>
-        <w:rPr>
-          <w:rFonts w:ascii="Calibri" w:hAnsi="Calibri" w:cs="Calibri"/>
-          <w:highlight w:val="yellow"/>
-          <w:lang w:val="en-US"/>
-        </w:rPr>
-        <w:t xml:space="preserve"> instantiates into the </w:t>
-      </w:r>
-      <w:proofErr w:type="spellStart"/>
-      <w:r>
-        <w:rPr>
-          <w:rFonts w:ascii="Calibri" w:hAnsi="Calibri" w:cs="Calibri"/>
-          <w:highlight w:val="yellow"/>
-          <w:lang w:val="en-US"/>
-        </w:rPr>
-        <w:t>gUFO</w:t>
-      </w:r>
-      <w:proofErr w:type="spellEnd"/>
-      <w:r>
-        <w:rPr>
-          <w:rFonts w:ascii="Calibri" w:hAnsi="Calibri" w:cs="Calibri"/>
-          <w:highlight w:val="yellow"/>
-          <w:lang w:val="en-US"/>
-        </w:rPr>
-        <w:t xml:space="preserve"> “type” class hierarchy</w:t>
-      </w:r>
-      <w:r>
-        <w:rPr>
-          <w:rFonts w:ascii="Calibri" w:hAnsi="Calibri" w:cs="Calibri"/>
-          <w:highlight w:val="yellow"/>
-          <w:lang w:val="en-US"/>
-        </w:rPr>
-        <w:t xml:space="preserve">, </w:t>
-      </w:r>
-      <w:r>
-        <w:rPr>
-          <w:rFonts w:ascii="Calibri" w:hAnsi="Calibri" w:cs="Calibri"/>
-          <w:highlight w:val="yellow"/>
-          <w:lang w:val="en-US"/>
-        </w:rPr>
-        <w:t>us</w:t>
-      </w:r>
-      <w:r>
-        <w:rPr>
-          <w:rFonts w:ascii="Calibri" w:hAnsi="Calibri" w:cs="Calibri"/>
-          <w:highlight w:val="yellow"/>
-          <w:lang w:val="en-US"/>
-        </w:rPr>
-        <w:t>ing</w:t>
-      </w:r>
-      <w:r>
-        <w:rPr>
-          <w:rFonts w:ascii="Calibri" w:hAnsi="Calibri" w:cs="Calibri"/>
-          <w:highlight w:val="yellow"/>
-          <w:lang w:val="en-US"/>
-        </w:rPr>
-        <w:t xml:space="preserve"> the materials documented </w:t>
-      </w:r>
-      <w:r>
-        <w:rPr>
-          <w:rFonts w:ascii="Calibri" w:hAnsi="Calibri" w:cs="Calibri"/>
-          <w:highlight w:val="yellow"/>
-          <w:lang w:val="en-US"/>
-        </w:rPr>
-        <w:t xml:space="preserve">in the “references” slide of the </w:t>
-      </w:r>
-      <w:hyperlink r:id="rId32" w:history="1">
-        <w:r>
-          <w:rPr>
-            <w:rStyle w:val="Hyperlink"/>
-            <w:rFonts w:ascii="Calibri" w:eastAsia="Times New Roman" w:hAnsi="Calibri" w:cs="Calibri"/>
-            <w:color w:val="auto"/>
-            <w:kern w:val="0"/>
-            <w:highlight w:val="yellow"/>
-            <w:lang w:val="en-US" w:eastAsia="it-IT"/>
-            <w14:ligatures w14:val="none"/>
-          </w:rPr>
-          <w:t>slide deck</w:t>
-        </w:r>
-      </w:hyperlink>
-      <w:r>
-        <w:rPr>
-          <w:rFonts w:ascii="Calibri" w:hAnsi="Calibri" w:cs="Calibri"/>
-          <w:highlight w:val="yellow"/>
-          <w:lang w:val="en-US" w:eastAsia="it-IT"/>
-        </w:rPr>
-        <w:t xml:space="preserve"> </w:t>
-      </w:r>
-      <w:r>
-        <w:rPr>
-          <w:rFonts w:ascii="Calibri" w:hAnsi="Calibri" w:cs="Calibri"/>
-          <w:highlight w:val="yellow"/>
-          <w:lang w:val="en-US"/>
-        </w:rPr>
-        <w:t>as a reference point.</w:t>
-      </w:r>
-    </w:p>
-    <w:p>
-      <w:pPr>
-        <w:spacing w:line="360" w:lineRule="auto"/>
-        <w:ind w:left="360"/>
-        <w:jc w:val="both"/>
-        <w:rPr>
-          <w:rFonts w:ascii="Calibri" w:hAnsi="Calibri" w:cs="Calibri"/>
-          <w:highlight w:val="yellow"/>
-          <w:lang w:val="en-US"/>
-        </w:rPr>
-      </w:pPr>
-      <w:r>
-        <w:rPr>
-          <w:rFonts w:ascii="Calibri" w:hAnsi="Calibri" w:cs="Calibri"/>
-          <w:highlight w:val="yellow"/>
-          <w:lang w:val="en-US"/>
-        </w:rPr>
-        <w:t xml:space="preserve">The </w:t>
-      </w:r>
-      <w:hyperlink r:id="rId33" w:history="1">
-        <w:r>
-          <w:rPr>
-            <w:rStyle w:val="Hyperlink"/>
-            <w:rFonts w:ascii="Calibri" w:hAnsi="Calibri" w:cs="Calibri"/>
-            <w:color w:val="auto"/>
-            <w:highlight w:val="yellow"/>
-            <w:lang w:val="en-US"/>
-          </w:rPr>
-          <w:t>SCO “complex system” class</w:t>
-        </w:r>
-      </w:hyperlink>
-      <w:r>
-        <w:rPr>
-          <w:rFonts w:ascii="Calibri" w:hAnsi="Calibri" w:cs="Calibri"/>
-          <w:highlight w:val="yellow"/>
-          <w:lang w:val="en-US"/>
-        </w:rPr>
-        <w:t xml:space="preserve"> </w:t>
-      </w:r>
-      <w:r>
-        <w:rPr>
-          <w:rFonts w:ascii="Calibri" w:hAnsi="Calibri" w:cs="Calibri"/>
-          <w:highlight w:val="yellow"/>
-          <w:lang w:val="en-US"/>
-        </w:rPr>
-        <w:t>instantiates</w:t>
-      </w:r>
-      <w:r>
-        <w:rPr>
-          <w:rFonts w:ascii="Calibri" w:hAnsi="Calibri" w:cs="Calibri"/>
-          <w:highlight w:val="yellow"/>
-          <w:lang w:val="en-US"/>
-        </w:rPr>
-        <w:t xml:space="preserve"> the </w:t>
-      </w:r>
-      <w:hyperlink r:id="rId34" w:anchor="SubKind" w:history="1">
-        <w:proofErr w:type="spellStart"/>
-        <w:r>
-          <w:rPr>
-            <w:rStyle w:val="Hyperlink"/>
-            <w:rFonts w:ascii="Calibri" w:hAnsi="Calibri" w:cs="Calibri"/>
-            <w:color w:val="auto"/>
-            <w:highlight w:val="yellow"/>
-            <w:lang w:val="en-US"/>
-          </w:rPr>
-          <w:t>gUFO</w:t>
-        </w:r>
-        <w:proofErr w:type="spellEnd"/>
-        <w:r>
-          <w:rPr>
-            <w:rStyle w:val="Hyperlink"/>
-            <w:rFonts w:ascii="Calibri" w:hAnsi="Calibri" w:cs="Calibri"/>
-            <w:color w:val="auto"/>
-            <w:highlight w:val="yellow"/>
-            <w:lang w:val="en-US"/>
-          </w:rPr>
-          <w:t xml:space="preserve">  “</w:t>
-        </w:r>
-        <w:proofErr w:type="spellStart"/>
-        <w:r>
-          <w:rPr>
-            <w:rStyle w:val="Hyperlink"/>
-            <w:rFonts w:ascii="Calibri" w:hAnsi="Calibri" w:cs="Calibri"/>
-            <w:color w:val="auto"/>
-            <w:highlight w:val="yellow"/>
-            <w:lang w:val="en-US"/>
-          </w:rPr>
-          <w:t>subkind</w:t>
-        </w:r>
-        <w:proofErr w:type="spellEnd"/>
-        <w:r>
-          <w:rPr>
-            <w:rStyle w:val="Hyperlink"/>
-            <w:rFonts w:ascii="Calibri" w:hAnsi="Calibri" w:cs="Calibri"/>
-            <w:color w:val="auto"/>
-            <w:highlight w:val="yellow"/>
-            <w:lang w:val="en-US"/>
-          </w:rPr>
-          <w:t>”</w:t>
-        </w:r>
-        <w:r>
-          <w:rPr>
-            <w:rStyle w:val="Hyperlink"/>
-            <w:rFonts w:ascii="Calibri" w:hAnsi="Calibri" w:cs="Calibri"/>
-            <w:color w:val="auto"/>
-            <w:highlight w:val="yellow"/>
-            <w:lang w:val="en-US"/>
-          </w:rPr>
-          <w:t xml:space="preserve"> class</w:t>
-        </w:r>
-      </w:hyperlink>
-      <w:r>
-        <w:rPr>
-          <w:rFonts w:ascii="Calibri" w:hAnsi="Calibri" w:cs="Calibri"/>
-          <w:highlight w:val="yellow"/>
-          <w:lang w:val="en-US"/>
-        </w:rPr>
-        <w:t>.</w:t>
-      </w:r>
-      <w:r>
-        <w:rPr>
-          <w:rFonts w:ascii="Calibri" w:hAnsi="Calibri" w:cs="Calibri"/>
-          <w:highlight w:val="yellow"/>
-          <w:lang w:val="en-US"/>
-        </w:rPr>
-        <w:t xml:space="preserve"> </w:t>
-      </w:r>
-      <w:r>
-        <w:rPr>
-          <w:rFonts w:ascii="Calibri" w:hAnsi="Calibri" w:cs="Calibri"/>
-          <w:highlight w:val="yellow"/>
-          <w:lang w:val="en-US"/>
-        </w:rPr>
-        <w:t>In Protégé</w:t>
-      </w:r>
-      <w:r>
-        <w:rPr>
-          <w:rFonts w:ascii="Calibri" w:hAnsi="Calibri" w:cs="Calibri"/>
-          <w:highlight w:val="yellow"/>
-          <w:lang w:val="en-US"/>
-        </w:rPr>
-        <w:t xml:space="preserve">, we instantiated the </w:t>
-      </w:r>
-      <w:hyperlink r:id="rId35" w:anchor="SubKind" w:history="1">
-        <w:proofErr w:type="spellStart"/>
-        <w:r>
-          <w:rPr>
-            <w:rStyle w:val="Hyperlink"/>
-            <w:rFonts w:ascii="Calibri" w:hAnsi="Calibri" w:cs="Calibri"/>
-            <w:color w:val="auto"/>
-            <w:highlight w:val="yellow"/>
-            <w:lang w:val="en-US"/>
-          </w:rPr>
-          <w:t>gUFO</w:t>
-        </w:r>
-        <w:proofErr w:type="spellEnd"/>
-        <w:r>
-          <w:rPr>
-            <w:rStyle w:val="Hyperlink"/>
-            <w:rFonts w:ascii="Calibri" w:hAnsi="Calibri" w:cs="Calibri"/>
-            <w:color w:val="auto"/>
-            <w:highlight w:val="yellow"/>
-            <w:lang w:val="en-US"/>
-          </w:rPr>
-          <w:t xml:space="preserve">  “</w:t>
-        </w:r>
-        <w:proofErr w:type="spellStart"/>
-        <w:r>
-          <w:rPr>
-            <w:rStyle w:val="Hyperlink"/>
-            <w:rFonts w:ascii="Calibri" w:hAnsi="Calibri" w:cs="Calibri"/>
-            <w:color w:val="auto"/>
-            <w:highlight w:val="yellow"/>
-            <w:lang w:val="en-US"/>
-          </w:rPr>
-          <w:t>subkind</w:t>
-        </w:r>
-        <w:proofErr w:type="spellEnd"/>
-        <w:r>
-          <w:rPr>
-            <w:rStyle w:val="Hyperlink"/>
-            <w:rFonts w:ascii="Calibri" w:hAnsi="Calibri" w:cs="Calibri"/>
-            <w:color w:val="auto"/>
-            <w:highlight w:val="yellow"/>
-            <w:lang w:val="en-US"/>
-          </w:rPr>
-          <w:t>” class</w:t>
-        </w:r>
-      </w:hyperlink>
-      <w:r>
-        <w:rPr>
-          <w:rFonts w:ascii="Calibri" w:hAnsi="Calibri" w:cs="Calibri"/>
-          <w:highlight w:val="yellow"/>
-          <w:lang w:val="en-US"/>
-        </w:rPr>
-        <w:t xml:space="preserve"> with a </w:t>
-      </w:r>
-      <w:hyperlink r:id="rId36" w:history="1">
-        <w:r>
-          <w:rPr>
-            <w:rStyle w:val="Hyperlink"/>
-            <w:rFonts w:ascii="Calibri" w:hAnsi="Calibri" w:cs="Calibri"/>
-            <w:color w:val="auto"/>
-            <w:highlight w:val="yellow"/>
-            <w:lang w:val="en-US"/>
-          </w:rPr>
-          <w:t>SCO “complex system” individual</w:t>
-        </w:r>
-      </w:hyperlink>
-      <w:r>
-        <w:rPr>
-          <w:rFonts w:ascii="Calibri" w:hAnsi="Calibri" w:cs="Calibri"/>
-          <w:highlight w:val="yellow"/>
-          <w:lang w:val="en-US"/>
-        </w:rPr>
-        <w:t xml:space="preserve"> presenting the </w:t>
-      </w:r>
-      <w:r>
-        <w:rPr>
-          <w:rFonts w:ascii="Calibri" w:hAnsi="Calibri" w:cs="Calibri"/>
-          <w:highlight w:val="yellow"/>
-          <w:lang w:val="en-US"/>
-        </w:rPr>
-        <w:t>same URI</w:t>
-      </w:r>
-      <w:r>
-        <w:rPr>
-          <w:rFonts w:ascii="Calibri" w:hAnsi="Calibri" w:cs="Calibri"/>
-          <w:highlight w:val="yellow"/>
-          <w:lang w:val="en-US"/>
-        </w:rPr>
-        <w:t xml:space="preserve"> of the  </w:t>
-      </w:r>
-      <w:hyperlink r:id="rId37" w:history="1">
-        <w:r>
-          <w:rPr>
-            <w:rStyle w:val="Hyperlink"/>
-            <w:rFonts w:ascii="Calibri" w:hAnsi="Calibri" w:cs="Calibri"/>
-            <w:color w:val="auto"/>
-            <w:highlight w:val="yellow"/>
-            <w:lang w:val="en-US"/>
-          </w:rPr>
-          <w:t>SCO “complex system” class</w:t>
-        </w:r>
-      </w:hyperlink>
-      <w:r>
-        <w:rPr>
-          <w:rFonts w:ascii="Calibri" w:hAnsi="Calibri" w:cs="Calibri"/>
-          <w:highlight w:val="yellow"/>
-          <w:lang w:val="en-US"/>
-        </w:rPr>
-        <w:t xml:space="preserve"> (</w:t>
-      </w:r>
-      <w:hyperlink r:id="rId38" w:history="1">
-        <w:r>
-          <w:rPr>
-            <w:rStyle w:val="Hyperlink"/>
-            <w:rFonts w:ascii="Calibri" w:hAnsi="Calibri" w:cs="Calibri"/>
-            <w:color w:val="auto"/>
-            <w:highlight w:val="yellow"/>
-            <w:lang w:val="en-US"/>
-          </w:rPr>
-          <w:t>Punning</w:t>
-        </w:r>
-      </w:hyperlink>
-      <w:r>
-        <w:rPr>
-          <w:rFonts w:ascii="Calibri" w:hAnsi="Calibri" w:cs="Calibri"/>
-          <w:highlight w:val="yellow"/>
-          <w:lang w:val="en-US"/>
-        </w:rPr>
-        <w:t>).</w:t>
-      </w:r>
-    </w:p>
-    <w:p>
-      <w:pPr>
-        <w:spacing w:line="360" w:lineRule="auto"/>
-        <w:ind w:left="360"/>
-        <w:jc w:val="both"/>
-        <w:rPr>
-          <w:rFonts w:ascii="Calibri" w:hAnsi="Calibri" w:cs="Calibri"/>
-          <w:highlight w:val="yellow"/>
-          <w:lang w:val="en-US"/>
-        </w:rPr>
-      </w:pPr>
-    </w:p>
-    <w:p>
-      <w:pPr>
-        <w:spacing w:line="360" w:lineRule="auto"/>
-        <w:ind w:left="360"/>
-        <w:jc w:val="both"/>
-        <w:rPr>
-          <w:rFonts w:ascii="Calibri" w:hAnsi="Calibri" w:cs="Calibri"/>
-          <w:highlight w:val="yellow"/>
-          <w:lang w:val="en-US"/>
-        </w:rPr>
-      </w:pPr>
-      <w:r>
-        <w:rPr>
-          <w:rFonts w:ascii="Calibri" w:hAnsi="Calibri" w:cs="Calibri"/>
-          <w:highlight w:val="yellow"/>
-          <w:lang w:val="en-US"/>
-        </w:rPr>
-        <w:t>To deepen the representation of perspective, we imported class</w:t>
-      </w:r>
-      <w:r>
-        <w:rPr>
-          <w:rFonts w:ascii="Calibri" w:hAnsi="Calibri" w:cs="Calibri"/>
-          <w:highlight w:val="yellow"/>
-          <w:lang w:val="en-US"/>
-        </w:rPr>
-        <w:t>es</w:t>
-      </w:r>
-      <w:r>
-        <w:rPr>
-          <w:rFonts w:ascii="Calibri" w:hAnsi="Calibri" w:cs="Calibri"/>
-          <w:highlight w:val="yellow"/>
-          <w:lang w:val="en-US"/>
-        </w:rPr>
-        <w:t xml:space="preserve"> and </w:t>
-      </w:r>
-      <w:r>
-        <w:rPr>
-          <w:rFonts w:ascii="Calibri" w:hAnsi="Calibri" w:cs="Calibri"/>
-          <w:highlight w:val="yellow"/>
-          <w:lang w:val="en-US"/>
-        </w:rPr>
-        <w:t>individuals</w:t>
-      </w:r>
-      <w:r>
-        <w:rPr>
-          <w:rFonts w:ascii="Calibri" w:hAnsi="Calibri" w:cs="Calibri"/>
-          <w:highlight w:val="yellow"/>
-          <w:lang w:val="en-US"/>
-        </w:rPr>
-        <w:t xml:space="preserve"> used to represent t</w:t>
-      </w:r>
-      <w:r>
-        <w:rPr>
-          <w:rFonts w:ascii="Calibri" w:hAnsi="Calibri" w:cs="Calibri"/>
-          <w:highlight w:val="yellow"/>
-          <w:lang w:val="en-US"/>
-        </w:rPr>
-        <w:t>r</w:t>
-      </w:r>
-      <w:r>
-        <w:rPr>
-          <w:rFonts w:ascii="Calibri" w:hAnsi="Calibri" w:cs="Calibri"/>
-          <w:highlight w:val="yellow"/>
-          <w:lang w:val="en-US"/>
-        </w:rPr>
-        <w:t>ope</w:t>
-      </w:r>
-      <w:r>
-        <w:rPr>
-          <w:rFonts w:ascii="Calibri" w:hAnsi="Calibri" w:cs="Calibri"/>
-          <w:highlight w:val="yellow"/>
-          <w:lang w:val="en-US"/>
-        </w:rPr>
-        <w:t>s</w:t>
-      </w:r>
-      <w:r>
-        <w:rPr>
-          <w:rFonts w:ascii="Calibri" w:hAnsi="Calibri" w:cs="Calibri"/>
-          <w:highlight w:val="yellow"/>
-          <w:lang w:val="en-US"/>
-        </w:rPr>
-        <w:t>,</w:t>
-      </w:r>
-      <w:r>
-        <w:rPr>
-          <w:rFonts w:ascii="Calibri" w:hAnsi="Calibri" w:cs="Calibri"/>
-          <w:highlight w:val="yellow"/>
-          <w:lang w:val="en-US"/>
-        </w:rPr>
-        <w:t xml:space="preserve"> </w:t>
-      </w:r>
-      <w:r>
-        <w:rPr>
-          <w:rFonts w:ascii="Calibri" w:hAnsi="Calibri" w:cs="Calibri"/>
-          <w:highlight w:val="yellow"/>
-          <w:lang w:val="en-US"/>
-        </w:rPr>
-        <w:t>modes</w:t>
-      </w:r>
-      <w:r>
-        <w:rPr>
-          <w:rFonts w:ascii="Calibri" w:hAnsi="Calibri" w:cs="Calibri"/>
-          <w:highlight w:val="yellow"/>
-          <w:lang w:val="en-US"/>
-        </w:rPr>
-        <w:t>,</w:t>
-      </w:r>
-      <w:r>
-        <w:rPr>
-          <w:rFonts w:ascii="Calibri" w:hAnsi="Calibri" w:cs="Calibri"/>
-          <w:highlight w:val="yellow"/>
-          <w:lang w:val="en-US"/>
-        </w:rPr>
-        <w:t xml:space="preserve"> and disposition</w:t>
-      </w:r>
-      <w:r>
-        <w:rPr>
-          <w:rFonts w:ascii="Calibri" w:hAnsi="Calibri" w:cs="Calibri"/>
-          <w:highlight w:val="yellow"/>
-          <w:lang w:val="en-US"/>
-        </w:rPr>
-        <w:t>s</w:t>
-      </w:r>
-      <w:r>
-        <w:rPr>
-          <w:rFonts w:ascii="Calibri" w:hAnsi="Calibri" w:cs="Calibri"/>
-          <w:highlight w:val="yellow"/>
-          <w:lang w:val="en-US"/>
-        </w:rPr>
-        <w:t>, from</w:t>
-      </w:r>
-      <w:r>
-        <w:rPr>
-          <w:rFonts w:ascii="Calibri" w:hAnsi="Calibri" w:cs="Calibri"/>
-          <w:highlight w:val="yellow"/>
-          <w:lang w:val="en-US"/>
-        </w:rPr>
-        <w:t xml:space="preserve"> the </w:t>
-      </w:r>
-      <w:hyperlink r:id="rId39" w:history="1">
-        <w:r>
-          <w:rPr>
-            <w:rStyle w:val="Hyperlink"/>
-            <w:rFonts w:ascii="Calibri" w:hAnsi="Calibri" w:cs="Calibri"/>
-            <w:color w:val="auto"/>
-            <w:highlight w:val="yellow"/>
             <w:lang w:val="en-US"/>
           </w:rPr>
           <w:t>Common Ontology of Value and Risk</w:t>
@@ -3990,62 +2481,338 @@
             <w:rStyle w:val="Hyperlink"/>
             <w:rFonts w:ascii="Calibri" w:hAnsi="Calibri" w:cs="Calibri"/>
             <w:color w:val="auto"/>
-            <w:highlight w:val="yellow"/>
             <w:lang w:val="en-US"/>
           </w:rPr>
-          <w:t xml:space="preserve"> </w:t>
+          <w:t xml:space="preserve"> (COVER)</w:t>
         </w:r>
+      </w:hyperlink>
+      <w:r>
+        <w:rPr>
+          <w:rFonts w:ascii="Calibri" w:hAnsi="Calibri" w:cs="Calibri"/>
+          <w:lang w:val="en-US"/>
+        </w:rPr>
+        <w:t>, as required to consistently design SCO rep</w:t>
+      </w:r>
+      <w:r>
+        <w:rPr>
+          <w:rFonts w:ascii="Calibri" w:hAnsi="Calibri" w:cs="Calibri"/>
+          <w:lang w:val="en-US"/>
+        </w:rPr>
+        <w:t xml:space="preserve">resentation. See the SCO-U </w:t>
+      </w:r>
+      <w:commentRangeStart w:id="0"/>
+      <w:r>
+        <w:rPr>
+          <w:rFonts w:ascii="Calibri" w:hAnsi="Calibri" w:cs="Calibri"/>
+          <w:highlight w:val="yellow"/>
+          <w:lang w:val="en-US"/>
+        </w:rPr>
+        <w:t>COVER import file</w:t>
+      </w:r>
+      <w:commentRangeEnd w:id="0"/>
+      <w:r>
+        <w:rPr>
+          <w:rStyle w:val="CommentReference"/>
+        </w:rPr>
+        <w:commentReference w:id="0"/>
+      </w:r>
+      <w:r>
+        <w:rPr>
+          <w:rFonts w:ascii="Calibri" w:hAnsi="Calibri" w:cs="Calibri"/>
+          <w:lang w:val="en-US"/>
+        </w:rPr>
+        <w:t xml:space="preserve">. UFO theorizes for such </w:t>
+      </w:r>
+      <w:r>
+        <w:rPr>
+          <w:rFonts w:ascii="Calibri" w:hAnsi="Calibri" w:cs="Calibri"/>
+          <w:lang w:val="en-US"/>
+        </w:rPr>
+        <w:t>entities</w:t>
+      </w:r>
+      <w:r>
+        <w:rPr>
+          <w:rFonts w:ascii="Calibri" w:hAnsi="Calibri" w:cs="Calibri"/>
+          <w:lang w:val="en-US"/>
+        </w:rPr>
+        <w:t xml:space="preserve"> but </w:t>
+      </w:r>
+      <w:proofErr w:type="spellStart"/>
+      <w:r>
+        <w:rPr>
+          <w:rFonts w:ascii="Calibri" w:hAnsi="Calibri" w:cs="Calibri"/>
+          <w:lang w:val="en-US"/>
+        </w:rPr>
+        <w:t>gUFO</w:t>
+      </w:r>
+      <w:proofErr w:type="spellEnd"/>
+      <w:r>
+        <w:rPr>
+          <w:rFonts w:ascii="Calibri" w:hAnsi="Calibri" w:cs="Calibri"/>
+          <w:lang w:val="en-US"/>
+        </w:rPr>
+        <w:t xml:space="preserve"> does not provide related lasses. </w:t>
+      </w:r>
+      <w:r>
+        <w:rPr>
+          <w:rFonts w:ascii="Calibri" w:hAnsi="Calibri" w:cs="Calibri"/>
+          <w:lang w:val="en-US"/>
+        </w:rPr>
+        <w:t xml:space="preserve">Precisely, imports have been </w:t>
+      </w:r>
+      <w:r>
+        <w:rPr>
+          <w:rFonts w:ascii="Calibri" w:hAnsi="Calibri" w:cs="Calibri"/>
+          <w:lang w:val="en-US"/>
+        </w:rPr>
+        <w:t>performed</w:t>
+      </w:r>
+      <w:r>
+        <w:rPr>
+          <w:rFonts w:ascii="Calibri" w:hAnsi="Calibri" w:cs="Calibri"/>
+          <w:lang w:val="en-US"/>
+        </w:rPr>
+        <w:t xml:space="preserve"> in </w:t>
+      </w:r>
+      <w:r>
+        <w:rPr>
+          <w:rFonts w:ascii="Calibri" w:hAnsi="Calibri" w:cs="Calibri"/>
+          <w:lang w:val="en-US"/>
+        </w:rPr>
+        <w:t>a copy of SCO V1.0.1. where</w:t>
+      </w:r>
+      <w:r>
+        <w:rPr>
+          <w:rFonts w:ascii="Calibri" w:hAnsi="Calibri" w:cs="Calibri"/>
+          <w:lang w:val="en-US"/>
+        </w:rPr>
+        <w:t xml:space="preserve"> ontology </w:t>
+      </w:r>
+      <w:r>
+        <w:rPr>
+          <w:rFonts w:ascii="Calibri" w:hAnsi="Calibri" w:cs="Calibri"/>
+          <w:lang w:val="en-US"/>
+        </w:rPr>
+        <w:t>IRIs</w:t>
+      </w:r>
+      <w:r>
+        <w:rPr>
+          <w:rFonts w:ascii="Calibri" w:hAnsi="Calibri" w:cs="Calibri"/>
+          <w:lang w:val="en-US"/>
+        </w:rPr>
+        <w:t xml:space="preserve"> were revised</w:t>
+      </w:r>
+      <w:r>
+        <w:rPr>
+          <w:rFonts w:ascii="Calibri" w:hAnsi="Calibri" w:cs="Calibri"/>
+          <w:lang w:val="en-US"/>
+        </w:rPr>
+        <w:t xml:space="preserve"> to correspond to the new ontology version</w:t>
+      </w:r>
+      <w:r>
+        <w:rPr>
+          <w:rFonts w:ascii="Calibri" w:hAnsi="Calibri" w:cs="Calibri"/>
+          <w:lang w:val="en-US"/>
+        </w:rPr>
+        <w:t xml:space="preserve">, and in </w:t>
+      </w:r>
+      <w:r>
+        <w:rPr>
+          <w:rFonts w:ascii="Calibri" w:hAnsi="Calibri" w:cs="Calibri"/>
+          <w:lang w:val="en-US"/>
+        </w:rPr>
+        <w:t>the later development stages BFO imports</w:t>
+      </w:r>
+      <w:r>
+        <w:rPr>
+          <w:rFonts w:ascii="Calibri" w:hAnsi="Calibri" w:cs="Calibri"/>
+          <w:lang w:val="en-US"/>
+        </w:rPr>
+        <w:t xml:space="preserve"> and the </w:t>
+      </w:r>
+      <w:r>
+        <w:rPr>
+          <w:rFonts w:ascii="Calibri" w:hAnsi="Calibri" w:cs="Calibri"/>
+          <w:lang w:val="en-US"/>
+        </w:rPr>
+        <w:t>related axiomatization</w:t>
+      </w:r>
+      <w:r>
+        <w:rPr>
+          <w:rFonts w:ascii="Calibri" w:hAnsi="Calibri" w:cs="Calibri"/>
+          <w:lang w:val="en-US"/>
+        </w:rPr>
+        <w:t xml:space="preserve"> were deleted</w:t>
+      </w:r>
+      <w:r>
+        <w:rPr>
+          <w:rFonts w:ascii="Calibri" w:hAnsi="Calibri" w:cs="Calibri"/>
+          <w:lang w:val="en-US"/>
+        </w:rPr>
+        <w:t>.</w:t>
+      </w:r>
+      <w:r>
+        <w:rPr>
+          <w:rFonts w:ascii="Calibri" w:hAnsi="Calibri" w:cs="Calibri"/>
+          <w:lang w:val="en-US"/>
+        </w:rPr>
+        <w:t xml:space="preserve"> We proceeded as such </w:t>
+      </w:r>
+      <w:r>
+        <w:rPr>
+          <w:rFonts w:ascii="Calibri" w:hAnsi="Calibri" w:cs="Calibri"/>
+          <w:lang w:val="en-US"/>
+        </w:rPr>
+        <w:t xml:space="preserve">to limit possible inconsistencies and support the translation process. </w:t>
+      </w:r>
+      <w:r>
+        <w:rPr>
+          <w:rFonts w:ascii="Calibri" w:hAnsi="Calibri" w:cs="Calibri"/>
+          <w:lang w:val="en-US"/>
+        </w:rPr>
+        <w:t>The final versions of the SCO-U segment does not include materials from the SCO-B segment.</w:t>
+      </w:r>
+    </w:p>
+    <w:p>
+      <w:pPr>
+        <w:spacing w:line="360" w:lineRule="auto"/>
+        <w:jc w:val="both"/>
+        <w:rPr>
+          <w:rFonts w:ascii="Calibri" w:hAnsi="Calibri" w:cs="Calibri"/>
+          <w:lang w:val="en-US"/>
+        </w:rPr>
+      </w:pPr>
+      <w:r>
+        <w:rPr>
+          <w:rFonts w:ascii="Calibri" w:hAnsi="Calibri" w:cs="Calibri"/>
+          <w:lang w:val="en-US"/>
+        </w:rPr>
+        <w:t xml:space="preserve">Subsequently, we constructed the SCO-U taxonomical hierarchy, extending </w:t>
+      </w:r>
+      <w:proofErr w:type="spellStart"/>
+      <w:r>
+        <w:rPr>
+          <w:rFonts w:ascii="Calibri" w:hAnsi="Calibri" w:cs="Calibri"/>
+          <w:lang w:val="en-US" w:eastAsia="it-IT"/>
+        </w:rPr>
+        <w:t>g</w:t>
+      </w:r>
+      <w:hyperlink r:id="rId23" w:history="1">
         <w:r>
           <w:rPr>
             <w:rStyle w:val="Hyperlink"/>
             <w:rFonts w:ascii="Calibri" w:hAnsi="Calibri" w:cs="Calibri"/>
             <w:color w:val="auto"/>
-            <w:highlight w:val="yellow"/>
-            <w:lang w:val="en-US"/>
+            <w:lang w:val="en-US" w:eastAsia="it-IT"/>
           </w:rPr>
-          <w:t>(</w:t>
+          <w:t>UFO</w:t>
         </w:r>
+        <w:proofErr w:type="spellEnd"/>
+      </w:hyperlink>
+      <w:r>
+        <w:rPr>
+          <w:rFonts w:ascii="Calibri" w:hAnsi="Calibri" w:cs="Calibri"/>
+          <w:lang w:val="en-US" w:eastAsia="it-IT"/>
+        </w:rPr>
+        <w:t>.</w:t>
+      </w:r>
+      <w:r>
+        <w:rPr>
+          <w:rFonts w:ascii="Calibri" w:hAnsi="Calibri" w:cs="Calibri"/>
+          <w:lang w:val="en-US"/>
+        </w:rPr>
+        <w:t xml:space="preserve"> </w:t>
+      </w:r>
+      <w:r>
+        <w:rPr>
+          <w:rFonts w:ascii="Calibri" w:hAnsi="Calibri" w:cs="Calibri"/>
+          <w:lang w:val="en-US"/>
+        </w:rPr>
+        <w:t xml:space="preserve">We employ </w:t>
+      </w:r>
+      <w:bookmarkStart w:id="1" w:name="_Hlk193196545"/>
+      <w:r>
+        <w:rPr>
+          <w:rFonts w:ascii="Calibri" w:hAnsi="Calibri" w:cs="Calibri"/>
+          <w:lang w:val="en-US"/>
+        </w:rPr>
+        <w:t>the BFO-compliant hierarchy as a starting guiding point, and we referred to the publication listed in the “SCO-U reference file”.</w:t>
+      </w:r>
+      <w:bookmarkEnd w:id="1"/>
+      <w:r>
+        <w:rPr>
+          <w:rFonts w:ascii="Calibri" w:hAnsi="Calibri" w:cs="Calibri"/>
+          <w:lang w:val="en-US"/>
+        </w:rPr>
+        <w:t xml:space="preserve"> We evaluated the SCO </w:t>
+      </w:r>
+      <w:proofErr w:type="spellStart"/>
+      <w:r>
+        <w:rPr>
+          <w:rFonts w:ascii="Calibri" w:hAnsi="Calibri" w:cs="Calibri"/>
+          <w:lang w:val="en-US"/>
+        </w:rPr>
+        <w:t>is_A</w:t>
+      </w:r>
+      <w:proofErr w:type="spellEnd"/>
+      <w:r>
+        <w:rPr>
+          <w:rFonts w:ascii="Calibri" w:hAnsi="Calibri" w:cs="Calibri"/>
+          <w:lang w:val="en-US"/>
+        </w:rPr>
+        <w:t xml:space="preserve"> (specialization) hierarchy extending BFO. </w:t>
+      </w:r>
+      <w:r>
+        <w:rPr>
+          <w:rFonts w:ascii="Calibri" w:hAnsi="Calibri" w:cs="Calibri"/>
+          <w:lang w:val="en-US"/>
+        </w:rPr>
+        <w:t xml:space="preserve">We identified the adequate and most corresponding position for SCO classes within the </w:t>
+      </w:r>
+      <w:proofErr w:type="spellStart"/>
+      <w:r>
+        <w:rPr>
+          <w:rFonts w:ascii="Calibri" w:hAnsi="Calibri" w:cs="Calibri"/>
+          <w:lang w:val="en-US"/>
+        </w:rPr>
+        <w:t>gUFO</w:t>
+      </w:r>
+      <w:proofErr w:type="spellEnd"/>
+      <w:r>
+        <w:rPr>
+          <w:rFonts w:ascii="Calibri" w:hAnsi="Calibri" w:cs="Calibri"/>
+          <w:lang w:val="en-US"/>
+        </w:rPr>
+        <w:t xml:space="preserve"> “individual” class hierarchy and we specialized it accordingly.  We further instantiated the “type” class hierarchies for SCO classes (</w:t>
+      </w:r>
+      <w:hyperlink r:id="rId24" w:history="1">
         <w:r>
           <w:rPr>
             <w:rStyle w:val="Hyperlink"/>
             <w:rFonts w:ascii="Calibri" w:hAnsi="Calibri" w:cs="Calibri"/>
             <w:color w:val="auto"/>
-            <w:highlight w:val="yellow"/>
             <w:lang w:val="en-US"/>
           </w:rPr>
-          <w:t>COVER</w:t>
-        </w:r>
-        <w:r>
-          <w:rPr>
-            <w:rStyle w:val="Hyperlink"/>
-            <w:rFonts w:ascii="Calibri" w:hAnsi="Calibri" w:cs="Calibri"/>
-            <w:color w:val="auto"/>
-            <w:highlight w:val="yellow"/>
-            <w:lang w:val="en-US"/>
-          </w:rPr>
-          <w:t>)</w:t>
+          <w:t>punning</w:t>
         </w:r>
       </w:hyperlink>
       <w:r>
         <w:rPr>
           <w:rFonts w:ascii="Calibri" w:hAnsi="Calibri" w:cs="Calibri"/>
-          <w:highlight w:val="yellow"/>
-          <w:lang w:val="en-US"/>
-        </w:rPr>
-        <w:t>,</w:t>
-      </w:r>
-      <w:r>
-        <w:rPr>
-          <w:rFonts w:ascii="Calibri" w:hAnsi="Calibri" w:cs="Calibri"/>
-          <w:highlight w:val="yellow"/>
-          <w:lang w:val="en-US"/>
-        </w:rPr>
-        <w:t xml:space="preserve"> as</w:t>
-      </w:r>
-      <w:r>
-        <w:rPr>
-          <w:rFonts w:ascii="Calibri" w:hAnsi="Calibri" w:cs="Calibri"/>
-          <w:highlight w:val="yellow"/>
+          <w:lang w:val="en-US"/>
+        </w:rPr>
+        <w:t>)</w:t>
+      </w:r>
+      <w:r>
+        <w:rPr>
+          <w:rFonts w:ascii="Calibri" w:hAnsi="Calibri" w:cs="Calibri"/>
+          <w:lang w:val="en-US"/>
+        </w:rPr>
+        <w:t>.</w:t>
+      </w:r>
+      <w:r>
+        <w:rPr>
+          <w:rFonts w:ascii="Calibri" w:hAnsi="Calibri" w:cs="Calibri"/>
           <w:lang w:val="en-US"/>
         </w:rPr>
         <w:t xml:space="preserve"> </w:t>
@@ -4053,114 +2820,331 @@
       <w:r>
         <w:rPr>
           <w:rFonts w:ascii="Calibri" w:hAnsi="Calibri" w:cs="Calibri"/>
-          <w:highlight w:val="yellow"/>
-          <w:lang w:val="en-US"/>
-        </w:rPr>
-        <w:t xml:space="preserve">not </w:t>
-      </w:r>
-      <w:r>
-        <w:rPr>
-          <w:rFonts w:ascii="Calibri" w:hAnsi="Calibri" w:cs="Calibri"/>
-          <w:highlight w:val="yellow"/>
-          <w:lang w:val="en-US"/>
-        </w:rPr>
-        <w:t>presented</w:t>
-      </w:r>
-      <w:r>
-        <w:rPr>
-          <w:rFonts w:ascii="Calibri" w:hAnsi="Calibri" w:cs="Calibri"/>
-          <w:highlight w:val="yellow"/>
-          <w:lang w:val="en-US"/>
-        </w:rPr>
-        <w:t xml:space="preserve"> in </w:t>
-      </w:r>
-      <w:proofErr w:type="spellStart"/>
-      <w:r>
-        <w:rPr>
-          <w:rFonts w:ascii="Calibri" w:hAnsi="Calibri" w:cs="Calibri"/>
-          <w:highlight w:val="yellow"/>
-          <w:lang w:val="en-US"/>
-        </w:rPr>
-        <w:t>gUFO</w:t>
-      </w:r>
-      <w:proofErr w:type="spellEnd"/>
-      <w:r>
-        <w:rPr>
-          <w:rFonts w:ascii="Calibri" w:hAnsi="Calibri" w:cs="Calibri"/>
-          <w:highlight w:val="yellow"/>
-          <w:lang w:val="en-US"/>
-        </w:rPr>
-        <w:t>.</w:t>
-      </w:r>
-      <w:r>
-        <w:rPr>
-          <w:rFonts w:ascii="Calibri" w:hAnsi="Calibri" w:cs="Calibri"/>
-          <w:highlight w:val="yellow"/>
-          <w:lang w:val="en-US"/>
-        </w:rPr>
-        <w:t xml:space="preserve"> See the </w:t>
-      </w:r>
-      <w:hyperlink r:id="rId40" w:history="1">
-        <w:r>
-          <w:rPr>
-            <w:rStyle w:val="Hyperlink"/>
-            <w:rFonts w:ascii="Calibri" w:hAnsi="Calibri" w:cs="Calibri"/>
-            <w:color w:val="auto"/>
-            <w:highlight w:val="yellow"/>
-            <w:lang w:val="en-US"/>
-          </w:rPr>
-          <w:t>COVER imports</w:t>
-        </w:r>
-      </w:hyperlink>
-      <w:r>
-        <w:rPr>
-          <w:rFonts w:ascii="Calibri" w:hAnsi="Calibri" w:cs="Calibri"/>
-          <w:highlight w:val="yellow"/>
-          <w:lang w:val="en-US"/>
-        </w:rPr>
-        <w:t xml:space="preserve"> file. </w:t>
+          <w:lang w:val="en-US"/>
+        </w:rPr>
+        <w:t>SCO-U</w:t>
+      </w:r>
+      <w:r>
+        <w:rPr>
+          <w:rFonts w:ascii="Calibri" w:hAnsi="Calibri" w:cs="Calibri"/>
+          <w:lang w:val="en-US"/>
+        </w:rPr>
+        <w:t xml:space="preserve"> </w:t>
+      </w:r>
+      <w:r>
+        <w:rPr>
+          <w:rFonts w:ascii="Calibri" w:hAnsi="Calibri" w:cs="Calibri"/>
+          <w:lang w:val="en-US"/>
+        </w:rPr>
+        <w:t xml:space="preserve"> and SCO-B </w:t>
+      </w:r>
+      <w:r>
+        <w:rPr>
+          <w:rFonts w:ascii="Calibri" w:hAnsi="Calibri" w:cs="Calibri"/>
+          <w:lang w:val="en-US"/>
+        </w:rPr>
+        <w:t xml:space="preserve">hierarchies </w:t>
+      </w:r>
+      <w:r>
+        <w:rPr>
+          <w:rFonts w:ascii="Calibri" w:hAnsi="Calibri" w:cs="Calibri"/>
+          <w:lang w:val="en-US"/>
+        </w:rPr>
+        <w:t xml:space="preserve">are in accordance. </w:t>
       </w:r>
     </w:p>
     <w:p>
       <w:pPr>
+        <w:spacing w:line="360" w:lineRule="auto"/>
         <w:jc w:val="both"/>
         <w:rPr>
           <w:rFonts w:ascii="Calibri" w:hAnsi="Calibri" w:cs="Calibri"/>
-          <w:highlight w:val="yellow"/>
-          <w:lang w:val="en-US"/>
-        </w:rPr>
-      </w:pPr>
-      <w:r>
-        <w:rPr>
-          <w:rFonts w:ascii="Calibri" w:hAnsi="Calibri" w:cs="Calibri"/>
-          <w:highlight w:val="yellow"/>
-          <w:lang w:val="en-US"/>
-        </w:rPr>
-        <w:lastRenderedPageBreak/>
-        <w:t>To do</w:t>
+          <w:lang w:val="en-US"/>
+        </w:rPr>
+      </w:pPr>
+      <w:r>
+        <w:rPr>
+          <w:rFonts w:ascii="Calibri" w:hAnsi="Calibri" w:cs="Calibri"/>
+          <w:lang w:val="en-US"/>
+        </w:rPr>
+        <w:t>Next, we established SCO-U axiomatization. Once more,</w:t>
+      </w:r>
+      <w:r>
+        <w:rPr>
+          <w:rFonts w:ascii="Calibri" w:hAnsi="Calibri" w:cs="Calibri"/>
+          <w:lang w:val="en-US"/>
+        </w:rPr>
+        <w:t xml:space="preserve"> we employed the BFO-compliant representation of SCO as a starting guiding point, and we referred to the publication listed in the “SCO-U reference file”. We evaluated the SCO axiomatization according to BFO. We constructed adequate and corresponding axioms. When </w:t>
+      </w:r>
+      <w:proofErr w:type="spellStart"/>
+      <w:r>
+        <w:rPr>
+          <w:rFonts w:ascii="Calibri" w:hAnsi="Calibri" w:cs="Calibri"/>
+          <w:lang w:val="en-US"/>
+        </w:rPr>
+        <w:t>gUFO</w:t>
+      </w:r>
+      <w:proofErr w:type="spellEnd"/>
+      <w:r>
+        <w:rPr>
+          <w:rFonts w:ascii="Calibri" w:hAnsi="Calibri" w:cs="Calibri"/>
+          <w:lang w:val="en-US"/>
+        </w:rPr>
+        <w:t xml:space="preserve"> object properties were sufficient, we employed them. If the need arose, we created new object properties. Similarly, to ensure a satisfactory representation, we also need to create novel few new classes. For instance, UFO-compliant modeling of system agency required the inclusion of </w:t>
+      </w:r>
+      <w:proofErr w:type="spellStart"/>
+      <w:r>
+        <w:rPr>
+          <w:rFonts w:ascii="Calibri" w:hAnsi="Calibri" w:cs="Calibri"/>
+          <w:lang w:val="en-US"/>
+        </w:rPr>
+        <w:t>gUFO</w:t>
+      </w:r>
+      <w:proofErr w:type="spellEnd"/>
+      <w:r>
+        <w:rPr>
+          <w:rFonts w:ascii="Calibri" w:hAnsi="Calibri" w:cs="Calibri"/>
+          <w:lang w:val="en-US"/>
+        </w:rPr>
+        <w:t xml:space="preserve"> “situation” classes. Representing information dependency required the creation of novel object properties and </w:t>
+      </w:r>
+      <w:proofErr w:type="spellStart"/>
+      <w:r>
+        <w:rPr>
+          <w:rFonts w:ascii="Calibri" w:hAnsi="Calibri" w:cs="Calibri"/>
+          <w:lang w:val="en-US"/>
+        </w:rPr>
+        <w:t>gUFO</w:t>
+      </w:r>
+      <w:proofErr w:type="spellEnd"/>
+      <w:r>
+        <w:rPr>
+          <w:rFonts w:ascii="Calibri" w:hAnsi="Calibri" w:cs="Calibri"/>
+          <w:lang w:val="en-US"/>
+        </w:rPr>
+        <w:t xml:space="preserve"> “situation” classes. SCO-</w:t>
+      </w:r>
+      <w:r>
+        <w:rPr>
+          <w:rFonts w:ascii="Calibri" w:hAnsi="Calibri" w:cs="Calibri"/>
+          <w:lang w:val="en-US"/>
+        </w:rPr>
+        <w:t>U and</w:t>
+      </w:r>
+      <w:r>
+        <w:rPr>
+          <w:rFonts w:ascii="Calibri" w:hAnsi="Calibri" w:cs="Calibri"/>
+          <w:lang w:val="en-US"/>
+        </w:rPr>
+        <w:t xml:space="preserve"> SCO-B axiomatization</w:t>
+      </w:r>
+      <w:r>
+        <w:rPr>
+          <w:rFonts w:ascii="Calibri" w:hAnsi="Calibri" w:cs="Calibri"/>
+          <w:lang w:val="en-US"/>
+        </w:rPr>
+        <w:t>s</w:t>
+      </w:r>
+      <w:r>
+        <w:rPr>
+          <w:rFonts w:ascii="Calibri" w:hAnsi="Calibri" w:cs="Calibri"/>
+          <w:lang w:val="en-US"/>
+        </w:rPr>
+        <w:t xml:space="preserve"> are in accordance. </w:t>
       </w:r>
     </w:p>
     <w:p>
       <w:pPr>
         <w:spacing w:line="360" w:lineRule="auto"/>
-        <w:rPr>
-          <w:rFonts w:ascii="Calibri" w:hAnsi="Calibri" w:cs="Calibri"/>
-          <w:sz w:val="24"/>
-          <w:szCs w:val="24"/>
-          <w:u w:val="single"/>
-          <w:lang w:val="en-US"/>
-        </w:rPr>
-      </w:pPr>
-      <w:r>
-        <w:rPr>
-          <w:rFonts w:ascii="Calibri" w:hAnsi="Calibri" w:cs="Calibri"/>
-          <w:sz w:val="24"/>
-          <w:szCs w:val="24"/>
-          <w:highlight w:val="yellow"/>
-          <w:u w:val="single"/>
-          <w:lang w:val="en-US"/>
-        </w:rPr>
-        <w:t>Axiomatization</w:t>
+        <w:jc w:val="both"/>
+        <w:rPr>
+          <w:rFonts w:ascii="Calibri" w:hAnsi="Calibri" w:cs="Calibri"/>
+          <w:lang w:val="en-US"/>
+        </w:rPr>
+      </w:pPr>
+      <w:r>
+        <w:rPr>
+          <w:rFonts w:ascii="Calibri" w:hAnsi="Calibri" w:cs="Calibri"/>
+          <w:lang w:val="en-US"/>
+        </w:rPr>
+        <w:t>We finally created d</w:t>
+      </w:r>
+      <w:r>
+        <w:rPr>
+          <w:rFonts w:ascii="Calibri" w:hAnsi="Calibri" w:cs="Calibri"/>
+          <w:lang w:val="en-US"/>
+        </w:rPr>
+        <w:t>efinition</w:t>
+      </w:r>
+      <w:r>
+        <w:rPr>
+          <w:rFonts w:ascii="Calibri" w:hAnsi="Calibri" w:cs="Calibri"/>
+          <w:lang w:val="en-US"/>
+        </w:rPr>
+        <w:t xml:space="preserve">s, using </w:t>
+      </w:r>
+      <w:r>
+        <w:rPr>
+          <w:rFonts w:ascii="Calibri" w:hAnsi="Calibri" w:cs="Calibri"/>
+          <w:lang w:val="en-US"/>
+        </w:rPr>
+        <w:t xml:space="preserve">SCO-B </w:t>
+      </w:r>
+      <w:r>
+        <w:rPr>
+          <w:rFonts w:ascii="Calibri" w:hAnsi="Calibri" w:cs="Calibri"/>
+          <w:lang w:val="en-US"/>
+        </w:rPr>
+        <w:t>as a reference point and following</w:t>
+      </w:r>
+      <w:r>
+        <w:rPr>
+          <w:rFonts w:ascii="Calibri" w:hAnsi="Calibri" w:cs="Calibri"/>
+          <w:lang w:val="en-US"/>
+        </w:rPr>
+        <w:t xml:space="preserve"> </w:t>
+      </w:r>
+      <w:r>
+        <w:rPr>
+          <w:rFonts w:ascii="Calibri" w:hAnsi="Calibri" w:cs="Calibri"/>
+          <w:lang w:val="en-US"/>
+        </w:rPr>
+        <w:fldChar w:fldCharType="begin"/>
+      </w:r>
+      <w:r>
+        <w:rPr>
+          <w:rFonts w:ascii="Calibri" w:hAnsi="Calibri" w:cs="Calibri"/>
+          <w:lang w:val="en-US"/>
+        </w:rPr>
+        <w:instrText xml:space="preserve"> ADDIN ZOTERO_ITEM CSL_CITATION {"citationID":"olziSLvV","properties":{"formattedCitation":"(Arp et al., 2015; Smith, 2013)","plainCitation":"(Arp et al., 2015; Smith, 2013)","noteIndex":0},"citationItems":[{"id":28,"uris":["http://zotero.org/users/8948421/items/QWQ997ER"],"itemData":{"id":28,"type":"book","event-place":"Cambridge, Massachusetts","publisher":"Massachusetts Institute of Technology","publisher-place":"Cambridge, Massachusetts","title":"Building ontologies with Basic Formal Ontology","author":[{"family":"Arp","given":"Robert"},{"family":"Smith","given":"Barry"},{"family":"Spear","given":"Andrew D"}],"issued":{"date-parts":[["2015"]]}}},{"id":1890,"uris":["http://zotero.org/users/8948421/items/MD5LVT5V"],"itemData":{"id":1890,"type":"article-journal","title":"Introduction to the logic of definitions","author":[{"family":"Smith","given":"Barry"}],"issued":{"date-parts":[["2013"]]}}}],"schema":"https://github.com/citation-style-language/schema/raw/master/csl-citation.json"} </w:instrText>
+      </w:r>
+      <w:r>
+        <w:rPr>
+          <w:rFonts w:ascii="Calibri" w:hAnsi="Calibri" w:cs="Calibri"/>
+          <w:lang w:val="en-US"/>
+        </w:rPr>
+        <w:fldChar w:fldCharType="separate"/>
+      </w:r>
+      <w:r>
+        <w:rPr>
+          <w:rFonts w:ascii="Calibri" w:hAnsi="Calibri" w:cs="Calibri"/>
+          <w:lang w:val="en-US"/>
+        </w:rPr>
+        <w:t xml:space="preserve">Arp et al. </w:t>
+      </w:r>
+      <w:r>
+        <w:rPr>
+          <w:rFonts w:ascii="Calibri" w:hAnsi="Calibri" w:cs="Calibri"/>
+          <w:lang w:val="en-US"/>
+        </w:rPr>
+        <w:t>(</w:t>
+      </w:r>
+      <w:r>
+        <w:rPr>
+          <w:rFonts w:ascii="Calibri" w:hAnsi="Calibri" w:cs="Calibri"/>
+          <w:lang w:val="en-US"/>
+        </w:rPr>
+        <w:t>2015</w:t>
+      </w:r>
+      <w:r>
+        <w:rPr>
+          <w:rFonts w:ascii="Calibri" w:hAnsi="Calibri" w:cs="Calibri"/>
+          <w:lang w:val="en-US"/>
+        </w:rPr>
+        <w:t xml:space="preserve">) and </w:t>
+      </w:r>
+      <w:r>
+        <w:rPr>
+          <w:rFonts w:ascii="Calibri" w:hAnsi="Calibri" w:cs="Calibri"/>
+          <w:lang w:val="en-US"/>
+        </w:rPr>
+        <w:t xml:space="preserve">Smith </w:t>
+      </w:r>
+      <w:r>
+        <w:rPr>
+          <w:rFonts w:ascii="Calibri" w:hAnsi="Calibri" w:cs="Calibri"/>
+          <w:lang w:val="en-US"/>
+        </w:rPr>
+        <w:t>(</w:t>
+      </w:r>
+      <w:r>
+        <w:rPr>
+          <w:rFonts w:ascii="Calibri" w:hAnsi="Calibri" w:cs="Calibri"/>
+          <w:lang w:val="en-US"/>
+        </w:rPr>
+        <w:t>2013)</w:t>
+      </w:r>
+      <w:r>
+        <w:rPr>
+          <w:rFonts w:ascii="Calibri" w:hAnsi="Calibri" w:cs="Calibri"/>
+          <w:lang w:val="en-US"/>
+        </w:rPr>
+        <w:fldChar w:fldCharType="end"/>
+      </w:r>
+      <w:r>
+        <w:rPr>
+          <w:rFonts w:ascii="Calibri" w:hAnsi="Calibri" w:cs="Calibri"/>
+          <w:lang w:val="en-US"/>
+        </w:rPr>
+        <w:t>recommendations</w:t>
+      </w:r>
+      <w:r>
+        <w:rPr>
+          <w:rFonts w:ascii="Calibri" w:hAnsi="Calibri" w:cs="Calibri"/>
+          <w:lang w:val="en-US"/>
+        </w:rPr>
+        <w:t xml:space="preserve">. </w:t>
+      </w:r>
+      <w:bookmarkStart w:id="2" w:name="_Hlk193197408"/>
+      <w:r>
+        <w:rPr>
+          <w:rFonts w:ascii="Calibri" w:hAnsi="Calibri" w:cs="Calibri"/>
+          <w:lang w:val="en-US"/>
+        </w:rPr>
+        <w:t xml:space="preserve">SCO-U </w:t>
+      </w:r>
+      <w:r>
+        <w:rPr>
+          <w:rFonts w:ascii="Calibri" w:hAnsi="Calibri" w:cs="Calibri"/>
+          <w:lang w:val="en-US"/>
+        </w:rPr>
+        <w:t xml:space="preserve">and SCO-B </w:t>
+      </w:r>
+      <w:r>
+        <w:rPr>
+          <w:rFonts w:ascii="Calibri" w:hAnsi="Calibri" w:cs="Calibri"/>
+          <w:lang w:val="en-US"/>
+        </w:rPr>
+        <w:t xml:space="preserve">definitions are </w:t>
+      </w:r>
+      <w:r>
+        <w:rPr>
+          <w:rFonts w:ascii="Calibri" w:hAnsi="Calibri" w:cs="Calibri"/>
+          <w:lang w:val="en-US"/>
+        </w:rPr>
+        <w:t>in accordanc</w:t>
+      </w:r>
+      <w:r>
+        <w:rPr>
+          <w:rFonts w:ascii="Calibri" w:hAnsi="Calibri" w:cs="Calibri"/>
+          <w:lang w:val="en-US"/>
+        </w:rPr>
+        <w:t>e</w:t>
+      </w:r>
+      <w:r>
+        <w:rPr>
+          <w:rFonts w:ascii="Calibri" w:hAnsi="Calibri" w:cs="Calibri"/>
+          <w:lang w:val="en-US"/>
+        </w:rPr>
+        <w:t xml:space="preserve">. </w:t>
+      </w:r>
+      <w:bookmarkEnd w:id="2"/>
+      <w:r>
+        <w:rPr>
+          <w:rFonts w:ascii="Calibri" w:hAnsi="Calibri" w:cs="Calibri"/>
+          <w:lang w:val="en-US"/>
+        </w:rPr>
+        <w:t xml:space="preserve">Several comments for implementations have been added to the OWL file. When judged adequate, we reported these considerations in the SCO-B file as well. See directly SCO OWL files for details. </w:t>
       </w:r>
     </w:p>
     <w:p>
@@ -4168,18 +3152,16 @@
         <w:spacing w:line="360" w:lineRule="auto"/>
         <w:rPr>
           <w:rFonts w:ascii="Calibri" w:hAnsi="Calibri" w:cs="Calibri"/>
-          <w:sz w:val="24"/>
-          <w:szCs w:val="24"/>
-          <w:u w:val="single"/>
-          <w:lang w:val="en-US"/>
-        </w:rPr>
-      </w:pPr>
-      <w:r>
-        <w:rPr>
-          <w:rFonts w:ascii="Calibri" w:hAnsi="Calibri" w:cs="Calibri"/>
-          <w:sz w:val="24"/>
-          <w:szCs w:val="24"/>
-          <w:u w:val="single"/>
+          <w:b/>
+          <w:bCs/>
+          <w:lang w:val="en-US"/>
+        </w:rPr>
+      </w:pPr>
+      <w:r>
+        <w:rPr>
+          <w:rFonts w:ascii="Calibri" w:hAnsi="Calibri" w:cs="Calibri"/>
+          <w:b/>
+          <w:bCs/>
           <w:lang w:val="en-US"/>
         </w:rPr>
         <w:t>Validation</w:t>
@@ -4187,6 +3169,7 @@
     </w:p>
     <w:p>
       <w:pPr>
+        <w:spacing w:line="360" w:lineRule="auto"/>
         <w:jc w:val="both"/>
         <w:rPr>
           <w:rFonts w:ascii="Calibri" w:hAnsi="Calibri" w:cs="Calibri"/>
@@ -4279,7 +3262,7 @@
         </w:rPr>
         <w:t xml:space="preserve"> </w:t>
       </w:r>
-      <w:hyperlink r:id="rId41" w:history="1">
+      <w:hyperlink r:id="rId25" w:history="1">
         <w:r>
           <w:rPr>
             <w:rStyle w:val="Hyperlink"/>
@@ -4418,84 +3401,121 @@
     </w:p>
     <w:p>
       <w:pPr>
-        <w:rPr>
-          <w:rFonts w:ascii="Calibri" w:hAnsi="Calibri" w:cs="Calibri"/>
-          <w:lang w:val="en-US"/>
-        </w:rPr>
-      </w:pPr>
+        <w:spacing w:line="360" w:lineRule="auto"/>
+        <w:rPr>
+          <w:rFonts w:ascii="Calibri" w:hAnsi="Calibri" w:cs="Calibri"/>
+          <w:b/>
+          <w:bCs/>
+          <w:lang w:val="en-US"/>
+        </w:rPr>
+      </w:pPr>
+      <w:r>
+        <w:rPr>
+          <w:rFonts w:ascii="Calibri" w:hAnsi="Calibri" w:cs="Calibri"/>
+          <w:b/>
+          <w:bCs/>
+          <w:lang w:val="en-US"/>
+        </w:rPr>
+        <w:t>Mapping</w:t>
+      </w:r>
+      <w:r>
+        <w:rPr>
+          <w:rFonts w:ascii="Calibri" w:hAnsi="Calibri" w:cs="Calibri"/>
+          <w:b/>
+          <w:bCs/>
+          <w:lang w:val="en-US"/>
+        </w:rPr>
+        <w:t xml:space="preserve"> between SCO-B and SCO-U</w:t>
+      </w:r>
     </w:p>
     <w:p>
       <w:pPr>
-        <w:rPr>
-          <w:rFonts w:ascii="Calibri" w:hAnsi="Calibri" w:cs="Calibri"/>
-          <w:sz w:val="24"/>
-          <w:szCs w:val="24"/>
-          <w:u w:val="single"/>
-          <w:lang w:val="en-US"/>
-        </w:rPr>
-      </w:pPr>
-      <w:r>
-        <w:rPr>
-          <w:rFonts w:ascii="Calibri" w:hAnsi="Calibri" w:cs="Calibri"/>
-          <w:sz w:val="24"/>
-          <w:szCs w:val="24"/>
-          <w:u w:val="single"/>
-          <w:lang w:val="en-US"/>
-        </w:rPr>
-        <w:t>Mapping</w:t>
-      </w:r>
-      <w:r>
-        <w:rPr>
-          <w:rFonts w:ascii="Calibri" w:hAnsi="Calibri" w:cs="Calibri"/>
-          <w:sz w:val="24"/>
-          <w:szCs w:val="24"/>
-          <w:u w:val="single"/>
-          <w:lang w:val="en-US"/>
-        </w:rPr>
-        <w:t xml:space="preserve"> between SCO-B and SCO-U</w:t>
+        <w:spacing w:line="360" w:lineRule="auto"/>
+        <w:rPr>
+          <w:rFonts w:ascii="Calibri" w:hAnsi="Calibri" w:cs="Calibri"/>
+          <w:lang w:val="en-US"/>
+        </w:rPr>
+      </w:pPr>
+      <w:r>
+        <w:rPr>
+          <w:rFonts w:ascii="Calibri" w:hAnsi="Calibri" w:cs="Calibri"/>
+          <w:highlight w:val="yellow"/>
+          <w:lang w:val="en-US"/>
+        </w:rPr>
+        <w:t>To do</w:t>
       </w:r>
     </w:p>
     <w:p>
       <w:pPr>
-        <w:rPr>
-          <w:rFonts w:ascii="Calibri" w:hAnsi="Calibri" w:cs="Calibri"/>
-          <w:lang w:val="en-US"/>
-        </w:rPr>
-      </w:pPr>
-      <w:r>
-        <w:rPr>
-          <w:rFonts w:ascii="Calibri" w:hAnsi="Calibri" w:cs="Calibri"/>
-          <w:highlight w:val="yellow"/>
-          <w:lang w:val="en-US"/>
-        </w:rPr>
-        <w:t>To do</w:t>
-      </w:r>
+        <w:spacing w:line="360" w:lineRule="auto"/>
+        <w:rPr>
+          <w:rFonts w:ascii="Calibri" w:hAnsi="Calibri" w:cs="Calibri"/>
+          <w:lang w:val="en-US"/>
+        </w:rPr>
+      </w:pPr>
     </w:p>
     <w:p>
       <w:pPr>
-        <w:rPr>
-          <w:rFonts w:ascii="Calibri" w:hAnsi="Calibri" w:cs="Calibri"/>
-          <w:lang w:val="en-US"/>
-        </w:rPr>
-      </w:pPr>
+        <w:spacing w:line="360" w:lineRule="auto"/>
+        <w:rPr>
+          <w:rFonts w:ascii="Calibri" w:hAnsi="Calibri" w:cs="Calibri"/>
+          <w:lang w:val="en-US"/>
+        </w:rPr>
+      </w:pPr>
+      <w:r>
+        <w:rPr>
+          <w:rFonts w:ascii="Calibri" w:hAnsi="Calibri" w:cs="Calibri"/>
+          <w:lang w:val="en-US"/>
+        </w:rPr>
+        <w:t xml:space="preserve">The final release of SCO V1.1.0 can be found </w:t>
+      </w:r>
+      <w:r>
+        <w:rPr>
+          <w:rFonts w:ascii="Calibri" w:hAnsi="Calibri" w:cs="Calibri"/>
+          <w:lang w:val="en-US"/>
+        </w:rPr>
+        <w:t>here:</w:t>
+      </w:r>
+      <w:r>
+        <w:rPr>
+          <w:rFonts w:ascii="Calibri" w:hAnsi="Calibri" w:cs="Calibri"/>
+          <w:lang w:val="en-US"/>
+        </w:rPr>
+        <w:t xml:space="preserve"> </w:t>
+      </w:r>
+      <w:commentRangeStart w:id="3"/>
+      <w:r>
+        <w:rPr>
+          <w:rFonts w:ascii="Calibri" w:hAnsi="Calibri" w:cs="Calibri"/>
+          <w:lang w:val="en-US"/>
+        </w:rPr>
+        <w:t>SCO-B, SCO-U</w:t>
+      </w:r>
+      <w:r>
+        <w:rPr>
+          <w:rFonts w:ascii="Calibri" w:hAnsi="Calibri" w:cs="Calibri"/>
+          <w:lang w:val="en-US"/>
+        </w:rPr>
+        <w:t>, and SCO-U-B mapping</w:t>
+      </w:r>
+      <w:r>
+        <w:rPr>
+          <w:rFonts w:ascii="Calibri" w:hAnsi="Calibri" w:cs="Calibri"/>
+          <w:lang w:val="en-US"/>
+        </w:rPr>
+        <w:t>.</w:t>
+      </w:r>
+      <w:commentRangeEnd w:id="3"/>
+      <w:r>
+        <w:rPr>
+          <w:rStyle w:val="CommentReference"/>
+        </w:rPr>
+        <w:commentReference w:id="3"/>
+      </w:r>
     </w:p>
     <w:p>
       <w:pPr>
-        <w:rPr>
-          <w:rFonts w:ascii="Calibri" w:hAnsi="Calibri" w:cs="Calibri"/>
-          <w:lang w:val="en-US"/>
-        </w:rPr>
-      </w:pPr>
-      <w:r>
-        <w:rPr>
-          <w:rFonts w:ascii="Calibri" w:hAnsi="Calibri" w:cs="Calibri"/>
-          <w:lang w:val="en-US"/>
-        </w:rPr>
-        <w:t>The final release of SCO V1.1.0 can be found here: SCO-B, SCO-U.</w:t>
-      </w:r>
-    </w:p>
-    <w:p>
-      <w:pPr>
+        <w:spacing w:line="360" w:lineRule="auto"/>
         <w:rPr>
           <w:rFonts w:ascii="Calibri" w:hAnsi="Calibri" w:cs="Calibri"/>
           <w:lang w:val="en-US"/>
@@ -4593,7 +3613,7 @@
         </w:rPr>
         <w:t xml:space="preserve">Please contact </w:t>
       </w:r>
-      <w:hyperlink r:id="rId42" w:history="1">
+      <w:hyperlink r:id="rId26" w:history="1">
         <w:r>
           <w:rPr>
             <w:rStyle w:val="Hyperlink"/>
@@ -4642,8 +3662,9 @@
         <w:pStyle w:val="Bibliography"/>
         <w:numPr>
           <w:ilvl w:val="0"/>
-          <w:numId w:val="8"/>
+          <w:numId w:val="9"/>
         </w:numPr>
+        <w:ind w:left="360"/>
         <w:jc w:val="both"/>
         <w:rPr>
           <w:rFonts w:ascii="Calibri" w:hAnsi="Calibri" w:cs="Calibri"/>
@@ -4698,8 +3719,9 @@
         <w:pStyle w:val="Bibliography"/>
         <w:numPr>
           <w:ilvl w:val="0"/>
-          <w:numId w:val="8"/>
+          <w:numId w:val="9"/>
         </w:numPr>
+        <w:ind w:left="360"/>
         <w:jc w:val="both"/>
         <w:rPr>
           <w:rFonts w:ascii="Calibri" w:hAnsi="Calibri" w:cs="Calibri"/>
@@ -4711,7 +3733,39 @@
           <w:rFonts w:ascii="Calibri" w:hAnsi="Calibri" w:cs="Calibri"/>
           <w:lang w:val="en-US"/>
         </w:rPr>
-        <w:t xml:space="preserve">F. Barcelos, P. P., Calhau, R. F., Oliveira, Í., Prince Sales, T., Gailly, F., Poels, G., &amp; Guizzardi, G. (2025). Ontological Foundations of Resilience. In W. Maass, H. Han, H. Yasar, &amp; N. Multari (A c. Di), </w:t>
+        <w:t xml:space="preserve">F. Barcelos, P. P., </w:t>
+      </w:r>
+      <w:proofErr w:type="spellStart"/>
+      <w:r>
+        <w:rPr>
+          <w:rFonts w:ascii="Calibri" w:hAnsi="Calibri" w:cs="Calibri"/>
+          <w:lang w:val="en-US"/>
+        </w:rPr>
+        <w:t>Calhau</w:t>
+      </w:r>
+      <w:proofErr w:type="spellEnd"/>
+      <w:r>
+        <w:rPr>
+          <w:rFonts w:ascii="Calibri" w:hAnsi="Calibri" w:cs="Calibri"/>
+          <w:lang w:val="en-US"/>
+        </w:rPr>
+        <w:t xml:space="preserve">, R. F., Oliveira, Í., Prince Sales, T., </w:t>
+      </w:r>
+      <w:proofErr w:type="spellStart"/>
+      <w:r>
+        <w:rPr>
+          <w:rFonts w:ascii="Calibri" w:hAnsi="Calibri" w:cs="Calibri"/>
+          <w:lang w:val="en-US"/>
+        </w:rPr>
+        <w:t>Gailly</w:t>
+      </w:r>
+      <w:proofErr w:type="spellEnd"/>
+      <w:r>
+        <w:rPr>
+          <w:rFonts w:ascii="Calibri" w:hAnsi="Calibri" w:cs="Calibri"/>
+          <w:lang w:val="en-US"/>
+        </w:rPr>
+        <w:t xml:space="preserve">, F., Poels, G., &amp; Guizzardi, G. (2025). Ontological Foundations of Resilience. In W. Maass, H. Han, H. Yasar, &amp; N. Multari (A c. Di), </w:t>
       </w:r>
       <w:r>
         <w:rPr>
@@ -4735,8 +3789,9 @@
         <w:pStyle w:val="Bibliography"/>
         <w:numPr>
           <w:ilvl w:val="0"/>
-          <w:numId w:val="8"/>
+          <w:numId w:val="9"/>
         </w:numPr>
+        <w:ind w:left="360"/>
         <w:jc w:val="both"/>
         <w:rPr>
           <w:rFonts w:ascii="Calibri" w:hAnsi="Calibri" w:cs="Calibri"/>
@@ -4772,8 +3827,9 @@
         <w:pStyle w:val="Bibliography"/>
         <w:numPr>
           <w:ilvl w:val="0"/>
-          <w:numId w:val="8"/>
+          <w:numId w:val="9"/>
         </w:numPr>
+        <w:ind w:left="360"/>
         <w:jc w:val="both"/>
         <w:rPr>
           <w:rFonts w:ascii="Calibri" w:hAnsi="Calibri" w:cs="Calibri"/>
@@ -4784,7 +3840,35 @@
         <w:rPr>
           <w:rFonts w:ascii="Calibri" w:hAnsi="Calibri" w:cs="Calibri"/>
         </w:rPr>
-        <w:t xml:space="preserve">Guizzardi, G., Botti Benevides, A., Fonseca, C. M., Porello, D., Almeida, J. P. A., &amp; Prince Sales, T. (2022). </w:t>
+        <w:t xml:space="preserve">Guizzardi, G., Botti </w:t>
+      </w:r>
+      <w:proofErr w:type="spellStart"/>
+      <w:r>
+        <w:rPr>
+          <w:rFonts w:ascii="Calibri" w:hAnsi="Calibri" w:cs="Calibri"/>
+        </w:rPr>
+        <w:t>Benevides</w:t>
+      </w:r>
+      <w:proofErr w:type="spellEnd"/>
+      <w:r>
+        <w:rPr>
+          <w:rFonts w:ascii="Calibri" w:hAnsi="Calibri" w:cs="Calibri"/>
+        </w:rPr>
+        <w:t xml:space="preserve">, A., Fonseca, C. M., </w:t>
+      </w:r>
+      <w:proofErr w:type="spellStart"/>
+      <w:r>
+        <w:rPr>
+          <w:rFonts w:ascii="Calibri" w:hAnsi="Calibri" w:cs="Calibri"/>
+        </w:rPr>
+        <w:t>Porello</w:t>
+      </w:r>
+      <w:proofErr w:type="spellEnd"/>
+      <w:r>
+        <w:rPr>
+          <w:rFonts w:ascii="Calibri" w:hAnsi="Calibri" w:cs="Calibri"/>
+        </w:rPr>
+        <w:t xml:space="preserve">, D., Almeida, J. P. A., &amp; Prince Sales, T. (2022). </w:t>
       </w:r>
       <w:r>
         <w:rPr>
@@ -4831,8 +3915,9 @@
         <w:pStyle w:val="Bibliography"/>
         <w:numPr>
           <w:ilvl w:val="0"/>
-          <w:numId w:val="8"/>
+          <w:numId w:val="9"/>
         </w:numPr>
+        <w:ind w:left="360"/>
         <w:jc w:val="both"/>
         <w:rPr>
           <w:rFonts w:ascii="Calibri" w:hAnsi="Calibri" w:cs="Calibri"/>
@@ -4843,7 +3928,35 @@
         <w:rPr>
           <w:rFonts w:ascii="Calibri" w:hAnsi="Calibri" w:cs="Calibri"/>
         </w:rPr>
-        <w:t xml:space="preserve">Sales, T. P., Baião, F., Guizzardi, G., Almeida, J. P. A., Guarino, N., &amp; Mylopoulos, J. (2018). </w:t>
+        <w:t xml:space="preserve">Sales, T. P., </w:t>
+      </w:r>
+      <w:proofErr w:type="spellStart"/>
+      <w:r>
+        <w:rPr>
+          <w:rFonts w:ascii="Calibri" w:hAnsi="Calibri" w:cs="Calibri"/>
+        </w:rPr>
+        <w:t>Baião</w:t>
+      </w:r>
+      <w:proofErr w:type="spellEnd"/>
+      <w:r>
+        <w:rPr>
+          <w:rFonts w:ascii="Calibri" w:hAnsi="Calibri" w:cs="Calibri"/>
+        </w:rPr>
+        <w:t xml:space="preserve">, F., Guizzardi, G., Almeida, J. P. A., Guarino, N., &amp; </w:t>
+      </w:r>
+      <w:proofErr w:type="spellStart"/>
+      <w:r>
+        <w:rPr>
+          <w:rFonts w:ascii="Calibri" w:hAnsi="Calibri" w:cs="Calibri"/>
+        </w:rPr>
+        <w:t>Mylopoulos</w:t>
+      </w:r>
+      <w:proofErr w:type="spellEnd"/>
+      <w:r>
+        <w:rPr>
+          <w:rFonts w:ascii="Calibri" w:hAnsi="Calibri" w:cs="Calibri"/>
+        </w:rPr>
+        <w:t xml:space="preserve">, J. (2018). </w:t>
       </w:r>
       <w:r>
         <w:rPr>
@@ -4874,47 +3987,37 @@
         <w:pStyle w:val="Bibliography"/>
         <w:numPr>
           <w:ilvl w:val="0"/>
-          <w:numId w:val="8"/>
+          <w:numId w:val="9"/>
         </w:numPr>
+        <w:ind w:left="360"/>
         <w:jc w:val="both"/>
         <w:rPr>
           <w:rFonts w:ascii="Calibri" w:hAnsi="Calibri" w:cs="Calibri"/>
-        </w:rPr>
-      </w:pPr>
-      <w:r>
-        <w:rPr>
-          <w:rFonts w:ascii="Calibri" w:hAnsi="Calibri" w:cs="Calibri"/>
-          <w:lang w:val="en-US"/>
-        </w:rPr>
-        <w:t xml:space="preserve">Smith, B., &amp; Ceusters, W. (2010). Ontological realism: A methodology for coordinated evolution of scientific ontologies. </w:t>
+          <w:lang w:val="en-US"/>
+        </w:rPr>
+      </w:pPr>
+      <w:r>
+        <w:rPr>
+          <w:rFonts w:ascii="Calibri" w:hAnsi="Calibri" w:cs="Calibri"/>
+          <w:lang w:val="en-US"/>
+        </w:rPr>
+        <w:t xml:space="preserve">Smith, B. (2013). </w:t>
       </w:r>
       <w:r>
         <w:rPr>
           <w:rFonts w:ascii="Calibri" w:hAnsi="Calibri" w:cs="Calibri"/>
           <w:i/>
           <w:iCs/>
-        </w:rPr>
-        <w:t>Appl. Ontol.</w:t>
-      </w:r>
-      <w:r>
-        <w:rPr>
-          <w:rFonts w:ascii="Calibri" w:hAnsi="Calibri" w:cs="Calibri"/>
-        </w:rPr>
-        <w:t xml:space="preserve">, </w:t>
-      </w:r>
-      <w:r>
-        <w:rPr>
-          <w:rFonts w:ascii="Calibri" w:hAnsi="Calibri" w:cs="Calibri"/>
-          <w:i/>
-          <w:iCs/>
-        </w:rPr>
-        <w:t>5</w:t>
-      </w:r>
-      <w:r>
-        <w:rPr>
-          <w:rFonts w:ascii="Calibri" w:hAnsi="Calibri" w:cs="Calibri"/>
-        </w:rPr>
-        <w:t>(3–4), 139–188.</w:t>
+          <w:lang w:val="en-US"/>
+        </w:rPr>
+        <w:t>Introduction to the logic of definitions</w:t>
+      </w:r>
+      <w:r>
+        <w:rPr>
+          <w:rFonts w:ascii="Calibri" w:hAnsi="Calibri" w:cs="Calibri"/>
+          <w:lang w:val="en-US"/>
+        </w:rPr>
+        <w:t>.</w:t>
       </w:r>
     </w:p>
     <w:p>
@@ -4922,19 +4025,112 @@
         <w:pStyle w:val="Bibliography"/>
         <w:numPr>
           <w:ilvl w:val="0"/>
-          <w:numId w:val="8"/>
+          <w:numId w:val="9"/>
         </w:numPr>
+        <w:ind w:left="360"/>
         <w:jc w:val="both"/>
         <w:rPr>
           <w:rFonts w:ascii="Calibri" w:hAnsi="Calibri" w:cs="Calibri"/>
-          <w:lang w:val="en-US"/>
-        </w:rPr>
-      </w:pPr>
-      <w:r>
-        <w:rPr>
-          <w:rFonts w:ascii="Calibri" w:hAnsi="Calibri" w:cs="Calibri"/>
-        </w:rPr>
-        <w:lastRenderedPageBreak/>
+        </w:rPr>
+      </w:pPr>
+      <w:r>
+        <w:rPr>
+          <w:rFonts w:ascii="Calibri" w:hAnsi="Calibri" w:cs="Calibri"/>
+          <w:lang w:val="en-US"/>
+        </w:rPr>
+        <w:t xml:space="preserve">Smith, B., &amp; </w:t>
+      </w:r>
+      <w:proofErr w:type="spellStart"/>
+      <w:r>
+        <w:rPr>
+          <w:rFonts w:ascii="Calibri" w:hAnsi="Calibri" w:cs="Calibri"/>
+          <w:lang w:val="en-US"/>
+        </w:rPr>
+        <w:t>Ceusters</w:t>
+      </w:r>
+      <w:proofErr w:type="spellEnd"/>
+      <w:r>
+        <w:rPr>
+          <w:rFonts w:ascii="Calibri" w:hAnsi="Calibri" w:cs="Calibri"/>
+          <w:lang w:val="en-US"/>
+        </w:rPr>
+        <w:t xml:space="preserve">, W. (2010). Ontological realism: A methodology for coordinated evolution of scientific ontologies. </w:t>
+      </w:r>
+      <w:proofErr w:type="spellStart"/>
+      <w:r>
+        <w:rPr>
+          <w:rFonts w:ascii="Calibri" w:hAnsi="Calibri" w:cs="Calibri"/>
+          <w:i/>
+          <w:iCs/>
+        </w:rPr>
+        <w:t>Appl</w:t>
+      </w:r>
+      <w:proofErr w:type="spellEnd"/>
+      <w:r>
+        <w:rPr>
+          <w:rFonts w:ascii="Calibri" w:hAnsi="Calibri" w:cs="Calibri"/>
+          <w:i/>
+          <w:iCs/>
+        </w:rPr>
+        <w:t xml:space="preserve">. </w:t>
+      </w:r>
+      <w:proofErr w:type="spellStart"/>
+      <w:r>
+        <w:rPr>
+          <w:rFonts w:ascii="Calibri" w:hAnsi="Calibri" w:cs="Calibri"/>
+          <w:i/>
+          <w:iCs/>
+        </w:rPr>
+        <w:t>Ontol</w:t>
+      </w:r>
+      <w:proofErr w:type="spellEnd"/>
+      <w:r>
+        <w:rPr>
+          <w:rFonts w:ascii="Calibri" w:hAnsi="Calibri" w:cs="Calibri"/>
+          <w:i/>
+          <w:iCs/>
+        </w:rPr>
+        <w:t>.</w:t>
+      </w:r>
+      <w:r>
+        <w:rPr>
+          <w:rFonts w:ascii="Calibri" w:hAnsi="Calibri" w:cs="Calibri"/>
+        </w:rPr>
+        <w:t xml:space="preserve">, </w:t>
+      </w:r>
+      <w:r>
+        <w:rPr>
+          <w:rFonts w:ascii="Calibri" w:hAnsi="Calibri" w:cs="Calibri"/>
+          <w:i/>
+          <w:iCs/>
+        </w:rPr>
+        <w:t>5</w:t>
+      </w:r>
+      <w:r>
+        <w:rPr>
+          <w:rFonts w:ascii="Calibri" w:hAnsi="Calibri" w:cs="Calibri"/>
+        </w:rPr>
+        <w:t>(3–4), 139–188.</w:t>
+      </w:r>
+    </w:p>
+    <w:p>
+      <w:pPr>
+        <w:pStyle w:val="Bibliography"/>
+        <w:numPr>
+          <w:ilvl w:val="0"/>
+          <w:numId w:val="9"/>
+        </w:numPr>
+        <w:ind w:left="360"/>
+        <w:jc w:val="both"/>
+        <w:rPr>
+          <w:rFonts w:ascii="Calibri" w:hAnsi="Calibri" w:cs="Calibri"/>
+          <w:lang w:val="en-US"/>
+        </w:rPr>
+      </w:pPr>
+      <w:r>
+        <w:rPr>
+          <w:rFonts w:ascii="Calibri" w:hAnsi="Calibri" w:cs="Calibri"/>
+        </w:rPr>
         <w:t xml:space="preserve">Ubbiali, G. A., Borghini, A., &amp; Lange, M. C. (2024). </w:t>
       </w:r>
       <w:r>
@@ -4978,6 +4174,70 @@
 </w:document>
 </file>
 
+<file path=word/comments.xml><?xml version="1.0" encoding="utf-8"?>
+<w:comments xmlns:wpc="http://schemas.microsoft.com/office/word/2010/wordprocessingCanvas" xmlns:cx="http://schemas.microsoft.com/office/drawing/2014/chartex" xmlns:cx1="http://schemas.microsoft.com/office/drawing/2015/9/8/chartex" xmlns:cx2="http://schemas.microsoft.com/office/drawing/2015/10/21/chartex" xmlns:cx3="http://schemas.microsoft.com/office/drawing/2016/5/9/chartex" xmlns:cx4="http://schemas.microsoft.com/office/drawing/2016/5/10/chartex" xmlns:cx5="http://schemas.microsoft.com/office/drawing/2016/5/11/chartex" xmlns:cx6="http://schemas.microsoft.com/office/drawing/2016/5/12/chartex" xmlns:cx7="http://schemas.microsoft.com/office/drawing/2016/5/13/chartex" xmlns:cx8="http://schemas.microsoft.com/office/drawing/2016/5/14/chartex" xmlns:mc="http://schemas.openxmlformats.org/markup-compatibility/2006" xmlns:aink="http://schemas.microsoft.com/office/drawing/2016/ink" xmlns:am3d="http://schemas.microsoft.com/office/drawing/2017/model3d" xmlns:o="urn:schemas-microsoft-com:office:office" xmlns:oel="http://schemas.microsoft.com/office/2019/extlst" xmlns:r="http://schemas.openxmlformats.org/officeDocument/2006/relationships" xmlns:m="http://schemas.openxmlformats.org/officeDocument/2006/math" xmlns:v="urn:schemas-microsoft-com:vml" xmlns:wp14="http://schemas.microsoft.com/office/word/2010/wordprocessingDrawing" xmlns:wp="http://schemas.openxmlformats.org/drawingml/2006/wordprocessingDrawing" xmlns:w10="urn:schemas-microsoft-com:office:word" xmlns:w="http://schemas.openxmlformats.org/wordprocessingml/2006/main" xmlns:w14="http://schemas.microsoft.com/office/word/2010/wordml" xmlns:w15="http://schemas.microsoft.com/office/word/2012/wordml" xmlns:w16cex="http://schemas.microsoft.com/office/word/2018/wordml/cex" xmlns:w16cid="http://schemas.microsoft.com/office/word/2016/wordml/cid" xmlns:w16="http://schemas.microsoft.com/office/word/2018/wordml" xmlns:w16du="http://schemas.microsoft.com/office/word/2023/wordml/word16du" xmlns:w16sdtdh="http://schemas.microsoft.com/office/word/2020/wordml/sdtdatahash" xmlns:w16sdtfl="http://schemas.microsoft.com/office/word/2024/wordml/sdtformatlock" xmlns:w16se="http://schemas.microsoft.com/office/word/2015/wordml/symex" xmlns:wpg="http://schemas.microsoft.com/office/word/2010/wordprocessingGroup" xmlns:wpi="http://schemas.microsoft.com/office/word/2010/wordprocessingInk" xmlns:wne="http://schemas.microsoft.com/office/word/2006/wordml" xmlns:wps="http://schemas.microsoft.com/office/word/2010/wordprocessingShape" mc:Ignorable="w14 w15 w16se w16cid w16 w16cex w16sdtdh w16sdtfl w16du wp14">
+  <w:comment w:id="0" w:author="Giorgio Alberto Ubbiali" w:date="2025-03-18T11:14:00Z" w:initials="GU">
+    <w:p>
+      <w:pPr>
+        <w:pStyle w:val="CommentText"/>
+      </w:pPr>
+      <w:r>
+        <w:rPr>
+          <w:rStyle w:val="CommentReference"/>
+        </w:rPr>
+        <w:annotationRef/>
+      </w:r>
+      <w:r>
+        <w:rPr>
+          <w:lang w:val="en-US"/>
+        </w:rPr>
+        <w:t>Add link.</w:t>
+      </w:r>
+    </w:p>
+  </w:comment>
+  <w:comment w:id="3" w:author="Giorgio Alberto Ubbiali" w:date="2025-03-18T12:16:00Z" w:initials="GU">
+    <w:p>
+      <w:pPr>
+        <w:pStyle w:val="CommentText"/>
+      </w:pPr>
+      <w:r>
+        <w:rPr>
+          <w:rStyle w:val="CommentReference"/>
+        </w:rPr>
+        <w:annotationRef/>
+      </w:r>
+      <w:r>
+        <w:rPr>
+          <w:lang w:val="en-US"/>
+        </w:rPr>
+        <w:t>Add links.</w:t>
+      </w:r>
+    </w:p>
+  </w:comment>
+</w:comments>
+</file>
+
+<file path=word/commentsExtended.xml><?xml version="1.0" encoding="utf-8"?>
+<w15:commentsEx xmlns:wpc="http://schemas.microsoft.com/office/word/2010/wordprocessingCanvas" xmlns:cx="http://schemas.microsoft.com/office/drawing/2014/chartex" xmlns:cx1="http://schemas.microsoft.com/office/drawing/2015/9/8/chartex" xmlns:cx2="http://schemas.microsoft.com/office/drawing/2015/10/21/chartex" xmlns:cx3="http://schemas.microsoft.com/office/drawing/2016/5/9/chartex" xmlns:cx4="http://schemas.microsoft.com/office/drawing/2016/5/10/chartex" xmlns:cx5="http://schemas.microsoft.com/office/drawing/2016/5/11/chartex" xmlns:cx6="http://schemas.microsoft.com/office/drawing/2016/5/12/chartex" xmlns:cx7="http://schemas.microsoft.com/office/drawing/2016/5/13/chartex" xmlns:cx8="http://schemas.microsoft.com/office/drawing/2016/5/14/chartex" xmlns:mc="http://schemas.openxmlformats.org/markup-compatibility/2006" xmlns:aink="http://schemas.microsoft.com/office/drawing/2016/ink" xmlns:am3d="http://schemas.microsoft.com/office/drawing/2017/model3d" xmlns:o="urn:schemas-microsoft-com:office:office" xmlns:oel="http://schemas.microsoft.com/office/2019/extlst" xmlns:r="http://schemas.openxmlformats.org/officeDocument/2006/relationships" xmlns:m="http://schemas.openxmlformats.org/officeDocument/2006/math" xmlns:v="urn:schemas-microsoft-com:vml" xmlns:wp14="http://schemas.microsoft.com/office/word/2010/wordprocessingDrawing" xmlns:wp="http://schemas.openxmlformats.org/drawingml/2006/wordprocessingDrawing" xmlns:w10="urn:schemas-microsoft-com:office:word" xmlns:w="http://schemas.openxmlformats.org/wordprocessingml/2006/main" xmlns:w14="http://schemas.microsoft.com/office/word/2010/wordml" xmlns:w15="http://schemas.microsoft.com/office/word/2012/wordml" xmlns:w16cex="http://schemas.microsoft.com/office/word/2018/wordml/cex" xmlns:w16cid="http://schemas.microsoft.com/office/word/2016/wordml/cid" xmlns:w16="http://schemas.microsoft.com/office/word/2018/wordml" xmlns:w16du="http://schemas.microsoft.com/office/word/2023/wordml/word16du" xmlns:w16sdtdh="http://schemas.microsoft.com/office/word/2020/wordml/sdtdatahash" xmlns:w16sdtfl="http://schemas.microsoft.com/office/word/2024/wordml/sdtformatlock" xmlns:w16se="http://schemas.microsoft.com/office/word/2015/wordml/symex" xmlns:wpg="http://schemas.microsoft.com/office/word/2010/wordprocessingGroup" xmlns:wpi="http://schemas.microsoft.com/office/word/2010/wordprocessingInk" xmlns:wne="http://schemas.microsoft.com/office/word/2006/wordml" xmlns:wps="http://schemas.microsoft.com/office/word/2010/wordprocessingShape" mc:Ignorable="w14 w15 w16se w16cid w16 w16cex w16sdtdh w16sdtfl w16du wp14">
+  <w15:commentEx w15:paraId="188A7662" w15:done="0"/>
+  <w15:commentEx w15:paraId="534B4AB0" w15:done="0"/>
+</w15:commentsEx>
+</file>
+
+<file path=word/commentsExtensible.xml><?xml version="1.0" encoding="utf-8"?>
+<w16cex:commentsExtensible xmlns:wpc="http://schemas.microsoft.com/office/word/2010/wordprocessingCanvas" xmlns:cx="http://schemas.microsoft.com/office/drawing/2014/chartex" xmlns:cx1="http://schemas.microsoft.com/office/drawing/2015/9/8/chartex" xmlns:cx2="http://schemas.microsoft.com/office/drawing/2015/10/21/chartex" xmlns:cx3="http://schemas.microsoft.com/office/drawing/2016/5/9/chartex" xmlns:cx4="http://schemas.microsoft.com/office/drawing/2016/5/10/chartex" xmlns:cx5="http://schemas.microsoft.com/office/drawing/2016/5/11/chartex" xmlns:cx6="http://schemas.microsoft.com/office/drawing/2016/5/12/chartex" xmlns:cx7="http://schemas.microsoft.com/office/drawing/2016/5/13/chartex" xmlns:cx8="http://schemas.microsoft.com/office/drawing/2016/5/14/chartex" xmlns:cr="http://schemas.microsoft.com/office/comments/2020/reactions" xmlns:mc="http://schemas.openxmlformats.org/markup-compatibility/2006" xmlns:aink="http://schemas.microsoft.com/office/drawing/2016/ink" xmlns:am3d="http://schemas.microsoft.com/office/drawing/2017/model3d" xmlns:o="urn:schemas-microsoft-com:office:office" xmlns:oel="http://schemas.microsoft.com/office/2019/extlst" xmlns:r="http://schemas.openxmlformats.org/officeDocument/2006/relationships" xmlns:m="http://schemas.openxmlformats.org/officeDocument/2006/math" xmlns:v="urn:schemas-microsoft-com:vml" xmlns:wp14="http://schemas.microsoft.com/office/word/2010/wordprocessingDrawing" xmlns:wp="http://schemas.openxmlformats.org/drawingml/2006/wordprocessingDrawing" xmlns:w10="urn:schemas-microsoft-com:office:word" xmlns:w="http://schemas.openxmlformats.org/wordprocessingml/2006/main" xmlns:w14="http://schemas.microsoft.com/office/word/2010/wordml" xmlns:w15="http://schemas.microsoft.com/office/word/2012/wordml" xmlns:w16cex="http://schemas.microsoft.com/office/word/2018/wordml/cex" xmlns:w16cid="http://schemas.microsoft.com/office/word/2016/wordml/cid" xmlns:w16="http://schemas.microsoft.com/office/word/2018/wordml" xmlns:w16du="http://schemas.microsoft.com/office/word/2023/wordml/word16du" xmlns:w16sdtdh="http://schemas.microsoft.com/office/word/2020/wordml/sdtdatahash" xmlns:w16sdtfl="http://schemas.microsoft.com/office/word/2024/wordml/sdtformatlock" xmlns:w16se="http://schemas.microsoft.com/office/word/2015/wordml/symex" xmlns:wpg="http://schemas.microsoft.com/office/word/2010/wordprocessingGroup" xmlns:wpi="http://schemas.microsoft.com/office/word/2010/wordprocessingInk" xmlns:wne="http://schemas.microsoft.com/office/word/2006/wordml" xmlns:wps="http://schemas.microsoft.com/office/word/2010/wordprocessingShape" mc:Ignorable="w14 w15 w16se w16cid w16 w16cex w16sdtdh w16sdtfl cr w16du wp14">
+  <w16cex:commentExtensible w16cex:durableId="78629CB2" w16cex:dateUtc="2025-03-18T10:14:00Z"/>
+  <w16cex:commentExtensible w16cex:durableId="14299C75" w16cex:dateUtc="2025-03-18T11:16:00Z"/>
+</w16cex:commentsExtensible>
+</file>
+
+<file path=word/commentsIds.xml><?xml version="1.0" encoding="utf-8"?>
+<w16cid:commentsIds xmlns:wpc="http://schemas.microsoft.com/office/word/2010/wordprocessingCanvas" xmlns:cx="http://schemas.microsoft.com/office/drawing/2014/chartex" xmlns:cx1="http://schemas.microsoft.com/office/drawing/2015/9/8/chartex" xmlns:cx2="http://schemas.microsoft.com/office/drawing/2015/10/21/chartex" xmlns:cx3="http://schemas.microsoft.com/office/drawing/2016/5/9/chartex" xmlns:cx4="http://schemas.microsoft.com/office/drawing/2016/5/10/chartex" xmlns:cx5="http://schemas.microsoft.com/office/drawing/2016/5/11/chartex" xmlns:cx6="http://schemas.microsoft.com/office/drawing/2016/5/12/chartex" xmlns:cx7="http://schemas.microsoft.com/office/drawing/2016/5/13/chartex" xmlns:cx8="http://schemas.microsoft.com/office/drawing/2016/5/14/chartex" xmlns:mc="http://schemas.openxmlformats.org/markup-compatibility/2006" xmlns:aink="http://schemas.microsoft.com/office/drawing/2016/ink" xmlns:am3d="http://schemas.microsoft.com/office/drawing/2017/model3d" xmlns:o="urn:schemas-microsoft-com:office:office" xmlns:oel="http://schemas.microsoft.com/office/2019/extlst" xmlns:r="http://schemas.openxmlformats.org/officeDocument/2006/relationships" xmlns:m="http://schemas.openxmlformats.org/officeDocument/2006/math" xmlns:v="urn:schemas-microsoft-com:vml" xmlns:wp14="http://schemas.microsoft.com/office/word/2010/wordprocessingDrawing" xmlns:wp="http://schemas.openxmlformats.org/drawingml/2006/wordprocessingDrawing" xmlns:w10="urn:schemas-microsoft-com:office:word" xmlns:w="http://schemas.openxmlformats.org/wordprocessingml/2006/main" xmlns:w14="http://schemas.microsoft.com/office/word/2010/wordml" xmlns:w15="http://schemas.microsoft.com/office/word/2012/wordml" xmlns:w16cex="http://schemas.microsoft.com/office/word/2018/wordml/cex" xmlns:w16cid="http://schemas.microsoft.com/office/word/2016/wordml/cid" xmlns:w16="http://schemas.microsoft.com/office/word/2018/wordml" xmlns:w16du="http://schemas.microsoft.com/office/word/2023/wordml/word16du" xmlns:w16sdtdh="http://schemas.microsoft.com/office/word/2020/wordml/sdtdatahash" xmlns:w16sdtfl="http://schemas.microsoft.com/office/word/2024/wordml/sdtformatlock" xmlns:w16se="http://schemas.microsoft.com/office/word/2015/wordml/symex" xmlns:wpg="http://schemas.microsoft.com/office/word/2010/wordprocessingGroup" xmlns:wpi="http://schemas.microsoft.com/office/word/2010/wordprocessingInk" xmlns:wne="http://schemas.microsoft.com/office/word/2006/wordml" xmlns:wps="http://schemas.microsoft.com/office/word/2010/wordprocessingShape" mc:Ignorable="w14 w15 w16se w16cid w16 w16cex w16sdtdh w16sdtfl w16du wp14">
+  <w16cid:commentId w16cid:paraId="188A7662" w16cid:durableId="78629CB2"/>
+  <w16cid:commentId w16cid:paraId="534B4AB0" w16cid:durableId="14299C75"/>
+</w16cid:commentsIds>
+</file>
+
 <file path=word/numbering.xml><?xml version="1.0" encoding="utf-8"?>
 <w:numbering xmlns:wpc="http://schemas.microsoft.com/office/word/2010/wordprocessingCanvas" xmlns:cx="http://schemas.microsoft.com/office/drawing/2014/chartex" xmlns:cx1="http://schemas.microsoft.com/office/drawing/2015/9/8/chartex" xmlns:cx2="http://schemas.microsoft.com/office/drawing/2015/10/21/chartex" xmlns:cx3="http://schemas.microsoft.com/office/drawing/2016/5/9/chartex" xmlns:cx4="http://schemas.microsoft.com/office/drawing/2016/5/10/chartex" xmlns:cx5="http://schemas.microsoft.com/office/drawing/2016/5/11/chartex" xmlns:cx6="http://schemas.microsoft.com/office/drawing/2016/5/12/chartex" xmlns:cx7="http://schemas.microsoft.com/office/drawing/2016/5/13/chartex" xmlns:cx8="http://schemas.microsoft.com/office/drawing/2016/5/14/chartex" xmlns:mc="http://schemas.openxmlformats.org/markup-compatibility/2006" xmlns:aink="http://schemas.microsoft.com/office/drawing/2016/ink" xmlns:am3d="http://schemas.microsoft.com/office/drawing/2017/model3d" xmlns:o="urn:schemas-microsoft-com:office:office" xmlns:oel="http://schemas.microsoft.com/office/2019/extlst" xmlns:r="http://schemas.openxmlformats.org/officeDocument/2006/relationships" xmlns:m="http://schemas.openxmlformats.org/officeDocument/2006/math" xmlns:v="urn:schemas-microsoft-com:vml" xmlns:wp14="http://schemas.microsoft.com/office/word/2010/wordprocessingDrawing" xmlns:wp="http://schemas.openxmlformats.org/drawingml/2006/wordprocessingDrawing" xmlns:w10="urn:schemas-microsoft-com:office:word" xmlns:w="http://schemas.openxmlformats.org/wordprocessingml/2006/main" xmlns:w14="http://schemas.microsoft.com/office/word/2010/wordml" xmlns:w15="http://schemas.microsoft.com/office/word/2012/wordml" xmlns:w16cex="http://schemas.microsoft.com/office/word/2018/wordml/cex" xmlns:w16cid="http://schemas.microsoft.com/office/word/2016/wordml/cid" xmlns:w16="http://schemas.microsoft.com/office/word/2018/wordml" xmlns:w16du="http://schemas.microsoft.com/office/word/2023/wordml/word16du" xmlns:w16sdtdh="http://schemas.microsoft.com/office/word/2020/wordml/sdtdatahash" xmlns:w16sdtfl="http://schemas.microsoft.com/office/word/2024/wordml/sdtformatlock" xmlns:w16se="http://schemas.microsoft.com/office/word/2015/wordml/symex" xmlns:wpg="http://schemas.microsoft.com/office/word/2010/wordprocessingGroup" xmlns:wpi="http://schemas.microsoft.com/office/word/2010/wordprocessingInk" xmlns:wne="http://schemas.microsoft.com/office/word/2006/wordml" xmlns:wps="http://schemas.microsoft.com/office/word/2010/wordprocessingShape" mc:Ignorable="w14 w15 w16se w16cid w16 w16cex w16sdtdh w16sdtfl w16du wp14">
   <w:abstractNum w:abstractNumId="0" w15:restartNumberingAfterBreak="0">
@@ -5723,6 +4983,119 @@
     </w:lvl>
   </w:abstractNum>
   <w:abstractNum w:abstractNumId="7" w15:restartNumberingAfterBreak="0">
+    <w:nsid w:val="6FF26D52"/>
+    <w:multiLevelType w:val="hybridMultilevel"/>
+    <w:tmpl w:val="7DE8C7E0"/>
+    <w:lvl w:ilvl="0" w:tplc="04100001">
+      <w:start w:val="1"/>
+      <w:numFmt w:val="bullet"/>
+      <w:lvlText w:val=""/>
+      <w:lvlJc w:val="left"/>
+      <w:pPr>
+        <w:ind w:left="720" w:hanging="360"/>
+      </w:pPr>
+      <w:rPr>
+        <w:rFonts w:ascii="Symbol" w:hAnsi="Symbol" w:hint="default"/>
+      </w:rPr>
+    </w:lvl>
+    <w:lvl w:ilvl="1" w:tplc="04100003" w:tentative="1">
+      <w:start w:val="1"/>
+      <w:numFmt w:val="bullet"/>
+      <w:lvlText w:val="o"/>
+      <w:lvlJc w:val="left"/>
+      <w:pPr>
+        <w:ind w:left="1440" w:hanging="360"/>
+      </w:pPr>
+      <w:rPr>
+        <w:rFonts w:ascii="Courier New" w:hAnsi="Courier New" w:cs="Courier New" w:hint="default"/>
+      </w:rPr>
+    </w:lvl>
+    <w:lvl w:ilvl="2" w:tplc="04100005" w:tentative="1">
+      <w:start w:val="1"/>
+      <w:numFmt w:val="bullet"/>
+      <w:lvlText w:val=""/>
+      <w:lvlJc w:val="left"/>
+      <w:pPr>
+        <w:ind w:left="2160" w:hanging="360"/>
+      </w:pPr>
+      <w:rPr>
+        <w:rFonts w:ascii="Wingdings" w:hAnsi="Wingdings" w:hint="default"/>
+      </w:rPr>
+    </w:lvl>
+    <w:lvl w:ilvl="3" w:tplc="04100001" w:tentative="1">
+      <w:start w:val="1"/>
+      <w:numFmt w:val="bullet"/>
+      <w:lvlText w:val=""/>
+      <w:lvlJc w:val="left"/>
+      <w:pPr>
+        <w:ind w:left="2880" w:hanging="360"/>
+      </w:pPr>
+      <w:rPr>
+        <w:rFonts w:ascii="Symbol" w:hAnsi="Symbol" w:hint="default"/>
+      </w:rPr>
+    </w:lvl>
+    <w:lvl w:ilvl="4" w:tplc="04100003" w:tentative="1">
+      <w:start w:val="1"/>
+      <w:numFmt w:val="bullet"/>
+      <w:lvlText w:val="o"/>
+      <w:lvlJc w:val="left"/>
+      <w:pPr>
+        <w:ind w:left="3600" w:hanging="360"/>
+      </w:pPr>
+      <w:rPr>
+        <w:rFonts w:ascii="Courier New" w:hAnsi="Courier New" w:cs="Courier New" w:hint="default"/>
+      </w:rPr>
+    </w:lvl>
+    <w:lvl w:ilvl="5" w:tplc="04100005" w:tentative="1">
+      <w:start w:val="1"/>
+      <w:numFmt w:val="bullet"/>
+      <w:lvlText w:val=""/>
+      <w:lvlJc w:val="left"/>
+      <w:pPr>
+        <w:ind w:left="4320" w:hanging="360"/>
+      </w:pPr>
+      <w:rPr>
+        <w:rFonts w:ascii="Wingdings" w:hAnsi="Wingdings" w:hint="default"/>
+      </w:rPr>
+    </w:lvl>
+    <w:lvl w:ilvl="6" w:tplc="04100001" w:tentative="1">
+      <w:start w:val="1"/>
+      <w:numFmt w:val="bullet"/>
+      <w:lvlText w:val=""/>
+      <w:lvlJc w:val="left"/>
+      <w:pPr>
+        <w:ind w:left="5040" w:hanging="360"/>
+      </w:pPr>
+      <w:rPr>
+        <w:rFonts w:ascii="Symbol" w:hAnsi="Symbol" w:hint="default"/>
+      </w:rPr>
+    </w:lvl>
+    <w:lvl w:ilvl="7" w:tplc="04100003" w:tentative="1">
+      <w:start w:val="1"/>
+      <w:numFmt w:val="bullet"/>
+      <w:lvlText w:val="o"/>
+      <w:lvlJc w:val="left"/>
+      <w:pPr>
+        <w:ind w:left="5760" w:hanging="360"/>
+      </w:pPr>
+      <w:rPr>
+        <w:rFonts w:ascii="Courier New" w:hAnsi="Courier New" w:cs="Courier New" w:hint="default"/>
+      </w:rPr>
+    </w:lvl>
+    <w:lvl w:ilvl="8" w:tplc="04100005" w:tentative="1">
+      <w:start w:val="1"/>
+      <w:numFmt w:val="bullet"/>
+      <w:lvlText w:val=""/>
+      <w:lvlJc w:val="left"/>
+      <w:pPr>
+        <w:ind w:left="6480" w:hanging="360"/>
+      </w:pPr>
+      <w:rPr>
+        <w:rFonts w:ascii="Wingdings" w:hAnsi="Wingdings" w:hint="default"/>
+      </w:rPr>
+    </w:lvl>
+  </w:abstractNum>
+  <w:abstractNum w:abstractNumId="8" w15:restartNumberingAfterBreak="0">
     <w:nsid w:val="73747B13"/>
     <w:multiLevelType w:val="hybridMultilevel"/>
     <w:tmpl w:val="BF800296"/>
@@ -5863,7 +5236,7 @@
     </w:lvl>
   </w:abstractNum>
   <w:num w:numId="1" w16cid:durableId="1279680877">
-    <w:abstractNumId w:val="7"/>
+    <w:abstractNumId w:val="8"/>
   </w:num>
   <w:num w:numId="2" w16cid:durableId="333729571">
     <w:abstractNumId w:val="2"/>
@@ -5913,7 +5286,18 @@
   <w:num w:numId="8" w16cid:durableId="944532178">
     <w:abstractNumId w:val="5"/>
   </w:num>
+  <w:num w:numId="9" w16cid:durableId="405223173">
+    <w:abstractNumId w:val="7"/>
+  </w:num>
 </w:numbering>
+</file>
+
+<file path=word/people.xml><?xml version="1.0" encoding="utf-8"?>
+<w15:people xmlns:wpc="http://schemas.microsoft.com/office/word/2010/wordprocessingCanvas" xmlns:cx="http://schemas.microsoft.com/office/drawing/2014/chartex" xmlns:cx1="http://schemas.microsoft.com/office/drawing/2015/9/8/chartex" xmlns:cx2="http://schemas.microsoft.com/office/drawing/2015/10/21/chartex" xmlns:cx3="http://schemas.microsoft.com/office/drawing/2016/5/9/chartex" xmlns:cx4="http://schemas.microsoft.com/office/drawing/2016/5/10/chartex" xmlns:cx5="http://schemas.microsoft.com/office/drawing/2016/5/11/chartex" xmlns:cx6="http://schemas.microsoft.com/office/drawing/2016/5/12/chartex" xmlns:cx7="http://schemas.microsoft.com/office/drawing/2016/5/13/chartex" xmlns:cx8="http://schemas.microsoft.com/office/drawing/2016/5/14/chartex" xmlns:mc="http://schemas.openxmlformats.org/markup-compatibility/2006" xmlns:aink="http://schemas.microsoft.com/office/drawing/2016/ink" xmlns:am3d="http://schemas.microsoft.com/office/drawing/2017/model3d" xmlns:o="urn:schemas-microsoft-com:office:office" xmlns:oel="http://schemas.microsoft.com/office/2019/extlst" xmlns:r="http://schemas.openxmlformats.org/officeDocument/2006/relationships" xmlns:m="http://schemas.openxmlformats.org/officeDocument/2006/math" xmlns:v="urn:schemas-microsoft-com:vml" xmlns:wp14="http://schemas.microsoft.com/office/word/2010/wordprocessingDrawing" xmlns:wp="http://schemas.openxmlformats.org/drawingml/2006/wordprocessingDrawing" xmlns:w10="urn:schemas-microsoft-com:office:word" xmlns:w="http://schemas.openxmlformats.org/wordprocessingml/2006/main" xmlns:w14="http://schemas.microsoft.com/office/word/2010/wordml" xmlns:w15="http://schemas.microsoft.com/office/word/2012/wordml" xmlns:w16cex="http://schemas.microsoft.com/office/word/2018/wordml/cex" xmlns:w16cid="http://schemas.microsoft.com/office/word/2016/wordml/cid" xmlns:w16="http://schemas.microsoft.com/office/word/2018/wordml" xmlns:w16du="http://schemas.microsoft.com/office/word/2023/wordml/word16du" xmlns:w16sdtdh="http://schemas.microsoft.com/office/word/2020/wordml/sdtdatahash" xmlns:w16sdtfl="http://schemas.microsoft.com/office/word/2024/wordml/sdtformatlock" xmlns:w16se="http://schemas.microsoft.com/office/word/2015/wordml/symex" xmlns:wpg="http://schemas.microsoft.com/office/word/2010/wordprocessingGroup" xmlns:wpi="http://schemas.microsoft.com/office/word/2010/wordprocessingInk" xmlns:wne="http://schemas.microsoft.com/office/word/2006/wordml" xmlns:wps="http://schemas.microsoft.com/office/word/2010/wordprocessingShape" mc:Ignorable="w14 w15 w16se w16cid w16 w16cex w16sdtdh w16sdtfl w16du wp14">
+  <w15:person w15:author="Giorgio Alberto Ubbiali">
+    <w15:presenceInfo w15:providerId="AD" w15:userId="S::giorgio.ubbiali@unimi.it::98cd51e1-85a8-4254-8a78-75df2af85e2d"/>
+  </w15:person>
+</w15:people>
 </file>
 
 <file path=word/styles.xml><?xml version="1.0" encoding="utf-8"?>
@@ -6316,7 +5700,7 @@
   <w:style w:type="paragraph" w:default="1" w:styleId="Normal">
     <w:name w:val="Normal"/>
     <w:qFormat/>
-    <w:rsid w:val="003125F1"/>
+    <w:rsid w:val="008359E6"/>
   </w:style>
   <w:style w:type="paragraph" w:styleId="Heading1">
     <w:name w:val="heading 1"/>
@@ -6864,6 +6248,72 @@
       <w:shd w:val="clear" w:color="auto" w:fill="E1DFDD"/>
     </w:rPr>
   </w:style>
+  <w:style w:type="character" w:styleId="CommentReference">
+    <w:name w:val="annotation reference"/>
+    <w:basedOn w:val="DefaultParagraphFont"/>
+    <w:uiPriority w:val="99"/>
+    <w:semiHidden/>
+    <w:unhideWhenUsed/>
+    <w:rsid w:val="007147BA"/>
+    <w:rPr>
+      <w:sz w:val="16"/>
+      <w:szCs w:val="16"/>
+    </w:rPr>
+  </w:style>
+  <w:style w:type="paragraph" w:styleId="CommentText">
+    <w:name w:val="annotation text"/>
+    <w:basedOn w:val="Normal"/>
+    <w:link w:val="CommentTextChar"/>
+    <w:uiPriority w:val="99"/>
+    <w:unhideWhenUsed/>
+    <w:rsid w:val="007147BA"/>
+    <w:pPr>
+      <w:spacing w:line="240" w:lineRule="auto"/>
+    </w:pPr>
+    <w:rPr>
+      <w:sz w:val="20"/>
+      <w:szCs w:val="20"/>
+    </w:rPr>
+  </w:style>
+  <w:style w:type="character" w:customStyle="1" w:styleId="CommentTextChar">
+    <w:name w:val="Comment Text Char"/>
+    <w:basedOn w:val="DefaultParagraphFont"/>
+    <w:link w:val="CommentText"/>
+    <w:uiPriority w:val="99"/>
+    <w:rsid w:val="007147BA"/>
+    <w:rPr>
+      <w:sz w:val="20"/>
+      <w:szCs w:val="20"/>
+    </w:rPr>
+  </w:style>
+  <w:style w:type="paragraph" w:styleId="CommentSubject">
+    <w:name w:val="annotation subject"/>
+    <w:basedOn w:val="CommentText"/>
+    <w:next w:val="CommentText"/>
+    <w:link w:val="CommentSubjectChar"/>
+    <w:uiPriority w:val="99"/>
+    <w:semiHidden/>
+    <w:unhideWhenUsed/>
+    <w:rsid w:val="007147BA"/>
+    <w:rPr>
+      <w:b/>
+      <w:bCs/>
+    </w:rPr>
+  </w:style>
+  <w:style w:type="character" w:customStyle="1" w:styleId="CommentSubjectChar">
+    <w:name w:val="Comment Subject Char"/>
+    <w:basedOn w:val="CommentTextChar"/>
+    <w:link w:val="CommentSubject"/>
+    <w:uiPriority w:val="99"/>
+    <w:semiHidden/>
+    <w:rsid w:val="007147BA"/>
+    <w:rPr>
+      <w:b/>
+      <w:bCs/>
+      <w:sz w:val="20"/>
+      <w:szCs w:val="20"/>
+    </w:rPr>
+  </w:style>
 </w:styles>
 </file>
 

</xml_diff>